<commit_message>
Updated figures for the routing lab.
</commit_message>
<xml_diff>
--- a/Figures/Figures.docx
+++ b/Figures/Figures.docx
@@ -1369,13 +1369,13 @@
         </w:rPr>
         <w:lastRenderedPageBreak/>
         <w:pict>
-          <v:group id="_x0000_s1443" style="position:absolute;margin-left:5.65pt;margin-top:16.95pt;width:429.4pt;height:333.35pt;z-index:251930624" coordorigin="1814,1473" coordsize="8588,6667">
-            <v:shape id="_x0000_s1237" type="#_x0000_t32" style="position:absolute;left:5995;top:5017;width:791;height:1356" o:connectortype="straight" strokecolor="#f90 [3214]" strokeweight="2.25pt"/>
-            <v:shape id="_x0000_s1236" type="#_x0000_t32" style="position:absolute;left:5204;top:5017;width:791;height:1356;flip:x" o:connectortype="straight" strokecolor="#f90 [3214]" strokeweight="2.25pt"/>
-            <v:shape id="_x0000_s1235" type="#_x0000_t32" style="position:absolute;left:4413;top:4791;width:1582;height:226;flip:x y" o:connectortype="straight" strokecolor="#f90 [3214]" strokeweight="2.25pt"/>
-            <v:shape id="_x0000_s1234" type="#_x0000_t32" style="position:absolute;left:5995;top:4791;width:1582;height:226;flip:y" o:connectortype="straight" strokecolor="#f90 [3214]" strokeweight="2.25pt"/>
-            <v:shape id="_x0000_s1233" type="#_x0000_t32" style="position:absolute;left:5995;top:3435;width:0;height:1695" o:connectortype="straight" strokecolor="#f90 [3214]" strokeweight="2.25pt"/>
-            <v:group id="_x0000_s1180" style="position:absolute;left:5734;top:4863;width:600;height:408" coordorigin="4259,10069" coordsize="600,408">
+          <v:group id="_x0000_s42007" style="position:absolute;margin-left:5.65pt;margin-top:16.95pt;width:429.4pt;height:333.35pt;z-index:252114944" coordorigin="1814,1473" coordsize="8588,6667">
+            <v:shape id="_x0000_s1237" type="#_x0000_t32" style="position:absolute;left:5995;top:5017;width:791;height:1356" o:connectortype="straight" o:regroupid="8" strokecolor="#f90 [3214]" strokeweight="2.25pt"/>
+            <v:shape id="_x0000_s1236" type="#_x0000_t32" style="position:absolute;left:5204;top:5017;width:791;height:1356;flip:x" o:connectortype="straight" o:regroupid="8" strokecolor="#f90 [3214]" strokeweight="2.25pt"/>
+            <v:shape id="_x0000_s1235" type="#_x0000_t32" style="position:absolute;left:4413;top:4791;width:1582;height:226;flip:x y" o:connectortype="straight" o:regroupid="8" strokecolor="#f90 [3214]" strokeweight="2.25pt"/>
+            <v:shape id="_x0000_s1234" type="#_x0000_t32" style="position:absolute;left:5995;top:4791;width:1582;height:226;flip:y" o:connectortype="straight" o:regroupid="8" strokecolor="#f90 [3214]" strokeweight="2.25pt"/>
+            <v:shape id="_x0000_s1233" type="#_x0000_t32" style="position:absolute;left:5995;top:3435;width:0;height:1695" o:connectortype="straight" o:regroupid="8" strokecolor="#f90 [3214]" strokeweight="2.25pt"/>
+            <v:group id="_x0000_s1180" style="position:absolute;left:5734;top:4863;width:600;height:408" coordorigin="4259,10069" coordsize="600,408" o:regroupid="8">
               <v:shape id="_x0000_s1181" style="position:absolute;left:4259;top:10069;width:600;height:408" coordsize="600,408" path="m,126l249,,600,177r,105l345,408,,234,,126xe" fillcolor="#039" strokecolor="#039">
                 <v:path arrowok="t"/>
               </v:shape>
@@ -1404,17 +1404,17 @@
                 <v:path arrowok="t"/>
               </v:shape>
             </v:group>
-            <v:shape id="_x0000_s1286" type="#_x0000_t32" style="position:absolute;left:4300;top:6445;width:904;height:904;flip:x" o:connectortype="straight" strokecolor="#f90 [3214]" strokeweight="2.25pt"/>
-            <v:shape id="_x0000_s1287" type="#_x0000_t32" style="position:absolute;left:5204;top:6445;width:226;height:1243" o:connectortype="straight" strokecolor="#393 [3209]" strokeweight="2.25pt"/>
-            <v:shape id="_x0000_s1288" type="#_x0000_t32" style="position:absolute;left:6786;top:6445;width:904;height:904" o:connectortype="straight" strokecolor="#393 [3209]" strokeweight="2.25pt"/>
-            <v:shape id="_x0000_s1289" type="#_x0000_t32" style="position:absolute;left:6560;top:6445;width:226;height:1243;flip:x" o:connectortype="straight" strokecolor="#f90 [3214]" strokeweight="2.25pt"/>
-            <v:shape id="_x0000_s1314" type="#_x0000_t32" style="position:absolute;left:5430;top:2377;width:565;height:1130" o:connectortype="straight" strokecolor="#393 [3209]" strokeweight="2.25pt"/>
-            <v:shape id="_x0000_s1315" type="#_x0000_t32" style="position:absolute;left:5995;top:2377;width:565;height:1130;flip:y" o:connectortype="straight" strokecolor="#f90 [3214]" strokeweight="2.25pt"/>
-            <v:shape id="_x0000_s1340" type="#_x0000_t32" style="position:absolute;left:3396;top:4863;width:1130;height:339;flip:y" o:connectortype="straight" strokecolor="#393 [3209]" strokeweight="2.25pt"/>
-            <v:shape id="_x0000_s1341" type="#_x0000_t32" style="position:absolute;left:3509;top:4072;width:1017;height:791;flip:x y" o:connectortype="straight" strokecolor="#f90 [3214]" strokeweight="2.25pt"/>
-            <v:shape id="_x0000_s1366" type="#_x0000_t32" style="position:absolute;left:7577;top:4863;width:1130;height:339;flip:x y" o:connectortype="straight" strokecolor="#f90 [3214]" strokeweight="2.25pt"/>
-            <v:shape id="_x0000_s1367" type="#_x0000_t32" style="position:absolute;left:7577;top:4072;width:1130;height:791;flip:y" o:connectortype="straight" strokecolor="#393 [3209]" strokeweight="2.25pt"/>
-            <v:group id="_x0000_s1152" style="position:absolute;left:5769;top:3350;width:492;height:311" coordorigin="1710,6250" coordsize="492,311">
+            <v:shape id="_x0000_s1286" type="#_x0000_t32" style="position:absolute;left:4300;top:6445;width:904;height:904;flip:x" o:connectortype="straight" o:regroupid="8" strokecolor="#f90 [3214]" strokeweight="2.25pt"/>
+            <v:shape id="_x0000_s1287" type="#_x0000_t32" style="position:absolute;left:5204;top:6445;width:226;height:1243" o:connectortype="straight" o:regroupid="8" strokecolor="#393 [3209]" strokeweight="2.25pt"/>
+            <v:shape id="_x0000_s1288" type="#_x0000_t32" style="position:absolute;left:6786;top:6445;width:904;height:904" o:connectortype="straight" o:regroupid="8" strokecolor="#393 [3209]" strokeweight="2.25pt"/>
+            <v:shape id="_x0000_s1289" type="#_x0000_t32" style="position:absolute;left:6560;top:6445;width:226;height:1243;flip:x" o:connectortype="straight" o:regroupid="8" strokecolor="#f90 [3214]" strokeweight="2.25pt"/>
+            <v:shape id="_x0000_s1314" type="#_x0000_t32" style="position:absolute;left:5430;top:2377;width:565;height:1130" o:connectortype="straight" o:regroupid="8" strokecolor="#393 [3209]" strokeweight="2.25pt"/>
+            <v:shape id="_x0000_s1315" type="#_x0000_t32" style="position:absolute;left:5995;top:2377;width:565;height:1130;flip:y" o:connectortype="straight" o:regroupid="8" strokecolor="#f90 [3214]" strokeweight="2.25pt"/>
+            <v:shape id="_x0000_s1340" type="#_x0000_t32" style="position:absolute;left:3396;top:4863;width:1130;height:339;flip:y" o:connectortype="straight" o:regroupid="8" strokecolor="#393 [3209]" strokeweight="2.25pt"/>
+            <v:shape id="_x0000_s1341" type="#_x0000_t32" style="position:absolute;left:3509;top:4072;width:1017;height:791;flip:x y" o:connectortype="straight" o:regroupid="8" strokecolor="#f90 [3214]" strokeweight="2.25pt"/>
+            <v:shape id="_x0000_s1366" type="#_x0000_t32" style="position:absolute;left:7577;top:4863;width:1130;height:339;flip:x y" o:connectortype="straight" o:regroupid="8" strokecolor="#f90 [3214]" strokeweight="2.25pt"/>
+            <v:shape id="_x0000_s1367" type="#_x0000_t32" style="position:absolute;left:7577;top:4072;width:1130;height:791;flip:y" o:connectortype="straight" o:regroupid="8" strokecolor="#393 [3209]" strokeweight="2.25pt"/>
+            <v:group id="_x0000_s1152" style="position:absolute;left:5769;top:3350;width:492;height:311" coordorigin="1710,6250" coordsize="492,311" o:regroupid="8">
               <v:rect id="_x0000_s1153" style="position:absolute;left:1710;top:6349;width:492;height:111" fillcolor="#039" strokecolor="#039"/>
               <v:oval id="_x0000_s1154" style="position:absolute;left:1710;top:6361;width:492;height:200" fillcolor="#039" strokecolor="#039">
                 <o:extrusion v:ext="view" viewpoint="0,34.72222mm" viewpointorigin="0,.5" skewangle="90" lightposition="-50000" lightposition2="50000" type="perspective"/>
@@ -1452,7 +1452,7 @@
               <v:shape id="_x0000_s1164" type="#_x0000_t32" style="position:absolute;left:1728;top:6354;width:0;height:111" o:connectortype="straight" strokecolor="white [3212]"/>
               <v:shape id="_x0000_s1165" type="#_x0000_t32" style="position:absolute;left:2184;top:6354;width:0;height:111" o:connectortype="straight" strokecolor="white [3212]"/>
             </v:group>
-            <v:group id="_x0000_s1166" style="position:absolute;left:4260;top:4678;width:492;height:311" coordorigin="1710,6250" coordsize="492,311">
+            <v:group id="_x0000_s1166" style="position:absolute;left:4260;top:4678;width:492;height:311" coordorigin="1710,6250" coordsize="492,311" o:regroupid="8">
               <v:rect id="_x0000_s1167" style="position:absolute;left:1710;top:6349;width:492;height:111" fillcolor="#039" strokecolor="#039"/>
               <v:oval id="_x0000_s1168" style="position:absolute;left:1710;top:6361;width:492;height:200" fillcolor="#039" strokecolor="#039">
                 <o:extrusion v:ext="view" viewpoint="0,34.72222mm" viewpointorigin="0,.5" skewangle="90" lightposition="-50000" lightposition2="50000" type="perspective"/>
@@ -1490,7 +1490,7 @@
               <v:shape id="_x0000_s1178" type="#_x0000_t32" style="position:absolute;left:1728;top:6354;width:0;height:111" o:connectortype="straight" strokecolor="white [3212]"/>
               <v:shape id="_x0000_s1179" type="#_x0000_t32" style="position:absolute;left:2184;top:6354;width:0;height:111" o:connectortype="straight" strokecolor="white [3212]"/>
             </v:group>
-            <v:group id="_x0000_s1218" style="position:absolute;left:7351;top:4678;width:492;height:311" coordorigin="1710,6250" coordsize="492,311">
+            <v:group id="_x0000_s1218" style="position:absolute;left:7351;top:4678;width:492;height:311" coordorigin="1710,6250" coordsize="492,311" o:regroupid="8">
               <v:rect id="_x0000_s1219" style="position:absolute;left:1710;top:6349;width:492;height:111" fillcolor="#039" strokecolor="#039"/>
               <v:oval id="_x0000_s1220" style="position:absolute;left:1710;top:6361;width:492;height:200" fillcolor="#039" strokecolor="#039">
                 <o:extrusion v:ext="view" viewpoint="0,34.72222mm" viewpointorigin="0,.5" skewangle="90" lightposition="-50000" lightposition2="50000" type="perspective"/>
@@ -1528,7 +1528,7 @@
               <v:shape id="_x0000_s1230" type="#_x0000_t32" style="position:absolute;left:1728;top:6354;width:0;height:111" o:connectortype="straight" strokecolor="white [3212]"/>
               <v:shape id="_x0000_s1231" type="#_x0000_t32" style="position:absolute;left:2184;top:6354;width:0;height:111" o:connectortype="straight" strokecolor="white [3212]"/>
             </v:group>
-            <v:group id="_x0000_s1290" style="position:absolute;left:5317;top:2151;width:348;height:411" coordorigin="2238,2577" coordsize="348,411">
+            <v:group id="_x0000_s1290" style="position:absolute;left:5317;top:2151;width:348;height:411" coordorigin="2238,2577" coordsize="348,411" o:regroupid="8">
               <v:shape id="_x0000_s1291" style="position:absolute;left:2238;top:2577;width:348;height:411" coordsize="348,411" path="m,57l81,15r39,18l183,,300,57r,123l348,210r,99l168,411,,324,,57xe" fillcolor="#039" strokecolor="#039">
                 <v:path arrowok="t"/>
               </v:shape>
@@ -1560,7 +1560,7 @@
               </v:shape>
               <v:line id="_x0000_s1301" style="position:absolute" from="2334,2892" to="2379,2916" strokecolor="white"/>
             </v:group>
-            <v:group id="_x0000_s1302" style="position:absolute;left:6447;top:2151;width:348;height:411" coordorigin="2238,2577" coordsize="348,411">
+            <v:group id="_x0000_s1302" style="position:absolute;left:6447;top:2151;width:348;height:411" coordorigin="2238,2577" coordsize="348,411" o:regroupid="8">
               <v:shape id="_x0000_s1303" style="position:absolute;left:2238;top:2577;width:348;height:411" coordsize="348,411" path="m,57l81,15r39,18l183,,300,57r,123l348,210r,99l168,411,,324,,57xe" fillcolor="#039" strokecolor="#039">
                 <v:path arrowok="t"/>
               </v:shape>
@@ -1592,7 +1592,7 @@
               </v:shape>
               <v:line id="_x0000_s1313" style="position:absolute" from="2334,2892" to="2379,2916" strokecolor="white"/>
             </v:group>
-            <v:group id="_x0000_s1316" style="position:absolute;left:3170;top:4976;width:348;height:411" coordorigin="2238,2577" coordsize="348,411">
+            <v:group id="_x0000_s1316" style="position:absolute;left:3170;top:4976;width:348;height:411" coordorigin="2238,2577" coordsize="348,411" o:regroupid="8">
               <v:shape id="_x0000_s1317" style="position:absolute;left:2238;top:2577;width:348;height:411" coordsize="348,411" path="m,57l81,15r39,18l183,,300,57r,123l348,210r,99l168,411,,324,,57xe" fillcolor="#039" strokecolor="#039">
                 <v:path arrowok="t"/>
               </v:shape>
@@ -1624,7 +1624,7 @@
               </v:shape>
               <v:line id="_x0000_s1327" style="position:absolute" from="2334,2892" to="2379,2916" strokecolor="white"/>
             </v:group>
-            <v:group id="_x0000_s1328" style="position:absolute;left:3283;top:3846;width:348;height:411" coordorigin="2238,2577" coordsize="348,411">
+            <v:group id="_x0000_s1328" style="position:absolute;left:3283;top:3846;width:348;height:411" coordorigin="2238,2577" coordsize="348,411" o:regroupid="8">
               <v:shape id="_x0000_s1329" style="position:absolute;left:2238;top:2577;width:348;height:411" coordsize="348,411" path="m,57l81,15r39,18l183,,300,57r,123l348,210r,99l168,411,,324,,57xe" fillcolor="#039" strokecolor="#039">
                 <v:path arrowok="t"/>
               </v:shape>
@@ -1656,7 +1656,7 @@
               </v:shape>
               <v:line id="_x0000_s1339" style="position:absolute" from="2334,2892" to="2379,2916" strokecolor="white"/>
             </v:group>
-            <v:group id="_x0000_s1342" style="position:absolute;left:8698;top:4976;width:348;height:411" coordorigin="2238,2577" coordsize="348,411">
+            <v:group id="_x0000_s1342" style="position:absolute;left:8698;top:4976;width:348;height:411" coordorigin="2238,2577" coordsize="348,411" o:regroupid="8">
               <v:shape id="_x0000_s1343" style="position:absolute;left:2238;top:2577;width:348;height:411" coordsize="348,411" path="m,57l81,15r39,18l183,,300,57r,123l348,210r,99l168,411,,324,,57xe" fillcolor="#039" strokecolor="#039">
                 <v:path arrowok="t"/>
               </v:shape>
@@ -1688,7 +1688,7 @@
               </v:shape>
               <v:line id="_x0000_s1353" style="position:absolute" from="2334,2892" to="2379,2916" strokecolor="white"/>
             </v:group>
-            <v:group id="_x0000_s1354" style="position:absolute;left:8585;top:3887;width:348;height:411" coordorigin="2238,2577" coordsize="348,411">
+            <v:group id="_x0000_s1354" style="position:absolute;left:8585;top:3887;width:348;height:411" coordorigin="2238,2577" coordsize="348,411" o:regroupid="8">
               <v:shape id="_x0000_s1355" style="position:absolute;left:2238;top:2577;width:348;height:411" coordsize="348,411" path="m,57l81,15r39,18l183,,300,57r,123l348,210r,99l168,411,,324,,57xe" fillcolor="#039" strokecolor="#039">
                 <v:path arrowok="t"/>
               </v:shape>
@@ -1720,7 +1720,7 @@
               </v:shape>
               <v:line id="_x0000_s1365" style="position:absolute" from="2334,2892" to="2379,2916" strokecolor="white"/>
             </v:group>
-            <v:group id="_x0000_s1190" style="position:absolute;left:4978;top:6288;width:492;height:311" coordorigin="1710,6250" coordsize="492,311">
+            <v:group id="_x0000_s1190" style="position:absolute;left:4978;top:6288;width:492;height:311" coordorigin="1710,6250" coordsize="492,311" o:regroupid="8">
               <v:rect id="_x0000_s1191" style="position:absolute;left:1710;top:6349;width:492;height:111" fillcolor="#039" strokecolor="#039"/>
               <v:oval id="_x0000_s1192" style="position:absolute;left:1710;top:6361;width:492;height:200" fillcolor="#039" strokecolor="#039">
                 <o:extrusion v:ext="view" viewpoint="0,34.72222mm" viewpointorigin="0,.5" skewangle="90" lightposition="-50000" lightposition2="50000" type="perspective"/>
@@ -1758,7 +1758,7 @@
               <v:shape id="_x0000_s1202" type="#_x0000_t32" style="position:absolute;left:1728;top:6354;width:0;height:111" o:connectortype="straight" strokecolor="white [3212]"/>
               <v:shape id="_x0000_s1203" type="#_x0000_t32" style="position:absolute;left:2184;top:6354;width:0;height:111" o:connectortype="straight" strokecolor="white [3212]"/>
             </v:group>
-            <v:group id="_x0000_s1204" style="position:absolute;left:6520;top:6288;width:492;height:311" coordorigin="1710,6250" coordsize="492,311">
+            <v:group id="_x0000_s1204" style="position:absolute;left:6520;top:6288;width:492;height:311" coordorigin="1710,6250" coordsize="492,311" o:regroupid="8">
               <v:rect id="_x0000_s1205" style="position:absolute;left:1710;top:6349;width:492;height:111" fillcolor="#039" strokecolor="#039"/>
               <v:oval id="_x0000_s1206" style="position:absolute;left:1710;top:6361;width:492;height:200" fillcolor="#039" strokecolor="#039">
                 <o:extrusion v:ext="view" viewpoint="0,34.72222mm" viewpointorigin="0,.5" skewangle="90" lightposition="-50000" lightposition2="50000" type="perspective"/>
@@ -1796,7 +1796,7 @@
               <v:shape id="_x0000_s1216" type="#_x0000_t32" style="position:absolute;left:1728;top:6354;width:0;height:111" o:connectortype="straight" strokecolor="white [3212]"/>
               <v:shape id="_x0000_s1217" type="#_x0000_t32" style="position:absolute;left:2184;top:6354;width:0;height:111" o:connectortype="straight" strokecolor="white [3212]"/>
             </v:group>
-            <v:group id="_x0000_s1238" style="position:absolute;left:4187;top:7123;width:348;height:411" coordorigin="2238,2577" coordsize="348,411">
+            <v:group id="_x0000_s1238" style="position:absolute;left:4187;top:7123;width:348;height:411" coordorigin="2238,2577" coordsize="348,411" o:regroupid="8">
               <v:shape id="_x0000_s1239" style="position:absolute;left:2238;top:2577;width:348;height:411" coordsize="348,411" path="m,57l81,15r39,18l183,,300,57r,123l348,210r,99l168,411,,324,,57xe" fillcolor="#039" strokecolor="#039">
                 <v:path arrowok="t"/>
               </v:shape>
@@ -1828,7 +1828,7 @@
               </v:shape>
               <v:line id="_x0000_s1249" style="position:absolute" from="2334,2892" to="2379,2916" strokecolor="white"/>
             </v:group>
-            <v:group id="_x0000_s1250" style="position:absolute;left:5195;top:7390;width:348;height:411" coordorigin="2238,2577" coordsize="348,411">
+            <v:group id="_x0000_s1250" style="position:absolute;left:5195;top:7390;width:348;height:411" coordorigin="2238,2577" coordsize="348,411" o:regroupid="8">
               <v:shape id="_x0000_s1251" style="position:absolute;left:2238;top:2577;width:348;height:411" coordsize="348,411" path="m,57l81,15r39,18l183,,300,57r,123l348,210r,99l168,411,,324,,57xe" fillcolor="#039" strokecolor="#039">
                 <v:path arrowok="t"/>
               </v:shape>
@@ -1860,7 +1860,7 @@
               </v:shape>
               <v:line id="_x0000_s1261" style="position:absolute" from="2334,2892" to="2379,2916" strokecolor="white"/>
             </v:group>
-            <v:group id="_x0000_s1262" style="position:absolute;left:7455;top:7123;width:348;height:411" coordorigin="2238,2577" coordsize="348,411">
+            <v:group id="_x0000_s1262" style="position:absolute;left:7455;top:7123;width:348;height:411" coordorigin="2238,2577" coordsize="348,411" o:regroupid="8">
               <v:shape id="_x0000_s1263" style="position:absolute;left:2238;top:2577;width:348;height:411" coordsize="348,411" path="m,57l81,15r39,18l183,,300,57r,123l348,210r,99l168,411,,324,,57xe" fillcolor="#039" strokecolor="#039">
                 <v:path arrowok="t"/>
               </v:shape>
@@ -1892,7 +1892,7 @@
               </v:shape>
               <v:line id="_x0000_s1273" style="position:absolute" from="2334,2892" to="2379,2916" strokecolor="white"/>
             </v:group>
-            <v:group id="_x0000_s1274" style="position:absolute;left:6447;top:7390;width:348;height:411" coordorigin="2238,2577" coordsize="348,411">
+            <v:group id="_x0000_s1274" style="position:absolute;left:6447;top:7390;width:348;height:411" coordorigin="2238,2577" coordsize="348,411" o:regroupid="8">
               <v:shape id="_x0000_s1275" style="position:absolute;left:2238;top:2577;width:348;height:411" coordsize="348,411" path="m,57l81,15r39,18l183,,300,57r,123l348,210r,99l168,411,,324,,57xe" fillcolor="#039" strokecolor="#039">
                 <v:path arrowok="t"/>
               </v:shape>
@@ -1924,7 +1924,7 @@
               </v:shape>
               <v:line id="_x0000_s1285" style="position:absolute" from="2334,2892" to="2379,2916" strokecolor="white"/>
             </v:group>
-            <v:group id="_x0000_s1368" style="position:absolute;left:5543;top:3168;width:452;height:452" coordorigin="5204,6186" coordsize="452,452">
+            <v:group id="_x0000_s1368" style="position:absolute;left:5543;top:3168;width:452;height:452" coordorigin="5204,6186" coordsize="452,452" o:regroupid="8">
               <v:roundrect id="_x0000_s1369" style="position:absolute;left:5317;top:6299;width:226;height:226" arcsize="10923f" fillcolor="#039 [3204]" strokecolor="#9cf [3206]">
                 <v:stroke endarrowwidth="narrow"/>
               </v:roundrect>
@@ -1956,7 +1956,7 @@
                 </v:textbox>
               </v:shape>
             </v:group>
-            <v:group id="_x0000_s1371" style="position:absolute;left:7125;top:4411;width:452;height:452" coordorigin="5204,6186" coordsize="452,452">
+            <v:group id="_x0000_s1371" style="position:absolute;left:7125;top:4411;width:452;height:452" coordorigin="5204,6186" coordsize="452,452" o:regroupid="8">
               <v:roundrect id="_x0000_s1372" style="position:absolute;left:5317;top:6299;width:226;height:226" arcsize="10923f" fillcolor="#039 [3204]" strokecolor="#9cf [3206]">
                 <v:stroke endarrowwidth="narrow"/>
               </v:roundrect>
@@ -1988,7 +1988,7 @@
                 </v:textbox>
               </v:shape>
             </v:group>
-            <v:group id="_x0000_s1374" style="position:absolute;left:6334;top:6106;width:452;height:452" coordorigin="5204,6186" coordsize="452,452">
+            <v:group id="_x0000_s1374" style="position:absolute;left:6334;top:6106;width:452;height:452" coordorigin="5204,6186" coordsize="452,452" o:regroupid="8">
               <v:roundrect id="_x0000_s1375" style="position:absolute;left:5317;top:6299;width:226;height:226" arcsize="10923f" fillcolor="#039 [3204]" strokecolor="#9cf [3206]">
                 <v:stroke endarrowwidth="narrow"/>
               </v:roundrect>
@@ -2020,7 +2020,7 @@
                 </v:textbox>
               </v:shape>
             </v:group>
-            <v:group id="_x0000_s1377" style="position:absolute;left:4752;top:6106;width:452;height:452" coordorigin="5204,6186" coordsize="452,452">
+            <v:group id="_x0000_s1377" style="position:absolute;left:4752;top:6106;width:452;height:452" coordorigin="5204,6186" coordsize="452,452" o:regroupid="8">
               <v:roundrect id="_x0000_s1378" style="position:absolute;left:5317;top:6299;width:226;height:226" arcsize="10923f" fillcolor="#039 [3204]" strokecolor="#9cf [3206]">
                 <v:stroke endarrowwidth="narrow"/>
               </v:roundrect>
@@ -2052,7 +2052,7 @@
                 </v:textbox>
               </v:shape>
             </v:group>
-            <v:group id="_x0000_s1380" style="position:absolute;left:4074;top:4411;width:452;height:452" coordorigin="5204,6186" coordsize="452,452">
+            <v:group id="_x0000_s1380" style="position:absolute;left:4074;top:4411;width:452;height:452" coordorigin="5204,6186" coordsize="452,452" o:regroupid="8">
               <v:roundrect id="_x0000_s1381" style="position:absolute;left:5317;top:6299;width:226;height:226" arcsize="10923f" fillcolor="#039 [3204]" strokecolor="#9cf [3206]">
                 <v:stroke endarrowwidth="narrow"/>
               </v:roundrect>
@@ -2084,7 +2084,7 @@
                 </v:textbox>
               </v:shape>
             </v:group>
-            <v:group id="_x0000_s1386" style="position:absolute;left:5600;top:3507;width:791;height:452" coordorigin="9046,7801" coordsize="791,452">
+            <v:group id="_x0000_s1386" style="position:absolute;left:5600;top:3507;width:791;height:452" coordorigin="9046,7801" coordsize="791,452" o:regroupid="8">
               <v:rect id="_x0000_s1385" style="position:absolute;left:9159;top:7914;width:565;height:226" strokecolor="#039 [3204]"/>
               <v:rect id="_x0000_s1383" style="position:absolute;left:9046;top:7801;width:791;height:452" filled="f" fillcolor="white [3212]" stroked="f" strokecolor="#039 [3204]">
                 <v:textbox style="mso-next-textbox:#_x0000_s1383">
@@ -2115,7 +2115,7 @@
                 </v:textbox>
               </v:rect>
             </v:group>
-            <v:group id="_x0000_s1387" style="position:absolute;left:6786;top:4637;width:791;height:452" coordorigin="9046,7801" coordsize="791,452">
+            <v:group id="_x0000_s1387" style="position:absolute;left:6786;top:4637;width:791;height:452" coordorigin="9046,7801" coordsize="791,452" o:regroupid="8">
               <v:rect id="_x0000_s1388" style="position:absolute;left:9159;top:7914;width:565;height:226" strokecolor="#039 [3204]"/>
               <v:rect id="_x0000_s1389" style="position:absolute;left:9046;top:7801;width:791;height:452" filled="f" fillcolor="white [3212]" stroked="f" strokecolor="#039 [3204]">
                 <v:textbox style="mso-next-textbox:#_x0000_s1389">
@@ -2146,7 +2146,7 @@
                 </v:textbox>
               </v:rect>
             </v:group>
-            <v:group id="_x0000_s1390" style="position:absolute;left:6560;top:5993;width:791;height:452" coordorigin="9046,7801" coordsize="791,452">
+            <v:group id="_x0000_s1390" style="position:absolute;left:6560;top:5993;width:791;height:452" coordorigin="9046,7801" coordsize="791,452" o:regroupid="8">
               <v:rect id="_x0000_s1391" style="position:absolute;left:9159;top:7914;width:565;height:226" strokecolor="#039 [3204]"/>
               <v:rect id="_x0000_s1392" style="position:absolute;left:9046;top:7801;width:791;height:452" filled="f" fillcolor="white [3212]" stroked="f" strokecolor="#039 [3204]">
                 <v:textbox style="mso-next-textbox:#_x0000_s1392">
@@ -2177,7 +2177,7 @@
                 </v:textbox>
               </v:rect>
             </v:group>
-            <v:group id="_x0000_s1393" style="position:absolute;left:5091;top:5993;width:791;height:452" coordorigin="9046,7801" coordsize="791,452">
+            <v:group id="_x0000_s1393" style="position:absolute;left:5091;top:5993;width:791;height:452" coordorigin="9046,7801" coordsize="791,452" o:regroupid="8">
               <v:rect id="_x0000_s1394" style="position:absolute;left:9159;top:7914;width:565;height:226" strokecolor="#039 [3204]"/>
               <v:rect id="_x0000_s1395" style="position:absolute;left:9046;top:7801;width:791;height:452" filled="f" fillcolor="white [3212]" stroked="f" strokecolor="#039 [3204]">
                 <v:textbox style="mso-next-textbox:#_x0000_s1395">
@@ -2208,7 +2208,7 @@
                 </v:textbox>
               </v:rect>
             </v:group>
-            <v:group id="_x0000_s1396" style="position:absolute;left:4526;top:4637;width:791;height:452" coordorigin="9046,7801" coordsize="791,452">
+            <v:group id="_x0000_s1396" style="position:absolute;left:4526;top:4637;width:791;height:452" coordorigin="9046,7801" coordsize="791,452" o:regroupid="8">
               <v:rect id="_x0000_s1397" style="position:absolute;left:9159;top:7914;width:565;height:226" strokecolor="#039 [3204]"/>
               <v:rect id="_x0000_s1398" style="position:absolute;left:9046;top:7801;width:791;height:452" filled="f" fillcolor="white [3212]" stroked="f" strokecolor="#039 [3204]">
                 <v:textbox style="mso-next-textbox:#_x0000_s1398">
@@ -2239,7 +2239,7 @@
                 </v:textbox>
               </v:rect>
             </v:group>
-            <v:group id="_x0000_s1399" style="position:absolute;left:7577;top:4750;width:791;height:452" coordorigin="9046,7801" coordsize="791,452">
+            <v:group id="_x0000_s1399" style="position:absolute;left:7577;top:4750;width:791;height:452" coordorigin="9046,7801" coordsize="791,452" o:regroupid="8">
               <v:rect id="_x0000_s1400" style="position:absolute;left:9159;top:7914;width:565;height:226" strokecolor="#039 [3204]"/>
               <v:rect id="_x0000_s1401" style="position:absolute;left:9046;top:7801;width:791;height:452" filled="f" fillcolor="white [3212]" stroked="f" strokecolor="#039 [3204]">
                 <v:textbox style="mso-next-textbox:#_x0000_s1401">
@@ -2280,7 +2280,7 @@
                 </v:textbox>
               </v:rect>
             </v:group>
-            <v:group id="_x0000_s1402" style="position:absolute;left:6108;top:6445;width:791;height:452" coordorigin="9046,7801" coordsize="791,452">
+            <v:group id="_x0000_s1402" style="position:absolute;left:6108;top:6445;width:791;height:452" coordorigin="9046,7801" coordsize="791,452" o:regroupid="8">
               <v:rect id="_x0000_s1403" style="position:absolute;left:9159;top:7914;width:565;height:226" strokecolor="#039 [3204]"/>
               <v:rect id="_x0000_s1404" style="position:absolute;left:9046;top:7801;width:791;height:452" filled="f" fillcolor="white [3212]" stroked="f" strokecolor="#039 [3204]">
                 <v:textbox style="mso-next-textbox:#_x0000_s1404">
@@ -2321,7 +2321,7 @@
                 </v:textbox>
               </v:rect>
             </v:group>
-            <v:group id="_x0000_s1405" style="position:absolute;left:4413;top:6445;width:791;height:452" coordorigin="9046,7801" coordsize="791,452">
+            <v:group id="_x0000_s1405" style="position:absolute;left:4413;top:6445;width:791;height:452" coordorigin="9046,7801" coordsize="791,452" o:regroupid="8">
               <v:rect id="_x0000_s1406" style="position:absolute;left:9159;top:7914;width:565;height:226" strokecolor="#039 [3204]"/>
               <v:rect id="_x0000_s1407" style="position:absolute;left:9046;top:7801;width:791;height:452" filled="f" fillcolor="white [3212]" stroked="f" strokecolor="#039 [3204]">
                 <v:textbox style="mso-next-textbox:#_x0000_s1407">
@@ -2362,7 +2362,7 @@
                 </v:textbox>
               </v:rect>
             </v:group>
-            <v:group id="_x0000_s1408" style="position:absolute;left:3848;top:4185;width:791;height:452" coordorigin="9046,7801" coordsize="791,452">
+            <v:group id="_x0000_s1408" style="position:absolute;left:3848;top:4185;width:791;height:452" coordorigin="9046,7801" coordsize="791,452" o:regroupid="8">
               <v:rect id="_x0000_s1409" style="position:absolute;left:9159;top:7914;width:565;height:226" strokecolor="#039 [3204]"/>
               <v:rect id="_x0000_s1410" style="position:absolute;left:9046;top:7801;width:791;height:452" filled="f" fillcolor="white [3212]" stroked="f" strokecolor="#039 [3204]">
                 <v:textbox style="mso-next-textbox:#_x0000_s1410">
@@ -2403,7 +2403,7 @@
                 </v:textbox>
               </v:rect>
             </v:group>
-            <v:group id="_x0000_s1411" style="position:absolute;left:5882;top:3055;width:791;height:452" coordorigin="9046,7801" coordsize="791,452">
+            <v:group id="_x0000_s1411" style="position:absolute;left:5882;top:3055;width:791;height:452" coordorigin="9046,7801" coordsize="791,452" o:regroupid="8">
               <v:rect id="_x0000_s1412" style="position:absolute;left:9159;top:7914;width:565;height:226" strokecolor="#039 [3204]"/>
               <v:rect id="_x0000_s1413" style="position:absolute;left:9046;top:7801;width:791;height:452" filled="f" fillcolor="white [3212]" stroked="f" strokecolor="#039 [3204]">
                 <v:textbox style="mso-next-textbox:#_x0000_s1413">
@@ -2444,7 +2444,7 @@
                 </v:textbox>
               </v:rect>
             </v:group>
-            <v:group id="_x0000_s1417" style="position:absolute;left:5091;top:6445;width:678;height:452" coordorigin="4074,9835" coordsize="678,452">
+            <v:group id="_x0000_s1417" style="position:absolute;left:5091;top:6445;width:678;height:452" coordorigin="4074,9835" coordsize="678,452" o:regroupid="8">
               <v:rect id="_x0000_s1415" style="position:absolute;left:4201;top:9948;width:438;height:226" o:regroupid="5" strokecolor="#393 [3209]"/>
               <v:rect id="_x0000_s1416" style="position:absolute;left:4074;top:9835;width:678;height:452" o:regroupid="5" filled="f" fillcolor="white [3212]" stroked="f" strokecolor="#039 [3204]">
                 <v:textbox style="mso-next-textbox:#_x0000_s1416">
@@ -2475,7 +2475,7 @@
                 </v:textbox>
               </v:rect>
             </v:group>
-            <v:group id="_x0000_s1418" style="position:absolute;left:6786;top:6445;width:678;height:452" coordorigin="4074,9835" coordsize="678,452">
+            <v:group id="_x0000_s1418" style="position:absolute;left:6786;top:6445;width:678;height:452" coordorigin="4074,9835" coordsize="678,452" o:regroupid="8">
               <v:rect id="_x0000_s1419" style="position:absolute;left:4201;top:9948;width:438;height:226" strokecolor="#393 [3209]"/>
               <v:rect id="_x0000_s1420" style="position:absolute;left:4074;top:9835;width:678;height:452" filled="f" fillcolor="white [3212]" stroked="f" strokecolor="#039 [3204]">
                 <v:textbox style="mso-next-textbox:#_x0000_s1420">
@@ -2506,7 +2506,7 @@
                 </v:textbox>
               </v:rect>
             </v:group>
-            <v:group id="_x0000_s1421" style="position:absolute;left:7577;top:4411;width:678;height:452" coordorigin="4074,9835" coordsize="678,452">
+            <v:group id="_x0000_s1421" style="position:absolute;left:7577;top:4411;width:678;height:452" coordorigin="4074,9835" coordsize="678,452" o:regroupid="8">
               <v:rect id="_x0000_s1422" style="position:absolute;left:4201;top:9948;width:438;height:226" strokecolor="#393 [3209]"/>
               <v:rect id="_x0000_s1423" style="position:absolute;left:4074;top:9835;width:678;height:452" filled="f" fillcolor="white [3212]" stroked="f" strokecolor="#039 [3204]">
                 <v:textbox style="mso-next-textbox:#_x0000_s1423">
@@ -2537,7 +2537,7 @@
                 </v:textbox>
               </v:rect>
             </v:group>
-            <v:group id="_x0000_s1424" style="position:absolute;left:5317;top:2829;width:678;height:452" coordorigin="4074,9835" coordsize="678,452">
+            <v:group id="_x0000_s1424" style="position:absolute;left:5317;top:2829;width:678;height:452" coordorigin="4074,9835" coordsize="678,452" o:regroupid="8">
               <v:rect id="_x0000_s1425" style="position:absolute;left:4201;top:9948;width:438;height:226" strokecolor="#393 [3209]"/>
               <v:rect id="_x0000_s1426" style="position:absolute;left:4074;top:9835;width:678;height:452" filled="f" fillcolor="white [3212]" stroked="f" strokecolor="#039 [3204]">
                 <v:textbox style="mso-next-textbox:#_x0000_s1426">
@@ -2568,7 +2568,7 @@
                 </v:textbox>
               </v:rect>
             </v:group>
-            <v:group id="_x0000_s1427" style="position:absolute;left:3848;top:4750;width:678;height:452" coordorigin="4074,9835" coordsize="678,452">
+            <v:group id="_x0000_s1427" style="position:absolute;left:3848;top:4750;width:678;height:452" coordorigin="4074,9835" coordsize="678,452" o:regroupid="8">
               <v:rect id="_x0000_s1428" style="position:absolute;left:4201;top:9948;width:438;height:226" strokecolor="#393 [3209]"/>
               <v:rect id="_x0000_s1429" style="position:absolute;left:4074;top:9835;width:678;height:452" filled="f" fillcolor="white [3212]" stroked="f" strokecolor="#039 [3204]">
                 <v:textbox style="mso-next-textbox:#_x0000_s1429">
@@ -2599,7 +2599,7 @@
                 </v:textbox>
               </v:rect>
             </v:group>
-            <v:rect id="_x0000_s1430" style="position:absolute;left:5204;top:4072;width:1582;height:452" fillcolor="white [3212]" strokecolor="#039 [3204]">
+            <v:rect id="_x0000_s1430" style="position:absolute;left:5204;top:4072;width:1582;height:452" o:regroupid="8" fillcolor="white [3212]" strokecolor="#039 [3204]">
               <v:textbox style="mso-next-textbox:#_x0000_s1430">
                 <w:txbxContent>
                   <w:p>
@@ -2628,7 +2628,7 @@
                 </w:txbxContent>
               </v:textbox>
             </v:rect>
-            <v:rect id="_x0000_s1432" style="position:absolute;left:5204;top:1473;width:1582;height:452" fillcolor="white [3212]" strokecolor="#039 [3204]">
+            <v:rect id="_x0000_s1432" style="position:absolute;left:5204;top:1473;width:1582;height:452" o:regroupid="8" fillcolor="white [3212]" strokecolor="#039 [3204]">
               <v:textbox style="mso-next-textbox:#_x0000_s1432">
                 <w:txbxContent>
                   <w:p>
@@ -2677,7 +2677,7 @@
                 </w:txbxContent>
               </v:textbox>
             </v:rect>
-            <v:rect id="_x0000_s1433" style="position:absolute;left:8820;top:4411;width:1582;height:452" fillcolor="white [3212]" strokecolor="#039 [3204]">
+            <v:rect id="_x0000_s1433" style="position:absolute;left:8820;top:4411;width:1582;height:452" o:regroupid="8" fillcolor="white [3212]" strokecolor="#039 [3204]">
               <v:textbox style="mso-next-textbox:#_x0000_s1433">
                 <w:txbxContent>
                   <w:p>
@@ -2726,7 +2726,7 @@
                 </w:txbxContent>
               </v:textbox>
             </v:rect>
-            <v:rect id="_x0000_s1434" style="position:absolute;left:7012;top:7688;width:1582;height:452" fillcolor="white [3212]" strokecolor="#039 [3204]">
+            <v:rect id="_x0000_s1434" style="position:absolute;left:7012;top:7688;width:1582;height:452" o:regroupid="8" fillcolor="white [3212]" strokecolor="#039 [3204]">
               <v:textbox style="mso-next-textbox:#_x0000_s1434">
                 <w:txbxContent>
                   <w:p>
@@ -2775,7 +2775,7 @@
                 </w:txbxContent>
               </v:textbox>
             </v:rect>
-            <v:rect id="_x0000_s1435" style="position:absolute;left:3396;top:7688;width:1582;height:452" fillcolor="white [3212]" strokecolor="#039 [3204]">
+            <v:rect id="_x0000_s1435" style="position:absolute;left:3396;top:7688;width:1582;height:452" o:regroupid="8" fillcolor="white [3212]" strokecolor="#039 [3204]">
               <v:textbox style="mso-next-textbox:#_x0000_s1435">
                 <w:txbxContent>
                   <w:p>
@@ -2834,7 +2834,7 @@
                 </w:txbxContent>
               </v:textbox>
             </v:rect>
-            <v:rect id="_x0000_s1436" style="position:absolute;left:1814;top:4411;width:1582;height:452" fillcolor="white [3212]" strokecolor="#039 [3204]">
+            <v:rect id="_x0000_s1436" style="position:absolute;left:1814;top:4411;width:1582;height:452" o:regroupid="8" fillcolor="white [3212]" strokecolor="#039 [3204]">
               <v:textbox style="mso-next-textbox:#_x0000_s1436">
                 <w:txbxContent>
                   <w:p>
@@ -3116,67 +3116,689 @@
           <w:noProof/>
         </w:rPr>
         <w:pict>
-          <v:group id="_x0000_s1512" style="position:absolute;margin-left:208.6pt;margin-top:8.45pt;width:17.4pt;height:20.55pt;z-index:251952128" coordorigin="2238,2577" coordsize="348,411" o:regroupid="6">
-            <v:shape id="_x0000_s1513" style="position:absolute;left:2238;top:2577;width:348;height:411" coordsize="348,411" path="m,57l81,15r39,18l183,,300,57r,123l348,210r,99l168,411,,324,,57xe" fillcolor="#039" strokecolor="#039">
-              <v:path arrowok="t"/>
-            </v:shape>
-            <v:shape id="_x0000_s1514" style="position:absolute;left:2322;top:2592;width:201;height:102;mso-wrap-style:square;mso-wrap-distance-left:9pt;mso-wrap-distance-top:0;mso-wrap-distance-right:9pt;mso-wrap-distance-bottom:0;mso-position-horizontal:absolute;mso-position-horizontal-relative:text;mso-position-vertical:absolute;mso-position-vertical-relative:text;v-text-anchor:top" coordsize="201,102" path="m201,51l96,,,54r102,48l201,51xe" fillcolor="#9cf" strokecolor="white">
-              <v:path arrowok="t"/>
-            </v:shape>
-            <v:shape id="_x0000_s1515" style="position:absolute;left:2454;top:2643;width:69;height:162;mso-wrap-style:square;mso-wrap-distance-left:9pt;mso-wrap-distance-top:0;mso-wrap-distance-right:9pt;mso-wrap-distance-bottom:0;mso-position-horizontal:absolute;mso-position-horizontal-relative:text;mso-position-vertical:absolute;mso-position-vertical-relative:text;v-text-anchor:top" coordsize="69,162" path="m69,123l69,,,39,,162,69,123xe" fillcolor="#039" strokecolor="white">
-              <v:path arrowok="t"/>
-            </v:shape>
-            <v:shape id="_x0000_s1516" style="position:absolute;left:2433;top:2766;width:138;height:84;mso-wrap-style:square;mso-wrap-distance-left:9pt;mso-wrap-distance-top:0;mso-wrap-distance-right:9pt;mso-wrap-distance-bottom:0;mso-position-horizontal:absolute;mso-position-horizontal-relative:text;mso-position-vertical:absolute;mso-position-vertical-relative:text;v-text-anchor:top" coordsize="138,84" path="m39,84l138,30,90,,,54,39,84xe" fillcolor="#9cf" strokecolor="white">
-              <v:path arrowok="t"/>
-            </v:shape>
-            <v:shape id="_x0000_s1517" style="position:absolute;left:2253;top:2643;width:150;height:327;mso-wrap-style:square;mso-wrap-distance-left:9pt;mso-wrap-distance-top:0;mso-wrap-distance-right:9pt;mso-wrap-distance-bottom:0;mso-position-horizontal:absolute;mso-position-horizontal-relative:text;mso-position-vertical:absolute;mso-position-vertical-relative:text;v-text-anchor:top" coordsize="150,327" path="m,l,249r150,78l150,75,,xe" fillcolor="#09f" strokecolor="white">
-              <v:path arrowok="t"/>
-            </v:shape>
-            <v:shape id="_x0000_s1518" style="position:absolute;left:2403;top:2796;width:168;height:174;mso-wrap-style:square;mso-wrap-distance-left:9pt;mso-wrap-distance-top:0;mso-wrap-distance-right:9pt;mso-wrap-distance-bottom:0;mso-position-horizontal:absolute;mso-position-horizontal-relative:text;mso-position-vertical:absolute;mso-position-vertical-relative:text;v-text-anchor:top" coordsize="168,174" path="m3,174l168,81,168,,,93r3,81xe" fillcolor="#039" strokecolor="white">
-              <v:path arrowok="t"/>
-            </v:shape>
-            <v:shape id="_x0000_s1519" style="position:absolute;left:2403;top:2682;width:69;height:204;mso-wrap-style:square;mso-wrap-distance-left:9pt;mso-wrap-distance-top:0;mso-wrap-distance-right:9pt;mso-wrap-distance-bottom:0;mso-position-horizontal:absolute;mso-position-horizontal-relative:text;mso-position-vertical:absolute;mso-position-vertical-relative:text;v-text-anchor:top" coordsize="69,204" path="m,33l,204,69,168,69,,,33xe" fillcolor="#039" strokecolor="white">
-              <v:path arrowok="t"/>
-            </v:shape>
-            <v:shape id="_x0000_s1520" style="position:absolute;left:2253;top:2607;width:219;height:108;mso-wrap-style:square;mso-wrap-distance-left:9pt;mso-wrap-distance-top:0;mso-wrap-distance-right:9pt;mso-wrap-distance-bottom:0;mso-position-horizontal:absolute;mso-position-horizontal-relative:text;mso-position-vertical:absolute;mso-position-vertical-relative:text;v-text-anchor:top" coordsize="219,108" path="m,36r150,72l219,75,69,,,36xe" fillcolor="#9cf" strokecolor="white">
-              <v:path arrowok="t"/>
-            </v:shape>
-            <v:line id="_x0000_s1521" style="position:absolute" from="2259,2808" to="2403,2886" strokecolor="white"/>
-            <v:shape id="_x0000_s1522" style="position:absolute;left:2286;top:2694;width:81;height:138;mso-wrap-style:square;mso-wrap-distance-left:9pt;mso-wrap-distance-top:0;mso-wrap-distance-right:9pt;mso-wrap-distance-bottom:0;mso-position-horizontal:absolute;mso-position-horizontal-relative:text;mso-position-vertical:absolute;mso-position-vertical-relative:text;v-text-anchor:top" coordsize="81,138" path="m,l,93r81,45l81,45,,xe" strokeweight=".5pt">
-              <v:fill color2="fill darken(118)" rotate="t" angle="-135" method="linear sigma" focus="100%" type="gradient"/>
-              <v:path arrowok="t"/>
-            </v:shape>
-            <v:line id="_x0000_s1523" style="position:absolute" from="2334,2892" to="2379,2916" strokecolor="white"/>
-          </v:group>
-        </w:pict>
-      </w:r>
-      <w:r>
-        <w:rPr>
-          <w:rFonts w:asciiTheme="minorHAnsi" w:hAnsiTheme="minorHAnsi"/>
-          <w:noProof/>
-        </w:rPr>
-        <w:pict>
-          <v:shape id="_x0000_s1464" type="#_x0000_t32" style="position:absolute;margin-left:214.7pt;margin-top:19.75pt;width:0;height:62.15pt;z-index:251942912" o:connectortype="straight" o:regroupid="6" strokecolor="#393 [3209]" strokeweight="2.25pt"/>
-        </w:pict>
-      </w:r>
-    </w:p>
-    <w:p>
-      <w:pPr>
-        <w:rPr>
-          <w:rFonts w:asciiTheme="minorHAnsi" w:hAnsiTheme="minorHAnsi"/>
-          <w:lang w:val="en-GB"/>
-        </w:rPr>
-      </w:pPr>
-      <w:r>
-        <w:rPr>
-          <w:rFonts w:asciiTheme="minorHAnsi" w:hAnsiTheme="minorHAnsi"/>
-          <w:noProof/>
-        </w:rPr>
-        <w:pict>
-          <v:group id="_x0000_s1714" style="position:absolute;margin-left:197.75pt;margin-top:22.55pt;width:33.9pt;height:22.6pt;z-index:251982848" coordorigin="4074,9835" coordsize="678,452" o:regroupid="6">
-            <v:rect id="_x0000_s1715" style="position:absolute;left:4201;top:9948;width:438;height:226" strokecolor="#393 [3209]"/>
-            <v:rect id="_x0000_s1716" style="position:absolute;left:4074;top:9835;width:678;height:452" filled="f" fillcolor="white [3212]" stroked="f" strokecolor="#039 [3204]">
-              <v:textbox style="mso-next-textbox:#_x0000_s1716">
+          <v:group id="_x0000_s42006" style="position:absolute;margin-left:56.5pt;margin-top:8.45pt;width:316.4pt;height:282.5pt;z-index:252195840" coordorigin="2831,1812" coordsize="6328,5650">
+            <v:shape id="_x0000_s1445" type="#_x0000_t32" style="position:absolute;left:5204;top:6219;width:1695;height:0" o:connectortype="straight" o:regroupid="9" strokecolor="#933 [3208]" strokeweight="2.25pt"/>
+            <v:shape id="_x0000_s1446" type="#_x0000_t32" style="position:absolute;left:4526;top:4637;width:678;height:1510" o:connectortype="straight" o:regroupid="9" strokecolor="#933 [3208]" strokeweight="2.25pt"/>
+            <v:shape id="_x0000_s1447" type="#_x0000_t32" style="position:absolute;left:4526;top:3281;width:1469;height:1356;flip:x" o:connectortype="straight" o:regroupid="9" strokecolor="#933 [3208]" strokeweight="2.25pt"/>
+            <v:shape id="_x0000_s1448" type="#_x0000_t32" style="position:absolute;left:6786;top:4637;width:678;height:1582;flip:y" o:connectortype="straight" o:regroupid="9" strokecolor="#933 [3208]" strokeweight="2.25pt"/>
+            <v:shape id="_x0000_s1449" type="#_x0000_t32" style="position:absolute;left:5995;top:3281;width:1469;height:1356" o:connectortype="straight" o:regroupid="9" strokecolor="#933 [3208]" strokeweight="2.25pt"/>
+            <v:shape id="_x0000_s1461" type="#_x0000_t32" style="position:absolute;left:4300;top:6219;width:904;height:1130;flip:x" o:connectortype="straight" o:regroupid="9" strokecolor="#393 [3209]" strokeweight="2.25pt"/>
+            <v:shape id="_x0000_s1462" type="#_x0000_t32" style="position:absolute;left:6786;top:6219;width:791;height:1017" o:connectortype="straight" o:regroupid="9" strokecolor="#393 [3209]" strokeweight="2.25pt"/>
+            <v:shape id="_x0000_s1464" type="#_x0000_t32" style="position:absolute;left:5995;top:2038;width:0;height:1243" o:connectortype="straight" o:regroupid="9" strokecolor="#393 [3209]" strokeweight="2.25pt"/>
+            <v:shape id="_x0000_s1466" type="#_x0000_t32" style="position:absolute;left:3057;top:4185;width:1469;height:452" o:connectortype="straight" o:regroupid="9" strokecolor="#393 [3209]" strokeweight="2.25pt"/>
+            <v:shape id="_x0000_s1469" type="#_x0000_t32" style="position:absolute;left:7577;top:4185;width:1356;height:452;flip:y" o:connectortype="straight" o:regroupid="9" strokecolor="#393 [3209]" strokeweight="2.25pt"/>
+            <v:group id="_x0000_s1470" style="position:absolute;left:5769;top:3124;width:492;height:311" coordorigin="1710,6250" coordsize="492,311" o:regroupid="9">
+              <v:rect id="_x0000_s1471" style="position:absolute;left:1710;top:6349;width:492;height:111" fillcolor="#039" strokecolor="#039"/>
+              <v:oval id="_x0000_s1472" style="position:absolute;left:1710;top:6361;width:492;height:200" fillcolor="#039" strokecolor="#039">
+                <o:extrusion v:ext="view" viewpoint="0,34.72222mm" viewpointorigin="0,.5" skewangle="90" lightposition="-50000" lightposition2="50000" type="perspective"/>
+              </v:oval>
+              <v:oval id="_x0000_s1473" style="position:absolute;left:1710;top:6250;width:492;height:200" fillcolor="#039" strokecolor="#039">
+                <o:extrusion v:ext="view" viewpoint="0,34.72222mm" viewpointorigin="0,.5" skewangle="90" lightposition="-50000" lightposition2="50000" type="perspective"/>
+              </v:oval>
+              <v:oval id="_x0000_s1474" style="position:absolute;left:1728;top:6381;width:456;height:164" fillcolor="#09f" strokecolor="white">
+                <v:fill color2="#039" rotate="t" angle="-90" focus="100%" type="gradient"/>
+              </v:oval>
+              <v:rect id="_x0000_s1475" style="position:absolute;left:1725;top:6342;width:456;height:119" fillcolor="#09f" stroked="f" strokecolor="white">
+                <v:fill color2="#039" rotate="t" angle="-90" focus="100%" type="gradient"/>
+              </v:rect>
+              <v:group id="_x0000_s1476" style="position:absolute;left:1729;top:6264;width:454;height:163" coordorigin="1825,6030" coordsize="454,163">
+                <v:oval id="_x0000_s1477" style="position:absolute;left:1825;top:6030;width:454;height:163" fillcolor="#9cf" strokecolor="white [3212]">
+                  <o:lock v:ext="edit" aspectratio="t"/>
+                </v:oval>
+                <v:shape id="_x0000_s1478" style="position:absolute;left:1956;top:6119;width:112;height:62" coordsize="630,354" path="m216,354l570,300,420,285,630,30,351,,141,258,,243,216,354xe" strokecolor="#039" strokeweight=".25pt">
+                  <v:path arrowok="t"/>
+                  <o:lock v:ext="edit" aspectratio="t"/>
+                </v:shape>
+                <v:shape id="_x0000_s1479" style="position:absolute;left:2036;top:6040;width:113;height:63;flip:x y" coordsize="630,354" path="m216,354l570,300,420,285,630,30,351,,141,258,,243,216,354xe" strokecolor="#039" strokeweight=".25pt">
+                  <v:path arrowok="t"/>
+                  <o:lock v:ext="edit" aspectratio="t"/>
+                </v:shape>
+                <v:shape id="_x0000_s1480" style="position:absolute;left:2077;top:6096;width:177;height:46" coordsize="996,261" path="m,102l45,237,96,177r798,84l996,141,192,57,243,,,102xe" strokecolor="#039" strokeweight=".25pt">
+                  <v:path arrowok="t"/>
+                  <o:lock v:ext="edit" aspectratio="t"/>
+                </v:shape>
+                <v:shape id="_x0000_s1481" style="position:absolute;left:1848;top:6080;width:178;height:47;flip:x y" coordsize="996,261" path="m,102l45,237,96,177r798,84l996,141,192,57,243,,,102xe" strokecolor="#039" strokeweight=".25pt">
+                  <v:path arrowok="t"/>
+                  <o:lock v:ext="edit" aspectratio="t"/>
+                </v:shape>
+              </v:group>
+              <v:shape id="_x0000_s1482" type="#_x0000_t32" style="position:absolute;left:1728;top:6354;width:0;height:111" o:connectortype="straight" strokecolor="white [3212]"/>
+              <v:shape id="_x0000_s1483" type="#_x0000_t32" style="position:absolute;left:2184;top:6354;width:0;height:111" o:connectortype="straight" strokecolor="white [3212]"/>
+            </v:group>
+            <v:group id="_x0000_s1484" style="position:absolute;left:4260;top:4452;width:492;height:311" coordorigin="1710,6250" coordsize="492,311" o:regroupid="9">
+              <v:rect id="_x0000_s1485" style="position:absolute;left:1710;top:6349;width:492;height:111" fillcolor="#039" strokecolor="#039"/>
+              <v:oval id="_x0000_s1486" style="position:absolute;left:1710;top:6361;width:492;height:200" fillcolor="#039" strokecolor="#039">
+                <o:extrusion v:ext="view" viewpoint="0,34.72222mm" viewpointorigin="0,.5" skewangle="90" lightposition="-50000" lightposition2="50000" type="perspective"/>
+              </v:oval>
+              <v:oval id="_x0000_s1487" style="position:absolute;left:1710;top:6250;width:492;height:200" fillcolor="#039" strokecolor="#039">
+                <o:extrusion v:ext="view" viewpoint="0,34.72222mm" viewpointorigin="0,.5" skewangle="90" lightposition="-50000" lightposition2="50000" type="perspective"/>
+              </v:oval>
+              <v:oval id="_x0000_s1488" style="position:absolute;left:1728;top:6381;width:456;height:164" fillcolor="#09f" strokecolor="white">
+                <v:fill color2="#039" rotate="t" angle="-90" focus="100%" type="gradient"/>
+              </v:oval>
+              <v:rect id="_x0000_s1489" style="position:absolute;left:1725;top:6342;width:456;height:119" fillcolor="#09f" stroked="f" strokecolor="white">
+                <v:fill color2="#039" rotate="t" angle="-90" focus="100%" type="gradient"/>
+              </v:rect>
+              <v:group id="_x0000_s1490" style="position:absolute;left:1729;top:6264;width:454;height:163" coordorigin="1825,6030" coordsize="454,163">
+                <v:oval id="_x0000_s1491" style="position:absolute;left:1825;top:6030;width:454;height:163" fillcolor="#9cf" strokecolor="white [3212]">
+                  <o:lock v:ext="edit" aspectratio="t"/>
+                </v:oval>
+                <v:shape id="_x0000_s1492" style="position:absolute;left:1956;top:6119;width:112;height:62" coordsize="630,354" path="m216,354l570,300,420,285,630,30,351,,141,258,,243,216,354xe" strokecolor="#039" strokeweight=".25pt">
+                  <v:path arrowok="t"/>
+                  <o:lock v:ext="edit" aspectratio="t"/>
+                </v:shape>
+                <v:shape id="_x0000_s1493" style="position:absolute;left:2036;top:6040;width:113;height:63;flip:x y" coordsize="630,354" path="m216,354l570,300,420,285,630,30,351,,141,258,,243,216,354xe" strokecolor="#039" strokeweight=".25pt">
+                  <v:path arrowok="t"/>
+                  <o:lock v:ext="edit" aspectratio="t"/>
+                </v:shape>
+                <v:shape id="_x0000_s1494" style="position:absolute;left:2077;top:6096;width:177;height:46" coordsize="996,261" path="m,102l45,237,96,177r798,84l996,141,192,57,243,,,102xe" strokecolor="#039" strokeweight=".25pt">
+                  <v:path arrowok="t"/>
+                  <o:lock v:ext="edit" aspectratio="t"/>
+                </v:shape>
+                <v:shape id="_x0000_s1495" style="position:absolute;left:1848;top:6080;width:178;height:47;flip:x y" coordsize="996,261" path="m,102l45,237,96,177r798,84l996,141,192,57,243,,,102xe" strokecolor="#039" strokeweight=".25pt">
+                  <v:path arrowok="t"/>
+                  <o:lock v:ext="edit" aspectratio="t"/>
+                </v:shape>
+              </v:group>
+              <v:shape id="_x0000_s1496" type="#_x0000_t32" style="position:absolute;left:1728;top:6354;width:0;height:111" o:connectortype="straight" strokecolor="white [3212]"/>
+              <v:shape id="_x0000_s1497" type="#_x0000_t32" style="position:absolute;left:2184;top:6354;width:0;height:111" o:connectortype="straight" strokecolor="white [3212]"/>
+            </v:group>
+            <v:group id="_x0000_s1498" style="position:absolute;left:7351;top:4411;width:492;height:311" coordorigin="1710,6250" coordsize="492,311" o:regroupid="9">
+              <v:rect id="_x0000_s1499" style="position:absolute;left:1710;top:6349;width:492;height:111" fillcolor="#039" strokecolor="#039"/>
+              <v:oval id="_x0000_s1500" style="position:absolute;left:1710;top:6361;width:492;height:200" fillcolor="#039" strokecolor="#039">
+                <o:extrusion v:ext="view" viewpoint="0,34.72222mm" viewpointorigin="0,.5" skewangle="90" lightposition="-50000" lightposition2="50000" type="perspective"/>
+              </v:oval>
+              <v:oval id="_x0000_s1501" style="position:absolute;left:1710;top:6250;width:492;height:200" fillcolor="#039" strokecolor="#039">
+                <o:extrusion v:ext="view" viewpoint="0,34.72222mm" viewpointorigin="0,.5" skewangle="90" lightposition="-50000" lightposition2="50000" type="perspective"/>
+              </v:oval>
+              <v:oval id="_x0000_s1502" style="position:absolute;left:1728;top:6381;width:456;height:164" fillcolor="#09f" strokecolor="white">
+                <v:fill color2="#039" rotate="t" angle="-90" focus="100%" type="gradient"/>
+              </v:oval>
+              <v:rect id="_x0000_s1503" style="position:absolute;left:1725;top:6342;width:456;height:119" fillcolor="#09f" stroked="f" strokecolor="white">
+                <v:fill color2="#039" rotate="t" angle="-90" focus="100%" type="gradient"/>
+              </v:rect>
+              <v:group id="_x0000_s1504" style="position:absolute;left:1729;top:6264;width:454;height:163" coordorigin="1825,6030" coordsize="454,163">
+                <v:oval id="_x0000_s1505" style="position:absolute;left:1825;top:6030;width:454;height:163" fillcolor="#9cf" strokecolor="white [3212]">
+                  <o:lock v:ext="edit" aspectratio="t"/>
+                </v:oval>
+                <v:shape id="_x0000_s1506" style="position:absolute;left:1956;top:6119;width:112;height:62" coordsize="630,354" path="m216,354l570,300,420,285,630,30,351,,141,258,,243,216,354xe" strokecolor="#039" strokeweight=".25pt">
+                  <v:path arrowok="t"/>
+                  <o:lock v:ext="edit" aspectratio="t"/>
+                </v:shape>
+                <v:shape id="_x0000_s1507" style="position:absolute;left:2036;top:6040;width:113;height:63;flip:x y" coordsize="630,354" path="m216,354l570,300,420,285,630,30,351,,141,258,,243,216,354xe" strokecolor="#039" strokeweight=".25pt">
+                  <v:path arrowok="t"/>
+                  <o:lock v:ext="edit" aspectratio="t"/>
+                </v:shape>
+                <v:shape id="_x0000_s1508" style="position:absolute;left:2077;top:6096;width:177;height:46" coordsize="996,261" path="m,102l45,237,96,177r798,84l996,141,192,57,243,,,102xe" strokecolor="#039" strokeweight=".25pt">
+                  <v:path arrowok="t"/>
+                  <o:lock v:ext="edit" aspectratio="t"/>
+                </v:shape>
+                <v:shape id="_x0000_s1509" style="position:absolute;left:1848;top:6080;width:178;height:47;flip:x y" coordsize="996,261" path="m,102l45,237,96,177r798,84l996,141,192,57,243,,,102xe" strokecolor="#039" strokeweight=".25pt">
+                  <v:path arrowok="t"/>
+                  <o:lock v:ext="edit" aspectratio="t"/>
+                </v:shape>
+              </v:group>
+              <v:shape id="_x0000_s1510" type="#_x0000_t32" style="position:absolute;left:1728;top:6354;width:0;height:111" o:connectortype="straight" strokecolor="white [3212]"/>
+              <v:shape id="_x0000_s1511" type="#_x0000_t32" style="position:absolute;left:2184;top:6354;width:0;height:111" o:connectortype="straight" strokecolor="white [3212]"/>
+            </v:group>
+            <v:group id="_x0000_s1512" style="position:absolute;left:5873;top:1812;width:348;height:411" coordorigin="2238,2577" coordsize="348,411" o:regroupid="9">
+              <v:shape id="_x0000_s1513" style="position:absolute;left:2238;top:2577;width:348;height:411" coordsize="348,411" path="m,57l81,15r39,18l183,,300,57r,123l348,210r,99l168,411,,324,,57xe" fillcolor="#039" strokecolor="#039">
+                <v:path arrowok="t"/>
+              </v:shape>
+              <v:shape id="_x0000_s1514" style="position:absolute;left:2322;top:2592;width:201;height:102;mso-wrap-style:square;mso-wrap-distance-left:9pt;mso-wrap-distance-top:0;mso-wrap-distance-right:9pt;mso-wrap-distance-bottom:0;mso-position-horizontal:absolute;mso-position-horizontal-relative:text;mso-position-vertical:absolute;mso-position-vertical-relative:text;v-text-anchor:top" coordsize="201,102" path="m201,51l96,,,54r102,48l201,51xe" fillcolor="#9cf" strokecolor="white">
+                <v:path arrowok="t"/>
+              </v:shape>
+              <v:shape id="_x0000_s1515" style="position:absolute;left:2454;top:2643;width:69;height:162;mso-wrap-style:square;mso-wrap-distance-left:9pt;mso-wrap-distance-top:0;mso-wrap-distance-right:9pt;mso-wrap-distance-bottom:0;mso-position-horizontal:absolute;mso-position-horizontal-relative:text;mso-position-vertical:absolute;mso-position-vertical-relative:text;v-text-anchor:top" coordsize="69,162" path="m69,123l69,,,39,,162,69,123xe" fillcolor="#039" strokecolor="white">
+                <v:path arrowok="t"/>
+              </v:shape>
+              <v:shape id="_x0000_s1516" style="position:absolute;left:2433;top:2766;width:138;height:84;mso-wrap-style:square;mso-wrap-distance-left:9pt;mso-wrap-distance-top:0;mso-wrap-distance-right:9pt;mso-wrap-distance-bottom:0;mso-position-horizontal:absolute;mso-position-horizontal-relative:text;mso-position-vertical:absolute;mso-position-vertical-relative:text;v-text-anchor:top" coordsize="138,84" path="m39,84l138,30,90,,,54,39,84xe" fillcolor="#9cf" strokecolor="white">
+                <v:path arrowok="t"/>
+              </v:shape>
+              <v:shape id="_x0000_s1517" style="position:absolute;left:2253;top:2643;width:150;height:327;mso-wrap-style:square;mso-wrap-distance-left:9pt;mso-wrap-distance-top:0;mso-wrap-distance-right:9pt;mso-wrap-distance-bottom:0;mso-position-horizontal:absolute;mso-position-horizontal-relative:text;mso-position-vertical:absolute;mso-position-vertical-relative:text;v-text-anchor:top" coordsize="150,327" path="m,l,249r150,78l150,75,,xe" fillcolor="#09f" strokecolor="white">
+                <v:path arrowok="t"/>
+              </v:shape>
+              <v:shape id="_x0000_s1518" style="position:absolute;left:2403;top:2796;width:168;height:174;mso-wrap-style:square;mso-wrap-distance-left:9pt;mso-wrap-distance-top:0;mso-wrap-distance-right:9pt;mso-wrap-distance-bottom:0;mso-position-horizontal:absolute;mso-position-horizontal-relative:text;mso-position-vertical:absolute;mso-position-vertical-relative:text;v-text-anchor:top" coordsize="168,174" path="m3,174l168,81,168,,,93r3,81xe" fillcolor="#039" strokecolor="white">
+                <v:path arrowok="t"/>
+              </v:shape>
+              <v:shape id="_x0000_s1519" style="position:absolute;left:2403;top:2682;width:69;height:204;mso-wrap-style:square;mso-wrap-distance-left:9pt;mso-wrap-distance-top:0;mso-wrap-distance-right:9pt;mso-wrap-distance-bottom:0;mso-position-horizontal:absolute;mso-position-horizontal-relative:text;mso-position-vertical:absolute;mso-position-vertical-relative:text;v-text-anchor:top" coordsize="69,204" path="m,33l,204,69,168,69,,,33xe" fillcolor="#039" strokecolor="white">
+                <v:path arrowok="t"/>
+              </v:shape>
+              <v:shape id="_x0000_s1520" style="position:absolute;left:2253;top:2607;width:219;height:108;mso-wrap-style:square;mso-wrap-distance-left:9pt;mso-wrap-distance-top:0;mso-wrap-distance-right:9pt;mso-wrap-distance-bottom:0;mso-position-horizontal:absolute;mso-position-horizontal-relative:text;mso-position-vertical:absolute;mso-position-vertical-relative:text;v-text-anchor:top" coordsize="219,108" path="m,36r150,72l219,75,69,,,36xe" fillcolor="#9cf" strokecolor="white">
+                <v:path arrowok="t"/>
+              </v:shape>
+              <v:line id="_x0000_s1521" style="position:absolute" from="2259,2808" to="2403,2886" strokecolor="white"/>
+              <v:shape id="_x0000_s1522" style="position:absolute;left:2286;top:2694;width:81;height:138;mso-wrap-style:square;mso-wrap-distance-left:9pt;mso-wrap-distance-top:0;mso-wrap-distance-right:9pt;mso-wrap-distance-bottom:0;mso-position-horizontal:absolute;mso-position-horizontal-relative:text;mso-position-vertical:absolute;mso-position-vertical-relative:text;v-text-anchor:top" coordsize="81,138" path="m,l,93r81,45l81,45,,xe" strokeweight=".5pt">
+                <v:fill color2="fill darken(118)" rotate="t" angle="-135" method="linear sigma" focus="100%" type="gradient"/>
+                <v:path arrowok="t"/>
+              </v:shape>
+              <v:line id="_x0000_s1523" style="position:absolute" from="2334,2892" to="2379,2916" strokecolor="white"/>
+            </v:group>
+            <v:group id="_x0000_s1536" style="position:absolute;left:2831;top:3959;width:348;height:411" coordorigin="2238,2577" coordsize="348,411" o:regroupid="9">
+              <v:shape id="_x0000_s1537" style="position:absolute;left:2238;top:2577;width:348;height:411" coordsize="348,411" path="m,57l81,15r39,18l183,,300,57r,123l348,210r,99l168,411,,324,,57xe" fillcolor="#039" strokecolor="#039">
+                <v:path arrowok="t"/>
+              </v:shape>
+              <v:shape id="_x0000_s1538" style="position:absolute;left:2322;top:2592;width:201;height:102;mso-wrap-style:square;mso-wrap-distance-left:9pt;mso-wrap-distance-top:0;mso-wrap-distance-right:9pt;mso-wrap-distance-bottom:0;mso-position-horizontal:absolute;mso-position-horizontal-relative:text;mso-position-vertical:absolute;mso-position-vertical-relative:text;v-text-anchor:top" coordsize="201,102" path="m201,51l96,,,54r102,48l201,51xe" fillcolor="#9cf" strokecolor="white">
+                <v:path arrowok="t"/>
+              </v:shape>
+              <v:shape id="_x0000_s1539" style="position:absolute;left:2454;top:2643;width:69;height:162;mso-wrap-style:square;mso-wrap-distance-left:9pt;mso-wrap-distance-top:0;mso-wrap-distance-right:9pt;mso-wrap-distance-bottom:0;mso-position-horizontal:absolute;mso-position-horizontal-relative:text;mso-position-vertical:absolute;mso-position-vertical-relative:text;v-text-anchor:top" coordsize="69,162" path="m69,123l69,,,39,,162,69,123xe" fillcolor="#039" strokecolor="white">
+                <v:path arrowok="t"/>
+              </v:shape>
+              <v:shape id="_x0000_s1540" style="position:absolute;left:2433;top:2766;width:138;height:84;mso-wrap-style:square;mso-wrap-distance-left:9pt;mso-wrap-distance-top:0;mso-wrap-distance-right:9pt;mso-wrap-distance-bottom:0;mso-position-horizontal:absolute;mso-position-horizontal-relative:text;mso-position-vertical:absolute;mso-position-vertical-relative:text;v-text-anchor:top" coordsize="138,84" path="m39,84l138,30,90,,,54,39,84xe" fillcolor="#9cf" strokecolor="white">
+                <v:path arrowok="t"/>
+              </v:shape>
+              <v:shape id="_x0000_s1541" style="position:absolute;left:2253;top:2643;width:150;height:327;mso-wrap-style:square;mso-wrap-distance-left:9pt;mso-wrap-distance-top:0;mso-wrap-distance-right:9pt;mso-wrap-distance-bottom:0;mso-position-horizontal:absolute;mso-position-horizontal-relative:text;mso-position-vertical:absolute;mso-position-vertical-relative:text;v-text-anchor:top" coordsize="150,327" path="m,l,249r150,78l150,75,,xe" fillcolor="#09f" strokecolor="white">
+                <v:path arrowok="t"/>
+              </v:shape>
+              <v:shape id="_x0000_s1542" style="position:absolute;left:2403;top:2796;width:168;height:174;mso-wrap-style:square;mso-wrap-distance-left:9pt;mso-wrap-distance-top:0;mso-wrap-distance-right:9pt;mso-wrap-distance-bottom:0;mso-position-horizontal:absolute;mso-position-horizontal-relative:text;mso-position-vertical:absolute;mso-position-vertical-relative:text;v-text-anchor:top" coordsize="168,174" path="m3,174l168,81,168,,,93r3,81xe" fillcolor="#039" strokecolor="white">
+                <v:path arrowok="t"/>
+              </v:shape>
+              <v:shape id="_x0000_s1543" style="position:absolute;left:2403;top:2682;width:69;height:204;mso-wrap-style:square;mso-wrap-distance-left:9pt;mso-wrap-distance-top:0;mso-wrap-distance-right:9pt;mso-wrap-distance-bottom:0;mso-position-horizontal:absolute;mso-position-horizontal-relative:text;mso-position-vertical:absolute;mso-position-vertical-relative:text;v-text-anchor:top" coordsize="69,204" path="m,33l,204,69,168,69,,,33xe" fillcolor="#039" strokecolor="white">
+                <v:path arrowok="t"/>
+              </v:shape>
+              <v:shape id="_x0000_s1544" style="position:absolute;left:2253;top:2607;width:219;height:108;mso-wrap-style:square;mso-wrap-distance-left:9pt;mso-wrap-distance-top:0;mso-wrap-distance-right:9pt;mso-wrap-distance-bottom:0;mso-position-horizontal:absolute;mso-position-horizontal-relative:text;mso-position-vertical:absolute;mso-position-vertical-relative:text;v-text-anchor:top" coordsize="219,108" path="m,36r150,72l219,75,69,,,36xe" fillcolor="#9cf" strokecolor="white">
+                <v:path arrowok="t"/>
+              </v:shape>
+              <v:line id="_x0000_s1545" style="position:absolute" from="2259,2808" to="2403,2886" strokecolor="white"/>
+              <v:shape id="_x0000_s1546" style="position:absolute;left:2286;top:2694;width:81;height:138;mso-wrap-style:square;mso-wrap-distance-left:9pt;mso-wrap-distance-top:0;mso-wrap-distance-right:9pt;mso-wrap-distance-bottom:0;mso-position-horizontal:absolute;mso-position-horizontal-relative:text;mso-position-vertical:absolute;mso-position-vertical-relative:text;v-text-anchor:top" coordsize="81,138" path="m,l,93r81,45l81,45,,xe" strokeweight=".5pt">
+                <v:fill color2="fill darken(118)" rotate="t" angle="-135" method="linear sigma" focus="100%" type="gradient"/>
+                <v:path arrowok="t"/>
+              </v:shape>
+              <v:line id="_x0000_s1547" style="position:absolute" from="2334,2892" to="2379,2916" strokecolor="white"/>
+            </v:group>
+            <v:group id="_x0000_s1572" style="position:absolute;left:8811;top:3959;width:348;height:411" coordorigin="2238,2577" coordsize="348,411" o:regroupid="9">
+              <v:shape id="_x0000_s1573" style="position:absolute;left:2238;top:2577;width:348;height:411" coordsize="348,411" path="m,57l81,15r39,18l183,,300,57r,123l348,210r,99l168,411,,324,,57xe" fillcolor="#039" strokecolor="#039">
+                <v:path arrowok="t"/>
+              </v:shape>
+              <v:shape id="_x0000_s1574" style="position:absolute;left:2322;top:2592;width:201;height:102;mso-wrap-style:square;mso-wrap-distance-left:9pt;mso-wrap-distance-top:0;mso-wrap-distance-right:9pt;mso-wrap-distance-bottom:0;mso-position-horizontal:absolute;mso-position-horizontal-relative:text;mso-position-vertical:absolute;mso-position-vertical-relative:text;v-text-anchor:top" coordsize="201,102" path="m201,51l96,,,54r102,48l201,51xe" fillcolor="#9cf" strokecolor="white">
+                <v:path arrowok="t"/>
+              </v:shape>
+              <v:shape id="_x0000_s1575" style="position:absolute;left:2454;top:2643;width:69;height:162;mso-wrap-style:square;mso-wrap-distance-left:9pt;mso-wrap-distance-top:0;mso-wrap-distance-right:9pt;mso-wrap-distance-bottom:0;mso-position-horizontal:absolute;mso-position-horizontal-relative:text;mso-position-vertical:absolute;mso-position-vertical-relative:text;v-text-anchor:top" coordsize="69,162" path="m69,123l69,,,39,,162,69,123xe" fillcolor="#039" strokecolor="white">
+                <v:path arrowok="t"/>
+              </v:shape>
+              <v:shape id="_x0000_s1576" style="position:absolute;left:2433;top:2766;width:138;height:84;mso-wrap-style:square;mso-wrap-distance-left:9pt;mso-wrap-distance-top:0;mso-wrap-distance-right:9pt;mso-wrap-distance-bottom:0;mso-position-horizontal:absolute;mso-position-horizontal-relative:text;mso-position-vertical:absolute;mso-position-vertical-relative:text;v-text-anchor:top" coordsize="138,84" path="m39,84l138,30,90,,,54,39,84xe" fillcolor="#9cf" strokecolor="white">
+                <v:path arrowok="t"/>
+              </v:shape>
+              <v:shape id="_x0000_s1577" style="position:absolute;left:2253;top:2643;width:150;height:327;mso-wrap-style:square;mso-wrap-distance-left:9pt;mso-wrap-distance-top:0;mso-wrap-distance-right:9pt;mso-wrap-distance-bottom:0;mso-position-horizontal:absolute;mso-position-horizontal-relative:text;mso-position-vertical:absolute;mso-position-vertical-relative:text;v-text-anchor:top" coordsize="150,327" path="m,l,249r150,78l150,75,,xe" fillcolor="#09f" strokecolor="white">
+                <v:path arrowok="t"/>
+              </v:shape>
+              <v:shape id="_x0000_s1578" style="position:absolute;left:2403;top:2796;width:168;height:174;mso-wrap-style:square;mso-wrap-distance-left:9pt;mso-wrap-distance-top:0;mso-wrap-distance-right:9pt;mso-wrap-distance-bottom:0;mso-position-horizontal:absolute;mso-position-horizontal-relative:text;mso-position-vertical:absolute;mso-position-vertical-relative:text;v-text-anchor:top" coordsize="168,174" path="m3,174l168,81,168,,,93r3,81xe" fillcolor="#039" strokecolor="white">
+                <v:path arrowok="t"/>
+              </v:shape>
+              <v:shape id="_x0000_s1579" style="position:absolute;left:2403;top:2682;width:69;height:204;mso-wrap-style:square;mso-wrap-distance-left:9pt;mso-wrap-distance-top:0;mso-wrap-distance-right:9pt;mso-wrap-distance-bottom:0;mso-position-horizontal:absolute;mso-position-horizontal-relative:text;mso-position-vertical:absolute;mso-position-vertical-relative:text;v-text-anchor:top" coordsize="69,204" path="m,33l,204,69,168,69,,,33xe" fillcolor="#039" strokecolor="white">
+                <v:path arrowok="t"/>
+              </v:shape>
+              <v:shape id="_x0000_s1580" style="position:absolute;left:2253;top:2607;width:219;height:108;mso-wrap-style:square;mso-wrap-distance-left:9pt;mso-wrap-distance-top:0;mso-wrap-distance-right:9pt;mso-wrap-distance-bottom:0;mso-position-horizontal:absolute;mso-position-horizontal-relative:text;mso-position-vertical:absolute;mso-position-vertical-relative:text;v-text-anchor:top" coordsize="219,108" path="m,36r150,72l219,75,69,,,36xe" fillcolor="#9cf" strokecolor="white">
+                <v:path arrowok="t"/>
+              </v:shape>
+              <v:line id="_x0000_s1581" style="position:absolute" from="2259,2808" to="2403,2886" strokecolor="white"/>
+              <v:shape id="_x0000_s1582" style="position:absolute;left:2286;top:2694;width:81;height:138;mso-wrap-style:square;mso-wrap-distance-left:9pt;mso-wrap-distance-top:0;mso-wrap-distance-right:9pt;mso-wrap-distance-bottom:0;mso-position-horizontal:absolute;mso-position-horizontal-relative:text;mso-position-vertical:absolute;mso-position-vertical-relative:text;v-text-anchor:top" coordsize="81,138" path="m,l,93r81,45l81,45,,xe" strokeweight=".5pt">
+                <v:fill color2="fill darken(118)" rotate="t" angle="-135" method="linear sigma" focus="100%" type="gradient"/>
+                <v:path arrowok="t"/>
+              </v:shape>
+              <v:line id="_x0000_s1583" style="position:absolute" from="2334,2892" to="2379,2916" strokecolor="white"/>
+            </v:group>
+            <v:group id="_x0000_s1584" style="position:absolute;left:4978;top:6062;width:492;height:311" coordorigin="1710,6250" coordsize="492,311" o:regroupid="9">
+              <v:rect id="_x0000_s1585" style="position:absolute;left:1710;top:6349;width:492;height:111" fillcolor="#039" strokecolor="#039"/>
+              <v:oval id="_x0000_s1586" style="position:absolute;left:1710;top:6361;width:492;height:200" fillcolor="#039" strokecolor="#039">
+                <o:extrusion v:ext="view" viewpoint="0,34.72222mm" viewpointorigin="0,.5" skewangle="90" lightposition="-50000" lightposition2="50000" type="perspective"/>
+              </v:oval>
+              <v:oval id="_x0000_s1587" style="position:absolute;left:1710;top:6250;width:492;height:200" fillcolor="#039" strokecolor="#039">
+                <o:extrusion v:ext="view" viewpoint="0,34.72222mm" viewpointorigin="0,.5" skewangle="90" lightposition="-50000" lightposition2="50000" type="perspective"/>
+              </v:oval>
+              <v:oval id="_x0000_s1588" style="position:absolute;left:1728;top:6381;width:456;height:164" fillcolor="#09f" strokecolor="white">
+                <v:fill color2="#039" rotate="t" angle="-90" focus="100%" type="gradient"/>
+              </v:oval>
+              <v:rect id="_x0000_s1589" style="position:absolute;left:1725;top:6342;width:456;height:119" fillcolor="#09f" stroked="f" strokecolor="white">
+                <v:fill color2="#039" rotate="t" angle="-90" focus="100%" type="gradient"/>
+              </v:rect>
+              <v:group id="_x0000_s1590" style="position:absolute;left:1729;top:6264;width:454;height:163" coordorigin="1825,6030" coordsize="454,163">
+                <v:oval id="_x0000_s1591" style="position:absolute;left:1825;top:6030;width:454;height:163" fillcolor="#9cf" strokecolor="white [3212]">
+                  <o:lock v:ext="edit" aspectratio="t"/>
+                </v:oval>
+                <v:shape id="_x0000_s1592" style="position:absolute;left:1956;top:6119;width:112;height:62" coordsize="630,354" path="m216,354l570,300,420,285,630,30,351,,141,258,,243,216,354xe" strokecolor="#039" strokeweight=".25pt">
+                  <v:path arrowok="t"/>
+                  <o:lock v:ext="edit" aspectratio="t"/>
+                </v:shape>
+                <v:shape id="_x0000_s1593" style="position:absolute;left:2036;top:6040;width:113;height:63;flip:x y" coordsize="630,354" path="m216,354l570,300,420,285,630,30,351,,141,258,,243,216,354xe" strokecolor="#039" strokeweight=".25pt">
+                  <v:path arrowok="t"/>
+                  <o:lock v:ext="edit" aspectratio="t"/>
+                </v:shape>
+                <v:shape id="_x0000_s1594" style="position:absolute;left:2077;top:6096;width:177;height:46" coordsize="996,261" path="m,102l45,237,96,177r798,84l996,141,192,57,243,,,102xe" strokecolor="#039" strokeweight=".25pt">
+                  <v:path arrowok="t"/>
+                  <o:lock v:ext="edit" aspectratio="t"/>
+                </v:shape>
+                <v:shape id="_x0000_s1595" style="position:absolute;left:1848;top:6080;width:178;height:47;flip:x y" coordsize="996,261" path="m,102l45,237,96,177r798,84l996,141,192,57,243,,,102xe" strokecolor="#039" strokeweight=".25pt">
+                  <v:path arrowok="t"/>
+                  <o:lock v:ext="edit" aspectratio="t"/>
+                </v:shape>
+              </v:group>
+              <v:shape id="_x0000_s1596" type="#_x0000_t32" style="position:absolute;left:1728;top:6354;width:0;height:111" o:connectortype="straight" strokecolor="white [3212]"/>
+              <v:shape id="_x0000_s1597" type="#_x0000_t32" style="position:absolute;left:2184;top:6354;width:0;height:111" o:connectortype="straight" strokecolor="white [3212]"/>
+            </v:group>
+            <v:group id="_x0000_s1598" style="position:absolute;left:6520;top:6062;width:492;height:311" coordorigin="1710,6250" coordsize="492,311" o:regroupid="9">
+              <v:rect id="_x0000_s1599" style="position:absolute;left:1710;top:6349;width:492;height:111" fillcolor="#039" strokecolor="#039"/>
+              <v:oval id="_x0000_s1600" style="position:absolute;left:1710;top:6361;width:492;height:200" fillcolor="#039" strokecolor="#039">
+                <o:extrusion v:ext="view" viewpoint="0,34.72222mm" viewpointorigin="0,.5" skewangle="90" lightposition="-50000" lightposition2="50000" type="perspective"/>
+              </v:oval>
+              <v:oval id="_x0000_s1601" style="position:absolute;left:1710;top:6250;width:492;height:200" fillcolor="#039" strokecolor="#039">
+                <o:extrusion v:ext="view" viewpoint="0,34.72222mm" viewpointorigin="0,.5" skewangle="90" lightposition="-50000" lightposition2="50000" type="perspective"/>
+              </v:oval>
+              <v:oval id="_x0000_s1602" style="position:absolute;left:1728;top:6381;width:456;height:164" fillcolor="#09f" strokecolor="white">
+                <v:fill color2="#039" rotate="t" angle="-90" focus="100%" type="gradient"/>
+              </v:oval>
+              <v:rect id="_x0000_s1603" style="position:absolute;left:1725;top:6342;width:456;height:119" fillcolor="#09f" stroked="f" strokecolor="white">
+                <v:fill color2="#039" rotate="t" angle="-90" focus="100%" type="gradient"/>
+              </v:rect>
+              <v:group id="_x0000_s1604" style="position:absolute;left:1729;top:6264;width:454;height:163" coordorigin="1825,6030" coordsize="454,163">
+                <v:oval id="_x0000_s1605" style="position:absolute;left:1825;top:6030;width:454;height:163" fillcolor="#9cf" strokecolor="white [3212]">
+                  <o:lock v:ext="edit" aspectratio="t"/>
+                </v:oval>
+                <v:shape id="_x0000_s1606" style="position:absolute;left:1956;top:6119;width:112;height:62" coordsize="630,354" path="m216,354l570,300,420,285,630,30,351,,141,258,,243,216,354xe" strokecolor="#039" strokeweight=".25pt">
+                  <v:path arrowok="t"/>
+                  <o:lock v:ext="edit" aspectratio="t"/>
+                </v:shape>
+                <v:shape id="_x0000_s1607" style="position:absolute;left:2036;top:6040;width:113;height:63;flip:x y" coordsize="630,354" path="m216,354l570,300,420,285,630,30,351,,141,258,,243,216,354xe" strokecolor="#039" strokeweight=".25pt">
+                  <v:path arrowok="t"/>
+                  <o:lock v:ext="edit" aspectratio="t"/>
+                </v:shape>
+                <v:shape id="_x0000_s1608" style="position:absolute;left:2077;top:6096;width:177;height:46" coordsize="996,261" path="m,102l45,237,96,177r798,84l996,141,192,57,243,,,102xe" strokecolor="#039" strokeweight=".25pt">
+                  <v:path arrowok="t"/>
+                  <o:lock v:ext="edit" aspectratio="t"/>
+                </v:shape>
+                <v:shape id="_x0000_s1609" style="position:absolute;left:1848;top:6080;width:178;height:47;flip:x y" coordsize="996,261" path="m,102l45,237,96,177r798,84l996,141,192,57,243,,,102xe" strokecolor="#039" strokeweight=".25pt">
+                  <v:path arrowok="t"/>
+                  <o:lock v:ext="edit" aspectratio="t"/>
+                </v:shape>
+              </v:group>
+              <v:shape id="_x0000_s1610" type="#_x0000_t32" style="position:absolute;left:1728;top:6354;width:0;height:111" o:connectortype="straight" strokecolor="white [3212]"/>
+              <v:shape id="_x0000_s1611" type="#_x0000_t32" style="position:absolute;left:2184;top:6354;width:0;height:111" o:connectortype="straight" strokecolor="white [3212]"/>
+            </v:group>
+            <v:group id="_x0000_s1624" style="position:absolute;left:4187;top:7051;width:348;height:411" coordorigin="2238,2577" coordsize="348,411" o:regroupid="9">
+              <v:shape id="_x0000_s1625" style="position:absolute;left:2238;top:2577;width:348;height:411" coordsize="348,411" path="m,57l81,15r39,18l183,,300,57r,123l348,210r,99l168,411,,324,,57xe" fillcolor="#039" strokecolor="#039">
+                <v:path arrowok="t"/>
+              </v:shape>
+              <v:shape id="_x0000_s1626" style="position:absolute;left:2322;top:2592;width:201;height:102;mso-wrap-style:square;mso-wrap-distance-left:9pt;mso-wrap-distance-top:0;mso-wrap-distance-right:9pt;mso-wrap-distance-bottom:0;mso-position-horizontal:absolute;mso-position-horizontal-relative:text;mso-position-vertical:absolute;mso-position-vertical-relative:text;v-text-anchor:top" coordsize="201,102" path="m201,51l96,,,54r102,48l201,51xe" fillcolor="#9cf" strokecolor="white">
+                <v:path arrowok="t"/>
+              </v:shape>
+              <v:shape id="_x0000_s1627" style="position:absolute;left:2454;top:2643;width:69;height:162;mso-wrap-style:square;mso-wrap-distance-left:9pt;mso-wrap-distance-top:0;mso-wrap-distance-right:9pt;mso-wrap-distance-bottom:0;mso-position-horizontal:absolute;mso-position-horizontal-relative:text;mso-position-vertical:absolute;mso-position-vertical-relative:text;v-text-anchor:top" coordsize="69,162" path="m69,123l69,,,39,,162,69,123xe" fillcolor="#039" strokecolor="white">
+                <v:path arrowok="t"/>
+              </v:shape>
+              <v:shape id="_x0000_s1628" style="position:absolute;left:2433;top:2766;width:138;height:84;mso-wrap-style:square;mso-wrap-distance-left:9pt;mso-wrap-distance-top:0;mso-wrap-distance-right:9pt;mso-wrap-distance-bottom:0;mso-position-horizontal:absolute;mso-position-horizontal-relative:text;mso-position-vertical:absolute;mso-position-vertical-relative:text;v-text-anchor:top" coordsize="138,84" path="m39,84l138,30,90,,,54,39,84xe" fillcolor="#9cf" strokecolor="white">
+                <v:path arrowok="t"/>
+              </v:shape>
+              <v:shape id="_x0000_s1629" style="position:absolute;left:2253;top:2643;width:150;height:327;mso-wrap-style:square;mso-wrap-distance-left:9pt;mso-wrap-distance-top:0;mso-wrap-distance-right:9pt;mso-wrap-distance-bottom:0;mso-position-horizontal:absolute;mso-position-horizontal-relative:text;mso-position-vertical:absolute;mso-position-vertical-relative:text;v-text-anchor:top" coordsize="150,327" path="m,l,249r150,78l150,75,,xe" fillcolor="#09f" strokecolor="white">
+                <v:path arrowok="t"/>
+              </v:shape>
+              <v:shape id="_x0000_s1630" style="position:absolute;left:2403;top:2796;width:168;height:174;mso-wrap-style:square;mso-wrap-distance-left:9pt;mso-wrap-distance-top:0;mso-wrap-distance-right:9pt;mso-wrap-distance-bottom:0;mso-position-horizontal:absolute;mso-position-horizontal-relative:text;mso-position-vertical:absolute;mso-position-vertical-relative:text;v-text-anchor:top" coordsize="168,174" path="m3,174l168,81,168,,,93r3,81xe" fillcolor="#039" strokecolor="white">
+                <v:path arrowok="t"/>
+              </v:shape>
+              <v:shape id="_x0000_s1631" style="position:absolute;left:2403;top:2682;width:69;height:204;mso-wrap-style:square;mso-wrap-distance-left:9pt;mso-wrap-distance-top:0;mso-wrap-distance-right:9pt;mso-wrap-distance-bottom:0;mso-position-horizontal:absolute;mso-position-horizontal-relative:text;mso-position-vertical:absolute;mso-position-vertical-relative:text;v-text-anchor:top" coordsize="69,204" path="m,33l,204,69,168,69,,,33xe" fillcolor="#039" strokecolor="white">
+                <v:path arrowok="t"/>
+              </v:shape>
+              <v:shape id="_x0000_s1632" style="position:absolute;left:2253;top:2607;width:219;height:108;mso-wrap-style:square;mso-wrap-distance-left:9pt;mso-wrap-distance-top:0;mso-wrap-distance-right:9pt;mso-wrap-distance-bottom:0;mso-position-horizontal:absolute;mso-position-horizontal-relative:text;mso-position-vertical:absolute;mso-position-vertical-relative:text;v-text-anchor:top" coordsize="219,108" path="m,36r150,72l219,75,69,,,36xe" fillcolor="#9cf" strokecolor="white">
+                <v:path arrowok="t"/>
+              </v:shape>
+              <v:line id="_x0000_s1633" style="position:absolute" from="2259,2808" to="2403,2886" strokecolor="white"/>
+              <v:shape id="_x0000_s1634" style="position:absolute;left:2286;top:2694;width:81;height:138;mso-wrap-style:square;mso-wrap-distance-left:9pt;mso-wrap-distance-top:0;mso-wrap-distance-right:9pt;mso-wrap-distance-bottom:0;mso-position-horizontal:absolute;mso-position-horizontal-relative:text;mso-position-vertical:absolute;mso-position-vertical-relative:text;v-text-anchor:top" coordsize="81,138" path="m,l,93r81,45l81,45,,xe" strokeweight=".5pt">
+                <v:fill color2="fill darken(118)" rotate="t" angle="-135" method="linear sigma" focus="100%" type="gradient"/>
+                <v:path arrowok="t"/>
+              </v:shape>
+              <v:line id="_x0000_s1635" style="position:absolute" from="2334,2892" to="2379,2916" strokecolor="white"/>
+            </v:group>
+            <v:group id="_x0000_s1636" style="position:absolute;left:7455;top:7051;width:348;height:411" coordorigin="2238,2577" coordsize="348,411" o:regroupid="9">
+              <v:shape id="_x0000_s1637" style="position:absolute;left:2238;top:2577;width:348;height:411" coordsize="348,411" path="m,57l81,15r39,18l183,,300,57r,123l348,210r,99l168,411,,324,,57xe" fillcolor="#039" strokecolor="#039">
+                <v:path arrowok="t"/>
+              </v:shape>
+              <v:shape id="_x0000_s1638" style="position:absolute;left:2322;top:2592;width:201;height:102;mso-wrap-style:square;mso-wrap-distance-left:9pt;mso-wrap-distance-top:0;mso-wrap-distance-right:9pt;mso-wrap-distance-bottom:0;mso-position-horizontal:absolute;mso-position-horizontal-relative:text;mso-position-vertical:absolute;mso-position-vertical-relative:text;v-text-anchor:top" coordsize="201,102" path="m201,51l96,,,54r102,48l201,51xe" fillcolor="#9cf" strokecolor="white">
+                <v:path arrowok="t"/>
+              </v:shape>
+              <v:shape id="_x0000_s1639" style="position:absolute;left:2454;top:2643;width:69;height:162;mso-wrap-style:square;mso-wrap-distance-left:9pt;mso-wrap-distance-top:0;mso-wrap-distance-right:9pt;mso-wrap-distance-bottom:0;mso-position-horizontal:absolute;mso-position-horizontal-relative:text;mso-position-vertical:absolute;mso-position-vertical-relative:text;v-text-anchor:top" coordsize="69,162" path="m69,123l69,,,39,,162,69,123xe" fillcolor="#039" strokecolor="white">
+                <v:path arrowok="t"/>
+              </v:shape>
+              <v:shape id="_x0000_s1640" style="position:absolute;left:2433;top:2766;width:138;height:84;mso-wrap-style:square;mso-wrap-distance-left:9pt;mso-wrap-distance-top:0;mso-wrap-distance-right:9pt;mso-wrap-distance-bottom:0;mso-position-horizontal:absolute;mso-position-horizontal-relative:text;mso-position-vertical:absolute;mso-position-vertical-relative:text;v-text-anchor:top" coordsize="138,84" path="m39,84l138,30,90,,,54,39,84xe" fillcolor="#9cf" strokecolor="white">
+                <v:path arrowok="t"/>
+              </v:shape>
+              <v:shape id="_x0000_s1641" style="position:absolute;left:2253;top:2643;width:150;height:327;mso-wrap-style:square;mso-wrap-distance-left:9pt;mso-wrap-distance-top:0;mso-wrap-distance-right:9pt;mso-wrap-distance-bottom:0;mso-position-horizontal:absolute;mso-position-horizontal-relative:text;mso-position-vertical:absolute;mso-position-vertical-relative:text;v-text-anchor:top" coordsize="150,327" path="m,l,249r150,78l150,75,,xe" fillcolor="#09f" strokecolor="white">
+                <v:path arrowok="t"/>
+              </v:shape>
+              <v:shape id="_x0000_s1642" style="position:absolute;left:2403;top:2796;width:168;height:174;mso-wrap-style:square;mso-wrap-distance-left:9pt;mso-wrap-distance-top:0;mso-wrap-distance-right:9pt;mso-wrap-distance-bottom:0;mso-position-horizontal:absolute;mso-position-horizontal-relative:text;mso-position-vertical:absolute;mso-position-vertical-relative:text;v-text-anchor:top" coordsize="168,174" path="m3,174l168,81,168,,,93r3,81xe" fillcolor="#039" strokecolor="white">
+                <v:path arrowok="t"/>
+              </v:shape>
+              <v:shape id="_x0000_s1643" style="position:absolute;left:2403;top:2682;width:69;height:204;mso-wrap-style:square;mso-wrap-distance-left:9pt;mso-wrap-distance-top:0;mso-wrap-distance-right:9pt;mso-wrap-distance-bottom:0;mso-position-horizontal:absolute;mso-position-horizontal-relative:text;mso-position-vertical:absolute;mso-position-vertical-relative:text;v-text-anchor:top" coordsize="69,204" path="m,33l,204,69,168,69,,,33xe" fillcolor="#039" strokecolor="white">
+                <v:path arrowok="t"/>
+              </v:shape>
+              <v:shape id="_x0000_s1644" style="position:absolute;left:2253;top:2607;width:219;height:108;mso-wrap-style:square;mso-wrap-distance-left:9pt;mso-wrap-distance-top:0;mso-wrap-distance-right:9pt;mso-wrap-distance-bottom:0;mso-position-horizontal:absolute;mso-position-horizontal-relative:text;mso-position-vertical:absolute;mso-position-vertical-relative:text;v-text-anchor:top" coordsize="219,108" path="m,36r150,72l219,75,69,,,36xe" fillcolor="#9cf" strokecolor="white">
+                <v:path arrowok="t"/>
+              </v:shape>
+              <v:line id="_x0000_s1645" style="position:absolute" from="2259,2808" to="2403,2886" strokecolor="white"/>
+              <v:shape id="_x0000_s1646" style="position:absolute;left:2286;top:2694;width:81;height:138;mso-wrap-style:square;mso-wrap-distance-left:9pt;mso-wrap-distance-top:0;mso-wrap-distance-right:9pt;mso-wrap-distance-bottom:0;mso-position-horizontal:absolute;mso-position-horizontal-relative:text;mso-position-vertical:absolute;mso-position-vertical-relative:text;v-text-anchor:top" coordsize="81,138" path="m,l,93r81,45l81,45,,xe" strokeweight=".5pt">
+                <v:fill color2="fill darken(118)" rotate="t" angle="-135" method="linear sigma" focus="100%" type="gradient"/>
+                <v:path arrowok="t"/>
+              </v:shape>
+              <v:line id="_x0000_s1647" style="position:absolute" from="2334,2892" to="2379,2916" strokecolor="white"/>
+            </v:group>
+            <v:group id="_x0000_s1660" style="position:absolute;left:5543;top:2942;width:452;height:452" coordorigin="5204,6186" coordsize="452,452" o:regroupid="9">
+              <v:roundrect id="_x0000_s1661" style="position:absolute;left:5317;top:6299;width:226;height:226" arcsize="10923f" fillcolor="#039 [3204]" strokecolor="#9cf [3206]">
+                <v:stroke endarrowwidth="narrow"/>
+              </v:roundrect>
+              <v:shape id="_x0000_s1662" type="#_x0000_t202" style="position:absolute;left:5204;top:6186;width:452;height:452" filled="f" stroked="f">
+                <v:textbox style="mso-next-textbox:#_x0000_s1662">
+                  <w:txbxContent>
+                    <w:p>
+                      <w:pPr>
+                        <w:spacing w:before="60" w:after="0" w:line="240" w:lineRule="auto"/>
+                        <w:jc w:val="center"/>
+                        <w:rPr>
+                          <w:rFonts w:asciiTheme="minorHAnsi" w:hAnsiTheme="minorHAnsi"/>
+                          <w:color w:val="FFFFFF" w:themeColor="background1"/>
+                          <w:sz w:val="16"/>
+                          <w:szCs w:val="16"/>
+                        </w:rPr>
+                      </w:pPr>
+                      <w:r>
+                        <w:rPr>
+                          <w:rFonts w:asciiTheme="minorHAnsi" w:hAnsiTheme="minorHAnsi"/>
+                          <w:color w:val="FFFFFF" w:themeColor="background1"/>
+                          <w:sz w:val="16"/>
+                          <w:szCs w:val="16"/>
+                        </w:rPr>
+                        <w:t>I</w:t>
+                      </w:r>
+                    </w:p>
+                  </w:txbxContent>
+                </v:textbox>
+              </v:shape>
+            </v:group>
+            <v:group id="_x0000_s1663" style="position:absolute;left:7125;top:4185;width:452;height:452" coordorigin="5204,6186" coordsize="452,452" o:regroupid="9">
+              <v:roundrect id="_x0000_s1664" style="position:absolute;left:5317;top:6299;width:226;height:226" arcsize="10923f" fillcolor="#039 [3204]" strokecolor="#9cf [3206]">
+                <v:stroke endarrowwidth="narrow"/>
+              </v:roundrect>
+              <v:shape id="_x0000_s1665" type="#_x0000_t202" style="position:absolute;left:5204;top:6186;width:452;height:452" filled="f" stroked="f">
+                <v:textbox style="mso-next-textbox:#_x0000_s1665">
+                  <w:txbxContent>
+                    <w:p>
+                      <w:pPr>
+                        <w:spacing w:before="60" w:after="0" w:line="240" w:lineRule="auto"/>
+                        <w:jc w:val="center"/>
+                        <w:rPr>
+                          <w:rFonts w:asciiTheme="minorHAnsi" w:hAnsiTheme="minorHAnsi"/>
+                          <w:color w:val="FFFFFF" w:themeColor="background1"/>
+                          <w:sz w:val="16"/>
+                          <w:szCs w:val="16"/>
+                        </w:rPr>
+                      </w:pPr>
+                      <w:r>
+                        <w:rPr>
+                          <w:rFonts w:asciiTheme="minorHAnsi" w:hAnsiTheme="minorHAnsi"/>
+                          <w:color w:val="FFFFFF" w:themeColor="background1"/>
+                          <w:sz w:val="16"/>
+                          <w:szCs w:val="16"/>
+                        </w:rPr>
+                        <w:t>J</w:t>
+                      </w:r>
+                    </w:p>
+                  </w:txbxContent>
+                </v:textbox>
+              </v:shape>
+            </v:group>
+            <v:group id="_x0000_s1666" style="position:absolute;left:6334;top:5880;width:452;height:452" coordorigin="5204,6186" coordsize="452,452" o:regroupid="9">
+              <v:roundrect id="_x0000_s1667" style="position:absolute;left:5317;top:6299;width:226;height:226" arcsize="10923f" fillcolor="#039 [3204]" strokecolor="#9cf [3206]">
+                <v:stroke endarrowwidth="narrow"/>
+              </v:roundrect>
+              <v:shape id="_x0000_s1668" type="#_x0000_t202" style="position:absolute;left:5204;top:6186;width:452;height:452" filled="f" stroked="f">
+                <v:textbox style="mso-next-textbox:#_x0000_s1668">
+                  <w:txbxContent>
+                    <w:p>
+                      <w:pPr>
+                        <w:spacing w:before="60" w:after="0" w:line="240" w:lineRule="auto"/>
+                        <w:jc w:val="center"/>
+                        <w:rPr>
+                          <w:rFonts w:asciiTheme="minorHAnsi" w:hAnsiTheme="minorHAnsi"/>
+                          <w:color w:val="FFFFFF" w:themeColor="background1"/>
+                          <w:sz w:val="16"/>
+                          <w:szCs w:val="16"/>
+                        </w:rPr>
+                      </w:pPr>
+                      <w:r>
+                        <w:rPr>
+                          <w:rFonts w:asciiTheme="minorHAnsi" w:hAnsiTheme="minorHAnsi"/>
+                          <w:color w:val="FFFFFF" w:themeColor="background1"/>
+                          <w:sz w:val="16"/>
+                          <w:szCs w:val="16"/>
+                        </w:rPr>
+                        <w:t>L</w:t>
+                      </w:r>
+                    </w:p>
+                  </w:txbxContent>
+                </v:textbox>
+              </v:shape>
+            </v:group>
+            <v:group id="_x0000_s1669" style="position:absolute;left:4752;top:5880;width:452;height:452" coordorigin="5204,6186" coordsize="452,452" o:regroupid="9">
+              <v:roundrect id="_x0000_s1670" style="position:absolute;left:5317;top:6299;width:226;height:226" arcsize="10923f" fillcolor="#039 [3204]" strokecolor="#9cf [3206]">
+                <v:stroke endarrowwidth="narrow"/>
+              </v:roundrect>
+              <v:shape id="_x0000_s1671" type="#_x0000_t202" style="position:absolute;left:5204;top:6186;width:452;height:452" filled="f" stroked="f">
+                <v:textbox style="mso-next-textbox:#_x0000_s1671">
+                  <w:txbxContent>
+                    <w:p>
+                      <w:pPr>
+                        <w:spacing w:before="60" w:after="0" w:line="240" w:lineRule="auto"/>
+                        <w:jc w:val="center"/>
+                        <w:rPr>
+                          <w:rFonts w:asciiTheme="minorHAnsi" w:hAnsiTheme="minorHAnsi"/>
+                          <w:color w:val="FFFFFF" w:themeColor="background1"/>
+                          <w:sz w:val="16"/>
+                          <w:szCs w:val="16"/>
+                        </w:rPr>
+                      </w:pPr>
+                      <w:r>
+                        <w:rPr>
+                          <w:rFonts w:asciiTheme="minorHAnsi" w:hAnsiTheme="minorHAnsi"/>
+                          <w:color w:val="FFFFFF" w:themeColor="background1"/>
+                          <w:sz w:val="16"/>
+                          <w:szCs w:val="16"/>
+                        </w:rPr>
+                        <w:t>M</w:t>
+                      </w:r>
+                    </w:p>
+                  </w:txbxContent>
+                </v:textbox>
+              </v:shape>
+            </v:group>
+            <v:group id="_x0000_s1672" style="position:absolute;left:4074;top:4185;width:452;height:452" coordorigin="5204,6186" coordsize="452,452" o:regroupid="9">
+              <v:roundrect id="_x0000_s1673" style="position:absolute;left:5317;top:6299;width:226;height:226" arcsize="10923f" fillcolor="#039 [3204]" strokecolor="#9cf [3206]">
+                <v:stroke endarrowwidth="narrow"/>
+              </v:roundrect>
+              <v:shape id="_x0000_s1674" type="#_x0000_t202" style="position:absolute;left:5204;top:6186;width:452;height:452" filled="f" stroked="f">
+                <v:textbox style="mso-next-textbox:#_x0000_s1674">
+                  <w:txbxContent>
+                    <w:p>
+                      <w:pPr>
+                        <w:spacing w:before="60" w:after="0" w:line="240" w:lineRule="auto"/>
+                        <w:jc w:val="center"/>
+                        <w:rPr>
+                          <w:rFonts w:asciiTheme="minorHAnsi" w:hAnsiTheme="minorHAnsi"/>
+                          <w:color w:val="FFFFFF" w:themeColor="background1"/>
+                          <w:sz w:val="16"/>
+                          <w:szCs w:val="16"/>
+                        </w:rPr>
+                      </w:pPr>
+                      <w:r>
+                        <w:rPr>
+                          <w:rFonts w:asciiTheme="minorHAnsi" w:hAnsiTheme="minorHAnsi"/>
+                          <w:color w:val="FFFFFF" w:themeColor="background1"/>
+                          <w:sz w:val="16"/>
+                          <w:szCs w:val="16"/>
+                        </w:rPr>
+                        <w:t>N</w:t>
+                      </w:r>
+                    </w:p>
+                  </w:txbxContent>
+                </v:textbox>
+              </v:shape>
+            </v:group>
+            <v:group id="_x0000_s1705" style="position:absolute;left:4413;top:6558;width:678;height:452" coordorigin="4074,9835" coordsize="678,452" o:regroupid="9">
+              <v:rect id="_x0000_s1706" style="position:absolute;left:4201;top:9948;width:438;height:226" strokecolor="#393 [3209]"/>
+              <v:rect id="_x0000_s1707" style="position:absolute;left:4074;top:9835;width:678;height:452" filled="f" fillcolor="white [3212]" stroked="f" strokecolor="#039 [3204]">
+                <v:textbox style="mso-next-textbox:#_x0000_s1707">
+                  <w:txbxContent>
+                    <w:p>
+                      <w:pPr>
+                        <w:spacing w:before="60" w:after="0" w:line="240" w:lineRule="auto"/>
+                        <w:jc w:val="center"/>
+                        <w:rPr>
+                          <w:rFonts w:asciiTheme="minorHAnsi" w:hAnsiTheme="minorHAnsi"/>
+                          <w:sz w:val="17"/>
+                          <w:szCs w:val="17"/>
+                          <w:lang w:val="en-GB"/>
+                        </w:rPr>
+                      </w:pPr>
+                      <w:r>
+                        <w:rPr>
+                          <w:rFonts w:asciiTheme="minorHAnsi" w:hAnsiTheme="minorHAnsi"/>
+                          <w:b/>
+                          <w:sz w:val="17"/>
+                          <w:szCs w:val="17"/>
+                          <w:lang w:val="en-GB"/>
+                        </w:rPr>
+                        <w:t>CON</w:t>
+                      </w:r>
+                    </w:p>
+                  </w:txbxContent>
+                </v:textbox>
+              </v:rect>
+            </v:group>
+            <v:group id="_x0000_s1708" style="position:absolute;left:6899;top:6558;width:678;height:452" coordorigin="4074,9835" coordsize="678,452" o:regroupid="9">
+              <v:rect id="_x0000_s1709" style="position:absolute;left:4201;top:9948;width:438;height:226" strokecolor="#393 [3209]"/>
+              <v:rect id="_x0000_s1710" style="position:absolute;left:4074;top:9835;width:678;height:452" filled="f" fillcolor="white [3212]" stroked="f" strokecolor="#039 [3204]">
+                <v:textbox style="mso-next-textbox:#_x0000_s1710">
+                  <w:txbxContent>
+                    <w:p>
+                      <w:pPr>
+                        <w:spacing w:before="60" w:after="0" w:line="240" w:lineRule="auto"/>
+                        <w:jc w:val="center"/>
+                        <w:rPr>
+                          <w:rFonts w:asciiTheme="minorHAnsi" w:hAnsiTheme="minorHAnsi"/>
+                          <w:sz w:val="17"/>
+                          <w:szCs w:val="17"/>
+                          <w:lang w:val="en-GB"/>
+                        </w:rPr>
+                      </w:pPr>
+                      <w:r>
+                        <w:rPr>
+                          <w:rFonts w:asciiTheme="minorHAnsi" w:hAnsiTheme="minorHAnsi"/>
+                          <w:b/>
+                          <w:sz w:val="17"/>
+                          <w:szCs w:val="17"/>
+                          <w:lang w:val="en-GB"/>
+                        </w:rPr>
+                        <w:t>CON</w:t>
+                      </w:r>
+                    </w:p>
+                  </w:txbxContent>
+                </v:textbox>
+              </v:rect>
+            </v:group>
+            <v:group id="_x0000_s1711" style="position:absolute;left:7916;top:4185;width:678;height:452" coordorigin="4074,9835" coordsize="678,452" o:regroupid="9">
+              <v:rect id="_x0000_s1712" style="position:absolute;left:4201;top:9948;width:438;height:226" strokecolor="#393 [3209]"/>
+              <v:rect id="_x0000_s1713" style="position:absolute;left:4074;top:9835;width:678;height:452" filled="f" fillcolor="white [3212]" stroked="f" strokecolor="#039 [3204]">
+                <v:textbox style="mso-next-textbox:#_x0000_s1713">
+                  <w:txbxContent>
+                    <w:p>
+                      <w:pPr>
+                        <w:spacing w:before="60" w:after="0" w:line="240" w:lineRule="auto"/>
+                        <w:jc w:val="center"/>
+                        <w:rPr>
+                          <w:rFonts w:asciiTheme="minorHAnsi" w:hAnsiTheme="minorHAnsi"/>
+                          <w:sz w:val="17"/>
+                          <w:szCs w:val="17"/>
+                          <w:lang w:val="en-GB"/>
+                        </w:rPr>
+                      </w:pPr>
+                      <w:r>
+                        <w:rPr>
+                          <w:rFonts w:asciiTheme="minorHAnsi" w:hAnsiTheme="minorHAnsi"/>
+                          <w:b/>
+                          <w:sz w:val="17"/>
+                          <w:szCs w:val="17"/>
+                          <w:lang w:val="en-GB"/>
+                        </w:rPr>
+                        <w:t>CON</w:t>
+                      </w:r>
+                    </w:p>
+                  </w:txbxContent>
+                </v:textbox>
+              </v:rect>
+            </v:group>
+            <v:group id="_x0000_s1714" style="position:absolute;left:5656;top:2490;width:678;height:452" coordorigin="4074,9835" coordsize="678,452" o:regroupid="9">
+              <v:rect id="_x0000_s1715" style="position:absolute;left:4201;top:9948;width:438;height:226" strokecolor="#393 [3209]"/>
+              <v:rect id="_x0000_s1716" style="position:absolute;left:4074;top:9835;width:678;height:452" filled="f" fillcolor="white [3212]" stroked="f" strokecolor="#039 [3204]">
+                <v:textbox style="mso-next-textbox:#_x0000_s1716">
+                  <w:txbxContent>
+                    <w:p>
+                      <w:pPr>
+                        <w:spacing w:before="60" w:after="0" w:line="240" w:lineRule="auto"/>
+                        <w:jc w:val="center"/>
+                        <w:rPr>
+                          <w:rFonts w:asciiTheme="minorHAnsi" w:hAnsiTheme="minorHAnsi"/>
+                          <w:sz w:val="17"/>
+                          <w:szCs w:val="17"/>
+                          <w:lang w:val="en-GB"/>
+                        </w:rPr>
+                      </w:pPr>
+                      <w:r>
+                        <w:rPr>
+                          <w:rFonts w:asciiTheme="minorHAnsi" w:hAnsiTheme="minorHAnsi"/>
+                          <w:b/>
+                          <w:sz w:val="17"/>
+                          <w:szCs w:val="17"/>
+                          <w:lang w:val="en-GB"/>
+                        </w:rPr>
+                        <w:t>CON</w:t>
+                      </w:r>
+                    </w:p>
+                  </w:txbxContent>
+                </v:textbox>
+              </v:rect>
+            </v:group>
+            <v:group id="_x0000_s1717" style="position:absolute;left:3396;top:4185;width:678;height:452" coordorigin="4074,9835" coordsize="678,452" o:regroupid="9">
+              <v:rect id="_x0000_s1718" style="position:absolute;left:4201;top:9948;width:438;height:226" strokecolor="#393 [3209]"/>
+              <v:rect id="_x0000_s1719" style="position:absolute;left:4074;top:9835;width:678;height:452" filled="f" fillcolor="white [3212]" stroked="f" strokecolor="#039 [3204]">
+                <v:textbox style="mso-next-textbox:#_x0000_s1719">
+                  <w:txbxContent>
+                    <w:p>
+                      <w:pPr>
+                        <w:spacing w:before="60" w:after="0" w:line="240" w:lineRule="auto"/>
+                        <w:jc w:val="center"/>
+                        <w:rPr>
+                          <w:rFonts w:asciiTheme="minorHAnsi" w:hAnsiTheme="minorHAnsi"/>
+                          <w:sz w:val="17"/>
+                          <w:szCs w:val="17"/>
+                          <w:lang w:val="en-GB"/>
+                        </w:rPr>
+                      </w:pPr>
+                      <w:r>
+                        <w:rPr>
+                          <w:rFonts w:asciiTheme="minorHAnsi" w:hAnsiTheme="minorHAnsi"/>
+                          <w:b/>
+                          <w:sz w:val="17"/>
+                          <w:szCs w:val="17"/>
+                          <w:lang w:val="en-GB"/>
+                        </w:rPr>
+                        <w:t>CON</w:t>
+                      </w:r>
+                    </w:p>
+                  </w:txbxContent>
+                </v:textbox>
+              </v:rect>
+            </v:group>
+            <v:shape id="_x0000_s1754" type="#_x0000_t32" style="position:absolute;left:4978;top:3507;width:0;height:678" o:connectortype="straight" o:regroupid="9" strokecolor="#c63 [3207]"/>
+            <v:shape id="_x0000_s1755" type="#_x0000_t32" style="position:absolute;left:7012;top:3507;width:0;height:678" o:connectortype="straight" o:regroupid="9" strokecolor="#c63 [3207]"/>
+            <v:shape id="_x0000_s1756" type="#_x0000_t32" style="position:absolute;left:4413;top:5428;width:452;height:0" o:connectortype="straight" o:regroupid="9" strokecolor="#c63 [3207]"/>
+            <v:shape id="_x0000_s1757" type="#_x0000_t32" style="position:absolute;left:7125;top:5428;width:452;height:0" o:connectortype="straight" o:regroupid="9" strokecolor="#c63 [3207]"/>
+            <v:shape id="_x0000_s1758" type="#_x0000_t32" style="position:absolute;left:5995;top:6219;width:0;height:791" o:connectortype="straight" o:regroupid="9" strokecolor="#c63 [3207]"/>
+            <v:rect id="_x0000_s1749" style="position:absolute;left:6673;top:3055;width:1582;height:452" o:regroupid="9" fillcolor="white [3212]" strokecolor="#039 [3204]">
+              <v:textbox style="mso-next-textbox:#_x0000_s1749">
                 <w:txbxContent>
                   <w:p>
                     <w:pPr>
@@ -3184,6 +3806,7 @@
                       <w:jc w:val="center"/>
                       <w:rPr>
                         <w:rFonts w:asciiTheme="minorHAnsi" w:hAnsiTheme="minorHAnsi"/>
+                        <w:b/>
                         <w:sz w:val="17"/>
                         <w:szCs w:val="17"/>
                         <w:lang w:val="en-GB"/>
@@ -3197,35 +3820,44 @@
                         <w:szCs w:val="17"/>
                         <w:lang w:val="en-GB"/>
                       </w:rPr>
-                      <w:t>CON</w:t>
+                      <w:t>192.168.</w:t>
+                    </w:r>
+                    <w:r>
+                      <w:rPr>
+                        <w:rFonts w:asciiTheme="minorHAnsi" w:hAnsiTheme="minorHAnsi"/>
+                        <w:b/>
+                        <w:sz w:val="17"/>
+                        <w:szCs w:val="17"/>
+                        <w:lang w:val="en-GB"/>
+                      </w:rPr>
+                      <w:t>12</w:t>
+                    </w:r>
+                    <w:r>
+                      <w:rPr>
+                        <w:rFonts w:asciiTheme="minorHAnsi" w:hAnsiTheme="minorHAnsi"/>
+                        <w:b/>
+                        <w:sz w:val="17"/>
+                        <w:szCs w:val="17"/>
+                        <w:lang w:val="en-GB"/>
+                      </w:rPr>
+                      <w:t>.0/</w:t>
+                    </w:r>
+                    <w:r>
+                      <w:rPr>
+                        <w:rFonts w:asciiTheme="minorHAnsi" w:hAnsiTheme="minorHAnsi"/>
+                        <w:b/>
+                        <w:sz w:val="17"/>
+                        <w:szCs w:val="17"/>
+                        <w:lang w:val="en-GB"/>
+                      </w:rPr>
+                      <w:t>30</w:t>
                     </w:r>
                   </w:p>
                 </w:txbxContent>
               </v:textbox>
             </v:rect>
-          </v:group>
-        </w:pict>
-      </w:r>
-    </w:p>
-    <w:p>
-      <w:pPr>
-        <w:rPr>
-          <w:rFonts w:asciiTheme="minorHAnsi" w:hAnsiTheme="minorHAnsi"/>
-          <w:lang w:val="en-GB"/>
-        </w:rPr>
-      </w:pPr>
-      <w:r>
-        <w:rPr>
-          <w:rFonts w:asciiTheme="minorHAnsi" w:hAnsiTheme="minorHAnsi"/>
-          <w:noProof/>
-        </w:rPr>
-        <w:pict>
-          <v:group id="_x0000_s1660" style="position:absolute;margin-left:192.1pt;margin-top:14.05pt;width:22.6pt;height:22.6pt;z-index:251964416" coordorigin="5204,6186" coordsize="452,452" o:regroupid="6">
-            <v:roundrect id="_x0000_s1661" style="position:absolute;left:5317;top:6299;width:226;height:226" arcsize="10923f" fillcolor="#039 [3204]" strokecolor="#9cf [3206]">
-              <v:stroke endarrowwidth="narrow"/>
-            </v:roundrect>
-            <v:shape id="_x0000_s1662" type="#_x0000_t202" style="position:absolute;left:5204;top:6186;width:452;height:452" filled="f" stroked="f">
-              <v:textbox style="mso-next-textbox:#_x0000_s1662">
+            <v:rect id="_x0000_s1750" style="position:absolute;left:7577;top:5202;width:1582;height:452" o:regroupid="9" fillcolor="white [3212]" strokecolor="#039 [3204]">
+              <v:textbox style="mso-next-textbox:#_x0000_s1750">
                 <w:txbxContent>
                   <w:p>
                     <w:pPr>
@@ -3233,212 +3865,7 @@
                       <w:jc w:val="center"/>
                       <w:rPr>
                         <w:rFonts w:asciiTheme="minorHAnsi" w:hAnsiTheme="minorHAnsi"/>
-                        <w:color w:val="FFFFFF" w:themeColor="background1"/>
-                        <w:sz w:val="16"/>
-                        <w:szCs w:val="16"/>
-                      </w:rPr>
-                    </w:pPr>
-                    <w:r>
-                      <w:rPr>
-                        <w:rFonts w:asciiTheme="minorHAnsi" w:hAnsiTheme="minorHAnsi"/>
-                        <w:color w:val="FFFFFF" w:themeColor="background1"/>
-                        <w:sz w:val="16"/>
-                        <w:szCs w:val="16"/>
-                      </w:rPr>
-                      <w:t>I</w:t>
-                    </w:r>
-                  </w:p>
-                </w:txbxContent>
-              </v:textbox>
-            </v:shape>
-          </v:group>
-        </w:pict>
-      </w:r>
-      <w:r>
-        <w:rPr>
-          <w:rFonts w:asciiTheme="minorHAnsi" w:hAnsiTheme="minorHAnsi"/>
-          <w:noProof/>
-        </w:rPr>
-        <w:pict>
-          <v:group id="_x0000_s1470" style="position:absolute;margin-left:203.4pt;margin-top:23.15pt;width:24.6pt;height:15.55pt;z-index:251949056" coordorigin="1710,6250" coordsize="492,311" o:regroupid="6">
-            <v:rect id="_x0000_s1471" style="position:absolute;left:1710;top:6349;width:492;height:111" fillcolor="#039" strokecolor="#039"/>
-            <v:oval id="_x0000_s1472" style="position:absolute;left:1710;top:6361;width:492;height:200" fillcolor="#039" strokecolor="#039">
-              <o:extrusion v:ext="view" viewpoint="0,34.72222mm" viewpointorigin="0,.5" skewangle="90" lightposition="-50000" lightposition2="50000" type="perspective"/>
-            </v:oval>
-            <v:oval id="_x0000_s1473" style="position:absolute;left:1710;top:6250;width:492;height:200" fillcolor="#039" strokecolor="#039">
-              <o:extrusion v:ext="view" viewpoint="0,34.72222mm" viewpointorigin="0,.5" skewangle="90" lightposition="-50000" lightposition2="50000" type="perspective"/>
-            </v:oval>
-            <v:oval id="_x0000_s1474" style="position:absolute;left:1728;top:6381;width:456;height:164" fillcolor="#09f" strokecolor="white">
-              <v:fill color2="#039" rotate="t" angle="-90" focus="100%" type="gradient"/>
-            </v:oval>
-            <v:rect id="_x0000_s1475" style="position:absolute;left:1725;top:6342;width:456;height:119" fillcolor="#09f" stroked="f" strokecolor="white">
-              <v:fill color2="#039" rotate="t" angle="-90" focus="100%" type="gradient"/>
-            </v:rect>
-            <v:group id="_x0000_s1476" style="position:absolute;left:1729;top:6264;width:454;height:163" coordorigin="1825,6030" coordsize="454,163">
-              <v:oval id="_x0000_s1477" style="position:absolute;left:1825;top:6030;width:454;height:163" fillcolor="#9cf" strokecolor="white [3212]">
-                <o:lock v:ext="edit" aspectratio="t"/>
-              </v:oval>
-              <v:shape id="_x0000_s1478" style="position:absolute;left:1956;top:6119;width:112;height:62" coordsize="630,354" path="m216,354l570,300,420,285,630,30,351,,141,258,,243,216,354xe" strokecolor="#039" strokeweight=".25pt">
-                <v:path arrowok="t"/>
-                <o:lock v:ext="edit" aspectratio="t"/>
-              </v:shape>
-              <v:shape id="_x0000_s1479" style="position:absolute;left:2036;top:6040;width:113;height:63;flip:x y" coordsize="630,354" path="m216,354l570,300,420,285,630,30,351,,141,258,,243,216,354xe" strokecolor="#039" strokeweight=".25pt">
-                <v:path arrowok="t"/>
-                <o:lock v:ext="edit" aspectratio="t"/>
-              </v:shape>
-              <v:shape id="_x0000_s1480" style="position:absolute;left:2077;top:6096;width:177;height:46" coordsize="996,261" path="m,102l45,237,96,177r798,84l996,141,192,57,243,,,102xe" strokecolor="#039" strokeweight=".25pt">
-                <v:path arrowok="t"/>
-                <o:lock v:ext="edit" aspectratio="t"/>
-              </v:shape>
-              <v:shape id="_x0000_s1481" style="position:absolute;left:1848;top:6080;width:178;height:47;flip:x y" coordsize="996,261" path="m,102l45,237,96,177r798,84l996,141,192,57,243,,,102xe" strokecolor="#039" strokeweight=".25pt">
-                <v:path arrowok="t"/>
-                <o:lock v:ext="edit" aspectratio="t"/>
-              </v:shape>
-            </v:group>
-            <v:shape id="_x0000_s1482" type="#_x0000_t32" style="position:absolute;left:1728;top:6354;width:0;height:111" o:connectortype="straight" strokecolor="white [3212]"/>
-            <v:shape id="_x0000_s1483" type="#_x0000_t32" style="position:absolute;left:2184;top:6354;width:0;height:111" o:connectortype="straight" strokecolor="white [3212]"/>
-          </v:group>
-        </w:pict>
-      </w:r>
-    </w:p>
-    <w:p>
-      <w:pPr>
-        <w:rPr>
-          <w:rFonts w:asciiTheme="minorHAnsi" w:hAnsiTheme="minorHAnsi"/>
-          <w:lang w:val="en-GB"/>
-        </w:rPr>
-      </w:pPr>
-      <w:r>
-        <w:rPr>
-          <w:rFonts w:asciiTheme="minorHAnsi" w:hAnsiTheme="minorHAnsi"/>
-          <w:noProof/>
-        </w:rPr>
-        <w:pict>
-          <v:shape id="_x0000_s1449" type="#_x0000_t32" style="position:absolute;margin-left:214.7pt;margin-top:7.65pt;width:79.1pt;height:65.75pt;z-index:251936768" o:connectortype="straight" o:regroupid="6" strokecolor="#933 [3208]" strokeweight="2.25pt"/>
-        </w:pict>
-      </w:r>
-      <w:r>
-        <w:rPr>
-          <w:rFonts w:asciiTheme="minorHAnsi" w:hAnsiTheme="minorHAnsi"/>
-          <w:noProof/>
-        </w:rPr>
-        <w:pict>
-          <v:shape id="_x0000_s1447" type="#_x0000_t32" style="position:absolute;margin-left:141.25pt;margin-top:5.6pt;width:73.45pt;height:67.8pt;flip:x;z-index:251934720" o:connectortype="straight" o:regroupid="6" strokecolor="#933 [3208]" strokeweight="2.25pt"/>
-        </w:pict>
-      </w:r>
-    </w:p>
-    <w:p>
-      <w:pPr>
-        <w:rPr>
-          <w:rFonts w:asciiTheme="minorHAnsi" w:hAnsiTheme="minorHAnsi"/>
-          <w:lang w:val="en-GB"/>
-        </w:rPr>
-      </w:pPr>
-      <w:r>
-        <w:rPr>
-          <w:rFonts w:asciiTheme="minorHAnsi" w:hAnsiTheme="minorHAnsi"/>
-          <w:noProof/>
-        </w:rPr>
-        <w:pict>
-          <v:group id="_x0000_s1536" style="position:absolute;margin-left:56.5pt;margin-top:14.05pt;width:17.4pt;height:20.55pt;z-index:251954176" coordorigin="2238,2577" coordsize="348,411" o:regroupid="6">
-            <v:shape id="_x0000_s1537" style="position:absolute;left:2238;top:2577;width:348;height:411" coordsize="348,411" path="m,57l81,15r39,18l183,,300,57r,123l348,210r,99l168,411,,324,,57xe" fillcolor="#039" strokecolor="#039">
-              <v:path arrowok="t"/>
-            </v:shape>
-            <v:shape id="_x0000_s1538" style="position:absolute;left:2322;top:2592;width:201;height:102;mso-wrap-style:square;mso-wrap-distance-left:9pt;mso-wrap-distance-top:0;mso-wrap-distance-right:9pt;mso-wrap-distance-bottom:0;mso-position-horizontal:absolute;mso-position-horizontal-relative:text;mso-position-vertical:absolute;mso-position-vertical-relative:text;v-text-anchor:top" coordsize="201,102" path="m201,51l96,,,54r102,48l201,51xe" fillcolor="#9cf" strokecolor="white">
-              <v:path arrowok="t"/>
-            </v:shape>
-            <v:shape id="_x0000_s1539" style="position:absolute;left:2454;top:2643;width:69;height:162;mso-wrap-style:square;mso-wrap-distance-left:9pt;mso-wrap-distance-top:0;mso-wrap-distance-right:9pt;mso-wrap-distance-bottom:0;mso-position-horizontal:absolute;mso-position-horizontal-relative:text;mso-position-vertical:absolute;mso-position-vertical-relative:text;v-text-anchor:top" coordsize="69,162" path="m69,123l69,,,39,,162,69,123xe" fillcolor="#039" strokecolor="white">
-              <v:path arrowok="t"/>
-            </v:shape>
-            <v:shape id="_x0000_s1540" style="position:absolute;left:2433;top:2766;width:138;height:84;mso-wrap-style:square;mso-wrap-distance-left:9pt;mso-wrap-distance-top:0;mso-wrap-distance-right:9pt;mso-wrap-distance-bottom:0;mso-position-horizontal:absolute;mso-position-horizontal-relative:text;mso-position-vertical:absolute;mso-position-vertical-relative:text;v-text-anchor:top" coordsize="138,84" path="m39,84l138,30,90,,,54,39,84xe" fillcolor="#9cf" strokecolor="white">
-              <v:path arrowok="t"/>
-            </v:shape>
-            <v:shape id="_x0000_s1541" style="position:absolute;left:2253;top:2643;width:150;height:327;mso-wrap-style:square;mso-wrap-distance-left:9pt;mso-wrap-distance-top:0;mso-wrap-distance-right:9pt;mso-wrap-distance-bottom:0;mso-position-horizontal:absolute;mso-position-horizontal-relative:text;mso-position-vertical:absolute;mso-position-vertical-relative:text;v-text-anchor:top" coordsize="150,327" path="m,l,249r150,78l150,75,,xe" fillcolor="#09f" strokecolor="white">
-              <v:path arrowok="t"/>
-            </v:shape>
-            <v:shape id="_x0000_s1542" style="position:absolute;left:2403;top:2796;width:168;height:174;mso-wrap-style:square;mso-wrap-distance-left:9pt;mso-wrap-distance-top:0;mso-wrap-distance-right:9pt;mso-wrap-distance-bottom:0;mso-position-horizontal:absolute;mso-position-horizontal-relative:text;mso-position-vertical:absolute;mso-position-vertical-relative:text;v-text-anchor:top" coordsize="168,174" path="m3,174l168,81,168,,,93r3,81xe" fillcolor="#039" strokecolor="white">
-              <v:path arrowok="t"/>
-            </v:shape>
-            <v:shape id="_x0000_s1543" style="position:absolute;left:2403;top:2682;width:69;height:204;mso-wrap-style:square;mso-wrap-distance-left:9pt;mso-wrap-distance-top:0;mso-wrap-distance-right:9pt;mso-wrap-distance-bottom:0;mso-position-horizontal:absolute;mso-position-horizontal-relative:text;mso-position-vertical:absolute;mso-position-vertical-relative:text;v-text-anchor:top" coordsize="69,204" path="m,33l,204,69,168,69,,,33xe" fillcolor="#039" strokecolor="white">
-              <v:path arrowok="t"/>
-            </v:shape>
-            <v:shape id="_x0000_s1544" style="position:absolute;left:2253;top:2607;width:219;height:108;mso-wrap-style:square;mso-wrap-distance-left:9pt;mso-wrap-distance-top:0;mso-wrap-distance-right:9pt;mso-wrap-distance-bottom:0;mso-position-horizontal:absolute;mso-position-horizontal-relative:text;mso-position-vertical:absolute;mso-position-vertical-relative:text;v-text-anchor:top" coordsize="219,108" path="m,36r150,72l219,75,69,,,36xe" fillcolor="#9cf" strokecolor="white">
-              <v:path arrowok="t"/>
-            </v:shape>
-            <v:line id="_x0000_s1545" style="position:absolute" from="2259,2808" to="2403,2886" strokecolor="white"/>
-            <v:shape id="_x0000_s1546" style="position:absolute;left:2286;top:2694;width:81;height:138;mso-wrap-style:square;mso-wrap-distance-left:9pt;mso-wrap-distance-top:0;mso-wrap-distance-right:9pt;mso-wrap-distance-bottom:0;mso-position-horizontal:absolute;mso-position-horizontal-relative:text;mso-position-vertical:absolute;mso-position-vertical-relative:text;v-text-anchor:top" coordsize="81,138" path="m,l,93r81,45l81,45,,xe" strokeweight=".5pt">
-              <v:fill color2="fill darken(118)" rotate="t" angle="-135" method="linear sigma" focus="100%" type="gradient"/>
-              <v:path arrowok="t"/>
-            </v:shape>
-            <v:line id="_x0000_s1547" style="position:absolute" from="2334,2892" to="2379,2916" strokecolor="white"/>
-          </v:group>
-        </w:pict>
-      </w:r>
-      <w:r>
-        <w:rPr>
-          <w:rFonts w:asciiTheme="minorHAnsi" w:hAnsiTheme="minorHAnsi"/>
-          <w:noProof/>
-        </w:rPr>
-        <w:pict>
-          <v:group id="_x0000_s1572" style="position:absolute;margin-left:355.5pt;margin-top:14.05pt;width:17.4pt;height:20.55pt;z-index:251957248" coordorigin="2238,2577" coordsize="348,411" o:regroupid="6">
-            <v:shape id="_x0000_s1573" style="position:absolute;left:2238;top:2577;width:348;height:411" coordsize="348,411" path="m,57l81,15r39,18l183,,300,57r,123l348,210r,99l168,411,,324,,57xe" fillcolor="#039" strokecolor="#039">
-              <v:path arrowok="t"/>
-            </v:shape>
-            <v:shape id="_x0000_s1574" style="position:absolute;left:2322;top:2592;width:201;height:102;mso-wrap-style:square;mso-wrap-distance-left:9pt;mso-wrap-distance-top:0;mso-wrap-distance-right:9pt;mso-wrap-distance-bottom:0;mso-position-horizontal:absolute;mso-position-horizontal-relative:text;mso-position-vertical:absolute;mso-position-vertical-relative:text;v-text-anchor:top" coordsize="201,102" path="m201,51l96,,,54r102,48l201,51xe" fillcolor="#9cf" strokecolor="white">
-              <v:path arrowok="t"/>
-            </v:shape>
-            <v:shape id="_x0000_s1575" style="position:absolute;left:2454;top:2643;width:69;height:162;mso-wrap-style:square;mso-wrap-distance-left:9pt;mso-wrap-distance-top:0;mso-wrap-distance-right:9pt;mso-wrap-distance-bottom:0;mso-position-horizontal:absolute;mso-position-horizontal-relative:text;mso-position-vertical:absolute;mso-position-vertical-relative:text;v-text-anchor:top" coordsize="69,162" path="m69,123l69,,,39,,162,69,123xe" fillcolor="#039" strokecolor="white">
-              <v:path arrowok="t"/>
-            </v:shape>
-            <v:shape id="_x0000_s1576" style="position:absolute;left:2433;top:2766;width:138;height:84;mso-wrap-style:square;mso-wrap-distance-left:9pt;mso-wrap-distance-top:0;mso-wrap-distance-right:9pt;mso-wrap-distance-bottom:0;mso-position-horizontal:absolute;mso-position-horizontal-relative:text;mso-position-vertical:absolute;mso-position-vertical-relative:text;v-text-anchor:top" coordsize="138,84" path="m39,84l138,30,90,,,54,39,84xe" fillcolor="#9cf" strokecolor="white">
-              <v:path arrowok="t"/>
-            </v:shape>
-            <v:shape id="_x0000_s1577" style="position:absolute;left:2253;top:2643;width:150;height:327;mso-wrap-style:square;mso-wrap-distance-left:9pt;mso-wrap-distance-top:0;mso-wrap-distance-right:9pt;mso-wrap-distance-bottom:0;mso-position-horizontal:absolute;mso-position-horizontal-relative:text;mso-position-vertical:absolute;mso-position-vertical-relative:text;v-text-anchor:top" coordsize="150,327" path="m,l,249r150,78l150,75,,xe" fillcolor="#09f" strokecolor="white">
-              <v:path arrowok="t"/>
-            </v:shape>
-            <v:shape id="_x0000_s1578" style="position:absolute;left:2403;top:2796;width:168;height:174;mso-wrap-style:square;mso-wrap-distance-left:9pt;mso-wrap-distance-top:0;mso-wrap-distance-right:9pt;mso-wrap-distance-bottom:0;mso-position-horizontal:absolute;mso-position-horizontal-relative:text;mso-position-vertical:absolute;mso-position-vertical-relative:text;v-text-anchor:top" coordsize="168,174" path="m3,174l168,81,168,,,93r3,81xe" fillcolor="#039" strokecolor="white">
-              <v:path arrowok="t"/>
-            </v:shape>
-            <v:shape id="_x0000_s1579" style="position:absolute;left:2403;top:2682;width:69;height:204;mso-wrap-style:square;mso-wrap-distance-left:9pt;mso-wrap-distance-top:0;mso-wrap-distance-right:9pt;mso-wrap-distance-bottom:0;mso-position-horizontal:absolute;mso-position-horizontal-relative:text;mso-position-vertical:absolute;mso-position-vertical-relative:text;v-text-anchor:top" coordsize="69,204" path="m,33l,204,69,168,69,,,33xe" fillcolor="#039" strokecolor="white">
-              <v:path arrowok="t"/>
-            </v:shape>
-            <v:shape id="_x0000_s1580" style="position:absolute;left:2253;top:2607;width:219;height:108;mso-wrap-style:square;mso-wrap-distance-left:9pt;mso-wrap-distance-top:0;mso-wrap-distance-right:9pt;mso-wrap-distance-bottom:0;mso-position-horizontal:absolute;mso-position-horizontal-relative:text;mso-position-vertical:absolute;mso-position-vertical-relative:text;v-text-anchor:top" coordsize="219,108" path="m,36r150,72l219,75,69,,,36xe" fillcolor="#9cf" strokecolor="white">
-              <v:path arrowok="t"/>
-            </v:shape>
-            <v:line id="_x0000_s1581" style="position:absolute" from="2259,2808" to="2403,2886" strokecolor="white"/>
-            <v:shape id="_x0000_s1582" style="position:absolute;left:2286;top:2694;width:81;height:138;mso-wrap-style:square;mso-wrap-distance-left:9pt;mso-wrap-distance-top:0;mso-wrap-distance-right:9pt;mso-wrap-distance-bottom:0;mso-position-horizontal:absolute;mso-position-horizontal-relative:text;mso-position-vertical:absolute;mso-position-vertical-relative:text;v-text-anchor:top" coordsize="81,138" path="m,l,93r81,45l81,45,,xe" strokeweight=".5pt">
-              <v:fill color2="fill darken(118)" rotate="t" angle="-135" method="linear sigma" focus="100%" type="gradient"/>
-              <v:path arrowok="t"/>
-            </v:shape>
-            <v:line id="_x0000_s1583" style="position:absolute" from="2334,2892" to="2379,2916" strokecolor="white"/>
-          </v:group>
-        </w:pict>
-      </w:r>
-    </w:p>
-    <w:p>
-      <w:pPr>
-        <w:rPr>
-          <w:rFonts w:asciiTheme="minorHAnsi" w:hAnsiTheme="minorHAnsi"/>
-          <w:lang w:val="en-GB"/>
-        </w:rPr>
-      </w:pPr>
-      <w:r>
-        <w:rPr>
-          <w:rFonts w:asciiTheme="minorHAnsi" w:hAnsiTheme="minorHAnsi"/>
-          <w:noProof/>
-        </w:rPr>
-        <w:pict>
-          <v:group id="_x0000_s1717" style="position:absolute;margin-left:90.4pt;margin-top:5.55pt;width:33.9pt;height:22.6pt;z-index:251983872" coordorigin="4074,9835" coordsize="678,452" o:regroupid="6">
-            <v:rect id="_x0000_s1718" style="position:absolute;left:4201;top:9948;width:438;height:226" strokecolor="#393 [3209]"/>
-            <v:rect id="_x0000_s1719" style="position:absolute;left:4074;top:9835;width:678;height:452" filled="f" fillcolor="white [3212]" stroked="f" strokecolor="#039 [3204]">
-              <v:textbox style="mso-next-textbox:#_x0000_s1719">
-                <w:txbxContent>
-                  <w:p>
-                    <w:pPr>
-                      <w:spacing w:before="60" w:after="0" w:line="240" w:lineRule="auto"/>
-                      <w:jc w:val="center"/>
-                      <w:rPr>
-                        <w:rFonts w:asciiTheme="minorHAnsi" w:hAnsiTheme="minorHAnsi"/>
+                        <w:b/>
                         <w:sz w:val="17"/>
                         <w:szCs w:val="17"/>
                         <w:lang w:val="en-GB"/>
@@ -3452,25 +3879,44 @@
                         <w:szCs w:val="17"/>
                         <w:lang w:val="en-GB"/>
                       </w:rPr>
-                      <w:t>CON</w:t>
+                      <w:t>192.168.</w:t>
+                    </w:r>
+                    <w:r>
+                      <w:rPr>
+                        <w:rFonts w:asciiTheme="minorHAnsi" w:hAnsiTheme="minorHAnsi"/>
+                        <w:b/>
+                        <w:sz w:val="17"/>
+                        <w:szCs w:val="17"/>
+                        <w:lang w:val="en-GB"/>
+                      </w:rPr>
+                      <w:t>23</w:t>
+                    </w:r>
+                    <w:r>
+                      <w:rPr>
+                        <w:rFonts w:asciiTheme="minorHAnsi" w:hAnsiTheme="minorHAnsi"/>
+                        <w:b/>
+                        <w:sz w:val="17"/>
+                        <w:szCs w:val="17"/>
+                        <w:lang w:val="en-GB"/>
+                      </w:rPr>
+                      <w:t>.0/</w:t>
+                    </w:r>
+                    <w:r>
+                      <w:rPr>
+                        <w:rFonts w:asciiTheme="minorHAnsi" w:hAnsiTheme="minorHAnsi"/>
+                        <w:b/>
+                        <w:sz w:val="17"/>
+                        <w:szCs w:val="17"/>
+                        <w:lang w:val="en-GB"/>
+                      </w:rPr>
+                      <w:t>30</w:t>
                     </w:r>
                   </w:p>
                 </w:txbxContent>
               </v:textbox>
             </v:rect>
-          </v:group>
-        </w:pict>
-      </w:r>
-      <w:r>
-        <w:rPr>
-          <w:rFonts w:asciiTheme="minorHAnsi" w:hAnsiTheme="minorHAnsi"/>
-          <w:noProof/>
-        </w:rPr>
-        <w:pict>
-          <v:group id="_x0000_s1711" style="position:absolute;margin-left:299.45pt;margin-top:5.55pt;width:33.9pt;height:22.6pt;z-index:251981824" coordorigin="4074,9835" coordsize="678,452" o:regroupid="6">
-            <v:rect id="_x0000_s1712" style="position:absolute;left:4201;top:9948;width:438;height:226" strokecolor="#393 [3209]"/>
-            <v:rect id="_x0000_s1713" style="position:absolute;left:4074;top:9835;width:678;height:452" filled="f" fillcolor="white [3212]" stroked="f" strokecolor="#039 [3204]">
-              <v:textbox style="mso-next-textbox:#_x0000_s1713">
+            <v:rect id="_x0000_s1751" style="position:absolute;left:2831;top:5202;width:1582;height:452" o:regroupid="9" fillcolor="white [3212]" strokecolor="#039 [3204]">
+              <v:textbox style="mso-next-textbox:#_x0000_s1751">
                 <w:txbxContent>
                   <w:p>
                     <w:pPr>
@@ -3478,6 +3924,7 @@
                       <w:jc w:val="center"/>
                       <w:rPr>
                         <w:rFonts w:asciiTheme="minorHAnsi" w:hAnsiTheme="minorHAnsi"/>
+                        <w:b/>
                         <w:sz w:val="17"/>
                         <w:szCs w:val="17"/>
                         <w:lang w:val="en-GB"/>
@@ -3491,63 +3938,44 @@
                         <w:szCs w:val="17"/>
                         <w:lang w:val="en-GB"/>
                       </w:rPr>
-                      <w:t>CON</w:t>
+                      <w:t>192.168.</w:t>
+                    </w:r>
+                    <w:r>
+                      <w:rPr>
+                        <w:rFonts w:asciiTheme="minorHAnsi" w:hAnsiTheme="minorHAnsi"/>
+                        <w:b/>
+                        <w:sz w:val="17"/>
+                        <w:szCs w:val="17"/>
+                        <w:lang w:val="en-GB"/>
+                      </w:rPr>
+                      <w:t>45</w:t>
+                    </w:r>
+                    <w:r>
+                      <w:rPr>
+                        <w:rFonts w:asciiTheme="minorHAnsi" w:hAnsiTheme="minorHAnsi"/>
+                        <w:b/>
+                        <w:sz w:val="17"/>
+                        <w:szCs w:val="17"/>
+                        <w:lang w:val="en-GB"/>
+                      </w:rPr>
+                      <w:t>.0/</w:t>
+                    </w:r>
+                    <w:r>
+                      <w:rPr>
+                        <w:rFonts w:asciiTheme="minorHAnsi" w:hAnsiTheme="minorHAnsi"/>
+                        <w:b/>
+                        <w:sz w:val="17"/>
+                        <w:szCs w:val="17"/>
+                        <w:lang w:val="en-GB"/>
+                      </w:rPr>
+                      <w:t>30</w:t>
                     </w:r>
                   </w:p>
                 </w:txbxContent>
               </v:textbox>
             </v:rect>
-          </v:group>
-        </w:pict>
-      </w:r>
-      <w:r>
-        <w:rPr>
-          <w:rFonts w:asciiTheme="minorHAnsi" w:hAnsiTheme="minorHAnsi"/>
-          <w:noProof/>
-        </w:rPr>
-        <w:pict>
-          <v:shape id="_x0000_s1469" type="#_x0000_t32" style="position:absolute;margin-left:293.8pt;margin-top:-.1pt;width:67.8pt;height:22.6pt;flip:y;z-index:251948032" o:connectortype="straight" o:regroupid="6" strokecolor="#393 [3209]" strokeweight="2.25pt"/>
-        </w:pict>
-      </w:r>
-      <w:r>
-        <w:rPr>
-          <w:rFonts w:asciiTheme="minorHAnsi" w:hAnsiTheme="minorHAnsi"/>
-          <w:noProof/>
-        </w:rPr>
-        <w:pict>
-          <v:shape id="_x0000_s1466" type="#_x0000_t32" style="position:absolute;margin-left:67.8pt;margin-top:-.1pt;width:73.45pt;height:22.6pt;z-index:251944960" o:connectortype="straight" o:regroupid="6" strokecolor="#393 [3209]" strokeweight="2.25pt"/>
-        </w:pict>
-      </w:r>
-      <w:r>
-        <w:rPr>
-          <w:rFonts w:asciiTheme="minorHAnsi" w:hAnsiTheme="minorHAnsi"/>
-          <w:noProof/>
-        </w:rPr>
-        <w:pict>
-          <v:shape id="_x0000_s1446" type="#_x0000_t32" style="position:absolute;margin-left:141.25pt;margin-top:22.5pt;width:33.9pt;height:75.5pt;z-index:251933696" o:connectortype="straight" o:regroupid="6" strokecolor="#933 [3208]" strokeweight="2.25pt"/>
-        </w:pict>
-      </w:r>
-      <w:r>
-        <w:rPr>
-          <w:rFonts w:asciiTheme="minorHAnsi" w:hAnsiTheme="minorHAnsi"/>
-          <w:noProof/>
-        </w:rPr>
-        <w:pict>
-          <v:shape id="_x0000_s1448" type="#_x0000_t32" style="position:absolute;margin-left:254.25pt;margin-top:18.9pt;width:39.55pt;height:82.7pt;flip:y;z-index:251935744" o:connectortype="straight" o:regroupid="6" strokecolor="#933 [3208]" strokeweight="2.25pt"/>
-        </w:pict>
-      </w:r>
-      <w:r>
-        <w:rPr>
-          <w:rFonts w:asciiTheme="minorHAnsi" w:hAnsiTheme="minorHAnsi"/>
-          <w:noProof/>
-        </w:rPr>
-        <w:pict>
-          <v:group id="_x0000_s1672" style="position:absolute;margin-left:118.65pt;margin-top:-.1pt;width:22.6pt;height:22.6pt;z-index:251968512" coordorigin="5204,6186" coordsize="452,452" o:regroupid="6">
-            <v:roundrect id="_x0000_s1673" style="position:absolute;left:5317;top:6299;width:226;height:226" arcsize="10923f" fillcolor="#039 [3204]" strokecolor="#9cf [3206]">
-              <v:stroke endarrowwidth="narrow"/>
-            </v:roundrect>
-            <v:shape id="_x0000_s1674" type="#_x0000_t202" style="position:absolute;left:5204;top:6186;width:452;height:452" filled="f" stroked="f">
-              <v:textbox style="mso-next-textbox:#_x0000_s1674">
+            <v:rect id="_x0000_s1752" style="position:absolute;left:5204;top:7010;width:1582;height:452" o:regroupid="9" fillcolor="white [3212]" strokecolor="#039 [3204]">
+              <v:textbox style="mso-next-textbox:#_x0000_s1752">
                 <w:txbxContent>
                   <w:p>
                     <w:pPr>
@@ -3555,380 +3983,7 @@
                       <w:jc w:val="center"/>
                       <w:rPr>
                         <w:rFonts w:asciiTheme="minorHAnsi" w:hAnsiTheme="minorHAnsi"/>
-                        <w:color w:val="FFFFFF" w:themeColor="background1"/>
-                        <w:sz w:val="16"/>
-                        <w:szCs w:val="16"/>
-                      </w:rPr>
-                    </w:pPr>
-                    <w:r>
-                      <w:rPr>
-                        <w:rFonts w:asciiTheme="minorHAnsi" w:hAnsiTheme="minorHAnsi"/>
-                        <w:color w:val="FFFFFF" w:themeColor="background1"/>
-                        <w:sz w:val="16"/>
-                        <w:szCs w:val="16"/>
-                      </w:rPr>
-                      <w:t>N</w:t>
-                    </w:r>
-                  </w:p>
-                </w:txbxContent>
-              </v:textbox>
-            </v:shape>
-          </v:group>
-        </w:pict>
-      </w:r>
-      <w:r>
-        <w:rPr>
-          <w:rFonts w:asciiTheme="minorHAnsi" w:hAnsiTheme="minorHAnsi"/>
-          <w:noProof/>
-        </w:rPr>
-        <w:pict>
-          <v:group id="_x0000_s1663" style="position:absolute;margin-left:271.2pt;margin-top:-.1pt;width:22.6pt;height:22.6pt;z-index:251965440" coordorigin="5204,6186" coordsize="452,452" o:regroupid="6">
-            <v:roundrect id="_x0000_s1664" style="position:absolute;left:5317;top:6299;width:226;height:226" arcsize="10923f" fillcolor="#039 [3204]" strokecolor="#9cf [3206]">
-              <v:stroke endarrowwidth="narrow"/>
-            </v:roundrect>
-            <v:shape id="_x0000_s1665" type="#_x0000_t202" style="position:absolute;left:5204;top:6186;width:452;height:452" filled="f" stroked="f">
-              <v:textbox style="mso-next-textbox:#_x0000_s1665">
-                <w:txbxContent>
-                  <w:p>
-                    <w:pPr>
-                      <w:spacing w:before="60" w:after="0" w:line="240" w:lineRule="auto"/>
-                      <w:jc w:val="center"/>
-                      <w:rPr>
-                        <w:rFonts w:asciiTheme="minorHAnsi" w:hAnsiTheme="minorHAnsi"/>
-                        <w:color w:val="FFFFFF" w:themeColor="background1"/>
-                        <w:sz w:val="16"/>
-                        <w:szCs w:val="16"/>
-                      </w:rPr>
-                    </w:pPr>
-                    <w:r>
-                      <w:rPr>
-                        <w:rFonts w:asciiTheme="minorHAnsi" w:hAnsiTheme="minorHAnsi"/>
-                        <w:color w:val="FFFFFF" w:themeColor="background1"/>
-                        <w:sz w:val="16"/>
-                        <w:szCs w:val="16"/>
-                      </w:rPr>
-                      <w:t>J</w:t>
-                    </w:r>
-                  </w:p>
-                </w:txbxContent>
-              </v:textbox>
-            </v:shape>
-          </v:group>
-        </w:pict>
-      </w:r>
-      <w:r>
-        <w:rPr>
-          <w:rFonts w:asciiTheme="minorHAnsi" w:hAnsiTheme="minorHAnsi"/>
-          <w:noProof/>
-        </w:rPr>
-        <w:pict>
-          <v:group id="_x0000_s1498" style="position:absolute;margin-left:282.5pt;margin-top:13.25pt;width:24.6pt;height:15.55pt;z-index:251951104" coordorigin="1710,6250" coordsize="492,311" o:regroupid="6">
-            <v:rect id="_x0000_s1499" style="position:absolute;left:1710;top:6349;width:492;height:111" fillcolor="#039" strokecolor="#039"/>
-            <v:oval id="_x0000_s1500" style="position:absolute;left:1710;top:6361;width:492;height:200" fillcolor="#039" strokecolor="#039">
-              <o:extrusion v:ext="view" viewpoint="0,34.72222mm" viewpointorigin="0,.5" skewangle="90" lightposition="-50000" lightposition2="50000" type="perspective"/>
-            </v:oval>
-            <v:oval id="_x0000_s1501" style="position:absolute;left:1710;top:6250;width:492;height:200" fillcolor="#039" strokecolor="#039">
-              <o:extrusion v:ext="view" viewpoint="0,34.72222mm" viewpointorigin="0,.5" skewangle="90" lightposition="-50000" lightposition2="50000" type="perspective"/>
-            </v:oval>
-            <v:oval id="_x0000_s1502" style="position:absolute;left:1728;top:6381;width:456;height:164" fillcolor="#09f" strokecolor="white">
-              <v:fill color2="#039" rotate="t" angle="-90" focus="100%" type="gradient"/>
-            </v:oval>
-            <v:rect id="_x0000_s1503" style="position:absolute;left:1725;top:6342;width:456;height:119" fillcolor="#09f" stroked="f" strokecolor="white">
-              <v:fill color2="#039" rotate="t" angle="-90" focus="100%" type="gradient"/>
-            </v:rect>
-            <v:group id="_x0000_s1504" style="position:absolute;left:1729;top:6264;width:454;height:163" coordorigin="1825,6030" coordsize="454,163">
-              <v:oval id="_x0000_s1505" style="position:absolute;left:1825;top:6030;width:454;height:163" fillcolor="#9cf" strokecolor="white [3212]">
-                <o:lock v:ext="edit" aspectratio="t"/>
-              </v:oval>
-              <v:shape id="_x0000_s1506" style="position:absolute;left:1956;top:6119;width:112;height:62" coordsize="630,354" path="m216,354l570,300,420,285,630,30,351,,141,258,,243,216,354xe" strokecolor="#039" strokeweight=".25pt">
-                <v:path arrowok="t"/>
-                <o:lock v:ext="edit" aspectratio="t"/>
-              </v:shape>
-              <v:shape id="_x0000_s1507" style="position:absolute;left:2036;top:6040;width:113;height:63;flip:x y" coordsize="630,354" path="m216,354l570,300,420,285,630,30,351,,141,258,,243,216,354xe" strokecolor="#039" strokeweight=".25pt">
-                <v:path arrowok="t"/>
-                <o:lock v:ext="edit" aspectratio="t"/>
-              </v:shape>
-              <v:shape id="_x0000_s1508" style="position:absolute;left:2077;top:6096;width:177;height:46" coordsize="996,261" path="m,102l45,237,96,177r798,84l996,141,192,57,243,,,102xe" strokecolor="#039" strokeweight=".25pt">
-                <v:path arrowok="t"/>
-                <o:lock v:ext="edit" aspectratio="t"/>
-              </v:shape>
-              <v:shape id="_x0000_s1509" style="position:absolute;left:1848;top:6080;width:178;height:47;flip:x y" coordsize="996,261" path="m,102l45,237,96,177r798,84l996,141,192,57,243,,,102xe" strokecolor="#039" strokeweight=".25pt">
-                <v:path arrowok="t"/>
-                <o:lock v:ext="edit" aspectratio="t"/>
-              </v:shape>
-            </v:group>
-            <v:shape id="_x0000_s1510" type="#_x0000_t32" style="position:absolute;left:1728;top:6354;width:0;height:111" o:connectortype="straight" strokecolor="white [3212]"/>
-            <v:shape id="_x0000_s1511" type="#_x0000_t32" style="position:absolute;left:2184;top:6354;width:0;height:111" o:connectortype="straight" strokecolor="white [3212]"/>
-          </v:group>
-        </w:pict>
-      </w:r>
-      <w:r>
-        <w:rPr>
-          <w:rFonts w:asciiTheme="minorHAnsi" w:hAnsiTheme="minorHAnsi"/>
-          <w:noProof/>
-        </w:rPr>
-        <w:pict>
-          <v:group id="_x0000_s1484" style="position:absolute;margin-left:127.95pt;margin-top:13.25pt;width:24.6pt;height:15.55pt;z-index:251950080" coordorigin="1710,6250" coordsize="492,311" o:regroupid="6">
-            <v:rect id="_x0000_s1485" style="position:absolute;left:1710;top:6349;width:492;height:111" fillcolor="#039" strokecolor="#039"/>
-            <v:oval id="_x0000_s1486" style="position:absolute;left:1710;top:6361;width:492;height:200" fillcolor="#039" strokecolor="#039">
-              <o:extrusion v:ext="view" viewpoint="0,34.72222mm" viewpointorigin="0,.5" skewangle="90" lightposition="-50000" lightposition2="50000" type="perspective"/>
-            </v:oval>
-            <v:oval id="_x0000_s1487" style="position:absolute;left:1710;top:6250;width:492;height:200" fillcolor="#039" strokecolor="#039">
-              <o:extrusion v:ext="view" viewpoint="0,34.72222mm" viewpointorigin="0,.5" skewangle="90" lightposition="-50000" lightposition2="50000" type="perspective"/>
-            </v:oval>
-            <v:oval id="_x0000_s1488" style="position:absolute;left:1728;top:6381;width:456;height:164" fillcolor="#09f" strokecolor="white">
-              <v:fill color2="#039" rotate="t" angle="-90" focus="100%" type="gradient"/>
-            </v:oval>
-            <v:rect id="_x0000_s1489" style="position:absolute;left:1725;top:6342;width:456;height:119" fillcolor="#09f" stroked="f" strokecolor="white">
-              <v:fill color2="#039" rotate="t" angle="-90" focus="100%" type="gradient"/>
-            </v:rect>
-            <v:group id="_x0000_s1490" style="position:absolute;left:1729;top:6264;width:454;height:163" coordorigin="1825,6030" coordsize="454,163">
-              <v:oval id="_x0000_s1491" style="position:absolute;left:1825;top:6030;width:454;height:163" fillcolor="#9cf" strokecolor="white [3212]">
-                <o:lock v:ext="edit" aspectratio="t"/>
-              </v:oval>
-              <v:shape id="_x0000_s1492" style="position:absolute;left:1956;top:6119;width:112;height:62" coordsize="630,354" path="m216,354l570,300,420,285,630,30,351,,141,258,,243,216,354xe" strokecolor="#039" strokeweight=".25pt">
-                <v:path arrowok="t"/>
-                <o:lock v:ext="edit" aspectratio="t"/>
-              </v:shape>
-              <v:shape id="_x0000_s1493" style="position:absolute;left:2036;top:6040;width:113;height:63;flip:x y" coordsize="630,354" path="m216,354l570,300,420,285,630,30,351,,141,258,,243,216,354xe" strokecolor="#039" strokeweight=".25pt">
-                <v:path arrowok="t"/>
-                <o:lock v:ext="edit" aspectratio="t"/>
-              </v:shape>
-              <v:shape id="_x0000_s1494" style="position:absolute;left:2077;top:6096;width:177;height:46" coordsize="996,261" path="m,102l45,237,96,177r798,84l996,141,192,57,243,,,102xe" strokecolor="#039" strokeweight=".25pt">
-                <v:path arrowok="t"/>
-                <o:lock v:ext="edit" aspectratio="t"/>
-              </v:shape>
-              <v:shape id="_x0000_s1495" style="position:absolute;left:1848;top:6080;width:178;height:47;flip:x y" coordsize="996,261" path="m,102l45,237,96,177r798,84l996,141,192,57,243,,,102xe" strokecolor="#039" strokeweight=".25pt">
-                <v:path arrowok="t"/>
-                <o:lock v:ext="edit" aspectratio="t"/>
-              </v:shape>
-            </v:group>
-            <v:shape id="_x0000_s1496" type="#_x0000_t32" style="position:absolute;left:1728;top:6354;width:0;height:111" o:connectortype="straight" strokecolor="white [3212]"/>
-            <v:shape id="_x0000_s1497" type="#_x0000_t32" style="position:absolute;left:2184;top:6354;width:0;height:111" o:connectortype="straight" strokecolor="white [3212]"/>
-          </v:group>
-        </w:pict>
-      </w:r>
-    </w:p>
-    <w:p>
-      <w:pPr>
-        <w:rPr>
-          <w:rFonts w:asciiTheme="minorHAnsi" w:hAnsiTheme="minorHAnsi"/>
-          <w:lang w:val="en-GB"/>
-        </w:rPr>
-      </w:pPr>
-    </w:p>
-    <w:p>
-      <w:pPr>
-        <w:rPr>
-          <w:rFonts w:asciiTheme="minorHAnsi" w:hAnsiTheme="minorHAnsi"/>
-          <w:lang w:val="en-GB"/>
-        </w:rPr>
-      </w:pPr>
-    </w:p>
-    <w:p>
-      <w:pPr>
-        <w:rPr>
-          <w:rFonts w:asciiTheme="minorHAnsi" w:hAnsiTheme="minorHAnsi"/>
-          <w:lang w:val="en-GB"/>
-        </w:rPr>
-      </w:pPr>
-      <w:r>
-        <w:rPr>
-          <w:rFonts w:asciiTheme="minorHAnsi" w:hAnsiTheme="minorHAnsi"/>
-          <w:noProof/>
-        </w:rPr>
-        <w:pict>
-          <v:group id="_x0000_s1669" style="position:absolute;margin-left:152.55pt;margin-top:8.3pt;width:22.6pt;height:22.6pt;z-index:251967488" coordorigin="5204,6186" coordsize="452,452" o:regroupid="6">
-            <v:roundrect id="_x0000_s1670" style="position:absolute;left:5317;top:6299;width:226;height:226" arcsize="10923f" fillcolor="#039 [3204]" strokecolor="#9cf [3206]">
-              <v:stroke endarrowwidth="narrow"/>
-            </v:roundrect>
-            <v:shape id="_x0000_s1671" type="#_x0000_t202" style="position:absolute;left:5204;top:6186;width:452;height:452" filled="f" stroked="f">
-              <v:textbox style="mso-next-textbox:#_x0000_s1671">
-                <w:txbxContent>
-                  <w:p>
-                    <w:pPr>
-                      <w:spacing w:before="60" w:after="0" w:line="240" w:lineRule="auto"/>
-                      <w:jc w:val="center"/>
-                      <w:rPr>
-                        <w:rFonts w:asciiTheme="minorHAnsi" w:hAnsiTheme="minorHAnsi"/>
-                        <w:color w:val="FFFFFF" w:themeColor="background1"/>
-                        <w:sz w:val="16"/>
-                        <w:szCs w:val="16"/>
-                      </w:rPr>
-                    </w:pPr>
-                    <w:r>
-                      <w:rPr>
-                        <w:rFonts w:asciiTheme="minorHAnsi" w:hAnsiTheme="minorHAnsi"/>
-                        <w:color w:val="FFFFFF" w:themeColor="background1"/>
-                        <w:sz w:val="16"/>
-                        <w:szCs w:val="16"/>
-                      </w:rPr>
-                      <w:t>M</w:t>
-                    </w:r>
-                  </w:p>
-                </w:txbxContent>
-              </v:textbox>
-            </v:shape>
-          </v:group>
-        </w:pict>
-      </w:r>
-      <w:r>
-        <w:rPr>
-          <w:rFonts w:asciiTheme="minorHAnsi" w:hAnsiTheme="minorHAnsi"/>
-          <w:noProof/>
-        </w:rPr>
-        <w:pict>
-          <v:group id="_x0000_s1666" style="position:absolute;margin-left:231.65pt;margin-top:8.3pt;width:22.6pt;height:22.6pt;z-index:251966464" coordorigin="5204,6186" coordsize="452,452" o:regroupid="6">
-            <v:roundrect id="_x0000_s1667" style="position:absolute;left:5317;top:6299;width:226;height:226" arcsize="10923f" fillcolor="#039 [3204]" strokecolor="#9cf [3206]">
-              <v:stroke endarrowwidth="narrow"/>
-            </v:roundrect>
-            <v:shape id="_x0000_s1668" type="#_x0000_t202" style="position:absolute;left:5204;top:6186;width:452;height:452" filled="f" stroked="f">
-              <v:textbox style="mso-next-textbox:#_x0000_s1668">
-                <w:txbxContent>
-                  <w:p>
-                    <w:pPr>
-                      <w:spacing w:before="60" w:after="0" w:line="240" w:lineRule="auto"/>
-                      <w:jc w:val="center"/>
-                      <w:rPr>
-                        <w:rFonts w:asciiTheme="minorHAnsi" w:hAnsiTheme="minorHAnsi"/>
-                        <w:color w:val="FFFFFF" w:themeColor="background1"/>
-                        <w:sz w:val="16"/>
-                        <w:szCs w:val="16"/>
-                      </w:rPr>
-                    </w:pPr>
-                    <w:r>
-                      <w:rPr>
-                        <w:rFonts w:asciiTheme="minorHAnsi" w:hAnsiTheme="minorHAnsi"/>
-                        <w:color w:val="FFFFFF" w:themeColor="background1"/>
-                        <w:sz w:val="16"/>
-                        <w:szCs w:val="16"/>
-                      </w:rPr>
-                      <w:t>L</w:t>
-                    </w:r>
-                  </w:p>
-                </w:txbxContent>
-              </v:textbox>
-            </v:shape>
-          </v:group>
-        </w:pict>
-      </w:r>
-      <w:r>
-        <w:rPr>
-          <w:rFonts w:asciiTheme="minorHAnsi" w:hAnsiTheme="minorHAnsi"/>
-          <w:noProof/>
-        </w:rPr>
-        <w:pict>
-          <v:group id="_x0000_s1598" style="position:absolute;margin-left:240.95pt;margin-top:17.4pt;width:24.6pt;height:15.55pt;z-index:251959296" coordorigin="1710,6250" coordsize="492,311" o:regroupid="6">
-            <v:rect id="_x0000_s1599" style="position:absolute;left:1710;top:6349;width:492;height:111" fillcolor="#039" strokecolor="#039"/>
-            <v:oval id="_x0000_s1600" style="position:absolute;left:1710;top:6361;width:492;height:200" fillcolor="#039" strokecolor="#039">
-              <o:extrusion v:ext="view" viewpoint="0,34.72222mm" viewpointorigin="0,.5" skewangle="90" lightposition="-50000" lightposition2="50000" type="perspective"/>
-            </v:oval>
-            <v:oval id="_x0000_s1601" style="position:absolute;left:1710;top:6250;width:492;height:200" fillcolor="#039" strokecolor="#039">
-              <o:extrusion v:ext="view" viewpoint="0,34.72222mm" viewpointorigin="0,.5" skewangle="90" lightposition="-50000" lightposition2="50000" type="perspective"/>
-            </v:oval>
-            <v:oval id="_x0000_s1602" style="position:absolute;left:1728;top:6381;width:456;height:164" fillcolor="#09f" strokecolor="white">
-              <v:fill color2="#039" rotate="t" angle="-90" focus="100%" type="gradient"/>
-            </v:oval>
-            <v:rect id="_x0000_s1603" style="position:absolute;left:1725;top:6342;width:456;height:119" fillcolor="#09f" stroked="f" strokecolor="white">
-              <v:fill color2="#039" rotate="t" angle="-90" focus="100%" type="gradient"/>
-            </v:rect>
-            <v:group id="_x0000_s1604" style="position:absolute;left:1729;top:6264;width:454;height:163" coordorigin="1825,6030" coordsize="454,163">
-              <v:oval id="_x0000_s1605" style="position:absolute;left:1825;top:6030;width:454;height:163" fillcolor="#9cf" strokecolor="white [3212]">
-                <o:lock v:ext="edit" aspectratio="t"/>
-              </v:oval>
-              <v:shape id="_x0000_s1606" style="position:absolute;left:1956;top:6119;width:112;height:62" coordsize="630,354" path="m216,354l570,300,420,285,630,30,351,,141,258,,243,216,354xe" strokecolor="#039" strokeweight=".25pt">
-                <v:path arrowok="t"/>
-                <o:lock v:ext="edit" aspectratio="t"/>
-              </v:shape>
-              <v:shape id="_x0000_s1607" style="position:absolute;left:2036;top:6040;width:113;height:63;flip:x y" coordsize="630,354" path="m216,354l570,300,420,285,630,30,351,,141,258,,243,216,354xe" strokecolor="#039" strokeweight=".25pt">
-                <v:path arrowok="t"/>
-                <o:lock v:ext="edit" aspectratio="t"/>
-              </v:shape>
-              <v:shape id="_x0000_s1608" style="position:absolute;left:2077;top:6096;width:177;height:46" coordsize="996,261" path="m,102l45,237,96,177r798,84l996,141,192,57,243,,,102xe" strokecolor="#039" strokeweight=".25pt">
-                <v:path arrowok="t"/>
-                <o:lock v:ext="edit" aspectratio="t"/>
-              </v:shape>
-              <v:shape id="_x0000_s1609" style="position:absolute;left:1848;top:6080;width:178;height:47;flip:x y" coordsize="996,261" path="m,102l45,237,96,177r798,84l996,141,192,57,243,,,102xe" strokecolor="#039" strokeweight=".25pt">
-                <v:path arrowok="t"/>
-                <o:lock v:ext="edit" aspectratio="t"/>
-              </v:shape>
-            </v:group>
-            <v:shape id="_x0000_s1610" type="#_x0000_t32" style="position:absolute;left:1728;top:6354;width:0;height:111" o:connectortype="straight" strokecolor="white [3212]"/>
-            <v:shape id="_x0000_s1611" type="#_x0000_t32" style="position:absolute;left:2184;top:6354;width:0;height:111" o:connectortype="straight" strokecolor="white [3212]"/>
-          </v:group>
-        </w:pict>
-      </w:r>
-      <w:r>
-        <w:rPr>
-          <w:rFonts w:asciiTheme="minorHAnsi" w:hAnsiTheme="minorHAnsi"/>
-          <w:noProof/>
-        </w:rPr>
-        <w:pict>
-          <v:group id="_x0000_s1584" style="position:absolute;margin-left:163.85pt;margin-top:17.4pt;width:24.6pt;height:15.55pt;z-index:251958272" coordorigin="1710,6250" coordsize="492,311" o:regroupid="6">
-            <v:rect id="_x0000_s1585" style="position:absolute;left:1710;top:6349;width:492;height:111" fillcolor="#039" strokecolor="#039"/>
-            <v:oval id="_x0000_s1586" style="position:absolute;left:1710;top:6361;width:492;height:200" fillcolor="#039" strokecolor="#039">
-              <o:extrusion v:ext="view" viewpoint="0,34.72222mm" viewpointorigin="0,.5" skewangle="90" lightposition="-50000" lightposition2="50000" type="perspective"/>
-            </v:oval>
-            <v:oval id="_x0000_s1587" style="position:absolute;left:1710;top:6250;width:492;height:200" fillcolor="#039" strokecolor="#039">
-              <o:extrusion v:ext="view" viewpoint="0,34.72222mm" viewpointorigin="0,.5" skewangle="90" lightposition="-50000" lightposition2="50000" type="perspective"/>
-            </v:oval>
-            <v:oval id="_x0000_s1588" style="position:absolute;left:1728;top:6381;width:456;height:164" fillcolor="#09f" strokecolor="white">
-              <v:fill color2="#039" rotate="t" angle="-90" focus="100%" type="gradient"/>
-            </v:oval>
-            <v:rect id="_x0000_s1589" style="position:absolute;left:1725;top:6342;width:456;height:119" fillcolor="#09f" stroked="f" strokecolor="white">
-              <v:fill color2="#039" rotate="t" angle="-90" focus="100%" type="gradient"/>
-            </v:rect>
-            <v:group id="_x0000_s1590" style="position:absolute;left:1729;top:6264;width:454;height:163" coordorigin="1825,6030" coordsize="454,163">
-              <v:oval id="_x0000_s1591" style="position:absolute;left:1825;top:6030;width:454;height:163" fillcolor="#9cf" strokecolor="white [3212]">
-                <o:lock v:ext="edit" aspectratio="t"/>
-              </v:oval>
-              <v:shape id="_x0000_s1592" style="position:absolute;left:1956;top:6119;width:112;height:62" coordsize="630,354" path="m216,354l570,300,420,285,630,30,351,,141,258,,243,216,354xe" strokecolor="#039" strokeweight=".25pt">
-                <v:path arrowok="t"/>
-                <o:lock v:ext="edit" aspectratio="t"/>
-              </v:shape>
-              <v:shape id="_x0000_s1593" style="position:absolute;left:2036;top:6040;width:113;height:63;flip:x y" coordsize="630,354" path="m216,354l570,300,420,285,630,30,351,,141,258,,243,216,354xe" strokecolor="#039" strokeweight=".25pt">
-                <v:path arrowok="t"/>
-                <o:lock v:ext="edit" aspectratio="t"/>
-              </v:shape>
-              <v:shape id="_x0000_s1594" style="position:absolute;left:2077;top:6096;width:177;height:46" coordsize="996,261" path="m,102l45,237,96,177r798,84l996,141,192,57,243,,,102xe" strokecolor="#039" strokeweight=".25pt">
-                <v:path arrowok="t"/>
-                <o:lock v:ext="edit" aspectratio="t"/>
-              </v:shape>
-              <v:shape id="_x0000_s1595" style="position:absolute;left:1848;top:6080;width:178;height:47;flip:x y" coordsize="996,261" path="m,102l45,237,96,177r798,84l996,141,192,57,243,,,102xe" strokecolor="#039" strokeweight=".25pt">
-                <v:path arrowok="t"/>
-                <o:lock v:ext="edit" aspectratio="t"/>
-              </v:shape>
-            </v:group>
-            <v:shape id="_x0000_s1596" type="#_x0000_t32" style="position:absolute;left:1728;top:6354;width:0;height:111" o:connectortype="straight" strokecolor="white [3212]"/>
-            <v:shape id="_x0000_s1597" type="#_x0000_t32" style="position:absolute;left:2184;top:6354;width:0;height:111" o:connectortype="straight" strokecolor="white [3212]"/>
-          </v:group>
-        </w:pict>
-      </w:r>
-    </w:p>
-    <w:p>
-      <w:pPr>
-        <w:rPr>
-          <w:rFonts w:asciiTheme="minorHAnsi" w:hAnsiTheme="minorHAnsi"/>
-          <w:lang w:val="en-GB"/>
-        </w:rPr>
-      </w:pPr>
-      <w:r>
-        <w:rPr>
-          <w:rFonts w:asciiTheme="minorHAnsi" w:hAnsiTheme="minorHAnsi"/>
-          <w:noProof/>
-        </w:rPr>
-        <w:pict>
-          <v:group id="_x0000_s1708" style="position:absolute;margin-left:248.6pt;margin-top:-.15pt;width:33.9pt;height:22.6pt;z-index:251980800" coordorigin="4074,9835" coordsize="678,452" o:regroupid="6">
-            <v:rect id="_x0000_s1709" style="position:absolute;left:4201;top:9948;width:438;height:226" strokecolor="#393 [3209]"/>
-            <v:rect id="_x0000_s1710" style="position:absolute;left:4074;top:9835;width:678;height:452" filled="f" fillcolor="white [3212]" stroked="f" strokecolor="#039 [3204]">
-              <v:textbox style="mso-next-textbox:#_x0000_s1710">
-                <w:txbxContent>
-                  <w:p>
-                    <w:pPr>
-                      <w:spacing w:before="60" w:after="0" w:line="240" w:lineRule="auto"/>
-                      <w:jc w:val="center"/>
-                      <w:rPr>
-                        <w:rFonts w:asciiTheme="minorHAnsi" w:hAnsiTheme="minorHAnsi"/>
+                        <w:b/>
                         <w:sz w:val="17"/>
                         <w:szCs w:val="17"/>
                         <w:lang w:val="en-GB"/>
@@ -3942,25 +3997,44 @@
                         <w:szCs w:val="17"/>
                         <w:lang w:val="en-GB"/>
                       </w:rPr>
-                      <w:t>CON</w:t>
+                      <w:t>192.168.</w:t>
+                    </w:r>
+                    <w:r>
+                      <w:rPr>
+                        <w:rFonts w:asciiTheme="minorHAnsi" w:hAnsiTheme="minorHAnsi"/>
+                        <w:b/>
+                        <w:sz w:val="17"/>
+                        <w:szCs w:val="17"/>
+                        <w:lang w:val="en-GB"/>
+                      </w:rPr>
+                      <w:t>34</w:t>
+                    </w:r>
+                    <w:r>
+                      <w:rPr>
+                        <w:rFonts w:asciiTheme="minorHAnsi" w:hAnsiTheme="minorHAnsi"/>
+                        <w:b/>
+                        <w:sz w:val="17"/>
+                        <w:szCs w:val="17"/>
+                        <w:lang w:val="en-GB"/>
+                      </w:rPr>
+                      <w:t>.0/</w:t>
+                    </w:r>
+                    <w:r>
+                      <w:rPr>
+                        <w:rFonts w:asciiTheme="minorHAnsi" w:hAnsiTheme="minorHAnsi"/>
+                        <w:b/>
+                        <w:sz w:val="17"/>
+                        <w:szCs w:val="17"/>
+                        <w:lang w:val="en-GB"/>
+                      </w:rPr>
+                      <w:t>30</w:t>
                     </w:r>
                   </w:p>
                 </w:txbxContent>
               </v:textbox>
             </v:rect>
-          </v:group>
-        </w:pict>
-      </w:r>
-      <w:r>
-        <w:rPr>
-          <w:rFonts w:asciiTheme="minorHAnsi" w:hAnsiTheme="minorHAnsi"/>
-          <w:noProof/>
-        </w:rPr>
-        <w:pict>
-          <v:group id="_x0000_s1705" style="position:absolute;margin-left:152.55pt;margin-top:-.15pt;width:33.9pt;height:22.6pt;z-index:251979776" coordorigin="4074,9835" coordsize="678,452" o:regroupid="6">
-            <v:rect id="_x0000_s1706" style="position:absolute;left:4201;top:9948;width:438;height:226" strokecolor="#393 [3209]"/>
-            <v:rect id="_x0000_s1707" style="position:absolute;left:4074;top:9835;width:678;height:452" filled="f" fillcolor="white [3212]" stroked="f" strokecolor="#039 [3204]">
-              <v:textbox style="mso-next-textbox:#_x0000_s1707">
+            <v:rect id="_x0000_s1753" style="position:absolute;left:3735;top:3055;width:1582;height:452" o:regroupid="9" fillcolor="white [3212]" strokecolor="#039 [3204]">
+              <v:textbox style="mso-next-textbox:#_x0000_s1753">
                 <w:txbxContent>
                   <w:p>
                     <w:pPr>
@@ -3968,6 +4042,7 @@
                       <w:jc w:val="center"/>
                       <w:rPr>
                         <w:rFonts w:asciiTheme="minorHAnsi" w:hAnsiTheme="minorHAnsi"/>
+                        <w:b/>
                         <w:sz w:val="17"/>
                         <w:szCs w:val="17"/>
                         <w:lang w:val="en-GB"/>
@@ -3981,7 +4056,37 @@
                         <w:szCs w:val="17"/>
                         <w:lang w:val="en-GB"/>
                       </w:rPr>
-                      <w:t>CON</w:t>
+                      <w:t>192.168.</w:t>
+                    </w:r>
+                    <w:r>
+                      <w:rPr>
+                        <w:rFonts w:asciiTheme="minorHAnsi" w:hAnsiTheme="minorHAnsi"/>
+                        <w:b/>
+                        <w:sz w:val="17"/>
+                        <w:szCs w:val="17"/>
+                        <w:lang w:val="en-GB"/>
+                      </w:rPr>
+                      <w:t>15</w:t>
+                    </w:r>
+                    <w:r>
+                      <w:rPr>
+                        <w:rFonts w:asciiTheme="minorHAnsi" w:hAnsiTheme="minorHAnsi"/>
+                        <w:b/>
+                        <w:sz w:val="17"/>
+                        <w:szCs w:val="17"/>
+                        <w:lang w:val="en-GB"/>
+                      </w:rPr>
+                      <w:t>.0/</w:t>
+                    </w:r>
+                    <w:r>
+                      <w:rPr>
+                        <w:rFonts w:asciiTheme="minorHAnsi" w:hAnsiTheme="minorHAnsi"/>
+                        <w:b/>
+                        <w:sz w:val="17"/>
+                        <w:szCs w:val="17"/>
+                        <w:lang w:val="en-GB"/>
+                      </w:rPr>
+                      <w:t>30</w:t>
                     </w:r>
                   </w:p>
                 </w:txbxContent>
@@ -3990,153 +4095,2335 @@
           </v:group>
         </w:pict>
       </w:r>
+    </w:p>
+    <w:p>
+      <w:pPr>
+        <w:rPr>
+          <w:rFonts w:asciiTheme="minorHAnsi" w:hAnsiTheme="minorHAnsi"/>
+          <w:lang w:val="en-GB"/>
+        </w:rPr>
+      </w:pPr>
+    </w:p>
+    <w:p>
+      <w:pPr>
+        <w:rPr>
+          <w:rFonts w:asciiTheme="minorHAnsi" w:hAnsiTheme="minorHAnsi"/>
+          <w:lang w:val="en-GB"/>
+        </w:rPr>
+      </w:pPr>
+    </w:p>
+    <w:p>
+      <w:pPr>
+        <w:rPr>
+          <w:rFonts w:asciiTheme="minorHAnsi" w:hAnsiTheme="minorHAnsi"/>
+          <w:lang w:val="en-GB"/>
+        </w:rPr>
+      </w:pPr>
+    </w:p>
+    <w:p>
+      <w:pPr>
+        <w:rPr>
+          <w:rFonts w:asciiTheme="minorHAnsi" w:hAnsiTheme="minorHAnsi"/>
+          <w:lang w:val="en-GB"/>
+        </w:rPr>
+      </w:pPr>
+    </w:p>
+    <w:p>
+      <w:pPr>
+        <w:rPr>
+          <w:rFonts w:asciiTheme="minorHAnsi" w:hAnsiTheme="minorHAnsi"/>
+          <w:lang w:val="en-GB"/>
+        </w:rPr>
+      </w:pPr>
+    </w:p>
+    <w:p>
+      <w:pPr>
+        <w:rPr>
+          <w:rFonts w:asciiTheme="minorHAnsi" w:hAnsiTheme="minorHAnsi"/>
+          <w:lang w:val="en-GB"/>
+        </w:rPr>
+      </w:pPr>
+    </w:p>
+    <w:p>
+      <w:pPr>
+        <w:rPr>
+          <w:rFonts w:asciiTheme="minorHAnsi" w:hAnsiTheme="minorHAnsi"/>
+          <w:lang w:val="en-GB"/>
+        </w:rPr>
+      </w:pPr>
+    </w:p>
+    <w:p>
+      <w:pPr>
+        <w:rPr>
+          <w:rFonts w:asciiTheme="minorHAnsi" w:hAnsiTheme="minorHAnsi"/>
+          <w:lang w:val="en-GB"/>
+        </w:rPr>
+      </w:pPr>
+    </w:p>
+    <w:p>
+      <w:pPr>
+        <w:rPr>
+          <w:rFonts w:asciiTheme="minorHAnsi" w:hAnsiTheme="minorHAnsi"/>
+          <w:lang w:val="en-GB"/>
+        </w:rPr>
+      </w:pPr>
+    </w:p>
+    <w:p>
+      <w:pPr>
+        <w:rPr>
+          <w:rFonts w:asciiTheme="minorHAnsi" w:hAnsiTheme="minorHAnsi"/>
+          <w:lang w:val="en-GB"/>
+        </w:rPr>
+      </w:pPr>
+    </w:p>
+    <w:p>
+      <w:pPr>
+        <w:rPr>
+          <w:rFonts w:asciiTheme="minorHAnsi" w:hAnsiTheme="minorHAnsi"/>
+          <w:lang w:val="en-GB"/>
+        </w:rPr>
+      </w:pPr>
+    </w:p>
+    <w:p>
+      <w:pPr>
+        <w:rPr>
+          <w:rFonts w:asciiTheme="minorHAnsi" w:hAnsiTheme="minorHAnsi"/>
+          <w:lang w:val="en-GB"/>
+        </w:rPr>
+      </w:pPr>
+    </w:p>
+    <w:p>
+      <w:pPr>
+        <w:rPr>
+          <w:rFonts w:asciiTheme="minorHAnsi" w:hAnsiTheme="minorHAnsi"/>
+          <w:lang w:val="en-GB"/>
+        </w:rPr>
+      </w:pPr>
+    </w:p>
+    <w:p>
+      <w:pPr>
+        <w:rPr>
+          <w:rFonts w:asciiTheme="minorHAnsi" w:hAnsiTheme="minorHAnsi"/>
+          <w:lang w:val="en-GB"/>
+        </w:rPr>
+      </w:pPr>
+    </w:p>
+    <w:p>
+      <w:pPr>
+        <w:rPr>
+          <w:rFonts w:asciiTheme="minorHAnsi" w:hAnsiTheme="minorHAnsi"/>
+          <w:lang w:val="en-GB"/>
+        </w:rPr>
+      </w:pPr>
+    </w:p>
+    <w:p>
+      <w:pPr>
+        <w:rPr>
+          <w:rFonts w:asciiTheme="minorHAnsi" w:hAnsiTheme="minorHAnsi"/>
+          <w:lang w:val="en-GB"/>
+        </w:rPr>
+      </w:pPr>
+    </w:p>
+    <w:p>
+      <w:pPr>
+        <w:rPr>
+          <w:rFonts w:asciiTheme="minorHAnsi" w:hAnsiTheme="minorHAnsi"/>
+          <w:lang w:val="en-GB"/>
+        </w:rPr>
+      </w:pPr>
+    </w:p>
+    <w:p>
+      <w:pPr>
+        <w:rPr>
+          <w:rFonts w:asciiTheme="minorHAnsi" w:hAnsiTheme="minorHAnsi"/>
+          <w:lang w:val="en-GB"/>
+        </w:rPr>
+      </w:pPr>
+    </w:p>
+    <w:p>
+      <w:pPr>
+        <w:rPr>
+          <w:rFonts w:asciiTheme="minorHAnsi" w:hAnsiTheme="minorHAnsi"/>
+          <w:lang w:val="en-GB"/>
+        </w:rPr>
+      </w:pPr>
+    </w:p>
+    <w:p>
+      <w:pPr>
+        <w:rPr>
+          <w:rFonts w:asciiTheme="minorHAnsi" w:hAnsiTheme="minorHAnsi"/>
+          <w:lang w:val="en-GB"/>
+        </w:rPr>
+      </w:pPr>
+    </w:p>
+    <w:p>
+      <w:pPr>
+        <w:rPr>
+          <w:rFonts w:asciiTheme="minorHAnsi" w:hAnsiTheme="minorHAnsi"/>
+          <w:lang w:val="en-GB"/>
+        </w:rPr>
+      </w:pPr>
+    </w:p>
+    <w:p>
+      <w:pPr>
+        <w:rPr>
+          <w:rFonts w:asciiTheme="minorHAnsi" w:hAnsiTheme="minorHAnsi"/>
+          <w:lang w:val="en-GB"/>
+        </w:rPr>
+      </w:pPr>
+    </w:p>
+    <w:p>
+      <w:pPr>
+        <w:rPr>
+          <w:rFonts w:asciiTheme="minorHAnsi" w:hAnsiTheme="minorHAnsi"/>
+          <w:lang w:val="en-GB"/>
+        </w:rPr>
+      </w:pPr>
+    </w:p>
+    <w:p>
+      <w:pPr>
+        <w:rPr>
+          <w:rFonts w:asciiTheme="minorHAnsi" w:hAnsiTheme="minorHAnsi"/>
+          <w:lang w:val="en-GB"/>
+        </w:rPr>
+      </w:pPr>
+    </w:p>
+    <w:p>
+      <w:pPr>
+        <w:rPr>
+          <w:rFonts w:asciiTheme="minorHAnsi" w:hAnsiTheme="minorHAnsi"/>
+          <w:lang w:val="en-GB"/>
+        </w:rPr>
+      </w:pPr>
+    </w:p>
+    <w:p>
+      <w:pPr>
+        <w:rPr>
+          <w:rFonts w:asciiTheme="minorHAnsi" w:hAnsiTheme="minorHAnsi"/>
+          <w:lang w:val="en-GB"/>
+        </w:rPr>
+      </w:pPr>
+    </w:p>
+    <w:p>
+      <w:pPr>
+        <w:rPr>
+          <w:rFonts w:asciiTheme="minorHAnsi" w:hAnsiTheme="minorHAnsi"/>
+          <w:lang w:val="en-GB"/>
+        </w:rPr>
+      </w:pPr>
+    </w:p>
+    <w:p>
+      <w:pPr>
+        <w:rPr>
+          <w:rFonts w:asciiTheme="minorHAnsi" w:hAnsiTheme="minorHAnsi"/>
+          <w:lang w:val="en-GB"/>
+        </w:rPr>
+      </w:pPr>
       <w:r>
         <w:rPr>
           <w:rFonts w:asciiTheme="minorHAnsi" w:hAnsiTheme="minorHAnsi"/>
           <w:noProof/>
         </w:rPr>
         <w:pict>
-          <v:shape id="_x0000_s1462" type="#_x0000_t32" style="position:absolute;margin-left:254.25pt;margin-top:-.15pt;width:39.55pt;height:50.85pt;z-index:251940864" o:connectortype="straight" o:regroupid="6" strokecolor="#393 [3209]" strokeweight="2.25pt"/>
-        </w:pict>
-      </w:r>
-      <w:r>
-        <w:rPr>
-          <w:rFonts w:asciiTheme="minorHAnsi" w:hAnsiTheme="minorHAnsi"/>
-          <w:noProof/>
-        </w:rPr>
-        <w:pict>
-          <v:shape id="_x0000_s1461" type="#_x0000_t32" style="position:absolute;margin-left:129.95pt;margin-top:-.15pt;width:45.2pt;height:56.5pt;flip:x;z-index:251939840" o:connectortype="straight" o:regroupid="6" strokecolor="#393 [3209]" strokeweight="2.25pt"/>
-        </w:pict>
-      </w:r>
-      <w:r>
-        <w:rPr>
-          <w:rFonts w:asciiTheme="minorHAnsi" w:hAnsiTheme="minorHAnsi"/>
-          <w:noProof/>
-        </w:rPr>
-        <w:pict>
-          <v:shape id="_x0000_s1445" type="#_x0000_t32" style="position:absolute;margin-left:175.15pt;margin-top:-.15pt;width:84.75pt;height:0;z-index:251932672" o:connectortype="straight" o:regroupid="6" strokecolor="#933 [3208]" strokeweight="2.25pt"/>
-        </w:pict>
-      </w:r>
-    </w:p>
-    <w:p>
-      <w:pPr>
-        <w:rPr>
-          <w:rFonts w:asciiTheme="minorHAnsi" w:hAnsiTheme="minorHAnsi"/>
-          <w:lang w:val="en-GB"/>
-        </w:rPr>
-      </w:pPr>
-      <w:r>
-        <w:rPr>
-          <w:rFonts w:asciiTheme="minorHAnsi" w:hAnsiTheme="minorHAnsi"/>
-          <w:noProof/>
-        </w:rPr>
-        <w:pict>
-          <v:group id="_x0000_s1624" style="position:absolute;margin-left:124.3pt;margin-top:16pt;width:17.4pt;height:20.55pt;z-index:251961344" coordorigin="2238,2577" coordsize="348,411" o:regroupid="6">
-            <v:shape id="_x0000_s1625" style="position:absolute;left:2238;top:2577;width:348;height:411" coordsize="348,411" path="m,57l81,15r39,18l183,,300,57r,123l348,210r,99l168,411,,324,,57xe" fillcolor="#039" strokecolor="#039">
-              <v:path arrowok="t"/>
-            </v:shape>
-            <v:shape id="_x0000_s1626" style="position:absolute;left:2322;top:2592;width:201;height:102;mso-wrap-style:square;mso-wrap-distance-left:9pt;mso-wrap-distance-top:0;mso-wrap-distance-right:9pt;mso-wrap-distance-bottom:0;mso-position-horizontal:absolute;mso-position-horizontal-relative:text;mso-position-vertical:absolute;mso-position-vertical-relative:text;v-text-anchor:top" coordsize="201,102" path="m201,51l96,,,54r102,48l201,51xe" fillcolor="#9cf" strokecolor="white">
-              <v:path arrowok="t"/>
-            </v:shape>
-            <v:shape id="_x0000_s1627" style="position:absolute;left:2454;top:2643;width:69;height:162;mso-wrap-style:square;mso-wrap-distance-left:9pt;mso-wrap-distance-top:0;mso-wrap-distance-right:9pt;mso-wrap-distance-bottom:0;mso-position-horizontal:absolute;mso-position-horizontal-relative:text;mso-position-vertical:absolute;mso-position-vertical-relative:text;v-text-anchor:top" coordsize="69,162" path="m69,123l69,,,39,,162,69,123xe" fillcolor="#039" strokecolor="white">
-              <v:path arrowok="t"/>
-            </v:shape>
-            <v:shape id="_x0000_s1628" style="position:absolute;left:2433;top:2766;width:138;height:84;mso-wrap-style:square;mso-wrap-distance-left:9pt;mso-wrap-distance-top:0;mso-wrap-distance-right:9pt;mso-wrap-distance-bottom:0;mso-position-horizontal:absolute;mso-position-horizontal-relative:text;mso-position-vertical:absolute;mso-position-vertical-relative:text;v-text-anchor:top" coordsize="138,84" path="m39,84l138,30,90,,,54,39,84xe" fillcolor="#9cf" strokecolor="white">
-              <v:path arrowok="t"/>
-            </v:shape>
-            <v:shape id="_x0000_s1629" style="position:absolute;left:2253;top:2643;width:150;height:327;mso-wrap-style:square;mso-wrap-distance-left:9pt;mso-wrap-distance-top:0;mso-wrap-distance-right:9pt;mso-wrap-distance-bottom:0;mso-position-horizontal:absolute;mso-position-horizontal-relative:text;mso-position-vertical:absolute;mso-position-vertical-relative:text;v-text-anchor:top" coordsize="150,327" path="m,l,249r150,78l150,75,,xe" fillcolor="#09f" strokecolor="white">
-              <v:path arrowok="t"/>
-            </v:shape>
-            <v:shape id="_x0000_s1630" style="position:absolute;left:2403;top:2796;width:168;height:174;mso-wrap-style:square;mso-wrap-distance-left:9pt;mso-wrap-distance-top:0;mso-wrap-distance-right:9pt;mso-wrap-distance-bottom:0;mso-position-horizontal:absolute;mso-position-horizontal-relative:text;mso-position-vertical:absolute;mso-position-vertical-relative:text;v-text-anchor:top" coordsize="168,174" path="m3,174l168,81,168,,,93r3,81xe" fillcolor="#039" strokecolor="white">
-              <v:path arrowok="t"/>
-            </v:shape>
-            <v:shape id="_x0000_s1631" style="position:absolute;left:2403;top:2682;width:69;height:204;mso-wrap-style:square;mso-wrap-distance-left:9pt;mso-wrap-distance-top:0;mso-wrap-distance-right:9pt;mso-wrap-distance-bottom:0;mso-position-horizontal:absolute;mso-position-horizontal-relative:text;mso-position-vertical:absolute;mso-position-vertical-relative:text;v-text-anchor:top" coordsize="69,204" path="m,33l,204,69,168,69,,,33xe" fillcolor="#039" strokecolor="white">
-              <v:path arrowok="t"/>
-            </v:shape>
-            <v:shape id="_x0000_s1632" style="position:absolute;left:2253;top:2607;width:219;height:108;mso-wrap-style:square;mso-wrap-distance-left:9pt;mso-wrap-distance-top:0;mso-wrap-distance-right:9pt;mso-wrap-distance-bottom:0;mso-position-horizontal:absolute;mso-position-horizontal-relative:text;mso-position-vertical:absolute;mso-position-vertical-relative:text;v-text-anchor:top" coordsize="219,108" path="m,36r150,72l219,75,69,,,36xe" fillcolor="#9cf" strokecolor="white">
-              <v:path arrowok="t"/>
-            </v:shape>
-            <v:line id="_x0000_s1633" style="position:absolute" from="2259,2808" to="2403,2886" strokecolor="white"/>
-            <v:shape id="_x0000_s1634" style="position:absolute;left:2286;top:2694;width:81;height:138;mso-wrap-style:square;mso-wrap-distance-left:9pt;mso-wrap-distance-top:0;mso-wrap-distance-right:9pt;mso-wrap-distance-bottom:0;mso-position-horizontal:absolute;mso-position-horizontal-relative:text;mso-position-vertical:absolute;mso-position-vertical-relative:text;v-text-anchor:top" coordsize="81,138" path="m,l,93r81,45l81,45,,xe" strokeweight=".5pt">
-              <v:fill color2="fill darken(118)" rotate="t" angle="-135" method="linear sigma" focus="100%" type="gradient"/>
-              <v:path arrowok="t"/>
-            </v:shape>
-            <v:line id="_x0000_s1635" style="position:absolute" from="2334,2892" to="2379,2916" strokecolor="white"/>
+          <v:group id="_x0000_s42237" style="position:absolute;margin-left:-5.65pt;margin-top:-.05pt;width:452pt;height:389.85pt;z-index:252259328" coordorigin="1588,2151" coordsize="9040,7797">
+            <v:shape id="_x0000_s42128" type="#_x0000_t32" style="position:absolute;left:6334;top:2490;width:452;height:1017;flip:x y" o:connectortype="straight" strokecolor="#f90 [3214]" strokeweight="2.25pt"/>
+            <v:shape id="_x0000_s42127" type="#_x0000_t32" style="position:absolute;left:9046;top:5202;width:1017;height:791;flip:y" o:connectortype="straight" strokecolor="#f90 [3214]" strokeweight="2.25pt"/>
+            <v:shape id="_x0000_s42126" type="#_x0000_t32" style="position:absolute;left:7012;top:8479;width:1243;height:452" o:connectortype="straight" strokecolor="#f90 [3214]" strokeweight="2.25pt"/>
+            <v:shape id="_x0000_s42125" type="#_x0000_t32" style="position:absolute;left:4187;top:7801;width:0;height:1130" o:connectortype="straight" strokecolor="#f90 [3214]" strokeweight="2.25pt"/>
+            <v:shape id="_x0000_s42076" type="#_x0000_t32" style="position:absolute;left:2492;top:4976;width:1356;height:113;flip:y" o:connectortype="straight" strokecolor="#f90 [3214]" strokeweight="2.25pt"/>
+            <v:shape id="_x0000_s42023" type="#_x0000_t32" style="position:absolute;left:3057;top:7349;width:2373;height:989;flip:y" o:connectortype="straight" strokecolor="#f90 [3214]" strokeweight="2.25pt"/>
+            <v:shape id="_x0000_s42022" type="#_x0000_t32" style="position:absolute;left:7012;top:7349;width:1;height:2260;flip:y" o:connectortype="straight" strokecolor="#f90 [3214]" strokeweight="2.25pt"/>
+            <v:shape id="_x0000_s42021" type="#_x0000_t32" style="position:absolute;left:7803;top:5767;width:2373;height:565;flip:x y" o:connectortype="straight" strokecolor="#f90 [3214]" strokeweight="2.25pt"/>
+            <v:shape id="_x0000_s42020" type="#_x0000_t32" style="position:absolute;left:6221;top:2603;width:1175;height:1808;flip:x" o:connectortype="straight" strokecolor="#f90 [3214]" strokeweight="2.25pt"/>
+            <v:shape id="_x0000_s42019" type="#_x0000_t32" style="position:absolute;left:2831;top:4038;width:1921;height:1729" o:connectortype="straight" strokecolor="#f90 [3214]" strokeweight="2.25pt"/>
+            <v:shape id="_x0000_s1770" type="#_x0000_t32" style="position:absolute;left:5430;top:7349;width:1695;height:0" o:connectortype="straight" o:regroupid="7" strokecolor="#933 [3208]" strokeweight="2.25pt"/>
+            <v:shape id="_x0000_s1771" type="#_x0000_t32" style="position:absolute;left:4752;top:5767;width:678;height:1510" o:connectortype="straight" o:regroupid="7" strokecolor="#933 [3208]" strokeweight="2.25pt"/>
+            <v:shape id="_x0000_s1772" type="#_x0000_t32" style="position:absolute;left:4752;top:4411;width:1469;height:1356;flip:x" o:connectortype="straight" o:regroupid="7" strokecolor="#933 [3208]" strokeweight="2.25pt"/>
+            <v:shape id="_x0000_s1773" type="#_x0000_t32" style="position:absolute;left:7012;top:5767;width:678;height:1582;flip:y" o:connectortype="straight" o:regroupid="7" strokecolor="#933 [3208]" strokeweight="2.25pt"/>
+            <v:shape id="_x0000_s1774" type="#_x0000_t32" style="position:absolute;left:6221;top:4411;width:1469;height:1356" o:connectortype="straight" o:regroupid="7" strokecolor="#933 [3208]" strokeweight="2.25pt"/>
+            <v:shape id="_x0000_s1775" type="#_x0000_t32" style="position:absolute;left:5430;top:7349;width:0;height:1469" o:connectortype="straight" o:regroupid="7" strokecolor="#393 [3209]" strokeweight="2.25pt"/>
+            <v:shape id="_x0000_s1776" type="#_x0000_t32" style="position:absolute;left:7012;top:7349;width:1469;height:565" o:connectortype="straight" o:regroupid="7" strokecolor="#393 [3209]" strokeweight="2.25pt"/>
+            <v:shape id="_x0000_s1777" type="#_x0000_t32" style="position:absolute;left:5317;top:3168;width:905;height:1243" o:connectortype="straight" o:regroupid="7" strokecolor="#393 [3209]" strokeweight="2.25pt"/>
+            <v:shape id="_x0000_s1778" type="#_x0000_t32" style="position:absolute;left:3283;top:5767;width:1469;height:226;flip:y" o:connectortype="straight" o:regroupid="7" strokecolor="#393 [3209]" strokeweight="2.25pt"/>
+            <v:shape id="_x0000_s1779" type="#_x0000_t32" style="position:absolute;left:7803;top:4750;width:1243;height:1017;flip:y" o:connectortype="straight" o:regroupid="7" strokecolor="#393 [3209]" strokeweight="2.25pt"/>
+            <v:group id="_x0000_s1780" style="position:absolute;left:5995;top:4254;width:492;height:311" coordorigin="1710,6250" coordsize="492,311" o:regroupid="7">
+              <v:rect id="_x0000_s1781" style="position:absolute;left:1710;top:6349;width:492;height:111" fillcolor="#039" strokecolor="#039"/>
+              <v:oval id="_x0000_s1782" style="position:absolute;left:1710;top:6361;width:492;height:200" fillcolor="#039" strokecolor="#039">
+                <o:extrusion v:ext="view" viewpoint="0,34.72222mm" viewpointorigin="0,.5" skewangle="90" lightposition="-50000" lightposition2="50000" type="perspective"/>
+              </v:oval>
+              <v:oval id="_x0000_s1783" style="position:absolute;left:1710;top:6250;width:492;height:200" fillcolor="#039" strokecolor="#039">
+                <o:extrusion v:ext="view" viewpoint="0,34.72222mm" viewpointorigin="0,.5" skewangle="90" lightposition="-50000" lightposition2="50000" type="perspective"/>
+              </v:oval>
+              <v:oval id="_x0000_s1784" style="position:absolute;left:1728;top:6381;width:456;height:164" fillcolor="#09f" strokecolor="white">
+                <v:fill color2="#039" rotate="t" angle="-90" focus="100%" type="gradient"/>
+              </v:oval>
+              <v:rect id="_x0000_s1785" style="position:absolute;left:1725;top:6342;width:456;height:119" fillcolor="#09f" stroked="f" strokecolor="white">
+                <v:fill color2="#039" rotate="t" angle="-90" focus="100%" type="gradient"/>
+              </v:rect>
+              <v:group id="_x0000_s1786" style="position:absolute;left:1729;top:6264;width:454;height:163" coordorigin="1825,6030" coordsize="454,163">
+                <v:oval id="_x0000_s1787" style="position:absolute;left:1825;top:6030;width:454;height:163" fillcolor="#9cf" strokecolor="white [3212]">
+                  <o:lock v:ext="edit" aspectratio="t"/>
+                </v:oval>
+                <v:shape id="_x0000_s1788" style="position:absolute;left:1956;top:6119;width:112;height:62" coordsize="630,354" path="m216,354l570,300,420,285,630,30,351,,141,258,,243,216,354xe" strokecolor="#039" strokeweight=".25pt">
+                  <v:path arrowok="t"/>
+                  <o:lock v:ext="edit" aspectratio="t"/>
+                </v:shape>
+                <v:shape id="_x0000_s1789" style="position:absolute;left:2036;top:6040;width:113;height:63;flip:x y" coordsize="630,354" path="m216,354l570,300,420,285,630,30,351,,141,258,,243,216,354xe" strokecolor="#039" strokeweight=".25pt">
+                  <v:path arrowok="t"/>
+                  <o:lock v:ext="edit" aspectratio="t"/>
+                </v:shape>
+                <v:shape id="_x0000_s1790" style="position:absolute;left:2077;top:6096;width:177;height:46" coordsize="996,261" path="m,102l45,237,96,177r798,84l996,141,192,57,243,,,102xe" strokecolor="#039" strokeweight=".25pt">
+                  <v:path arrowok="t"/>
+                  <o:lock v:ext="edit" aspectratio="t"/>
+                </v:shape>
+                <v:shape id="_x0000_s1791" style="position:absolute;left:1848;top:6080;width:178;height:47;flip:x y" coordsize="996,261" path="m,102l45,237,96,177r798,84l996,141,192,57,243,,,102xe" strokecolor="#039" strokeweight=".25pt">
+                  <v:path arrowok="t"/>
+                  <o:lock v:ext="edit" aspectratio="t"/>
+                </v:shape>
+              </v:group>
+              <v:shape id="_x0000_s1792" type="#_x0000_t32" style="position:absolute;left:1728;top:6354;width:0;height:111" o:connectortype="straight" strokecolor="white [3212]"/>
+              <v:shape id="_x0000_s1793" type="#_x0000_t32" style="position:absolute;left:2184;top:6354;width:0;height:111" o:connectortype="straight" strokecolor="white [3212]"/>
+            </v:group>
+            <v:group id="_x0000_s1794" style="position:absolute;left:4486;top:5582;width:492;height:311" coordorigin="1710,6250" coordsize="492,311" o:regroupid="7">
+              <v:rect id="_x0000_s1795" style="position:absolute;left:1710;top:6349;width:492;height:111" fillcolor="#039" strokecolor="#039"/>
+              <v:oval id="_x0000_s1796" style="position:absolute;left:1710;top:6361;width:492;height:200" fillcolor="#039" strokecolor="#039">
+                <o:extrusion v:ext="view" viewpoint="0,34.72222mm" viewpointorigin="0,.5" skewangle="90" lightposition="-50000" lightposition2="50000" type="perspective"/>
+              </v:oval>
+              <v:oval id="_x0000_s1797" style="position:absolute;left:1710;top:6250;width:492;height:200" fillcolor="#039" strokecolor="#039">
+                <o:extrusion v:ext="view" viewpoint="0,34.72222mm" viewpointorigin="0,.5" skewangle="90" lightposition="-50000" lightposition2="50000" type="perspective"/>
+              </v:oval>
+              <v:oval id="_x0000_s1798" style="position:absolute;left:1728;top:6381;width:456;height:164" fillcolor="#09f" strokecolor="white">
+                <v:fill color2="#039" rotate="t" angle="-90" focus="100%" type="gradient"/>
+              </v:oval>
+              <v:rect id="_x0000_s1799" style="position:absolute;left:1725;top:6342;width:456;height:119" fillcolor="#09f" stroked="f" strokecolor="white">
+                <v:fill color2="#039" rotate="t" angle="-90" focus="100%" type="gradient"/>
+              </v:rect>
+              <v:group id="_x0000_s1800" style="position:absolute;left:1729;top:6264;width:454;height:163" coordorigin="1825,6030" coordsize="454,163">
+                <v:oval id="_x0000_s1801" style="position:absolute;left:1825;top:6030;width:454;height:163" fillcolor="#9cf" strokecolor="white [3212]">
+                  <o:lock v:ext="edit" aspectratio="t"/>
+                </v:oval>
+                <v:shape id="_x0000_s1802" style="position:absolute;left:1956;top:6119;width:112;height:62" coordsize="630,354" path="m216,354l570,300,420,285,630,30,351,,141,258,,243,216,354xe" strokecolor="#039" strokeweight=".25pt">
+                  <v:path arrowok="t"/>
+                  <o:lock v:ext="edit" aspectratio="t"/>
+                </v:shape>
+                <v:shape id="_x0000_s1803" style="position:absolute;left:2036;top:6040;width:113;height:63;flip:x y" coordsize="630,354" path="m216,354l570,300,420,285,630,30,351,,141,258,,243,216,354xe" strokecolor="#039" strokeweight=".25pt">
+                  <v:path arrowok="t"/>
+                  <o:lock v:ext="edit" aspectratio="t"/>
+                </v:shape>
+                <v:shape id="_x0000_s1804" style="position:absolute;left:2077;top:6096;width:177;height:46" coordsize="996,261" path="m,102l45,237,96,177r798,84l996,141,192,57,243,,,102xe" strokecolor="#039" strokeweight=".25pt">
+                  <v:path arrowok="t"/>
+                  <o:lock v:ext="edit" aspectratio="t"/>
+                </v:shape>
+                <v:shape id="_x0000_s1805" style="position:absolute;left:1848;top:6080;width:178;height:47;flip:x y" coordsize="996,261" path="m,102l45,237,96,177r798,84l996,141,192,57,243,,,102xe" strokecolor="#039" strokeweight=".25pt">
+                  <v:path arrowok="t"/>
+                  <o:lock v:ext="edit" aspectratio="t"/>
+                </v:shape>
+              </v:group>
+              <v:shape id="_x0000_s1806" type="#_x0000_t32" style="position:absolute;left:1728;top:6354;width:0;height:111" o:connectortype="straight" strokecolor="white [3212]"/>
+              <v:shape id="_x0000_s1807" type="#_x0000_t32" style="position:absolute;left:2184;top:6354;width:0;height:111" o:connectortype="straight" strokecolor="white [3212]"/>
+            </v:group>
+            <v:group id="_x0000_s1808" style="position:absolute;left:7577;top:5582;width:492;height:311" coordorigin="1710,6250" coordsize="492,311" o:regroupid="7">
+              <v:rect id="_x0000_s1809" style="position:absolute;left:1710;top:6349;width:492;height:111" fillcolor="#039" strokecolor="#039"/>
+              <v:oval id="_x0000_s1810" style="position:absolute;left:1710;top:6361;width:492;height:200" fillcolor="#039" strokecolor="#039">
+                <o:extrusion v:ext="view" viewpoint="0,34.72222mm" viewpointorigin="0,.5" skewangle="90" lightposition="-50000" lightposition2="50000" type="perspective"/>
+              </v:oval>
+              <v:oval id="_x0000_s1811" style="position:absolute;left:1710;top:6250;width:492;height:200" fillcolor="#039" strokecolor="#039">
+                <o:extrusion v:ext="view" viewpoint="0,34.72222mm" viewpointorigin="0,.5" skewangle="90" lightposition="-50000" lightposition2="50000" type="perspective"/>
+              </v:oval>
+              <v:oval id="_x0000_s1812" style="position:absolute;left:1728;top:6381;width:456;height:164" fillcolor="#09f" strokecolor="white">
+                <v:fill color2="#039" rotate="t" angle="-90" focus="100%" type="gradient"/>
+              </v:oval>
+              <v:rect id="_x0000_s1813" style="position:absolute;left:1725;top:6342;width:456;height:119" fillcolor="#09f" stroked="f" strokecolor="white">
+                <v:fill color2="#039" rotate="t" angle="-90" focus="100%" type="gradient"/>
+              </v:rect>
+              <v:group id="_x0000_s1814" style="position:absolute;left:1729;top:6264;width:454;height:163" coordorigin="1825,6030" coordsize="454,163">
+                <v:oval id="_x0000_s1815" style="position:absolute;left:1825;top:6030;width:454;height:163" fillcolor="#9cf" strokecolor="white [3212]">
+                  <o:lock v:ext="edit" aspectratio="t"/>
+                </v:oval>
+                <v:shape id="_x0000_s1816" style="position:absolute;left:1956;top:6119;width:112;height:62" coordsize="630,354" path="m216,354l570,300,420,285,630,30,351,,141,258,,243,216,354xe" strokecolor="#039" strokeweight=".25pt">
+                  <v:path arrowok="t"/>
+                  <o:lock v:ext="edit" aspectratio="t"/>
+                </v:shape>
+                <v:shape id="_x0000_s1817" style="position:absolute;left:2036;top:6040;width:113;height:63;flip:x y" coordsize="630,354" path="m216,354l570,300,420,285,630,30,351,,141,258,,243,216,354xe" strokecolor="#039" strokeweight=".25pt">
+                  <v:path arrowok="t"/>
+                  <o:lock v:ext="edit" aspectratio="t"/>
+                </v:shape>
+                <v:shape id="_x0000_s1818" style="position:absolute;left:2077;top:6096;width:177;height:46" coordsize="996,261" path="m,102l45,237,96,177r798,84l996,141,192,57,243,,,102xe" strokecolor="#039" strokeweight=".25pt">
+                  <v:path arrowok="t"/>
+                  <o:lock v:ext="edit" aspectratio="t"/>
+                </v:shape>
+                <v:shape id="_x0000_s1819" style="position:absolute;left:1848;top:6080;width:178;height:47;flip:x y" coordsize="996,261" path="m,102l45,237,96,177r798,84l996,141,192,57,243,,,102xe" strokecolor="#039" strokeweight=".25pt">
+                  <v:path arrowok="t"/>
+                  <o:lock v:ext="edit" aspectratio="t"/>
+                </v:shape>
+              </v:group>
+              <v:shape id="_x0000_s1820" type="#_x0000_t32" style="position:absolute;left:1728;top:6354;width:0;height:111" o:connectortype="straight" strokecolor="white [3212]"/>
+              <v:shape id="_x0000_s1821" type="#_x0000_t32" style="position:absolute;left:2184;top:6354;width:0;height:111" o:connectortype="straight" strokecolor="white [3212]"/>
+            </v:group>
+            <v:group id="_x0000_s1858" style="position:absolute;left:5204;top:7192;width:492;height:311" coordorigin="1710,6250" coordsize="492,311" o:regroupid="7">
+              <v:rect id="_x0000_s1859" style="position:absolute;left:1710;top:6349;width:492;height:111" fillcolor="#039" strokecolor="#039"/>
+              <v:oval id="_x0000_s1860" style="position:absolute;left:1710;top:6361;width:492;height:200" fillcolor="#039" strokecolor="#039">
+                <o:extrusion v:ext="view" viewpoint="0,34.72222mm" viewpointorigin="0,.5" skewangle="90" lightposition="-50000" lightposition2="50000" type="perspective"/>
+              </v:oval>
+              <v:oval id="_x0000_s1861" style="position:absolute;left:1710;top:6250;width:492;height:200" fillcolor="#039" strokecolor="#039">
+                <o:extrusion v:ext="view" viewpoint="0,34.72222mm" viewpointorigin="0,.5" skewangle="90" lightposition="-50000" lightposition2="50000" type="perspective"/>
+              </v:oval>
+              <v:oval id="_x0000_s1862" style="position:absolute;left:1728;top:6381;width:456;height:164" fillcolor="#09f" strokecolor="white">
+                <v:fill color2="#039" rotate="t" angle="-90" focus="100%" type="gradient"/>
+              </v:oval>
+              <v:rect id="_x0000_s1863" style="position:absolute;left:1725;top:6342;width:456;height:119" fillcolor="#09f" stroked="f" strokecolor="white">
+                <v:fill color2="#039" rotate="t" angle="-90" focus="100%" type="gradient"/>
+              </v:rect>
+              <v:group id="_x0000_s1864" style="position:absolute;left:1729;top:6264;width:454;height:163" coordorigin="1825,6030" coordsize="454,163">
+                <v:oval id="_x0000_s1865" style="position:absolute;left:1825;top:6030;width:454;height:163" fillcolor="#9cf" strokecolor="white [3212]">
+                  <o:lock v:ext="edit" aspectratio="t"/>
+                </v:oval>
+                <v:shape id="_x0000_s1866" style="position:absolute;left:1956;top:6119;width:112;height:62" coordsize="630,354" path="m216,354l570,300,420,285,630,30,351,,141,258,,243,216,354xe" strokecolor="#039" strokeweight=".25pt">
+                  <v:path arrowok="t"/>
+                  <o:lock v:ext="edit" aspectratio="t"/>
+                </v:shape>
+                <v:shape id="_x0000_s1867" style="position:absolute;left:2036;top:6040;width:113;height:63;flip:x y" coordsize="630,354" path="m216,354l570,300,420,285,630,30,351,,141,258,,243,216,354xe" strokecolor="#039" strokeweight=".25pt">
+                  <v:path arrowok="t"/>
+                  <o:lock v:ext="edit" aspectratio="t"/>
+                </v:shape>
+                <v:shape id="_x0000_s1868" style="position:absolute;left:2077;top:6096;width:177;height:46" coordsize="996,261" path="m,102l45,237,96,177r798,84l996,141,192,57,243,,,102xe" strokecolor="#039" strokeweight=".25pt">
+                  <v:path arrowok="t"/>
+                  <o:lock v:ext="edit" aspectratio="t"/>
+                </v:shape>
+                <v:shape id="_x0000_s1869" style="position:absolute;left:1848;top:6080;width:178;height:47;flip:x y" coordsize="996,261" path="m,102l45,237,96,177r798,84l996,141,192,57,243,,,102xe" strokecolor="#039" strokeweight=".25pt">
+                  <v:path arrowok="t"/>
+                  <o:lock v:ext="edit" aspectratio="t"/>
+                </v:shape>
+              </v:group>
+              <v:shape id="_x0000_s1870" type="#_x0000_t32" style="position:absolute;left:1728;top:6354;width:0;height:111" o:connectortype="straight" strokecolor="white [3212]"/>
+              <v:shape id="_x0000_s1871" type="#_x0000_t32" style="position:absolute;left:2184;top:6354;width:0;height:111" o:connectortype="straight" strokecolor="white [3212]"/>
+            </v:group>
+            <v:group id="_x0000_s1872" style="position:absolute;left:6746;top:7192;width:492;height:311" coordorigin="1710,6250" coordsize="492,311" o:regroupid="7">
+              <v:rect id="_x0000_s1873" style="position:absolute;left:1710;top:6349;width:492;height:111" fillcolor="#039" strokecolor="#039"/>
+              <v:oval id="_x0000_s1874" style="position:absolute;left:1710;top:6361;width:492;height:200" fillcolor="#039" strokecolor="#039">
+                <o:extrusion v:ext="view" viewpoint="0,34.72222mm" viewpointorigin="0,.5" skewangle="90" lightposition="-50000" lightposition2="50000" type="perspective"/>
+              </v:oval>
+              <v:oval id="_x0000_s1875" style="position:absolute;left:1710;top:6250;width:492;height:200" fillcolor="#039" strokecolor="#039">
+                <o:extrusion v:ext="view" viewpoint="0,34.72222mm" viewpointorigin="0,.5" skewangle="90" lightposition="-50000" lightposition2="50000" type="perspective"/>
+              </v:oval>
+              <v:oval id="_x0000_s1876" style="position:absolute;left:1728;top:6381;width:456;height:164" fillcolor="#09f" strokecolor="white">
+                <v:fill color2="#039" rotate="t" angle="-90" focus="100%" type="gradient"/>
+              </v:oval>
+              <v:rect id="_x0000_s1877" style="position:absolute;left:1725;top:6342;width:456;height:119" fillcolor="#09f" stroked="f" strokecolor="white">
+                <v:fill color2="#039" rotate="t" angle="-90" focus="100%" type="gradient"/>
+              </v:rect>
+              <v:group id="_x0000_s1878" style="position:absolute;left:1729;top:6264;width:454;height:163" coordorigin="1825,6030" coordsize="454,163">
+                <v:oval id="_x0000_s1879" style="position:absolute;left:1825;top:6030;width:454;height:163" fillcolor="#9cf" strokecolor="white [3212]">
+                  <o:lock v:ext="edit" aspectratio="t"/>
+                </v:oval>
+                <v:shape id="_x0000_s1880" style="position:absolute;left:1956;top:6119;width:112;height:62" coordsize="630,354" path="m216,354l570,300,420,285,630,30,351,,141,258,,243,216,354xe" strokecolor="#039" strokeweight=".25pt">
+                  <v:path arrowok="t"/>
+                  <o:lock v:ext="edit" aspectratio="t"/>
+                </v:shape>
+                <v:shape id="_x0000_s1881" style="position:absolute;left:2036;top:6040;width:113;height:63;flip:x y" coordsize="630,354" path="m216,354l570,300,420,285,630,30,351,,141,258,,243,216,354xe" strokecolor="#039" strokeweight=".25pt">
+                  <v:path arrowok="t"/>
+                  <o:lock v:ext="edit" aspectratio="t"/>
+                </v:shape>
+                <v:shape id="_x0000_s1882" style="position:absolute;left:2077;top:6096;width:177;height:46" coordsize="996,261" path="m,102l45,237,96,177r798,84l996,141,192,57,243,,,102xe" strokecolor="#039" strokeweight=".25pt">
+                  <v:path arrowok="t"/>
+                  <o:lock v:ext="edit" aspectratio="t"/>
+                </v:shape>
+                <v:shape id="_x0000_s1883" style="position:absolute;left:1848;top:6080;width:178;height:47;flip:x y" coordsize="996,261" path="m,102l45,237,96,177r798,84l996,141,192,57,243,,,102xe" strokecolor="#039" strokeweight=".25pt">
+                  <v:path arrowok="t"/>
+                  <o:lock v:ext="edit" aspectratio="t"/>
+                </v:shape>
+              </v:group>
+              <v:shape id="_x0000_s1884" type="#_x0000_t32" style="position:absolute;left:1728;top:6354;width:0;height:111" o:connectortype="straight" strokecolor="white [3212]"/>
+              <v:shape id="_x0000_s1885" type="#_x0000_t32" style="position:absolute;left:2184;top:6354;width:0;height:111" o:connectortype="straight" strokecolor="white [3212]"/>
+            </v:group>
+            <v:group id="_x0000_s1910" style="position:absolute;left:5769;top:4072;width:452;height:452" coordorigin="5204,6186" coordsize="452,452" o:regroupid="7">
+              <v:roundrect id="_x0000_s1911" style="position:absolute;left:5317;top:6299;width:226;height:226" arcsize="10923f" fillcolor="#039 [3204]" strokecolor="#9cf [3206]">
+                <v:stroke endarrowwidth="narrow"/>
+              </v:roundrect>
+              <v:shape id="_x0000_s1912" type="#_x0000_t202" style="position:absolute;left:5204;top:6186;width:452;height:452" filled="f" stroked="f">
+                <v:textbox style="mso-next-textbox:#_x0000_s1912">
+                  <w:txbxContent>
+                    <w:p>
+                      <w:pPr>
+                        <w:spacing w:before="60" w:after="0" w:line="240" w:lineRule="auto"/>
+                        <w:jc w:val="center"/>
+                        <w:rPr>
+                          <w:rFonts w:asciiTheme="minorHAnsi" w:hAnsiTheme="minorHAnsi"/>
+                          <w:color w:val="FFFFFF" w:themeColor="background1"/>
+                          <w:sz w:val="16"/>
+                          <w:szCs w:val="16"/>
+                        </w:rPr>
+                      </w:pPr>
+                      <w:r>
+                        <w:rPr>
+                          <w:rFonts w:asciiTheme="minorHAnsi" w:hAnsiTheme="minorHAnsi"/>
+                          <w:color w:val="FFFFFF" w:themeColor="background1"/>
+                          <w:sz w:val="16"/>
+                          <w:szCs w:val="16"/>
+                        </w:rPr>
+                        <w:t>I</w:t>
+                      </w:r>
+                    </w:p>
+                  </w:txbxContent>
+                </v:textbox>
+              </v:shape>
+            </v:group>
+            <v:group id="_x0000_s1913" style="position:absolute;left:7351;top:5315;width:452;height:452" coordorigin="5204,6186" coordsize="452,452" o:regroupid="7">
+              <v:roundrect id="_x0000_s1914" style="position:absolute;left:5317;top:6299;width:226;height:226" arcsize="10923f" fillcolor="#039 [3204]" strokecolor="#9cf [3206]">
+                <v:stroke endarrowwidth="narrow"/>
+              </v:roundrect>
+              <v:shape id="_x0000_s1915" type="#_x0000_t202" style="position:absolute;left:5204;top:6186;width:452;height:452" filled="f" stroked="f">
+                <v:textbox style="mso-next-textbox:#_x0000_s1915">
+                  <w:txbxContent>
+                    <w:p>
+                      <w:pPr>
+                        <w:spacing w:before="60" w:after="0" w:line="240" w:lineRule="auto"/>
+                        <w:jc w:val="center"/>
+                        <w:rPr>
+                          <w:rFonts w:asciiTheme="minorHAnsi" w:hAnsiTheme="minorHAnsi"/>
+                          <w:color w:val="FFFFFF" w:themeColor="background1"/>
+                          <w:sz w:val="16"/>
+                          <w:szCs w:val="16"/>
+                        </w:rPr>
+                      </w:pPr>
+                      <w:r>
+                        <w:rPr>
+                          <w:rFonts w:asciiTheme="minorHAnsi" w:hAnsiTheme="minorHAnsi"/>
+                          <w:color w:val="FFFFFF" w:themeColor="background1"/>
+                          <w:sz w:val="16"/>
+                          <w:szCs w:val="16"/>
+                        </w:rPr>
+                        <w:t>J</w:t>
+                      </w:r>
+                    </w:p>
+                  </w:txbxContent>
+                </v:textbox>
+              </v:shape>
+            </v:group>
+            <v:group id="_x0000_s1916" style="position:absolute;left:6560;top:7010;width:452;height:452" coordorigin="5204,6186" coordsize="452,452" o:regroupid="7">
+              <v:roundrect id="_x0000_s1917" style="position:absolute;left:5317;top:6299;width:226;height:226" arcsize="10923f" fillcolor="#039 [3204]" strokecolor="#9cf [3206]">
+                <v:stroke endarrowwidth="narrow"/>
+              </v:roundrect>
+              <v:shape id="_x0000_s1918" type="#_x0000_t202" style="position:absolute;left:5204;top:6186;width:452;height:452" filled="f" stroked="f">
+                <v:textbox style="mso-next-textbox:#_x0000_s1918">
+                  <w:txbxContent>
+                    <w:p>
+                      <w:pPr>
+                        <w:spacing w:before="60" w:after="0" w:line="240" w:lineRule="auto"/>
+                        <w:jc w:val="center"/>
+                        <w:rPr>
+                          <w:rFonts w:asciiTheme="minorHAnsi" w:hAnsiTheme="minorHAnsi"/>
+                          <w:color w:val="FFFFFF" w:themeColor="background1"/>
+                          <w:sz w:val="16"/>
+                          <w:szCs w:val="16"/>
+                        </w:rPr>
+                      </w:pPr>
+                      <w:r>
+                        <w:rPr>
+                          <w:rFonts w:asciiTheme="minorHAnsi" w:hAnsiTheme="minorHAnsi"/>
+                          <w:color w:val="FFFFFF" w:themeColor="background1"/>
+                          <w:sz w:val="16"/>
+                          <w:szCs w:val="16"/>
+                        </w:rPr>
+                        <w:t>L</w:t>
+                      </w:r>
+                    </w:p>
+                  </w:txbxContent>
+                </v:textbox>
+              </v:shape>
+            </v:group>
+            <v:group id="_x0000_s1919" style="position:absolute;left:4978;top:7010;width:452;height:452" coordorigin="5204,6186" coordsize="452,452" o:regroupid="7">
+              <v:roundrect id="_x0000_s1920" style="position:absolute;left:5317;top:6299;width:226;height:226" arcsize="10923f" fillcolor="#039 [3204]" strokecolor="#9cf [3206]">
+                <v:stroke endarrowwidth="narrow"/>
+              </v:roundrect>
+              <v:shape id="_x0000_s1921" type="#_x0000_t202" style="position:absolute;left:5204;top:6186;width:452;height:452" filled="f" stroked="f">
+                <v:textbox style="mso-next-textbox:#_x0000_s1921">
+                  <w:txbxContent>
+                    <w:p>
+                      <w:pPr>
+                        <w:spacing w:before="60" w:after="0" w:line="240" w:lineRule="auto"/>
+                        <w:jc w:val="center"/>
+                        <w:rPr>
+                          <w:rFonts w:asciiTheme="minorHAnsi" w:hAnsiTheme="minorHAnsi"/>
+                          <w:color w:val="FFFFFF" w:themeColor="background1"/>
+                          <w:sz w:val="16"/>
+                          <w:szCs w:val="16"/>
+                        </w:rPr>
+                      </w:pPr>
+                      <w:r>
+                        <w:rPr>
+                          <w:rFonts w:asciiTheme="minorHAnsi" w:hAnsiTheme="minorHAnsi"/>
+                          <w:color w:val="FFFFFF" w:themeColor="background1"/>
+                          <w:sz w:val="16"/>
+                          <w:szCs w:val="16"/>
+                        </w:rPr>
+                        <w:t>M</w:t>
+                      </w:r>
+                    </w:p>
+                  </w:txbxContent>
+                </v:textbox>
+              </v:shape>
+            </v:group>
+            <v:group id="_x0000_s1922" style="position:absolute;left:4300;top:5315;width:452;height:452" coordorigin="5204,6186" coordsize="452,452" o:regroupid="7">
+              <v:roundrect id="_x0000_s1923" style="position:absolute;left:5317;top:6299;width:226;height:226" arcsize="10923f" fillcolor="#039 [3204]" strokecolor="#9cf [3206]">
+                <v:stroke endarrowwidth="narrow"/>
+              </v:roundrect>
+              <v:shape id="_x0000_s1924" type="#_x0000_t202" style="position:absolute;left:5204;top:6186;width:452;height:452" filled="f" stroked="f">
+                <v:textbox style="mso-next-textbox:#_x0000_s1924">
+                  <w:txbxContent>
+                    <w:p>
+                      <w:pPr>
+                        <w:spacing w:before="60" w:after="0" w:line="240" w:lineRule="auto"/>
+                        <w:jc w:val="center"/>
+                        <w:rPr>
+                          <w:rFonts w:asciiTheme="minorHAnsi" w:hAnsiTheme="minorHAnsi"/>
+                          <w:color w:val="FFFFFF" w:themeColor="background1"/>
+                          <w:sz w:val="16"/>
+                          <w:szCs w:val="16"/>
+                        </w:rPr>
+                      </w:pPr>
+                      <w:r>
+                        <w:rPr>
+                          <w:rFonts w:asciiTheme="minorHAnsi" w:hAnsiTheme="minorHAnsi"/>
+                          <w:color w:val="FFFFFF" w:themeColor="background1"/>
+                          <w:sz w:val="16"/>
+                          <w:szCs w:val="16"/>
+                        </w:rPr>
+                        <w:t>N</w:t>
+                      </w:r>
+                    </w:p>
+                  </w:txbxContent>
+                </v:textbox>
+              </v:shape>
+            </v:group>
+            <v:group id="_x0000_s1925" style="position:absolute;left:5091;top:7688;width:678;height:452" coordorigin="4074,9835" coordsize="678,452" o:regroupid="7">
+              <v:rect id="_x0000_s1926" style="position:absolute;left:4201;top:9948;width:438;height:226" strokecolor="#393 [3209]"/>
+              <v:rect id="_x0000_s1927" style="position:absolute;left:4074;top:9835;width:678;height:452" filled="f" fillcolor="white [3212]" stroked="f" strokecolor="#039 [3204]">
+                <v:textbox style="mso-next-textbox:#_x0000_s1927">
+                  <w:txbxContent>
+                    <w:p>
+                      <w:pPr>
+                        <w:spacing w:before="60" w:after="0" w:line="240" w:lineRule="auto"/>
+                        <w:jc w:val="center"/>
+                        <w:rPr>
+                          <w:rFonts w:asciiTheme="minorHAnsi" w:hAnsiTheme="minorHAnsi"/>
+                          <w:sz w:val="17"/>
+                          <w:szCs w:val="17"/>
+                          <w:lang w:val="en-GB"/>
+                        </w:rPr>
+                      </w:pPr>
+                      <w:r>
+                        <w:rPr>
+                          <w:rFonts w:asciiTheme="minorHAnsi" w:hAnsiTheme="minorHAnsi"/>
+                          <w:b/>
+                          <w:sz w:val="17"/>
+                          <w:szCs w:val="17"/>
+                          <w:lang w:val="en-GB"/>
+                        </w:rPr>
+                        <w:t>CON</w:t>
+                      </w:r>
+                    </w:p>
+                  </w:txbxContent>
+                </v:textbox>
+              </v:rect>
+            </v:group>
+            <v:group id="_x0000_s1928" style="position:absolute;left:7351;top:7349;width:678;height:452" coordorigin="4074,9835" coordsize="678,452" o:regroupid="7">
+              <v:rect id="_x0000_s1929" style="position:absolute;left:4201;top:9948;width:438;height:226" strokecolor="#393 [3209]"/>
+              <v:rect id="_x0000_s1930" style="position:absolute;left:4074;top:9835;width:678;height:452" filled="f" fillcolor="white [3212]" stroked="f" strokecolor="#039 [3204]">
+                <v:textbox style="mso-next-textbox:#_x0000_s1930">
+                  <w:txbxContent>
+                    <w:p>
+                      <w:pPr>
+                        <w:spacing w:before="60" w:after="0" w:line="240" w:lineRule="auto"/>
+                        <w:jc w:val="center"/>
+                        <w:rPr>
+                          <w:rFonts w:asciiTheme="minorHAnsi" w:hAnsiTheme="minorHAnsi"/>
+                          <w:sz w:val="17"/>
+                          <w:szCs w:val="17"/>
+                          <w:lang w:val="en-GB"/>
+                        </w:rPr>
+                      </w:pPr>
+                      <w:r>
+                        <w:rPr>
+                          <w:rFonts w:asciiTheme="minorHAnsi" w:hAnsiTheme="minorHAnsi"/>
+                          <w:b/>
+                          <w:sz w:val="17"/>
+                          <w:szCs w:val="17"/>
+                          <w:lang w:val="en-GB"/>
+                        </w:rPr>
+                        <w:t>CON</w:t>
+                      </w:r>
+                    </w:p>
+                  </w:txbxContent>
+                </v:textbox>
+              </v:rect>
+            </v:group>
+            <v:group id="_x0000_s1931" style="position:absolute;left:8142;top:4976;width:678;height:452" coordorigin="4074,9835" coordsize="678,452" o:regroupid="7">
+              <v:rect id="_x0000_s1932" style="position:absolute;left:4201;top:9948;width:438;height:226" strokecolor="#393 [3209]"/>
+              <v:rect id="_x0000_s1933" style="position:absolute;left:4074;top:9835;width:678;height:452" filled="f" fillcolor="white [3212]" stroked="f" strokecolor="#039 [3204]">
+                <v:textbox style="mso-next-textbox:#_x0000_s1933">
+                  <w:txbxContent>
+                    <w:p>
+                      <w:pPr>
+                        <w:spacing w:before="60" w:after="0" w:line="240" w:lineRule="auto"/>
+                        <w:jc w:val="center"/>
+                        <w:rPr>
+                          <w:rFonts w:asciiTheme="minorHAnsi" w:hAnsiTheme="minorHAnsi"/>
+                          <w:sz w:val="17"/>
+                          <w:szCs w:val="17"/>
+                          <w:lang w:val="en-GB"/>
+                        </w:rPr>
+                      </w:pPr>
+                      <w:r>
+                        <w:rPr>
+                          <w:rFonts w:asciiTheme="minorHAnsi" w:hAnsiTheme="minorHAnsi"/>
+                          <w:b/>
+                          <w:sz w:val="17"/>
+                          <w:szCs w:val="17"/>
+                          <w:lang w:val="en-GB"/>
+                        </w:rPr>
+                        <w:t>CON</w:t>
+                      </w:r>
+                    </w:p>
+                  </w:txbxContent>
+                </v:textbox>
+              </v:rect>
+            </v:group>
+            <v:group id="_x0000_s1934" style="position:absolute;left:5430;top:3620;width:678;height:452" coordorigin="4074,9835" coordsize="678,452" o:regroupid="7">
+              <v:rect id="_x0000_s1935" style="position:absolute;left:4201;top:9948;width:438;height:226" strokecolor="#393 [3209]"/>
+              <v:rect id="_x0000_s1936" style="position:absolute;left:4074;top:9835;width:678;height:452" filled="f" fillcolor="white [3212]" stroked="f" strokecolor="#039 [3204]">
+                <v:textbox style="mso-next-textbox:#_x0000_s1936">
+                  <w:txbxContent>
+                    <w:p>
+                      <w:pPr>
+                        <w:spacing w:before="60" w:after="0" w:line="240" w:lineRule="auto"/>
+                        <w:jc w:val="center"/>
+                        <w:rPr>
+                          <w:rFonts w:asciiTheme="minorHAnsi" w:hAnsiTheme="minorHAnsi"/>
+                          <w:sz w:val="17"/>
+                          <w:szCs w:val="17"/>
+                          <w:lang w:val="en-GB"/>
+                        </w:rPr>
+                      </w:pPr>
+                      <w:r>
+                        <w:rPr>
+                          <w:rFonts w:asciiTheme="minorHAnsi" w:hAnsiTheme="minorHAnsi"/>
+                          <w:b/>
+                          <w:sz w:val="17"/>
+                          <w:szCs w:val="17"/>
+                          <w:lang w:val="en-GB"/>
+                        </w:rPr>
+                        <w:t>CON</w:t>
+                      </w:r>
+                    </w:p>
+                  </w:txbxContent>
+                </v:textbox>
+              </v:rect>
+            </v:group>
+            <v:group id="_x0000_s1937" style="position:absolute;left:3622;top:5654;width:678;height:452" coordorigin="4074,9835" coordsize="678,452" o:regroupid="7">
+              <v:rect id="_x0000_s1938" style="position:absolute;left:4201;top:9948;width:438;height:226" strokecolor="#393 [3209]"/>
+              <v:rect id="_x0000_s1939" style="position:absolute;left:4074;top:9835;width:678;height:452" filled="f" fillcolor="white [3212]" stroked="f" strokecolor="#039 [3204]">
+                <v:textbox style="mso-next-textbox:#_x0000_s1939">
+                  <w:txbxContent>
+                    <w:p>
+                      <w:pPr>
+                        <w:spacing w:before="60" w:after="0" w:line="240" w:lineRule="auto"/>
+                        <w:jc w:val="center"/>
+                        <w:rPr>
+                          <w:rFonts w:asciiTheme="minorHAnsi" w:hAnsiTheme="minorHAnsi"/>
+                          <w:sz w:val="17"/>
+                          <w:szCs w:val="17"/>
+                          <w:lang w:val="en-GB"/>
+                        </w:rPr>
+                      </w:pPr>
+                      <w:r>
+                        <w:rPr>
+                          <w:rFonts w:asciiTheme="minorHAnsi" w:hAnsiTheme="minorHAnsi"/>
+                          <w:b/>
+                          <w:sz w:val="17"/>
+                          <w:szCs w:val="17"/>
+                          <w:lang w:val="en-GB"/>
+                        </w:rPr>
+                        <w:t>CON</w:t>
+                      </w:r>
+                    </w:p>
+                  </w:txbxContent>
+                </v:textbox>
+              </v:rect>
+            </v:group>
+            <v:group id="_x0000_s1950" style="position:absolute;left:5204;top:2942;width:348;height:411" coordorigin="2238,2577" coordsize="348,411">
+              <v:shape id="_x0000_s1951" style="position:absolute;left:2238;top:2577;width:348;height:411" coordsize="348,411" path="m,57l81,15r39,18l183,,300,57r,123l348,210r,99l168,411,,324,,57xe" fillcolor="#039" strokecolor="#039">
+                <v:path arrowok="t"/>
+              </v:shape>
+              <v:shape id="_x0000_s1952" style="position:absolute;left:2322;top:2592;width:201;height:102;mso-wrap-style:square;mso-wrap-distance-left:9pt;mso-wrap-distance-top:0;mso-wrap-distance-right:9pt;mso-wrap-distance-bottom:0;mso-position-horizontal:absolute;mso-position-horizontal-relative:text;mso-position-vertical:absolute;mso-position-vertical-relative:text;v-text-anchor:top" coordsize="201,102" path="m201,51l96,,,54r102,48l201,51xe" fillcolor="#9cf" strokecolor="white">
+                <v:path arrowok="t"/>
+              </v:shape>
+              <v:shape id="_x0000_s1953" style="position:absolute;left:2454;top:2643;width:69;height:162;mso-wrap-style:square;mso-wrap-distance-left:9pt;mso-wrap-distance-top:0;mso-wrap-distance-right:9pt;mso-wrap-distance-bottom:0;mso-position-horizontal:absolute;mso-position-horizontal-relative:text;mso-position-vertical:absolute;mso-position-vertical-relative:text;v-text-anchor:top" coordsize="69,162" path="m69,123l69,,,39,,162,69,123xe" fillcolor="#039" strokecolor="white">
+                <v:path arrowok="t"/>
+              </v:shape>
+              <v:shape id="_x0000_s1954" style="position:absolute;left:2433;top:2766;width:138;height:84;mso-wrap-style:square;mso-wrap-distance-left:9pt;mso-wrap-distance-top:0;mso-wrap-distance-right:9pt;mso-wrap-distance-bottom:0;mso-position-horizontal:absolute;mso-position-horizontal-relative:text;mso-position-vertical:absolute;mso-position-vertical-relative:text;v-text-anchor:top" coordsize="138,84" path="m39,84l138,30,90,,,54,39,84xe" fillcolor="#9cf" strokecolor="white">
+                <v:path arrowok="t"/>
+              </v:shape>
+              <v:shape id="_x0000_s1955" style="position:absolute;left:2253;top:2643;width:150;height:327;mso-wrap-style:square;mso-wrap-distance-left:9pt;mso-wrap-distance-top:0;mso-wrap-distance-right:9pt;mso-wrap-distance-bottom:0;mso-position-horizontal:absolute;mso-position-horizontal-relative:text;mso-position-vertical:absolute;mso-position-vertical-relative:text;v-text-anchor:top" coordsize="150,327" path="m,l,249r150,78l150,75,,xe" fillcolor="#09f" strokecolor="white">
+                <v:path arrowok="t"/>
+              </v:shape>
+              <v:shape id="_x0000_s1956" style="position:absolute;left:2403;top:2796;width:168;height:174;mso-wrap-style:square;mso-wrap-distance-left:9pt;mso-wrap-distance-top:0;mso-wrap-distance-right:9pt;mso-wrap-distance-bottom:0;mso-position-horizontal:absolute;mso-position-horizontal-relative:text;mso-position-vertical:absolute;mso-position-vertical-relative:text;v-text-anchor:top" coordsize="168,174" path="m3,174l168,81,168,,,93r3,81xe" fillcolor="#039" strokecolor="white">
+                <v:path arrowok="t"/>
+              </v:shape>
+              <v:shape id="_x0000_s1957" style="position:absolute;left:2403;top:2682;width:69;height:204;mso-wrap-style:square;mso-wrap-distance-left:9pt;mso-wrap-distance-top:0;mso-wrap-distance-right:9pt;mso-wrap-distance-bottom:0;mso-position-horizontal:absolute;mso-position-horizontal-relative:text;mso-position-vertical:absolute;mso-position-vertical-relative:text;v-text-anchor:top" coordsize="69,204" path="m,33l,204,69,168,69,,,33xe" fillcolor="#039" strokecolor="white">
+                <v:path arrowok="t"/>
+              </v:shape>
+              <v:shape id="_x0000_s1958" style="position:absolute;left:2253;top:2607;width:219;height:108;mso-wrap-style:square;mso-wrap-distance-left:9pt;mso-wrap-distance-top:0;mso-wrap-distance-right:9pt;mso-wrap-distance-bottom:0;mso-position-horizontal:absolute;mso-position-horizontal-relative:text;mso-position-vertical:absolute;mso-position-vertical-relative:text;v-text-anchor:top" coordsize="219,108" path="m,36r150,72l219,75,69,,,36xe" fillcolor="#9cf" strokecolor="white">
+                <v:path arrowok="t"/>
+              </v:shape>
+              <v:line id="_x0000_s1959" style="position:absolute" from="2259,2808" to="2403,2886" strokecolor="white"/>
+              <v:shape id="_x0000_s1960" style="position:absolute;left:2286;top:2694;width:81;height:138;mso-wrap-style:square;mso-wrap-distance-left:9pt;mso-wrap-distance-top:0;mso-wrap-distance-right:9pt;mso-wrap-distance-bottom:0;mso-position-horizontal:absolute;mso-position-horizontal-relative:text;mso-position-vertical:absolute;mso-position-vertical-relative:text;v-text-anchor:top" coordsize="81,138" path="m,l,93r81,45l81,45,,xe" strokeweight=".5pt">
+                <v:fill color2="fill darken(118)" rotate="t" angle="-135" method="linear sigma" focus="100%" type="gradient"/>
+                <v:path arrowok="t"/>
+              </v:shape>
+              <v:line id="_x0000_s1961" style="position:absolute" from="2334,2892" to="2379,2916" strokecolor="white"/>
+            </v:group>
+            <v:group id="_x0000_s1962" style="position:absolute;left:7238;top:2377;width:348;height:411" coordorigin="2238,2577" coordsize="348,411">
+              <v:shape id="_x0000_s1963" style="position:absolute;left:2238;top:2577;width:348;height:411" coordsize="348,411" path="m,57l81,15r39,18l183,,300,57r,123l348,210r,99l168,411,,324,,57xe" fillcolor="#039" strokecolor="#039">
+                <v:path arrowok="t"/>
+              </v:shape>
+              <v:shape id="_x0000_s1964" style="position:absolute;left:2322;top:2592;width:201;height:102;mso-wrap-style:square;mso-wrap-distance-left:9pt;mso-wrap-distance-top:0;mso-wrap-distance-right:9pt;mso-wrap-distance-bottom:0;mso-position-horizontal:absolute;mso-position-horizontal-relative:text;mso-position-vertical:absolute;mso-position-vertical-relative:text;v-text-anchor:top" coordsize="201,102" path="m201,51l96,,,54r102,48l201,51xe" fillcolor="#9cf" strokecolor="white">
+                <v:path arrowok="t"/>
+              </v:shape>
+              <v:shape id="_x0000_s1965" style="position:absolute;left:2454;top:2643;width:69;height:162;mso-wrap-style:square;mso-wrap-distance-left:9pt;mso-wrap-distance-top:0;mso-wrap-distance-right:9pt;mso-wrap-distance-bottom:0;mso-position-horizontal:absolute;mso-position-horizontal-relative:text;mso-position-vertical:absolute;mso-position-vertical-relative:text;v-text-anchor:top" coordsize="69,162" path="m69,123l69,,,39,,162,69,123xe" fillcolor="#039" strokecolor="white">
+                <v:path arrowok="t"/>
+              </v:shape>
+              <v:shape id="_x0000_s1966" style="position:absolute;left:2433;top:2766;width:138;height:84;mso-wrap-style:square;mso-wrap-distance-left:9pt;mso-wrap-distance-top:0;mso-wrap-distance-right:9pt;mso-wrap-distance-bottom:0;mso-position-horizontal:absolute;mso-position-horizontal-relative:text;mso-position-vertical:absolute;mso-position-vertical-relative:text;v-text-anchor:top" coordsize="138,84" path="m39,84l138,30,90,,,54,39,84xe" fillcolor="#9cf" strokecolor="white">
+                <v:path arrowok="t"/>
+              </v:shape>
+              <v:shape id="_x0000_s1967" style="position:absolute;left:2253;top:2643;width:150;height:327;mso-wrap-style:square;mso-wrap-distance-left:9pt;mso-wrap-distance-top:0;mso-wrap-distance-right:9pt;mso-wrap-distance-bottom:0;mso-position-horizontal:absolute;mso-position-horizontal-relative:text;mso-position-vertical:absolute;mso-position-vertical-relative:text;v-text-anchor:top" coordsize="150,327" path="m,l,249r150,78l150,75,,xe" fillcolor="#09f" strokecolor="white">
+                <v:path arrowok="t"/>
+              </v:shape>
+              <v:shape id="_x0000_s1968" style="position:absolute;left:2403;top:2796;width:168;height:174;mso-wrap-style:square;mso-wrap-distance-left:9pt;mso-wrap-distance-top:0;mso-wrap-distance-right:9pt;mso-wrap-distance-bottom:0;mso-position-horizontal:absolute;mso-position-horizontal-relative:text;mso-position-vertical:absolute;mso-position-vertical-relative:text;v-text-anchor:top" coordsize="168,174" path="m3,174l168,81,168,,,93r3,81xe" fillcolor="#039" strokecolor="white">
+                <v:path arrowok="t"/>
+              </v:shape>
+              <v:shape id="_x0000_s1969" style="position:absolute;left:2403;top:2682;width:69;height:204;mso-wrap-style:square;mso-wrap-distance-left:9pt;mso-wrap-distance-top:0;mso-wrap-distance-right:9pt;mso-wrap-distance-bottom:0;mso-position-horizontal:absolute;mso-position-horizontal-relative:text;mso-position-vertical:absolute;mso-position-vertical-relative:text;v-text-anchor:top" coordsize="69,204" path="m,33l,204,69,168,69,,,33xe" fillcolor="#039" strokecolor="white">
+                <v:path arrowok="t"/>
+              </v:shape>
+              <v:shape id="_x0000_s1970" style="position:absolute;left:2253;top:2607;width:219;height:108;mso-wrap-style:square;mso-wrap-distance-left:9pt;mso-wrap-distance-top:0;mso-wrap-distance-right:9pt;mso-wrap-distance-bottom:0;mso-position-horizontal:absolute;mso-position-horizontal-relative:text;mso-position-vertical:absolute;mso-position-vertical-relative:text;v-text-anchor:top" coordsize="219,108" path="m,36r150,72l219,75,69,,,36xe" fillcolor="#9cf" strokecolor="white">
+                <v:path arrowok="t"/>
+              </v:shape>
+              <v:line id="_x0000_s1971" style="position:absolute" from="2259,2808" to="2403,2886" strokecolor="white"/>
+              <v:shape id="_x0000_s1972" style="position:absolute;left:2286;top:2694;width:81;height:138;mso-wrap-style:square;mso-wrap-distance-left:9pt;mso-wrap-distance-top:0;mso-wrap-distance-right:9pt;mso-wrap-distance-bottom:0;mso-position-horizontal:absolute;mso-position-horizontal-relative:text;mso-position-vertical:absolute;mso-position-vertical-relative:text;v-text-anchor:top" coordsize="81,138" path="m,l,93r81,45l81,45,,xe" strokeweight=".5pt">
+                <v:fill color2="fill darken(118)" rotate="t" angle="-135" method="linear sigma" focus="100%" type="gradient"/>
+                <v:path arrowok="t"/>
+              </v:shape>
+              <v:line id="_x0000_s1973" style="position:absolute" from="2334,2892" to="2379,2916" strokecolor="white"/>
+            </v:group>
+            <v:group id="_x0000_s1974" style="position:absolute;left:3048;top:5808;width:348;height:411" coordorigin="2238,2577" coordsize="348,411">
+              <v:shape id="_x0000_s1975" style="position:absolute;left:2238;top:2577;width:348;height:411" coordsize="348,411" path="m,57l81,15r39,18l183,,300,57r,123l348,210r,99l168,411,,324,,57xe" fillcolor="#039" strokecolor="#039">
+                <v:path arrowok="t"/>
+              </v:shape>
+              <v:shape id="_x0000_s1976" style="position:absolute;left:2322;top:2592;width:201;height:102;mso-wrap-style:square;mso-wrap-distance-left:9pt;mso-wrap-distance-top:0;mso-wrap-distance-right:9pt;mso-wrap-distance-bottom:0;mso-position-horizontal:absolute;mso-position-horizontal-relative:text;mso-position-vertical:absolute;mso-position-vertical-relative:text;v-text-anchor:top" coordsize="201,102" path="m201,51l96,,,54r102,48l201,51xe" fillcolor="#9cf" strokecolor="white">
+                <v:path arrowok="t"/>
+              </v:shape>
+              <v:shape id="_x0000_s1977" style="position:absolute;left:2454;top:2643;width:69;height:162;mso-wrap-style:square;mso-wrap-distance-left:9pt;mso-wrap-distance-top:0;mso-wrap-distance-right:9pt;mso-wrap-distance-bottom:0;mso-position-horizontal:absolute;mso-position-horizontal-relative:text;mso-position-vertical:absolute;mso-position-vertical-relative:text;v-text-anchor:top" coordsize="69,162" path="m69,123l69,,,39,,162,69,123xe" fillcolor="#039" strokecolor="white">
+                <v:path arrowok="t"/>
+              </v:shape>
+              <v:shape id="_x0000_s1978" style="position:absolute;left:2433;top:2766;width:138;height:84;mso-wrap-style:square;mso-wrap-distance-left:9pt;mso-wrap-distance-top:0;mso-wrap-distance-right:9pt;mso-wrap-distance-bottom:0;mso-position-horizontal:absolute;mso-position-horizontal-relative:text;mso-position-vertical:absolute;mso-position-vertical-relative:text;v-text-anchor:top" coordsize="138,84" path="m39,84l138,30,90,,,54,39,84xe" fillcolor="#9cf" strokecolor="white">
+                <v:path arrowok="t"/>
+              </v:shape>
+              <v:shape id="_x0000_s1979" style="position:absolute;left:2253;top:2643;width:150;height:327;mso-wrap-style:square;mso-wrap-distance-left:9pt;mso-wrap-distance-top:0;mso-wrap-distance-right:9pt;mso-wrap-distance-bottom:0;mso-position-horizontal:absolute;mso-position-horizontal-relative:text;mso-position-vertical:absolute;mso-position-vertical-relative:text;v-text-anchor:top" coordsize="150,327" path="m,l,249r150,78l150,75,,xe" fillcolor="#09f" strokecolor="white">
+                <v:path arrowok="t"/>
+              </v:shape>
+              <v:shape id="_x0000_s1980" style="position:absolute;left:2403;top:2796;width:168;height:174;mso-wrap-style:square;mso-wrap-distance-left:9pt;mso-wrap-distance-top:0;mso-wrap-distance-right:9pt;mso-wrap-distance-bottom:0;mso-position-horizontal:absolute;mso-position-horizontal-relative:text;mso-position-vertical:absolute;mso-position-vertical-relative:text;v-text-anchor:top" coordsize="168,174" path="m3,174l168,81,168,,,93r3,81xe" fillcolor="#039" strokecolor="white">
+                <v:path arrowok="t"/>
+              </v:shape>
+              <v:shape id="_x0000_s1981" style="position:absolute;left:2403;top:2682;width:69;height:204;mso-wrap-style:square;mso-wrap-distance-left:9pt;mso-wrap-distance-top:0;mso-wrap-distance-right:9pt;mso-wrap-distance-bottom:0;mso-position-horizontal:absolute;mso-position-horizontal-relative:text;mso-position-vertical:absolute;mso-position-vertical-relative:text;v-text-anchor:top" coordsize="69,204" path="m,33l,204,69,168,69,,,33xe" fillcolor="#039" strokecolor="white">
+                <v:path arrowok="t"/>
+              </v:shape>
+              <v:shape id="_x0000_s1982" style="position:absolute;left:2253;top:2607;width:219;height:108;mso-wrap-style:square;mso-wrap-distance-left:9pt;mso-wrap-distance-top:0;mso-wrap-distance-right:9pt;mso-wrap-distance-bottom:0;mso-position-horizontal:absolute;mso-position-horizontal-relative:text;mso-position-vertical:absolute;mso-position-vertical-relative:text;v-text-anchor:top" coordsize="219,108" path="m,36r150,72l219,75,69,,,36xe" fillcolor="#9cf" strokecolor="white">
+                <v:path arrowok="t"/>
+              </v:shape>
+              <v:line id="_x0000_s1983" style="position:absolute" from="2259,2808" to="2403,2886" strokecolor="white"/>
+              <v:shape id="_x0000_s1984" style="position:absolute;left:2286;top:2694;width:81;height:138;mso-wrap-style:square;mso-wrap-distance-left:9pt;mso-wrap-distance-top:0;mso-wrap-distance-right:9pt;mso-wrap-distance-bottom:0;mso-position-horizontal:absolute;mso-position-horizontal-relative:text;mso-position-vertical:absolute;mso-position-vertical-relative:text;v-text-anchor:top" coordsize="81,138" path="m,l,93r81,45l81,45,,xe" strokeweight=".5pt">
+                <v:fill color2="fill darken(118)" rotate="t" angle="-135" method="linear sigma" focus="100%" type="gradient"/>
+                <v:path arrowok="t"/>
+              </v:shape>
+              <v:line id="_x0000_s1985" style="position:absolute" from="2334,2892" to="2379,2916" strokecolor="white"/>
+            </v:group>
+            <v:group id="_x0000_s1986" style="position:absolute;left:2822;top:3887;width:348;height:411" coordorigin="2238,2577" coordsize="348,411">
+              <v:shape id="_x0000_s1987" style="position:absolute;left:2238;top:2577;width:348;height:411" coordsize="348,411" path="m,57l81,15r39,18l183,,300,57r,123l348,210r,99l168,411,,324,,57xe" fillcolor="#039" strokecolor="#039">
+                <v:path arrowok="t"/>
+              </v:shape>
+              <v:shape id="_x0000_s1988" style="position:absolute;left:2322;top:2592;width:201;height:102;mso-wrap-style:square;mso-wrap-distance-left:9pt;mso-wrap-distance-top:0;mso-wrap-distance-right:9pt;mso-wrap-distance-bottom:0;mso-position-horizontal:absolute;mso-position-horizontal-relative:text;mso-position-vertical:absolute;mso-position-vertical-relative:text;v-text-anchor:top" coordsize="201,102" path="m201,51l96,,,54r102,48l201,51xe" fillcolor="#9cf" strokecolor="white">
+                <v:path arrowok="t"/>
+              </v:shape>
+              <v:shape id="_x0000_s1989" style="position:absolute;left:2454;top:2643;width:69;height:162;mso-wrap-style:square;mso-wrap-distance-left:9pt;mso-wrap-distance-top:0;mso-wrap-distance-right:9pt;mso-wrap-distance-bottom:0;mso-position-horizontal:absolute;mso-position-horizontal-relative:text;mso-position-vertical:absolute;mso-position-vertical-relative:text;v-text-anchor:top" coordsize="69,162" path="m69,123l69,,,39,,162,69,123xe" fillcolor="#039" strokecolor="white">
+                <v:path arrowok="t"/>
+              </v:shape>
+              <v:shape id="_x0000_s1990" style="position:absolute;left:2433;top:2766;width:138;height:84;mso-wrap-style:square;mso-wrap-distance-left:9pt;mso-wrap-distance-top:0;mso-wrap-distance-right:9pt;mso-wrap-distance-bottom:0;mso-position-horizontal:absolute;mso-position-horizontal-relative:text;mso-position-vertical:absolute;mso-position-vertical-relative:text;v-text-anchor:top" coordsize="138,84" path="m39,84l138,30,90,,,54,39,84xe" fillcolor="#9cf" strokecolor="white">
+                <v:path arrowok="t"/>
+              </v:shape>
+              <v:shape id="_x0000_s1991" style="position:absolute;left:2253;top:2643;width:150;height:327;mso-wrap-style:square;mso-wrap-distance-left:9pt;mso-wrap-distance-top:0;mso-wrap-distance-right:9pt;mso-wrap-distance-bottom:0;mso-position-horizontal:absolute;mso-position-horizontal-relative:text;mso-position-vertical:absolute;mso-position-vertical-relative:text;v-text-anchor:top" coordsize="150,327" path="m,l,249r150,78l150,75,,xe" fillcolor="#09f" strokecolor="white">
+                <v:path arrowok="t"/>
+              </v:shape>
+              <v:shape id="_x0000_s1992" style="position:absolute;left:2403;top:2796;width:168;height:174;mso-wrap-style:square;mso-wrap-distance-left:9pt;mso-wrap-distance-top:0;mso-wrap-distance-right:9pt;mso-wrap-distance-bottom:0;mso-position-horizontal:absolute;mso-position-horizontal-relative:text;mso-position-vertical:absolute;mso-position-vertical-relative:text;v-text-anchor:top" coordsize="168,174" path="m3,174l168,81,168,,,93r3,81xe" fillcolor="#039" strokecolor="white">
+                <v:path arrowok="t"/>
+              </v:shape>
+              <v:shape id="_x0000_s1993" style="position:absolute;left:2403;top:2682;width:69;height:204;mso-wrap-style:square;mso-wrap-distance-left:9pt;mso-wrap-distance-top:0;mso-wrap-distance-right:9pt;mso-wrap-distance-bottom:0;mso-position-horizontal:absolute;mso-position-horizontal-relative:text;mso-position-vertical:absolute;mso-position-vertical-relative:text;v-text-anchor:top" coordsize="69,204" path="m,33l,204,69,168,69,,,33xe" fillcolor="#039" strokecolor="white">
+                <v:path arrowok="t"/>
+              </v:shape>
+              <v:shape id="_x0000_s1994" style="position:absolute;left:2253;top:2607;width:219;height:108;mso-wrap-style:square;mso-wrap-distance-left:9pt;mso-wrap-distance-top:0;mso-wrap-distance-right:9pt;mso-wrap-distance-bottom:0;mso-position-horizontal:absolute;mso-position-horizontal-relative:text;mso-position-vertical:absolute;mso-position-vertical-relative:text;v-text-anchor:top" coordsize="219,108" path="m,36r150,72l219,75,69,,,36xe" fillcolor="#9cf" strokecolor="white">
+                <v:path arrowok="t"/>
+              </v:shape>
+              <v:line id="_x0000_s1995" style="position:absolute" from="2259,2808" to="2403,2886" strokecolor="white"/>
+              <v:shape id="_x0000_s1996" style="position:absolute;left:2286;top:2694;width:81;height:138;mso-wrap-style:square;mso-wrap-distance-left:9pt;mso-wrap-distance-top:0;mso-wrap-distance-right:9pt;mso-wrap-distance-bottom:0;mso-position-horizontal:absolute;mso-position-horizontal-relative:text;mso-position-vertical:absolute;mso-position-vertical-relative:text;v-text-anchor:top" coordsize="81,138" path="m,l,93r81,45l81,45,,xe" strokeweight=".5pt">
+                <v:fill color2="fill darken(118)" rotate="t" angle="-135" method="linear sigma" focus="100%" type="gradient"/>
+                <v:path arrowok="t"/>
+              </v:shape>
+              <v:line id="_x0000_s1997" style="position:absolute" from="2334,2892" to="2379,2916" strokecolor="white"/>
+            </v:group>
+            <v:group id="_x0000_s1998" style="position:absolute;left:10054;top:6106;width:348;height:411" coordorigin="2238,2577" coordsize="348,411">
+              <v:shape id="_x0000_s1999" style="position:absolute;left:2238;top:2577;width:348;height:411" coordsize="348,411" path="m,57l81,15r39,18l183,,300,57r,123l348,210r,99l168,411,,324,,57xe" fillcolor="#039" strokecolor="#039">
+                <v:path arrowok="t"/>
+              </v:shape>
+              <v:shape id="_x0000_s2000" style="position:absolute;left:2322;top:2592;width:201;height:102;mso-wrap-style:square;mso-wrap-distance-left:9pt;mso-wrap-distance-top:0;mso-wrap-distance-right:9pt;mso-wrap-distance-bottom:0;mso-position-horizontal:absolute;mso-position-horizontal-relative:text;mso-position-vertical:absolute;mso-position-vertical-relative:text;v-text-anchor:top" coordsize="201,102" path="m201,51l96,,,54r102,48l201,51xe" fillcolor="#9cf" strokecolor="white">
+                <v:path arrowok="t"/>
+              </v:shape>
+              <v:shape id="_x0000_s2001" style="position:absolute;left:2454;top:2643;width:69;height:162;mso-wrap-style:square;mso-wrap-distance-left:9pt;mso-wrap-distance-top:0;mso-wrap-distance-right:9pt;mso-wrap-distance-bottom:0;mso-position-horizontal:absolute;mso-position-horizontal-relative:text;mso-position-vertical:absolute;mso-position-vertical-relative:text;v-text-anchor:top" coordsize="69,162" path="m69,123l69,,,39,,162,69,123xe" fillcolor="#039" strokecolor="white">
+                <v:path arrowok="t"/>
+              </v:shape>
+              <v:shape id="_x0000_s2002" style="position:absolute;left:2433;top:2766;width:138;height:84;mso-wrap-style:square;mso-wrap-distance-left:9pt;mso-wrap-distance-top:0;mso-wrap-distance-right:9pt;mso-wrap-distance-bottom:0;mso-position-horizontal:absolute;mso-position-horizontal-relative:text;mso-position-vertical:absolute;mso-position-vertical-relative:text;v-text-anchor:top" coordsize="138,84" path="m39,84l138,30,90,,,54,39,84xe" fillcolor="#9cf" strokecolor="white">
+                <v:path arrowok="t"/>
+              </v:shape>
+              <v:shape id="_x0000_s2003" style="position:absolute;left:2253;top:2643;width:150;height:327;mso-wrap-style:square;mso-wrap-distance-left:9pt;mso-wrap-distance-top:0;mso-wrap-distance-right:9pt;mso-wrap-distance-bottom:0;mso-position-horizontal:absolute;mso-position-horizontal-relative:text;mso-position-vertical:absolute;mso-position-vertical-relative:text;v-text-anchor:top" coordsize="150,327" path="m,l,249r150,78l150,75,,xe" fillcolor="#09f" strokecolor="white">
+                <v:path arrowok="t"/>
+              </v:shape>
+              <v:shape id="_x0000_s2004" style="position:absolute;left:2403;top:2796;width:168;height:174;mso-wrap-style:square;mso-wrap-distance-left:9pt;mso-wrap-distance-top:0;mso-wrap-distance-right:9pt;mso-wrap-distance-bottom:0;mso-position-horizontal:absolute;mso-position-horizontal-relative:text;mso-position-vertical:absolute;mso-position-vertical-relative:text;v-text-anchor:top" coordsize="168,174" path="m3,174l168,81,168,,,93r3,81xe" fillcolor="#039" strokecolor="white">
+                <v:path arrowok="t"/>
+              </v:shape>
+              <v:shape id="_x0000_s2005" style="position:absolute;left:2403;top:2682;width:69;height:204;mso-wrap-style:square;mso-wrap-distance-left:9pt;mso-wrap-distance-top:0;mso-wrap-distance-right:9pt;mso-wrap-distance-bottom:0;mso-position-horizontal:absolute;mso-position-horizontal-relative:text;mso-position-vertical:absolute;mso-position-vertical-relative:text;v-text-anchor:top" coordsize="69,204" path="m,33l,204,69,168,69,,,33xe" fillcolor="#039" strokecolor="white">
+                <v:path arrowok="t"/>
+              </v:shape>
+              <v:shape id="_x0000_s2006" style="position:absolute;left:2253;top:2607;width:219;height:108;mso-wrap-style:square;mso-wrap-distance-left:9pt;mso-wrap-distance-top:0;mso-wrap-distance-right:9pt;mso-wrap-distance-bottom:0;mso-position-horizontal:absolute;mso-position-horizontal-relative:text;mso-position-vertical:absolute;mso-position-vertical-relative:text;v-text-anchor:top" coordsize="219,108" path="m,36r150,72l219,75,69,,,36xe" fillcolor="#9cf" strokecolor="white">
+                <v:path arrowok="t"/>
+              </v:shape>
+              <v:line id="_x0000_s2007" style="position:absolute" from="2259,2808" to="2403,2886" strokecolor="white"/>
+              <v:shape id="_x0000_s2008" style="position:absolute;left:2286;top:2694;width:81;height:138;mso-wrap-style:square;mso-wrap-distance-left:9pt;mso-wrap-distance-top:0;mso-wrap-distance-right:9pt;mso-wrap-distance-bottom:0;mso-position-horizontal:absolute;mso-position-horizontal-relative:text;mso-position-vertical:absolute;mso-position-vertical-relative:text;v-text-anchor:top" coordsize="81,138" path="m,l,93r81,45l81,45,,xe" strokeweight=".5pt">
+                <v:fill color2="fill darken(118)" rotate="t" angle="-135" method="linear sigma" focus="100%" type="gradient"/>
+                <v:path arrowok="t"/>
+              </v:shape>
+              <v:line id="_x0000_s2009" style="position:absolute" from="2334,2892" to="2379,2916" strokecolor="white"/>
+            </v:group>
+            <v:group id="_x0000_s2010" style="position:absolute;left:8811;top:4524;width:348;height:411" coordorigin="2238,2577" coordsize="348,411">
+              <v:shape id="_x0000_s2011" style="position:absolute;left:2238;top:2577;width:348;height:411" coordsize="348,411" path="m,57l81,15r39,18l183,,300,57r,123l348,210r,99l168,411,,324,,57xe" fillcolor="#039" strokecolor="#039">
+                <v:path arrowok="t"/>
+              </v:shape>
+              <v:shape id="_x0000_s2012" style="position:absolute;left:2322;top:2592;width:201;height:102;mso-wrap-style:square;mso-wrap-distance-left:9pt;mso-wrap-distance-top:0;mso-wrap-distance-right:9pt;mso-wrap-distance-bottom:0;mso-position-horizontal:absolute;mso-position-horizontal-relative:text;mso-position-vertical:absolute;mso-position-vertical-relative:text;v-text-anchor:top" coordsize="201,102" path="m201,51l96,,,54r102,48l201,51xe" fillcolor="#9cf" strokecolor="white">
+                <v:path arrowok="t"/>
+              </v:shape>
+              <v:shape id="_x0000_s2013" style="position:absolute;left:2454;top:2643;width:69;height:162;mso-wrap-style:square;mso-wrap-distance-left:9pt;mso-wrap-distance-top:0;mso-wrap-distance-right:9pt;mso-wrap-distance-bottom:0;mso-position-horizontal:absolute;mso-position-horizontal-relative:text;mso-position-vertical:absolute;mso-position-vertical-relative:text;v-text-anchor:top" coordsize="69,162" path="m69,123l69,,,39,,162,69,123xe" fillcolor="#039" strokecolor="white">
+                <v:path arrowok="t"/>
+              </v:shape>
+              <v:shape id="_x0000_s2014" style="position:absolute;left:2433;top:2766;width:138;height:84;mso-wrap-style:square;mso-wrap-distance-left:9pt;mso-wrap-distance-top:0;mso-wrap-distance-right:9pt;mso-wrap-distance-bottom:0;mso-position-horizontal:absolute;mso-position-horizontal-relative:text;mso-position-vertical:absolute;mso-position-vertical-relative:text;v-text-anchor:top" coordsize="138,84" path="m39,84l138,30,90,,,54,39,84xe" fillcolor="#9cf" strokecolor="white">
+                <v:path arrowok="t"/>
+              </v:shape>
+              <v:shape id="_x0000_s2015" style="position:absolute;left:2253;top:2643;width:150;height:327;mso-wrap-style:square;mso-wrap-distance-left:9pt;mso-wrap-distance-top:0;mso-wrap-distance-right:9pt;mso-wrap-distance-bottom:0;mso-position-horizontal:absolute;mso-position-horizontal-relative:text;mso-position-vertical:absolute;mso-position-vertical-relative:text;v-text-anchor:top" coordsize="150,327" path="m,l,249r150,78l150,75,,xe" fillcolor="#09f" strokecolor="white">
+                <v:path arrowok="t"/>
+              </v:shape>
+              <v:shape id="_x0000_s2016" style="position:absolute;left:2403;top:2796;width:168;height:174;mso-wrap-style:square;mso-wrap-distance-left:9pt;mso-wrap-distance-top:0;mso-wrap-distance-right:9pt;mso-wrap-distance-bottom:0;mso-position-horizontal:absolute;mso-position-horizontal-relative:text;mso-position-vertical:absolute;mso-position-vertical-relative:text;v-text-anchor:top" coordsize="168,174" path="m3,174l168,81,168,,,93r3,81xe" fillcolor="#039" strokecolor="white">
+                <v:path arrowok="t"/>
+              </v:shape>
+              <v:shape id="_x0000_s2017" style="position:absolute;left:2403;top:2682;width:69;height:204;mso-wrap-style:square;mso-wrap-distance-left:9pt;mso-wrap-distance-top:0;mso-wrap-distance-right:9pt;mso-wrap-distance-bottom:0;mso-position-horizontal:absolute;mso-position-horizontal-relative:text;mso-position-vertical:absolute;mso-position-vertical-relative:text;v-text-anchor:top" coordsize="69,204" path="m,33l,204,69,168,69,,,33xe" fillcolor="#039" strokecolor="white">
+                <v:path arrowok="t"/>
+              </v:shape>
+              <v:shape id="_x0000_s2018" style="position:absolute;left:2253;top:2607;width:219;height:108;mso-wrap-style:square;mso-wrap-distance-left:9pt;mso-wrap-distance-top:0;mso-wrap-distance-right:9pt;mso-wrap-distance-bottom:0;mso-position-horizontal:absolute;mso-position-horizontal-relative:text;mso-position-vertical:absolute;mso-position-vertical-relative:text;v-text-anchor:top" coordsize="219,108" path="m,36r150,72l219,75,69,,,36xe" fillcolor="#9cf" strokecolor="white">
+                <v:path arrowok="t"/>
+              </v:shape>
+              <v:line id="_x0000_s2019" style="position:absolute" from="2259,2808" to="2403,2886" strokecolor="white"/>
+              <v:shape id="_x0000_s2020" style="position:absolute;left:2286;top:2694;width:81;height:138;mso-wrap-style:square;mso-wrap-distance-left:9pt;mso-wrap-distance-top:0;mso-wrap-distance-right:9pt;mso-wrap-distance-bottom:0;mso-position-horizontal:absolute;mso-position-horizontal-relative:text;mso-position-vertical:absolute;mso-position-vertical-relative:text;v-text-anchor:top" coordsize="81,138" path="m,l,93r81,45l81,45,,xe" strokeweight=".5pt">
+                <v:fill color2="fill darken(118)" rotate="t" angle="-135" method="linear sigma" focus="100%" type="gradient"/>
+                <v:path arrowok="t"/>
+              </v:shape>
+              <v:line id="_x0000_s2021" style="position:absolute" from="2334,2892" to="2379,2916" strokecolor="white"/>
+            </v:group>
+            <v:group id="_x0000_s2022" style="position:absolute;left:2831;top:8068;width:348;height:411" coordorigin="2238,2577" coordsize="348,411">
+              <v:shape id="_x0000_s2023" style="position:absolute;left:2238;top:2577;width:348;height:411" coordsize="348,411" path="m,57l81,15r39,18l183,,300,57r,123l348,210r,99l168,411,,324,,57xe" fillcolor="#039" strokecolor="#039">
+                <v:path arrowok="t"/>
+              </v:shape>
+              <v:shape id="_x0000_s2024" style="position:absolute;left:2322;top:2592;width:201;height:102;mso-wrap-style:square;mso-wrap-distance-left:9pt;mso-wrap-distance-top:0;mso-wrap-distance-right:9pt;mso-wrap-distance-bottom:0;mso-position-horizontal:absolute;mso-position-horizontal-relative:text;mso-position-vertical:absolute;mso-position-vertical-relative:text;v-text-anchor:top" coordsize="201,102" path="m201,51l96,,,54r102,48l201,51xe" fillcolor="#9cf" strokecolor="white">
+                <v:path arrowok="t"/>
+              </v:shape>
+              <v:shape id="_x0000_s2025" style="position:absolute;left:2454;top:2643;width:69;height:162;mso-wrap-style:square;mso-wrap-distance-left:9pt;mso-wrap-distance-top:0;mso-wrap-distance-right:9pt;mso-wrap-distance-bottom:0;mso-position-horizontal:absolute;mso-position-horizontal-relative:text;mso-position-vertical:absolute;mso-position-vertical-relative:text;v-text-anchor:top" coordsize="69,162" path="m69,123l69,,,39,,162,69,123xe" fillcolor="#039" strokecolor="white">
+                <v:path arrowok="t"/>
+              </v:shape>
+              <v:shape id="_x0000_s2026" style="position:absolute;left:2433;top:2766;width:138;height:84;mso-wrap-style:square;mso-wrap-distance-left:9pt;mso-wrap-distance-top:0;mso-wrap-distance-right:9pt;mso-wrap-distance-bottom:0;mso-position-horizontal:absolute;mso-position-horizontal-relative:text;mso-position-vertical:absolute;mso-position-vertical-relative:text;v-text-anchor:top" coordsize="138,84" path="m39,84l138,30,90,,,54,39,84xe" fillcolor="#9cf" strokecolor="white">
+                <v:path arrowok="t"/>
+              </v:shape>
+              <v:shape id="_x0000_s2027" style="position:absolute;left:2253;top:2643;width:150;height:327;mso-wrap-style:square;mso-wrap-distance-left:9pt;mso-wrap-distance-top:0;mso-wrap-distance-right:9pt;mso-wrap-distance-bottom:0;mso-position-horizontal:absolute;mso-position-horizontal-relative:text;mso-position-vertical:absolute;mso-position-vertical-relative:text;v-text-anchor:top" coordsize="150,327" path="m,l,249r150,78l150,75,,xe" fillcolor="#09f" strokecolor="white">
+                <v:path arrowok="t"/>
+              </v:shape>
+              <v:shape id="_x0000_s2028" style="position:absolute;left:2403;top:2796;width:168;height:174;mso-wrap-style:square;mso-wrap-distance-left:9pt;mso-wrap-distance-top:0;mso-wrap-distance-right:9pt;mso-wrap-distance-bottom:0;mso-position-horizontal:absolute;mso-position-horizontal-relative:text;mso-position-vertical:absolute;mso-position-vertical-relative:text;v-text-anchor:top" coordsize="168,174" path="m3,174l168,81,168,,,93r3,81xe" fillcolor="#039" strokecolor="white">
+                <v:path arrowok="t"/>
+              </v:shape>
+              <v:shape id="_x0000_s2029" style="position:absolute;left:2403;top:2682;width:69;height:204;mso-wrap-style:square;mso-wrap-distance-left:9pt;mso-wrap-distance-top:0;mso-wrap-distance-right:9pt;mso-wrap-distance-bottom:0;mso-position-horizontal:absolute;mso-position-horizontal-relative:text;mso-position-vertical:absolute;mso-position-vertical-relative:text;v-text-anchor:top" coordsize="69,204" path="m,33l,204,69,168,69,,,33xe" fillcolor="#039" strokecolor="white">
+                <v:path arrowok="t"/>
+              </v:shape>
+              <v:shape id="_x0000_s2030" style="position:absolute;left:2253;top:2607;width:219;height:108;mso-wrap-style:square;mso-wrap-distance-left:9pt;mso-wrap-distance-top:0;mso-wrap-distance-right:9pt;mso-wrap-distance-bottom:0;mso-position-horizontal:absolute;mso-position-horizontal-relative:text;mso-position-vertical:absolute;mso-position-vertical-relative:text;v-text-anchor:top" coordsize="219,108" path="m,36r150,72l219,75,69,,,36xe" fillcolor="#9cf" strokecolor="white">
+                <v:path arrowok="t"/>
+              </v:shape>
+              <v:line id="_x0000_s2031" style="position:absolute" from="2259,2808" to="2403,2886" strokecolor="white"/>
+              <v:shape id="_x0000_s2032" style="position:absolute;left:2286;top:2694;width:81;height:138;mso-wrap-style:square;mso-wrap-distance-left:9pt;mso-wrap-distance-top:0;mso-wrap-distance-right:9pt;mso-wrap-distance-bottom:0;mso-position-horizontal:absolute;mso-position-horizontal-relative:text;mso-position-vertical:absolute;mso-position-vertical-relative:text;v-text-anchor:top" coordsize="81,138" path="m,l,93r81,45l81,45,,xe" strokeweight=".5pt">
+                <v:fill color2="fill darken(118)" rotate="t" angle="-135" method="linear sigma" focus="100%" type="gradient"/>
+                <v:path arrowok="t"/>
+              </v:shape>
+              <v:line id="_x0000_s2033" style="position:absolute" from="2334,2892" to="2379,2916" strokecolor="white"/>
+            </v:group>
+            <v:group id="_x0000_s2034" style="position:absolute;left:5308;top:8592;width:348;height:411" coordorigin="2238,2577" coordsize="348,411">
+              <v:shape id="_x0000_s2035" style="position:absolute;left:2238;top:2577;width:348;height:411" coordsize="348,411" path="m,57l81,15r39,18l183,,300,57r,123l348,210r,99l168,411,,324,,57xe" fillcolor="#039" strokecolor="#039">
+                <v:path arrowok="t"/>
+              </v:shape>
+              <v:shape id="_x0000_s2036" style="position:absolute;left:2322;top:2592;width:201;height:102;mso-wrap-style:square;mso-wrap-distance-left:9pt;mso-wrap-distance-top:0;mso-wrap-distance-right:9pt;mso-wrap-distance-bottom:0;mso-position-horizontal:absolute;mso-position-horizontal-relative:text;mso-position-vertical:absolute;mso-position-vertical-relative:text;v-text-anchor:top" coordsize="201,102" path="m201,51l96,,,54r102,48l201,51xe" fillcolor="#9cf" strokecolor="white">
+                <v:path arrowok="t"/>
+              </v:shape>
+              <v:shape id="_x0000_s2037" style="position:absolute;left:2454;top:2643;width:69;height:162;mso-wrap-style:square;mso-wrap-distance-left:9pt;mso-wrap-distance-top:0;mso-wrap-distance-right:9pt;mso-wrap-distance-bottom:0;mso-position-horizontal:absolute;mso-position-horizontal-relative:text;mso-position-vertical:absolute;mso-position-vertical-relative:text;v-text-anchor:top" coordsize="69,162" path="m69,123l69,,,39,,162,69,123xe" fillcolor="#039" strokecolor="white">
+                <v:path arrowok="t"/>
+              </v:shape>
+              <v:shape id="_x0000_s2038" style="position:absolute;left:2433;top:2766;width:138;height:84;mso-wrap-style:square;mso-wrap-distance-left:9pt;mso-wrap-distance-top:0;mso-wrap-distance-right:9pt;mso-wrap-distance-bottom:0;mso-position-horizontal:absolute;mso-position-horizontal-relative:text;mso-position-vertical:absolute;mso-position-vertical-relative:text;v-text-anchor:top" coordsize="138,84" path="m39,84l138,30,90,,,54,39,84xe" fillcolor="#9cf" strokecolor="white">
+                <v:path arrowok="t"/>
+              </v:shape>
+              <v:shape id="_x0000_s2039" style="position:absolute;left:2253;top:2643;width:150;height:327;mso-wrap-style:square;mso-wrap-distance-left:9pt;mso-wrap-distance-top:0;mso-wrap-distance-right:9pt;mso-wrap-distance-bottom:0;mso-position-horizontal:absolute;mso-position-horizontal-relative:text;mso-position-vertical:absolute;mso-position-vertical-relative:text;v-text-anchor:top" coordsize="150,327" path="m,l,249r150,78l150,75,,xe" fillcolor="#09f" strokecolor="white">
+                <v:path arrowok="t"/>
+              </v:shape>
+              <v:shape id="_x0000_s2040" style="position:absolute;left:2403;top:2796;width:168;height:174;mso-wrap-style:square;mso-wrap-distance-left:9pt;mso-wrap-distance-top:0;mso-wrap-distance-right:9pt;mso-wrap-distance-bottom:0;mso-position-horizontal:absolute;mso-position-horizontal-relative:text;mso-position-vertical:absolute;mso-position-vertical-relative:text;v-text-anchor:top" coordsize="168,174" path="m3,174l168,81,168,,,93r3,81xe" fillcolor="#039" strokecolor="white">
+                <v:path arrowok="t"/>
+              </v:shape>
+              <v:shape id="_x0000_s2041" style="position:absolute;left:2403;top:2682;width:69;height:204;mso-wrap-style:square;mso-wrap-distance-left:9pt;mso-wrap-distance-top:0;mso-wrap-distance-right:9pt;mso-wrap-distance-bottom:0;mso-position-horizontal:absolute;mso-position-horizontal-relative:text;mso-position-vertical:absolute;mso-position-vertical-relative:text;v-text-anchor:top" coordsize="69,204" path="m,33l,204,69,168,69,,,33xe" fillcolor="#039" strokecolor="white">
+                <v:path arrowok="t"/>
+              </v:shape>
+              <v:shape id="_x0000_s2042" style="position:absolute;left:2253;top:2607;width:219;height:108;mso-wrap-style:square;mso-wrap-distance-left:9pt;mso-wrap-distance-top:0;mso-wrap-distance-right:9pt;mso-wrap-distance-bottom:0;mso-position-horizontal:absolute;mso-position-horizontal-relative:text;mso-position-vertical:absolute;mso-position-vertical-relative:text;v-text-anchor:top" coordsize="219,108" path="m,36r150,72l219,75,69,,,36xe" fillcolor="#9cf" strokecolor="white">
+                <v:path arrowok="t"/>
+              </v:shape>
+              <v:line id="_x0000_s2043" style="position:absolute" from="2259,2808" to="2403,2886" strokecolor="white"/>
+              <v:shape id="_x0000_s2044" style="position:absolute;left:2286;top:2694;width:81;height:138;mso-wrap-style:square;mso-wrap-distance-left:9pt;mso-wrap-distance-top:0;mso-wrap-distance-right:9pt;mso-wrap-distance-bottom:0;mso-position-horizontal:absolute;mso-position-horizontal-relative:text;mso-position-vertical:absolute;mso-position-vertical-relative:text;v-text-anchor:top" coordsize="81,138" path="m,l,93r81,45l81,45,,xe" strokeweight=".5pt">
+                <v:fill color2="fill darken(118)" rotate="t" angle="-135" method="linear sigma" focus="100%" type="gradient"/>
+                <v:path arrowok="t"/>
+              </v:shape>
+              <v:line id="_x0000_s2045" style="position:absolute" from="2334,2892" to="2379,2916" strokecolor="white"/>
+            </v:group>
+            <v:group id="_x0000_s2046" style="position:absolute;left:8368;top:7688;width:348;height:411" coordorigin="2238,2577" coordsize="348,411">
+              <v:shape id="_x0000_s2047" style="position:absolute;left:2238;top:2577;width:348;height:411" coordsize="348,411" path="m,57l81,15r39,18l183,,300,57r,123l348,210r,99l168,411,,324,,57xe" fillcolor="#039" strokecolor="#039">
+                <v:path arrowok="t"/>
+              </v:shape>
+              <v:shape id="_x0000_s41984" style="position:absolute;left:2322;top:2592;width:201;height:102;mso-wrap-style:square;mso-wrap-distance-left:9pt;mso-wrap-distance-top:0;mso-wrap-distance-right:9pt;mso-wrap-distance-bottom:0;mso-position-horizontal:absolute;mso-position-horizontal-relative:text;mso-position-vertical:absolute;mso-position-vertical-relative:text;v-text-anchor:top" coordsize="201,102" path="m201,51l96,,,54r102,48l201,51xe" fillcolor="#9cf" strokecolor="white">
+                <v:path arrowok="t"/>
+              </v:shape>
+              <v:shape id="_x0000_s41985" style="position:absolute;left:2454;top:2643;width:69;height:162;mso-wrap-style:square;mso-wrap-distance-left:9pt;mso-wrap-distance-top:0;mso-wrap-distance-right:9pt;mso-wrap-distance-bottom:0;mso-position-horizontal:absolute;mso-position-horizontal-relative:text;mso-position-vertical:absolute;mso-position-vertical-relative:text;v-text-anchor:top" coordsize="69,162" path="m69,123l69,,,39,,162,69,123xe" fillcolor="#039" strokecolor="white">
+                <v:path arrowok="t"/>
+              </v:shape>
+              <v:shape id="_x0000_s41986" style="position:absolute;left:2433;top:2766;width:138;height:84;mso-wrap-style:square;mso-wrap-distance-left:9pt;mso-wrap-distance-top:0;mso-wrap-distance-right:9pt;mso-wrap-distance-bottom:0;mso-position-horizontal:absolute;mso-position-horizontal-relative:text;mso-position-vertical:absolute;mso-position-vertical-relative:text;v-text-anchor:top" coordsize="138,84" path="m39,84l138,30,90,,,54,39,84xe" fillcolor="#9cf" strokecolor="white">
+                <v:path arrowok="t"/>
+              </v:shape>
+              <v:shape id="_x0000_s41987" style="position:absolute;left:2253;top:2643;width:150;height:327;mso-wrap-style:square;mso-wrap-distance-left:9pt;mso-wrap-distance-top:0;mso-wrap-distance-right:9pt;mso-wrap-distance-bottom:0;mso-position-horizontal:absolute;mso-position-horizontal-relative:text;mso-position-vertical:absolute;mso-position-vertical-relative:text;v-text-anchor:top" coordsize="150,327" path="m,l,249r150,78l150,75,,xe" fillcolor="#09f" strokecolor="white">
+                <v:path arrowok="t"/>
+              </v:shape>
+              <v:shape id="_x0000_s41988" style="position:absolute;left:2403;top:2796;width:168;height:174;mso-wrap-style:square;mso-wrap-distance-left:9pt;mso-wrap-distance-top:0;mso-wrap-distance-right:9pt;mso-wrap-distance-bottom:0;mso-position-horizontal:absolute;mso-position-horizontal-relative:text;mso-position-vertical:absolute;mso-position-vertical-relative:text;v-text-anchor:top" coordsize="168,174" path="m3,174l168,81,168,,,93r3,81xe" fillcolor="#039" strokecolor="white">
+                <v:path arrowok="t"/>
+              </v:shape>
+              <v:shape id="_x0000_s41989" style="position:absolute;left:2403;top:2682;width:69;height:204;mso-wrap-style:square;mso-wrap-distance-left:9pt;mso-wrap-distance-top:0;mso-wrap-distance-right:9pt;mso-wrap-distance-bottom:0;mso-position-horizontal:absolute;mso-position-horizontal-relative:text;mso-position-vertical:absolute;mso-position-vertical-relative:text;v-text-anchor:top" coordsize="69,204" path="m,33l,204,69,168,69,,,33xe" fillcolor="#039" strokecolor="white">
+                <v:path arrowok="t"/>
+              </v:shape>
+              <v:shape id="_x0000_s41990" style="position:absolute;left:2253;top:2607;width:219;height:108;mso-wrap-style:square;mso-wrap-distance-left:9pt;mso-wrap-distance-top:0;mso-wrap-distance-right:9pt;mso-wrap-distance-bottom:0;mso-position-horizontal:absolute;mso-position-horizontal-relative:text;mso-position-vertical:absolute;mso-position-vertical-relative:text;v-text-anchor:top" coordsize="219,108" path="m,36r150,72l219,75,69,,,36xe" fillcolor="#9cf" strokecolor="white">
+                <v:path arrowok="t"/>
+              </v:shape>
+              <v:line id="_x0000_s41991" style="position:absolute" from="2259,2808" to="2403,2886" strokecolor="white"/>
+              <v:shape id="_x0000_s41992" style="position:absolute;left:2286;top:2694;width:81;height:138;mso-wrap-style:square;mso-wrap-distance-left:9pt;mso-wrap-distance-top:0;mso-wrap-distance-right:9pt;mso-wrap-distance-bottom:0;mso-position-horizontal:absolute;mso-position-horizontal-relative:text;mso-position-vertical:absolute;mso-position-vertical-relative:text;v-text-anchor:top" coordsize="81,138" path="m,l,93r81,45l81,45,,xe" strokeweight=".5pt">
+                <v:fill color2="fill darken(118)" rotate="t" angle="-135" method="linear sigma" focus="100%" type="gradient"/>
+                <v:path arrowok="t"/>
+              </v:shape>
+              <v:line id="_x0000_s41993" style="position:absolute" from="2334,2892" to="2379,2916" strokecolor="white"/>
+            </v:group>
+            <v:group id="_x0000_s41994" style="position:absolute;left:6899;top:9496;width:348;height:411" coordorigin="2238,2577" coordsize="348,411">
+              <v:shape id="_x0000_s41995" style="position:absolute;left:2238;top:2577;width:348;height:411" coordsize="348,411" path="m,57l81,15r39,18l183,,300,57r,123l348,210r,99l168,411,,324,,57xe" fillcolor="#039" strokecolor="#039">
+                <v:path arrowok="t"/>
+              </v:shape>
+              <v:shape id="_x0000_s41996" style="position:absolute;left:2322;top:2592;width:201;height:102;mso-wrap-style:square;mso-wrap-distance-left:9pt;mso-wrap-distance-top:0;mso-wrap-distance-right:9pt;mso-wrap-distance-bottom:0;mso-position-horizontal:absolute;mso-position-horizontal-relative:text;mso-position-vertical:absolute;mso-position-vertical-relative:text;v-text-anchor:top" coordsize="201,102" path="m201,51l96,,,54r102,48l201,51xe" fillcolor="#9cf" strokecolor="white">
+                <v:path arrowok="t"/>
+              </v:shape>
+              <v:shape id="_x0000_s41997" style="position:absolute;left:2454;top:2643;width:69;height:162;mso-wrap-style:square;mso-wrap-distance-left:9pt;mso-wrap-distance-top:0;mso-wrap-distance-right:9pt;mso-wrap-distance-bottom:0;mso-position-horizontal:absolute;mso-position-horizontal-relative:text;mso-position-vertical:absolute;mso-position-vertical-relative:text;v-text-anchor:top" coordsize="69,162" path="m69,123l69,,,39,,162,69,123xe" fillcolor="#039" strokecolor="white">
+                <v:path arrowok="t"/>
+              </v:shape>
+              <v:shape id="_x0000_s41998" style="position:absolute;left:2433;top:2766;width:138;height:84;mso-wrap-style:square;mso-wrap-distance-left:9pt;mso-wrap-distance-top:0;mso-wrap-distance-right:9pt;mso-wrap-distance-bottom:0;mso-position-horizontal:absolute;mso-position-horizontal-relative:text;mso-position-vertical:absolute;mso-position-vertical-relative:text;v-text-anchor:top" coordsize="138,84" path="m39,84l138,30,90,,,54,39,84xe" fillcolor="#9cf" strokecolor="white">
+                <v:path arrowok="t"/>
+              </v:shape>
+              <v:shape id="_x0000_s41999" style="position:absolute;left:2253;top:2643;width:150;height:327;mso-wrap-style:square;mso-wrap-distance-left:9pt;mso-wrap-distance-top:0;mso-wrap-distance-right:9pt;mso-wrap-distance-bottom:0;mso-position-horizontal:absolute;mso-position-horizontal-relative:text;mso-position-vertical:absolute;mso-position-vertical-relative:text;v-text-anchor:top" coordsize="150,327" path="m,l,249r150,78l150,75,,xe" fillcolor="#09f" strokecolor="white">
+                <v:path arrowok="t"/>
+              </v:shape>
+              <v:shape id="_x0000_s42000" style="position:absolute;left:2403;top:2796;width:168;height:174;mso-wrap-style:square;mso-wrap-distance-left:9pt;mso-wrap-distance-top:0;mso-wrap-distance-right:9pt;mso-wrap-distance-bottom:0;mso-position-horizontal:absolute;mso-position-horizontal-relative:text;mso-position-vertical:absolute;mso-position-vertical-relative:text;v-text-anchor:top" coordsize="168,174" path="m3,174l168,81,168,,,93r3,81xe" fillcolor="#039" strokecolor="white">
+                <v:path arrowok="t"/>
+              </v:shape>
+              <v:shape id="_x0000_s42001" style="position:absolute;left:2403;top:2682;width:69;height:204;mso-wrap-style:square;mso-wrap-distance-left:9pt;mso-wrap-distance-top:0;mso-wrap-distance-right:9pt;mso-wrap-distance-bottom:0;mso-position-horizontal:absolute;mso-position-horizontal-relative:text;mso-position-vertical:absolute;mso-position-vertical-relative:text;v-text-anchor:top" coordsize="69,204" path="m,33l,204,69,168,69,,,33xe" fillcolor="#039" strokecolor="white">
+                <v:path arrowok="t"/>
+              </v:shape>
+              <v:shape id="_x0000_s42002" style="position:absolute;left:2253;top:2607;width:219;height:108;mso-wrap-style:square;mso-wrap-distance-left:9pt;mso-wrap-distance-top:0;mso-wrap-distance-right:9pt;mso-wrap-distance-bottom:0;mso-position-horizontal:absolute;mso-position-horizontal-relative:text;mso-position-vertical:absolute;mso-position-vertical-relative:text;v-text-anchor:top" coordsize="219,108" path="m,36r150,72l219,75,69,,,36xe" fillcolor="#9cf" strokecolor="white">
+                <v:path arrowok="t"/>
+              </v:shape>
+              <v:line id="_x0000_s42003" style="position:absolute" from="2259,2808" to="2403,2886" strokecolor="white"/>
+              <v:shape id="_x0000_s42004" style="position:absolute;left:2286;top:2694;width:81;height:138;mso-wrap-style:square;mso-wrap-distance-left:9pt;mso-wrap-distance-top:0;mso-wrap-distance-right:9pt;mso-wrap-distance-bottom:0;mso-position-horizontal:absolute;mso-position-horizontal-relative:text;mso-position-vertical:absolute;mso-position-vertical-relative:text;v-text-anchor:top" coordsize="81,138" path="m,l,93r81,45l81,45,,xe" strokeweight=".5pt">
+                <v:fill color2="fill darken(118)" rotate="t" angle="-135" method="linear sigma" focus="100%" type="gradient"/>
+                <v:path arrowok="t"/>
+              </v:shape>
+              <v:line id="_x0000_s42005" style="position:absolute" from="2334,2892" to="2379,2916" strokecolor="white"/>
+            </v:group>
+            <v:group id="_x0000_s42008" style="position:absolute;left:3474;top:4681;width:600;height:408" coordorigin="4259,10069" coordsize="600,408">
+              <v:shape id="_x0000_s42009" style="position:absolute;left:4259;top:10069;width:600;height:408" coordsize="600,408" path="m,126l249,,600,177r,105l345,408,,234,,126xe" fillcolor="#039" strokecolor="#039">
+                <v:path arrowok="t"/>
+              </v:shape>
+              <v:shape id="_x0000_s42010" style="position:absolute;left:4274;top:10209;width:330;height:252;mso-wrap-style:square;mso-wrap-distance-left:9pt;mso-wrap-distance-top:0;mso-wrap-distance-right:9pt;mso-wrap-distance-bottom:0;mso-position-horizontal:absolute;mso-position-horizontal-relative:text;mso-position-vertical:absolute;mso-position-vertical-relative:text;v-text-anchor:top" coordsize="330,252" path="m,l,87,330,252r,-84l,xe" fillcolor="#09f" strokecolor="white">
+                <v:path arrowok="t"/>
+              </v:shape>
+              <v:shape id="_x0000_s42011" style="position:absolute;left:4604;top:10257;width:243;height:204;mso-wrap-style:square;mso-wrap-distance-left:9pt;mso-wrap-distance-top:0;mso-wrap-distance-right:9pt;mso-wrap-distance-bottom:0;mso-position-horizontal:absolute;mso-position-horizontal-relative:text;mso-position-vertical:absolute;mso-position-vertical-relative:text;v-text-anchor:top" coordsize="243,204" path="m,204l243,84,240,,,119r,85xe" fillcolor="#039" strokecolor="white">
+                <v:path arrowok="t"/>
+              </v:shape>
+              <v:shape id="_x0000_s42012" style="position:absolute;left:4274;top:10086;width:570;height:288;mso-wrap-style:square;mso-wrap-distance-left:9pt;mso-wrap-distance-top:0;mso-wrap-distance-right:9pt;mso-wrap-distance-bottom:0;mso-position-horizontal:absolute;mso-position-horizontal-relative:text;mso-position-vertical:absolute;mso-position-vertical-relative:text;v-text-anchor:top" coordsize="570,288" path="m,120l330,288,570,171,237,,,120xe" fillcolor="#9cf" strokecolor="white">
+                <v:path arrowok="t"/>
+              </v:shape>
+              <v:line id="_x0000_s42013" style="position:absolute" from="4331,10281" to="4568,10401" strokecolor="white">
+                <v:stroke dashstyle="1 1"/>
+              </v:line>
+              <v:shape id="_x0000_s42014" style="position:absolute;left:4413;top:10176;width:185;height:93" coordsize="1338,672" path="m18,12l,231,123,168,1134,672,1338,564,324,63,444,,18,12xe" strokecolor="#039 [3204]" strokeweight=".25pt">
+                <v:path arrowok="t"/>
+              </v:shape>
+              <v:shape id="_x0000_s42015" style="position:absolute;left:4485;top:10137;width:185;height:93" coordsize="1338,672" path="m18,12l,231,123,168,1134,672,1338,564,324,63,444,,18,12xe" strokecolor="#039 [3204]" strokeweight=".25pt">
+                <v:path arrowok="t"/>
+              </v:shape>
+              <v:shape id="_x0000_s42016" style="position:absolute;left:4530;top:10197;width:185;height:93;flip:x y" coordsize="1338,672" path="m18,12l,231,123,168,1134,672,1338,564,324,63,444,,18,12xe" strokecolor="#039 [3204]" strokeweight=".25pt">
+                <v:path arrowok="t"/>
+              </v:shape>
+              <v:shape id="_x0000_s42017" style="position:absolute;left:4458;top:10236;width:185;height:93;flip:x y" coordsize="1338,672" path="m18,12l,231,123,168,1134,672,1338,564,324,63,444,,18,12xe" strokecolor="#039 [3204]" strokeweight=".25pt">
+                <v:path arrowok="t"/>
+              </v:shape>
+            </v:group>
+            <v:group id="_x0000_s42024" style="position:absolute;left:6560;top:3281;width:600;height:408" coordorigin="4259,10069" coordsize="600,408">
+              <v:shape id="_x0000_s42025" style="position:absolute;left:4259;top:10069;width:600;height:408" coordsize="600,408" path="m,126l249,,600,177r,105l345,408,,234,,126xe" fillcolor="#039" strokecolor="#039">
+                <v:path arrowok="t"/>
+              </v:shape>
+              <v:shape id="_x0000_s42026" style="position:absolute;left:4274;top:10209;width:330;height:252;mso-wrap-style:square;mso-wrap-distance-left:9pt;mso-wrap-distance-top:0;mso-wrap-distance-right:9pt;mso-wrap-distance-bottom:0;mso-position-horizontal:absolute;mso-position-horizontal-relative:text;mso-position-vertical:absolute;mso-position-vertical-relative:text;v-text-anchor:top" coordsize="330,252" path="m,l,87,330,252r,-84l,xe" fillcolor="#09f" strokecolor="white">
+                <v:path arrowok="t"/>
+              </v:shape>
+              <v:shape id="_x0000_s42027" style="position:absolute;left:4604;top:10257;width:243;height:204;mso-wrap-style:square;mso-wrap-distance-left:9pt;mso-wrap-distance-top:0;mso-wrap-distance-right:9pt;mso-wrap-distance-bottom:0;mso-position-horizontal:absolute;mso-position-horizontal-relative:text;mso-position-vertical:absolute;mso-position-vertical-relative:text;v-text-anchor:top" coordsize="243,204" path="m,204l243,84,240,,,119r,85xe" fillcolor="#039" strokecolor="white">
+                <v:path arrowok="t"/>
+              </v:shape>
+              <v:shape id="_x0000_s42028" style="position:absolute;left:4274;top:10086;width:570;height:288;mso-wrap-style:square;mso-wrap-distance-left:9pt;mso-wrap-distance-top:0;mso-wrap-distance-right:9pt;mso-wrap-distance-bottom:0;mso-position-horizontal:absolute;mso-position-horizontal-relative:text;mso-position-vertical:absolute;mso-position-vertical-relative:text;v-text-anchor:top" coordsize="570,288" path="m,120l330,288,570,171,237,,,120xe" fillcolor="#9cf" strokecolor="white">
+                <v:path arrowok="t"/>
+              </v:shape>
+              <v:line id="_x0000_s42029" style="position:absolute" from="4331,10281" to="4568,10401" strokecolor="white">
+                <v:stroke dashstyle="1 1"/>
+              </v:line>
+              <v:shape id="_x0000_s42030" style="position:absolute;left:4413;top:10176;width:185;height:93" coordsize="1338,672" path="m18,12l,231,123,168,1134,672,1338,564,324,63,444,,18,12xe" strokecolor="#039 [3204]" strokeweight=".25pt">
+                <v:path arrowok="t"/>
+              </v:shape>
+              <v:shape id="_x0000_s42031" style="position:absolute;left:4485;top:10137;width:185;height:93" coordsize="1338,672" path="m18,12l,231,123,168,1134,672,1338,564,324,63,444,,18,12xe" strokecolor="#039 [3204]" strokeweight=".25pt">
+                <v:path arrowok="t"/>
+              </v:shape>
+              <v:shape id="_x0000_s42032" style="position:absolute;left:4530;top:10197;width:185;height:93;flip:x y" coordsize="1338,672" path="m18,12l,231,123,168,1134,672,1338,564,324,63,444,,18,12xe" strokecolor="#039 [3204]" strokeweight=".25pt">
+                <v:path arrowok="t"/>
+              </v:shape>
+              <v:shape id="_x0000_s42033" style="position:absolute;left:4458;top:10236;width:185;height:93;flip:x y" coordsize="1338,672" path="m18,12l,231,123,168,1134,672,1338,564,324,63,444,,18,12xe" strokecolor="#039 [3204]" strokeweight=".25pt">
+                <v:path arrowok="t"/>
+              </v:shape>
+            </v:group>
+            <v:group id="_x0000_s42034" style="position:absolute;left:8707;top:5880;width:600;height:408" coordorigin="4259,10069" coordsize="600,408">
+              <v:shape id="_x0000_s42035" style="position:absolute;left:4259;top:10069;width:600;height:408" coordsize="600,408" path="m,126l249,,600,177r,105l345,408,,234,,126xe" fillcolor="#039" strokecolor="#039">
+                <v:path arrowok="t"/>
+              </v:shape>
+              <v:shape id="_x0000_s42036" style="position:absolute;left:4274;top:10209;width:330;height:252;mso-wrap-style:square;mso-wrap-distance-left:9pt;mso-wrap-distance-top:0;mso-wrap-distance-right:9pt;mso-wrap-distance-bottom:0;mso-position-horizontal:absolute;mso-position-horizontal-relative:text;mso-position-vertical:absolute;mso-position-vertical-relative:text;v-text-anchor:top" coordsize="330,252" path="m,l,87,330,252r,-84l,xe" fillcolor="#09f" strokecolor="white">
+                <v:path arrowok="t"/>
+              </v:shape>
+              <v:shape id="_x0000_s42037" style="position:absolute;left:4604;top:10257;width:243;height:204;mso-wrap-style:square;mso-wrap-distance-left:9pt;mso-wrap-distance-top:0;mso-wrap-distance-right:9pt;mso-wrap-distance-bottom:0;mso-position-horizontal:absolute;mso-position-horizontal-relative:text;mso-position-vertical:absolute;mso-position-vertical-relative:text;v-text-anchor:top" coordsize="243,204" path="m,204l243,84,240,,,119r,85xe" fillcolor="#039" strokecolor="white">
+                <v:path arrowok="t"/>
+              </v:shape>
+              <v:shape id="_x0000_s42038" style="position:absolute;left:4274;top:10086;width:570;height:288;mso-wrap-style:square;mso-wrap-distance-left:9pt;mso-wrap-distance-top:0;mso-wrap-distance-right:9pt;mso-wrap-distance-bottom:0;mso-position-horizontal:absolute;mso-position-horizontal-relative:text;mso-position-vertical:absolute;mso-position-vertical-relative:text;v-text-anchor:top" coordsize="570,288" path="m,120l330,288,570,171,237,,,120xe" fillcolor="#9cf" strokecolor="white">
+                <v:path arrowok="t"/>
+              </v:shape>
+              <v:line id="_x0000_s42039" style="position:absolute" from="4331,10281" to="4568,10401" strokecolor="white">
+                <v:stroke dashstyle="1 1"/>
+              </v:line>
+              <v:shape id="_x0000_s42040" style="position:absolute;left:4413;top:10176;width:185;height:93" coordsize="1338,672" path="m18,12l,231,123,168,1134,672,1338,564,324,63,444,,18,12xe" strokecolor="#039 [3204]" strokeweight=".25pt">
+                <v:path arrowok="t"/>
+              </v:shape>
+              <v:shape id="_x0000_s42041" style="position:absolute;left:4485;top:10137;width:185;height:93" coordsize="1338,672" path="m18,12l,231,123,168,1134,672,1338,564,324,63,444,,18,12xe" strokecolor="#039 [3204]" strokeweight=".25pt">
+                <v:path arrowok="t"/>
+              </v:shape>
+              <v:shape id="_x0000_s42042" style="position:absolute;left:4530;top:10197;width:185;height:93;flip:x y" coordsize="1338,672" path="m18,12l,231,123,168,1134,672,1338,564,324,63,444,,18,12xe" strokecolor="#039 [3204]" strokeweight=".25pt">
+                <v:path arrowok="t"/>
+              </v:shape>
+              <v:shape id="_x0000_s42043" style="position:absolute;left:4458;top:10236;width:185;height:93;flip:x y" coordsize="1338,672" path="m18,12l,231,123,168,1134,672,1338,564,324,63,444,,18,12xe" strokecolor="#039 [3204]" strokeweight=".25pt">
+                <v:path arrowok="t"/>
+              </v:shape>
+            </v:group>
+            <v:group id="_x0000_s42044" style="position:absolute;left:3848;top:7619;width:600;height:408" coordorigin="4259,10069" coordsize="600,408">
+              <v:shape id="_x0000_s42045" style="position:absolute;left:4259;top:10069;width:600;height:408" coordsize="600,408" path="m,126l249,,600,177r,105l345,408,,234,,126xe" fillcolor="#039" strokecolor="#039">
+                <v:path arrowok="t"/>
+              </v:shape>
+              <v:shape id="_x0000_s42046" style="position:absolute;left:4274;top:10209;width:330;height:252;mso-wrap-style:square;mso-wrap-distance-left:9pt;mso-wrap-distance-top:0;mso-wrap-distance-right:9pt;mso-wrap-distance-bottom:0;mso-position-horizontal:absolute;mso-position-horizontal-relative:text;mso-position-vertical:absolute;mso-position-vertical-relative:text;v-text-anchor:top" coordsize="330,252" path="m,l,87,330,252r,-84l,xe" fillcolor="#09f" strokecolor="white">
+                <v:path arrowok="t"/>
+              </v:shape>
+              <v:shape id="_x0000_s42047" style="position:absolute;left:4604;top:10257;width:243;height:204;mso-wrap-style:square;mso-wrap-distance-left:9pt;mso-wrap-distance-top:0;mso-wrap-distance-right:9pt;mso-wrap-distance-bottom:0;mso-position-horizontal:absolute;mso-position-horizontal-relative:text;mso-position-vertical:absolute;mso-position-vertical-relative:text;v-text-anchor:top" coordsize="243,204" path="m,204l243,84,240,,,119r,85xe" fillcolor="#039" strokecolor="white">
+                <v:path arrowok="t"/>
+              </v:shape>
+              <v:shape id="_x0000_s42048" style="position:absolute;left:4274;top:10086;width:570;height:288;mso-wrap-style:square;mso-wrap-distance-left:9pt;mso-wrap-distance-top:0;mso-wrap-distance-right:9pt;mso-wrap-distance-bottom:0;mso-position-horizontal:absolute;mso-position-horizontal-relative:text;mso-position-vertical:absolute;mso-position-vertical-relative:text;v-text-anchor:top" coordsize="570,288" path="m,120l330,288,570,171,237,,,120xe" fillcolor="#9cf" strokecolor="white">
+                <v:path arrowok="t"/>
+              </v:shape>
+              <v:line id="_x0000_s42049" style="position:absolute" from="4331,10281" to="4568,10401" strokecolor="white">
+                <v:stroke dashstyle="1 1"/>
+              </v:line>
+              <v:shape id="_x0000_s42050" style="position:absolute;left:4413;top:10176;width:185;height:93" coordsize="1338,672" path="m18,12l,231,123,168,1134,672,1338,564,324,63,444,,18,12xe" strokecolor="#039 [3204]" strokeweight=".25pt">
+                <v:path arrowok="t"/>
+              </v:shape>
+              <v:shape id="_x0000_s42051" style="position:absolute;left:4485;top:10137;width:185;height:93" coordsize="1338,672" path="m18,12l,231,123,168,1134,672,1338,564,324,63,444,,18,12xe" strokecolor="#039 [3204]" strokeweight=".25pt">
+                <v:path arrowok="t"/>
+              </v:shape>
+              <v:shape id="_x0000_s42052" style="position:absolute;left:4530;top:10197;width:185;height:93;flip:x y" coordsize="1338,672" path="m18,12l,231,123,168,1134,672,1338,564,324,63,444,,18,12xe" strokecolor="#039 [3204]" strokeweight=".25pt">
+                <v:path arrowok="t"/>
+              </v:shape>
+              <v:shape id="_x0000_s42053" style="position:absolute;left:4458;top:10236;width:185;height:93;flip:x y" coordsize="1338,672" path="m18,12l,231,123,168,1134,672,1338,564,324,63,444,,18,12xe" strokecolor="#039 [3204]" strokeweight=".25pt">
+                <v:path arrowok="t"/>
+              </v:shape>
+            </v:group>
+            <v:group id="_x0000_s42054" style="position:absolute;left:6673;top:8253;width:600;height:408" coordorigin="4259,10069" coordsize="600,408">
+              <v:shape id="_x0000_s42055" style="position:absolute;left:4259;top:10069;width:600;height:408" coordsize="600,408" path="m,126l249,,600,177r,105l345,408,,234,,126xe" fillcolor="#039" strokecolor="#039">
+                <v:path arrowok="t"/>
+              </v:shape>
+              <v:shape id="_x0000_s42056" style="position:absolute;left:4274;top:10209;width:330;height:252;mso-wrap-style:square;mso-wrap-distance-left:9pt;mso-wrap-distance-top:0;mso-wrap-distance-right:9pt;mso-wrap-distance-bottom:0;mso-position-horizontal:absolute;mso-position-horizontal-relative:text;mso-position-vertical:absolute;mso-position-vertical-relative:text;v-text-anchor:top" coordsize="330,252" path="m,l,87,330,252r,-84l,xe" fillcolor="#09f" strokecolor="white">
+                <v:path arrowok="t"/>
+              </v:shape>
+              <v:shape id="_x0000_s42057" style="position:absolute;left:4604;top:10257;width:243;height:204;mso-wrap-style:square;mso-wrap-distance-left:9pt;mso-wrap-distance-top:0;mso-wrap-distance-right:9pt;mso-wrap-distance-bottom:0;mso-position-horizontal:absolute;mso-position-horizontal-relative:text;mso-position-vertical:absolute;mso-position-vertical-relative:text;v-text-anchor:top" coordsize="243,204" path="m,204l243,84,240,,,119r,85xe" fillcolor="#039" strokecolor="white">
+                <v:path arrowok="t"/>
+              </v:shape>
+              <v:shape id="_x0000_s42058" style="position:absolute;left:4274;top:10086;width:570;height:288;mso-wrap-style:square;mso-wrap-distance-left:9pt;mso-wrap-distance-top:0;mso-wrap-distance-right:9pt;mso-wrap-distance-bottom:0;mso-position-horizontal:absolute;mso-position-horizontal-relative:text;mso-position-vertical:absolute;mso-position-vertical-relative:text;v-text-anchor:top" coordsize="570,288" path="m,120l330,288,570,171,237,,,120xe" fillcolor="#9cf" strokecolor="white">
+                <v:path arrowok="t"/>
+              </v:shape>
+              <v:line id="_x0000_s42059" style="position:absolute" from="4331,10281" to="4568,10401" strokecolor="white">
+                <v:stroke dashstyle="1 1"/>
+              </v:line>
+              <v:shape id="_x0000_s42060" style="position:absolute;left:4413;top:10176;width:185;height:93" coordsize="1338,672" path="m18,12l,231,123,168,1134,672,1338,564,324,63,444,,18,12xe" strokecolor="#039 [3204]" strokeweight=".25pt">
+                <v:path arrowok="t"/>
+              </v:shape>
+              <v:shape id="_x0000_s42061" style="position:absolute;left:4485;top:10137;width:185;height:93" coordsize="1338,672" path="m18,12l,231,123,168,1134,672,1338,564,324,63,444,,18,12xe" strokecolor="#039 [3204]" strokeweight=".25pt">
+                <v:path arrowok="t"/>
+              </v:shape>
+              <v:shape id="_x0000_s42062" style="position:absolute;left:4530;top:10197;width:185;height:93;flip:x y" coordsize="1338,672" path="m18,12l,231,123,168,1134,672,1338,564,324,63,444,,18,12xe" strokecolor="#039 [3204]" strokeweight=".25pt">
+                <v:path arrowok="t"/>
+              </v:shape>
+              <v:shape id="_x0000_s42063" style="position:absolute;left:4458;top:10236;width:185;height:93;flip:x y" coordsize="1338,672" path="m18,12l,231,123,168,1134,672,1338,564,324,63,444,,18,12xe" strokecolor="#039 [3204]" strokeweight=".25pt">
+                <v:path arrowok="t"/>
+              </v:shape>
+            </v:group>
+            <v:group id="_x0000_s42064" style="position:absolute;left:2266;top:4904;width:348;height:411" coordorigin="2238,2577" coordsize="348,411">
+              <v:shape id="_x0000_s42065" style="position:absolute;left:2238;top:2577;width:348;height:411" coordsize="348,411" path="m,57l81,15r39,18l183,,300,57r,123l348,210r,99l168,411,,324,,57xe" fillcolor="#039" strokecolor="#039">
+                <v:path arrowok="t"/>
+              </v:shape>
+              <v:shape id="_x0000_s42066" style="position:absolute;left:2322;top:2592;width:201;height:102;mso-wrap-style:square;mso-wrap-distance-left:9pt;mso-wrap-distance-top:0;mso-wrap-distance-right:9pt;mso-wrap-distance-bottom:0;mso-position-horizontal:absolute;mso-position-horizontal-relative:text;mso-position-vertical:absolute;mso-position-vertical-relative:text;v-text-anchor:top" coordsize="201,102" path="m201,51l96,,,54r102,48l201,51xe" fillcolor="#9cf" strokecolor="white">
+                <v:path arrowok="t"/>
+              </v:shape>
+              <v:shape id="_x0000_s42067" style="position:absolute;left:2454;top:2643;width:69;height:162;mso-wrap-style:square;mso-wrap-distance-left:9pt;mso-wrap-distance-top:0;mso-wrap-distance-right:9pt;mso-wrap-distance-bottom:0;mso-position-horizontal:absolute;mso-position-horizontal-relative:text;mso-position-vertical:absolute;mso-position-vertical-relative:text;v-text-anchor:top" coordsize="69,162" path="m69,123l69,,,39,,162,69,123xe" fillcolor="#039" strokecolor="white">
+                <v:path arrowok="t"/>
+              </v:shape>
+              <v:shape id="_x0000_s42068" style="position:absolute;left:2433;top:2766;width:138;height:84;mso-wrap-style:square;mso-wrap-distance-left:9pt;mso-wrap-distance-top:0;mso-wrap-distance-right:9pt;mso-wrap-distance-bottom:0;mso-position-horizontal:absolute;mso-position-horizontal-relative:text;mso-position-vertical:absolute;mso-position-vertical-relative:text;v-text-anchor:top" coordsize="138,84" path="m39,84l138,30,90,,,54,39,84xe" fillcolor="#9cf" strokecolor="white">
+                <v:path arrowok="t"/>
+              </v:shape>
+              <v:shape id="_x0000_s42069" style="position:absolute;left:2253;top:2643;width:150;height:327;mso-wrap-style:square;mso-wrap-distance-left:9pt;mso-wrap-distance-top:0;mso-wrap-distance-right:9pt;mso-wrap-distance-bottom:0;mso-position-horizontal:absolute;mso-position-horizontal-relative:text;mso-position-vertical:absolute;mso-position-vertical-relative:text;v-text-anchor:top" coordsize="150,327" path="m,l,249r150,78l150,75,,xe" fillcolor="#09f" strokecolor="white">
+                <v:path arrowok="t"/>
+              </v:shape>
+              <v:shape id="_x0000_s42070" style="position:absolute;left:2403;top:2796;width:168;height:174;mso-wrap-style:square;mso-wrap-distance-left:9pt;mso-wrap-distance-top:0;mso-wrap-distance-right:9pt;mso-wrap-distance-bottom:0;mso-position-horizontal:absolute;mso-position-horizontal-relative:text;mso-position-vertical:absolute;mso-position-vertical-relative:text;v-text-anchor:top" coordsize="168,174" path="m3,174l168,81,168,,,93r3,81xe" fillcolor="#039" strokecolor="white">
+                <v:path arrowok="t"/>
+              </v:shape>
+              <v:shape id="_x0000_s42071" style="position:absolute;left:2403;top:2682;width:69;height:204;mso-wrap-style:square;mso-wrap-distance-left:9pt;mso-wrap-distance-top:0;mso-wrap-distance-right:9pt;mso-wrap-distance-bottom:0;mso-position-horizontal:absolute;mso-position-horizontal-relative:text;mso-position-vertical:absolute;mso-position-vertical-relative:text;v-text-anchor:top" coordsize="69,204" path="m,33l,204,69,168,69,,,33xe" fillcolor="#039" strokecolor="white">
+                <v:path arrowok="t"/>
+              </v:shape>
+              <v:shape id="_x0000_s42072" style="position:absolute;left:2253;top:2607;width:219;height:108;mso-wrap-style:square;mso-wrap-distance-left:9pt;mso-wrap-distance-top:0;mso-wrap-distance-right:9pt;mso-wrap-distance-bottom:0;mso-position-horizontal:absolute;mso-position-horizontal-relative:text;mso-position-vertical:absolute;mso-position-vertical-relative:text;v-text-anchor:top" coordsize="219,108" path="m,36r150,72l219,75,69,,,36xe" fillcolor="#9cf" strokecolor="white">
+                <v:path arrowok="t"/>
+              </v:shape>
+              <v:line id="_x0000_s42073" style="position:absolute" from="2259,2808" to="2403,2886" strokecolor="white"/>
+              <v:shape id="_x0000_s42074" style="position:absolute;left:2286;top:2694;width:81;height:138;mso-wrap-style:square;mso-wrap-distance-left:9pt;mso-wrap-distance-top:0;mso-wrap-distance-right:9pt;mso-wrap-distance-bottom:0;mso-position-horizontal:absolute;mso-position-horizontal-relative:text;mso-position-vertical:absolute;mso-position-vertical-relative:text;v-text-anchor:top" coordsize="81,138" path="m,l,93r81,45l81,45,,xe" strokeweight=".5pt">
+                <v:fill color2="fill darken(118)" rotate="t" angle="-135" method="linear sigma" focus="100%" type="gradient"/>
+                <v:path arrowok="t"/>
+              </v:shape>
+              <v:line id="_x0000_s42075" style="position:absolute" from="2334,2892" to="2379,2916" strokecolor="white"/>
+            </v:group>
+            <v:group id="_x0000_s42077" style="position:absolute;left:6099;top:2192;width:348;height:411" coordorigin="2238,2577" coordsize="348,411">
+              <v:shape id="_x0000_s42078" style="position:absolute;left:2238;top:2577;width:348;height:411" coordsize="348,411" path="m,57l81,15r39,18l183,,300,57r,123l348,210r,99l168,411,,324,,57xe" fillcolor="#039" strokecolor="#039">
+                <v:path arrowok="t"/>
+              </v:shape>
+              <v:shape id="_x0000_s42079" style="position:absolute;left:2322;top:2592;width:201;height:102;mso-wrap-style:square;mso-wrap-distance-left:9pt;mso-wrap-distance-top:0;mso-wrap-distance-right:9pt;mso-wrap-distance-bottom:0;mso-position-horizontal:absolute;mso-position-horizontal-relative:text;mso-position-vertical:absolute;mso-position-vertical-relative:text;v-text-anchor:top" coordsize="201,102" path="m201,51l96,,,54r102,48l201,51xe" fillcolor="#9cf" strokecolor="white">
+                <v:path arrowok="t"/>
+              </v:shape>
+              <v:shape id="_x0000_s42080" style="position:absolute;left:2454;top:2643;width:69;height:162;mso-wrap-style:square;mso-wrap-distance-left:9pt;mso-wrap-distance-top:0;mso-wrap-distance-right:9pt;mso-wrap-distance-bottom:0;mso-position-horizontal:absolute;mso-position-horizontal-relative:text;mso-position-vertical:absolute;mso-position-vertical-relative:text;v-text-anchor:top" coordsize="69,162" path="m69,123l69,,,39,,162,69,123xe" fillcolor="#039" strokecolor="white">
+                <v:path arrowok="t"/>
+              </v:shape>
+              <v:shape id="_x0000_s42081" style="position:absolute;left:2433;top:2766;width:138;height:84;mso-wrap-style:square;mso-wrap-distance-left:9pt;mso-wrap-distance-top:0;mso-wrap-distance-right:9pt;mso-wrap-distance-bottom:0;mso-position-horizontal:absolute;mso-position-horizontal-relative:text;mso-position-vertical:absolute;mso-position-vertical-relative:text;v-text-anchor:top" coordsize="138,84" path="m39,84l138,30,90,,,54,39,84xe" fillcolor="#9cf" strokecolor="white">
+                <v:path arrowok="t"/>
+              </v:shape>
+              <v:shape id="_x0000_s42082" style="position:absolute;left:2253;top:2643;width:150;height:327;mso-wrap-style:square;mso-wrap-distance-left:9pt;mso-wrap-distance-top:0;mso-wrap-distance-right:9pt;mso-wrap-distance-bottom:0;mso-position-horizontal:absolute;mso-position-horizontal-relative:text;mso-position-vertical:absolute;mso-position-vertical-relative:text;v-text-anchor:top" coordsize="150,327" path="m,l,249r150,78l150,75,,xe" fillcolor="#09f" strokecolor="white">
+                <v:path arrowok="t"/>
+              </v:shape>
+              <v:shape id="_x0000_s42083" style="position:absolute;left:2403;top:2796;width:168;height:174;mso-wrap-style:square;mso-wrap-distance-left:9pt;mso-wrap-distance-top:0;mso-wrap-distance-right:9pt;mso-wrap-distance-bottom:0;mso-position-horizontal:absolute;mso-position-horizontal-relative:text;mso-position-vertical:absolute;mso-position-vertical-relative:text;v-text-anchor:top" coordsize="168,174" path="m3,174l168,81,168,,,93r3,81xe" fillcolor="#039" strokecolor="white">
+                <v:path arrowok="t"/>
+              </v:shape>
+              <v:shape id="_x0000_s42084" style="position:absolute;left:2403;top:2682;width:69;height:204;mso-wrap-style:square;mso-wrap-distance-left:9pt;mso-wrap-distance-top:0;mso-wrap-distance-right:9pt;mso-wrap-distance-bottom:0;mso-position-horizontal:absolute;mso-position-horizontal-relative:text;mso-position-vertical:absolute;mso-position-vertical-relative:text;v-text-anchor:top" coordsize="69,204" path="m,33l,204,69,168,69,,,33xe" fillcolor="#039" strokecolor="white">
+                <v:path arrowok="t"/>
+              </v:shape>
+              <v:shape id="_x0000_s42085" style="position:absolute;left:2253;top:2607;width:219;height:108;mso-wrap-style:square;mso-wrap-distance-left:9pt;mso-wrap-distance-top:0;mso-wrap-distance-right:9pt;mso-wrap-distance-bottom:0;mso-position-horizontal:absolute;mso-position-horizontal-relative:text;mso-position-vertical:absolute;mso-position-vertical-relative:text;v-text-anchor:top" coordsize="219,108" path="m,36r150,72l219,75,69,,,36xe" fillcolor="#9cf" strokecolor="white">
+                <v:path arrowok="t"/>
+              </v:shape>
+              <v:line id="_x0000_s42086" style="position:absolute" from="2259,2808" to="2403,2886" strokecolor="white"/>
+              <v:shape id="_x0000_s42087" style="position:absolute;left:2286;top:2694;width:81;height:138;mso-wrap-style:square;mso-wrap-distance-left:9pt;mso-wrap-distance-top:0;mso-wrap-distance-right:9pt;mso-wrap-distance-bottom:0;mso-position-horizontal:absolute;mso-position-horizontal-relative:text;mso-position-vertical:absolute;mso-position-vertical-relative:text;v-text-anchor:top" coordsize="81,138" path="m,l,93r81,45l81,45,,xe" strokeweight=".5pt">
+                <v:fill color2="fill darken(118)" rotate="t" angle="-135" method="linear sigma" focus="100%" type="gradient"/>
+                <v:path arrowok="t"/>
+              </v:shape>
+              <v:line id="_x0000_s42088" style="position:absolute" from="2334,2892" to="2379,2916" strokecolor="white"/>
+            </v:group>
+            <v:group id="_x0000_s42089" style="position:absolute;left:9837;top:4976;width:348;height:411" coordorigin="2238,2577" coordsize="348,411">
+              <v:shape id="_x0000_s42090" style="position:absolute;left:2238;top:2577;width:348;height:411" coordsize="348,411" path="m,57l81,15r39,18l183,,300,57r,123l348,210r,99l168,411,,324,,57xe" fillcolor="#039" strokecolor="#039">
+                <v:path arrowok="t"/>
+              </v:shape>
+              <v:shape id="_x0000_s42091" style="position:absolute;left:2322;top:2592;width:201;height:102;mso-wrap-style:square;mso-wrap-distance-left:9pt;mso-wrap-distance-top:0;mso-wrap-distance-right:9pt;mso-wrap-distance-bottom:0;mso-position-horizontal:absolute;mso-position-horizontal-relative:text;mso-position-vertical:absolute;mso-position-vertical-relative:text;v-text-anchor:top" coordsize="201,102" path="m201,51l96,,,54r102,48l201,51xe" fillcolor="#9cf" strokecolor="white">
+                <v:path arrowok="t"/>
+              </v:shape>
+              <v:shape id="_x0000_s42092" style="position:absolute;left:2454;top:2643;width:69;height:162;mso-wrap-style:square;mso-wrap-distance-left:9pt;mso-wrap-distance-top:0;mso-wrap-distance-right:9pt;mso-wrap-distance-bottom:0;mso-position-horizontal:absolute;mso-position-horizontal-relative:text;mso-position-vertical:absolute;mso-position-vertical-relative:text;v-text-anchor:top" coordsize="69,162" path="m69,123l69,,,39,,162,69,123xe" fillcolor="#039" strokecolor="white">
+                <v:path arrowok="t"/>
+              </v:shape>
+              <v:shape id="_x0000_s42093" style="position:absolute;left:2433;top:2766;width:138;height:84;mso-wrap-style:square;mso-wrap-distance-left:9pt;mso-wrap-distance-top:0;mso-wrap-distance-right:9pt;mso-wrap-distance-bottom:0;mso-position-horizontal:absolute;mso-position-horizontal-relative:text;mso-position-vertical:absolute;mso-position-vertical-relative:text;v-text-anchor:top" coordsize="138,84" path="m39,84l138,30,90,,,54,39,84xe" fillcolor="#9cf" strokecolor="white">
+                <v:path arrowok="t"/>
+              </v:shape>
+              <v:shape id="_x0000_s42094" style="position:absolute;left:2253;top:2643;width:150;height:327;mso-wrap-style:square;mso-wrap-distance-left:9pt;mso-wrap-distance-top:0;mso-wrap-distance-right:9pt;mso-wrap-distance-bottom:0;mso-position-horizontal:absolute;mso-position-horizontal-relative:text;mso-position-vertical:absolute;mso-position-vertical-relative:text;v-text-anchor:top" coordsize="150,327" path="m,l,249r150,78l150,75,,xe" fillcolor="#09f" strokecolor="white">
+                <v:path arrowok="t"/>
+              </v:shape>
+              <v:shape id="_x0000_s42095" style="position:absolute;left:2403;top:2796;width:168;height:174;mso-wrap-style:square;mso-wrap-distance-left:9pt;mso-wrap-distance-top:0;mso-wrap-distance-right:9pt;mso-wrap-distance-bottom:0;mso-position-horizontal:absolute;mso-position-horizontal-relative:text;mso-position-vertical:absolute;mso-position-vertical-relative:text;v-text-anchor:top" coordsize="168,174" path="m3,174l168,81,168,,,93r3,81xe" fillcolor="#039" strokecolor="white">
+                <v:path arrowok="t"/>
+              </v:shape>
+              <v:shape id="_x0000_s42096" style="position:absolute;left:2403;top:2682;width:69;height:204;mso-wrap-style:square;mso-wrap-distance-left:9pt;mso-wrap-distance-top:0;mso-wrap-distance-right:9pt;mso-wrap-distance-bottom:0;mso-position-horizontal:absolute;mso-position-horizontal-relative:text;mso-position-vertical:absolute;mso-position-vertical-relative:text;v-text-anchor:top" coordsize="69,204" path="m,33l,204,69,168,69,,,33xe" fillcolor="#039" strokecolor="white">
+                <v:path arrowok="t"/>
+              </v:shape>
+              <v:shape id="_x0000_s42097" style="position:absolute;left:2253;top:2607;width:219;height:108;mso-wrap-style:square;mso-wrap-distance-left:9pt;mso-wrap-distance-top:0;mso-wrap-distance-right:9pt;mso-wrap-distance-bottom:0;mso-position-horizontal:absolute;mso-position-horizontal-relative:text;mso-position-vertical:absolute;mso-position-vertical-relative:text;v-text-anchor:top" coordsize="219,108" path="m,36r150,72l219,75,69,,,36xe" fillcolor="#9cf" strokecolor="white">
+                <v:path arrowok="t"/>
+              </v:shape>
+              <v:line id="_x0000_s42098" style="position:absolute" from="2259,2808" to="2403,2886" strokecolor="white"/>
+              <v:shape id="_x0000_s42099" style="position:absolute;left:2286;top:2694;width:81;height:138;mso-wrap-style:square;mso-wrap-distance-left:9pt;mso-wrap-distance-top:0;mso-wrap-distance-right:9pt;mso-wrap-distance-bottom:0;mso-position-horizontal:absolute;mso-position-horizontal-relative:text;mso-position-vertical:absolute;mso-position-vertical-relative:text;v-text-anchor:top" coordsize="81,138" path="m,l,93r81,45l81,45,,xe" strokeweight=".5pt">
+                <v:fill color2="fill darken(118)" rotate="t" angle="-135" method="linear sigma" focus="100%" type="gradient"/>
+                <v:path arrowok="t"/>
+              </v:shape>
+              <v:line id="_x0000_s42100" style="position:absolute" from="2334,2892" to="2379,2916" strokecolor="white"/>
+            </v:group>
+            <v:group id="_x0000_s42101" style="position:absolute;left:8029;top:8705;width:348;height:411" coordorigin="2238,2577" coordsize="348,411">
+              <v:shape id="_x0000_s42102" style="position:absolute;left:2238;top:2577;width:348;height:411" coordsize="348,411" path="m,57l81,15r39,18l183,,300,57r,123l348,210r,99l168,411,,324,,57xe" fillcolor="#039" strokecolor="#039">
+                <v:path arrowok="t"/>
+              </v:shape>
+              <v:shape id="_x0000_s42103" style="position:absolute;left:2322;top:2592;width:201;height:102;mso-wrap-style:square;mso-wrap-distance-left:9pt;mso-wrap-distance-top:0;mso-wrap-distance-right:9pt;mso-wrap-distance-bottom:0;mso-position-horizontal:absolute;mso-position-horizontal-relative:text;mso-position-vertical:absolute;mso-position-vertical-relative:text;v-text-anchor:top" coordsize="201,102" path="m201,51l96,,,54r102,48l201,51xe" fillcolor="#9cf" strokecolor="white">
+                <v:path arrowok="t"/>
+              </v:shape>
+              <v:shape id="_x0000_s42104" style="position:absolute;left:2454;top:2643;width:69;height:162;mso-wrap-style:square;mso-wrap-distance-left:9pt;mso-wrap-distance-top:0;mso-wrap-distance-right:9pt;mso-wrap-distance-bottom:0;mso-position-horizontal:absolute;mso-position-horizontal-relative:text;mso-position-vertical:absolute;mso-position-vertical-relative:text;v-text-anchor:top" coordsize="69,162" path="m69,123l69,,,39,,162,69,123xe" fillcolor="#039" strokecolor="white">
+                <v:path arrowok="t"/>
+              </v:shape>
+              <v:shape id="_x0000_s42105" style="position:absolute;left:2433;top:2766;width:138;height:84;mso-wrap-style:square;mso-wrap-distance-left:9pt;mso-wrap-distance-top:0;mso-wrap-distance-right:9pt;mso-wrap-distance-bottom:0;mso-position-horizontal:absolute;mso-position-horizontal-relative:text;mso-position-vertical:absolute;mso-position-vertical-relative:text;v-text-anchor:top" coordsize="138,84" path="m39,84l138,30,90,,,54,39,84xe" fillcolor="#9cf" strokecolor="white">
+                <v:path arrowok="t"/>
+              </v:shape>
+              <v:shape id="_x0000_s42106" style="position:absolute;left:2253;top:2643;width:150;height:327;mso-wrap-style:square;mso-wrap-distance-left:9pt;mso-wrap-distance-top:0;mso-wrap-distance-right:9pt;mso-wrap-distance-bottom:0;mso-position-horizontal:absolute;mso-position-horizontal-relative:text;mso-position-vertical:absolute;mso-position-vertical-relative:text;v-text-anchor:top" coordsize="150,327" path="m,l,249r150,78l150,75,,xe" fillcolor="#09f" strokecolor="white">
+                <v:path arrowok="t"/>
+              </v:shape>
+              <v:shape id="_x0000_s42107" style="position:absolute;left:2403;top:2796;width:168;height:174;mso-wrap-style:square;mso-wrap-distance-left:9pt;mso-wrap-distance-top:0;mso-wrap-distance-right:9pt;mso-wrap-distance-bottom:0;mso-position-horizontal:absolute;mso-position-horizontal-relative:text;mso-position-vertical:absolute;mso-position-vertical-relative:text;v-text-anchor:top" coordsize="168,174" path="m3,174l168,81,168,,,93r3,81xe" fillcolor="#039" strokecolor="white">
+                <v:path arrowok="t"/>
+              </v:shape>
+              <v:shape id="_x0000_s42108" style="position:absolute;left:2403;top:2682;width:69;height:204;mso-wrap-style:square;mso-wrap-distance-left:9pt;mso-wrap-distance-top:0;mso-wrap-distance-right:9pt;mso-wrap-distance-bottom:0;mso-position-horizontal:absolute;mso-position-horizontal-relative:text;mso-position-vertical:absolute;mso-position-vertical-relative:text;v-text-anchor:top" coordsize="69,204" path="m,33l,204,69,168,69,,,33xe" fillcolor="#039" strokecolor="white">
+                <v:path arrowok="t"/>
+              </v:shape>
+              <v:shape id="_x0000_s42109" style="position:absolute;left:2253;top:2607;width:219;height:108;mso-wrap-style:square;mso-wrap-distance-left:9pt;mso-wrap-distance-top:0;mso-wrap-distance-right:9pt;mso-wrap-distance-bottom:0;mso-position-horizontal:absolute;mso-position-horizontal-relative:text;mso-position-vertical:absolute;mso-position-vertical-relative:text;v-text-anchor:top" coordsize="219,108" path="m,36r150,72l219,75,69,,,36xe" fillcolor="#9cf" strokecolor="white">
+                <v:path arrowok="t"/>
+              </v:shape>
+              <v:line id="_x0000_s42110" style="position:absolute" from="2259,2808" to="2403,2886" strokecolor="white"/>
+              <v:shape id="_x0000_s42111" style="position:absolute;left:2286;top:2694;width:81;height:138;mso-wrap-style:square;mso-wrap-distance-left:9pt;mso-wrap-distance-top:0;mso-wrap-distance-right:9pt;mso-wrap-distance-bottom:0;mso-position-horizontal:absolute;mso-position-horizontal-relative:text;mso-position-vertical:absolute;mso-position-vertical-relative:text;v-text-anchor:top" coordsize="81,138" path="m,l,93r81,45l81,45,,xe" strokeweight=".5pt">
+                <v:fill color2="fill darken(118)" rotate="t" angle="-135" method="linear sigma" focus="100%" type="gradient"/>
+                <v:path arrowok="t"/>
+              </v:shape>
+              <v:line id="_x0000_s42112" style="position:absolute" from="2334,2892" to="2379,2916" strokecolor="white"/>
+            </v:group>
+            <v:group id="_x0000_s42113" style="position:absolute;left:4074;top:8705;width:348;height:411" coordorigin="2238,2577" coordsize="348,411">
+              <v:shape id="_x0000_s42114" style="position:absolute;left:2238;top:2577;width:348;height:411" coordsize="348,411" path="m,57l81,15r39,18l183,,300,57r,123l348,210r,99l168,411,,324,,57xe" fillcolor="#039" strokecolor="#039">
+                <v:path arrowok="t"/>
+              </v:shape>
+              <v:shape id="_x0000_s42115" style="position:absolute;left:2322;top:2592;width:201;height:102;mso-wrap-style:square;mso-wrap-distance-left:9pt;mso-wrap-distance-top:0;mso-wrap-distance-right:9pt;mso-wrap-distance-bottom:0;mso-position-horizontal:absolute;mso-position-horizontal-relative:text;mso-position-vertical:absolute;mso-position-vertical-relative:text;v-text-anchor:top" coordsize="201,102" path="m201,51l96,,,54r102,48l201,51xe" fillcolor="#9cf" strokecolor="white">
+                <v:path arrowok="t"/>
+              </v:shape>
+              <v:shape id="_x0000_s42116" style="position:absolute;left:2454;top:2643;width:69;height:162;mso-wrap-style:square;mso-wrap-distance-left:9pt;mso-wrap-distance-top:0;mso-wrap-distance-right:9pt;mso-wrap-distance-bottom:0;mso-position-horizontal:absolute;mso-position-horizontal-relative:text;mso-position-vertical:absolute;mso-position-vertical-relative:text;v-text-anchor:top" coordsize="69,162" path="m69,123l69,,,39,,162,69,123xe" fillcolor="#039" strokecolor="white">
+                <v:path arrowok="t"/>
+              </v:shape>
+              <v:shape id="_x0000_s42117" style="position:absolute;left:2433;top:2766;width:138;height:84;mso-wrap-style:square;mso-wrap-distance-left:9pt;mso-wrap-distance-top:0;mso-wrap-distance-right:9pt;mso-wrap-distance-bottom:0;mso-position-horizontal:absolute;mso-position-horizontal-relative:text;mso-position-vertical:absolute;mso-position-vertical-relative:text;v-text-anchor:top" coordsize="138,84" path="m39,84l138,30,90,,,54,39,84xe" fillcolor="#9cf" strokecolor="white">
+                <v:path arrowok="t"/>
+              </v:shape>
+              <v:shape id="_x0000_s42118" style="position:absolute;left:2253;top:2643;width:150;height:327;mso-wrap-style:square;mso-wrap-distance-left:9pt;mso-wrap-distance-top:0;mso-wrap-distance-right:9pt;mso-wrap-distance-bottom:0;mso-position-horizontal:absolute;mso-position-horizontal-relative:text;mso-position-vertical:absolute;mso-position-vertical-relative:text;v-text-anchor:top" coordsize="150,327" path="m,l,249r150,78l150,75,,xe" fillcolor="#09f" strokecolor="white">
+                <v:path arrowok="t"/>
+              </v:shape>
+              <v:shape id="_x0000_s42119" style="position:absolute;left:2403;top:2796;width:168;height:174;mso-wrap-style:square;mso-wrap-distance-left:9pt;mso-wrap-distance-top:0;mso-wrap-distance-right:9pt;mso-wrap-distance-bottom:0;mso-position-horizontal:absolute;mso-position-horizontal-relative:text;mso-position-vertical:absolute;mso-position-vertical-relative:text;v-text-anchor:top" coordsize="168,174" path="m3,174l168,81,168,,,93r3,81xe" fillcolor="#039" strokecolor="white">
+                <v:path arrowok="t"/>
+              </v:shape>
+              <v:shape id="_x0000_s42120" style="position:absolute;left:2403;top:2682;width:69;height:204;mso-wrap-style:square;mso-wrap-distance-left:9pt;mso-wrap-distance-top:0;mso-wrap-distance-right:9pt;mso-wrap-distance-bottom:0;mso-position-horizontal:absolute;mso-position-horizontal-relative:text;mso-position-vertical:absolute;mso-position-vertical-relative:text;v-text-anchor:top" coordsize="69,204" path="m,33l,204,69,168,69,,,33xe" fillcolor="#039" strokecolor="white">
+                <v:path arrowok="t"/>
+              </v:shape>
+              <v:shape id="_x0000_s42121" style="position:absolute;left:2253;top:2607;width:219;height:108;mso-wrap-style:square;mso-wrap-distance-left:9pt;mso-wrap-distance-top:0;mso-wrap-distance-right:9pt;mso-wrap-distance-bottom:0;mso-position-horizontal:absolute;mso-position-horizontal-relative:text;mso-position-vertical:absolute;mso-position-vertical-relative:text;v-text-anchor:top" coordsize="219,108" path="m,36r150,72l219,75,69,,,36xe" fillcolor="#9cf" strokecolor="white">
+                <v:path arrowok="t"/>
+              </v:shape>
+              <v:line id="_x0000_s42122" style="position:absolute" from="2259,2808" to="2403,2886" strokecolor="white"/>
+              <v:shape id="_x0000_s42123" style="position:absolute;left:2286;top:2694;width:81;height:138;mso-wrap-style:square;mso-wrap-distance-left:9pt;mso-wrap-distance-top:0;mso-wrap-distance-right:9pt;mso-wrap-distance-bottom:0;mso-position-horizontal:absolute;mso-position-horizontal-relative:text;mso-position-vertical:absolute;mso-position-vertical-relative:text;v-text-anchor:top" coordsize="81,138" path="m,l,93r81,45l81,45,,xe" strokeweight=".5pt">
+                <v:fill color2="fill darken(118)" rotate="t" angle="-135" method="linear sigma" focus="100%" type="gradient"/>
+                <v:path arrowok="t"/>
+              </v:shape>
+              <v:line id="_x0000_s42124" style="position:absolute" from="2334,2892" to="2379,2916" strokecolor="white"/>
+            </v:group>
+            <v:group id="_x0000_s42132" style="position:absolute;left:6447;top:3507;width:904;height:452" coordorigin="3283,9496" coordsize="904,452">
+              <v:rect id="_x0000_s42130" style="position:absolute;left:3396;top:9609;width:664;height:226" o:regroupid="8" strokecolor="#039 [3204]"/>
+              <v:rect id="_x0000_s42131" style="position:absolute;left:3283;top:9496;width:904;height:452" o:regroupid="8" filled="f" fillcolor="white [3212]" stroked="f" strokecolor="#039 [3204]">
+                <v:textbox style="mso-next-textbox:#_x0000_s42131">
+                  <w:txbxContent>
+                    <w:p>
+                      <w:pPr>
+                        <w:spacing w:before="60" w:after="0" w:line="240" w:lineRule="auto"/>
+                        <w:jc w:val="center"/>
+                        <w:rPr>
+                          <w:rFonts w:asciiTheme="minorHAnsi" w:hAnsiTheme="minorHAnsi"/>
+                          <w:sz w:val="17"/>
+                          <w:szCs w:val="17"/>
+                          <w:lang w:val="en-GB"/>
+                        </w:rPr>
+                      </w:pPr>
+                      <w:r>
+                        <w:rPr>
+                          <w:rFonts w:asciiTheme="minorHAnsi" w:hAnsiTheme="minorHAnsi"/>
+                          <w:b/>
+                          <w:sz w:val="17"/>
+                          <w:szCs w:val="17"/>
+                          <w:lang w:val="en-GB"/>
+                        </w:rPr>
+                        <w:t>VLAN 10</w:t>
+                      </w:r>
+                    </w:p>
+                  </w:txbxContent>
+                </v:textbox>
+              </v:rect>
+            </v:group>
+            <v:group id="_x0000_s42133" style="position:absolute;left:6786;top:3055;width:904;height:452" coordorigin="3283,9496" coordsize="904,452">
+              <v:rect id="_x0000_s42134" style="position:absolute;left:3396;top:9609;width:664;height:226" strokecolor="#039 [3204]"/>
+              <v:rect id="_x0000_s42135" style="position:absolute;left:3283;top:9496;width:904;height:452" filled="f" fillcolor="white [3212]" stroked="f" strokecolor="#039 [3204]">
+                <v:textbox style="mso-next-textbox:#_x0000_s42135">
+                  <w:txbxContent>
+                    <w:p>
+                      <w:pPr>
+                        <w:spacing w:before="60" w:after="0" w:line="240" w:lineRule="auto"/>
+                        <w:jc w:val="center"/>
+                        <w:rPr>
+                          <w:rFonts w:asciiTheme="minorHAnsi" w:hAnsiTheme="minorHAnsi"/>
+                          <w:sz w:val="17"/>
+                          <w:szCs w:val="17"/>
+                          <w:lang w:val="en-GB"/>
+                        </w:rPr>
+                      </w:pPr>
+                      <w:r>
+                        <w:rPr>
+                          <w:rFonts w:asciiTheme="minorHAnsi" w:hAnsiTheme="minorHAnsi"/>
+                          <w:b/>
+                          <w:sz w:val="17"/>
+                          <w:szCs w:val="17"/>
+                          <w:lang w:val="en-GB"/>
+                        </w:rPr>
+                        <w:t>VLAN 10</w:t>
+                      </w:r>
+                    </w:p>
+                  </w:txbxContent>
+                </v:textbox>
+              </v:rect>
+            </v:group>
+            <v:group id="_x0000_s42139" style="position:absolute;left:9046;top:5993;width:904;height:452" coordorigin="3283,9496" coordsize="904,452">
+              <v:rect id="_x0000_s42140" style="position:absolute;left:3396;top:9609;width:664;height:226" strokecolor="#039 [3204]"/>
+              <v:rect id="_x0000_s42141" style="position:absolute;left:3283;top:9496;width:904;height:452" filled="f" fillcolor="white [3212]" stroked="f" strokecolor="#039 [3204]">
+                <v:textbox style="mso-next-textbox:#_x0000_s42141">
+                  <w:txbxContent>
+                    <w:p>
+                      <w:pPr>
+                        <w:spacing w:before="60" w:after="0" w:line="240" w:lineRule="auto"/>
+                        <w:jc w:val="center"/>
+                        <w:rPr>
+                          <w:rFonts w:asciiTheme="minorHAnsi" w:hAnsiTheme="minorHAnsi"/>
+                          <w:sz w:val="17"/>
+                          <w:szCs w:val="17"/>
+                          <w:lang w:val="en-GB"/>
+                        </w:rPr>
+                      </w:pPr>
+                      <w:r>
+                        <w:rPr>
+                          <w:rFonts w:asciiTheme="minorHAnsi" w:hAnsiTheme="minorHAnsi"/>
+                          <w:b/>
+                          <w:sz w:val="17"/>
+                          <w:szCs w:val="17"/>
+                          <w:lang w:val="en-GB"/>
+                        </w:rPr>
+                        <w:t>VLAN 20</w:t>
+                      </w:r>
+                    </w:p>
+                  </w:txbxContent>
+                </v:textbox>
+              </v:rect>
+            </v:group>
+            <v:group id="_x0000_s42142" style="position:absolute;left:8029;top:5767;width:904;height:452" coordorigin="3283,9496" coordsize="904,452">
+              <v:rect id="_x0000_s42143" style="position:absolute;left:3396;top:9609;width:664;height:226" strokecolor="#039 [3204]"/>
+              <v:rect id="_x0000_s42144" style="position:absolute;left:3283;top:9496;width:904;height:452" filled="f" fillcolor="white [3212]" stroked="f" strokecolor="#039 [3204]">
+                <v:textbox style="mso-next-textbox:#_x0000_s42144">
+                  <w:txbxContent>
+                    <w:p>
+                      <w:pPr>
+                        <w:spacing w:before="60" w:after="0" w:line="240" w:lineRule="auto"/>
+                        <w:jc w:val="center"/>
+                        <w:rPr>
+                          <w:rFonts w:asciiTheme="minorHAnsi" w:hAnsiTheme="minorHAnsi"/>
+                          <w:sz w:val="17"/>
+                          <w:szCs w:val="17"/>
+                          <w:lang w:val="en-GB"/>
+                        </w:rPr>
+                      </w:pPr>
+                      <w:r>
+                        <w:rPr>
+                          <w:rFonts w:asciiTheme="minorHAnsi" w:hAnsiTheme="minorHAnsi"/>
+                          <w:b/>
+                          <w:sz w:val="17"/>
+                          <w:szCs w:val="17"/>
+                          <w:lang w:val="en-GB"/>
+                        </w:rPr>
+                        <w:t>VLAN 20</w:t>
+                      </w:r>
+                    </w:p>
+                  </w:txbxContent>
+                </v:textbox>
+              </v:rect>
+            </v:group>
+            <v:group id="_x0000_s42148" style="position:absolute;left:6560;top:7914;width:904;height:452" coordorigin="3283,9496" coordsize="904,452">
+              <v:rect id="_x0000_s42149" style="position:absolute;left:3396;top:9609;width:664;height:226" strokecolor="#039 [3204]"/>
+              <v:rect id="_x0000_s42150" style="position:absolute;left:3283;top:9496;width:904;height:452" filled="f" fillcolor="white [3212]" stroked="f" strokecolor="#039 [3204]">
+                <v:textbox style="mso-next-textbox:#_x0000_s42150">
+                  <w:txbxContent>
+                    <w:p>
+                      <w:pPr>
+                        <w:spacing w:before="60" w:after="0" w:line="240" w:lineRule="auto"/>
+                        <w:jc w:val="center"/>
+                        <w:rPr>
+                          <w:rFonts w:asciiTheme="minorHAnsi" w:hAnsiTheme="minorHAnsi"/>
+                          <w:sz w:val="17"/>
+                          <w:szCs w:val="17"/>
+                          <w:lang w:val="en-GB"/>
+                        </w:rPr>
+                      </w:pPr>
+                      <w:r>
+                        <w:rPr>
+                          <w:rFonts w:asciiTheme="minorHAnsi" w:hAnsiTheme="minorHAnsi"/>
+                          <w:b/>
+                          <w:sz w:val="17"/>
+                          <w:szCs w:val="17"/>
+                          <w:lang w:val="en-GB"/>
+                        </w:rPr>
+                        <w:t>VLAN 30</w:t>
+                      </w:r>
+                    </w:p>
+                  </w:txbxContent>
+                </v:textbox>
+              </v:rect>
+            </v:group>
+            <v:group id="_x0000_s42151" style="position:absolute;left:6560;top:8592;width:904;height:452" coordorigin="3283,9496" coordsize="904,452">
+              <v:rect id="_x0000_s42152" style="position:absolute;left:3396;top:9609;width:664;height:226" strokecolor="#039 [3204]"/>
+              <v:rect id="_x0000_s42153" style="position:absolute;left:3283;top:9496;width:904;height:452" filled="f" fillcolor="white [3212]" stroked="f" strokecolor="#039 [3204]">
+                <v:textbox style="mso-next-textbox:#_x0000_s42153">
+                  <w:txbxContent>
+                    <w:p>
+                      <w:pPr>
+                        <w:spacing w:before="60" w:after="0" w:line="240" w:lineRule="auto"/>
+                        <w:jc w:val="center"/>
+                        <w:rPr>
+                          <w:rFonts w:asciiTheme="minorHAnsi" w:hAnsiTheme="minorHAnsi"/>
+                          <w:sz w:val="17"/>
+                          <w:szCs w:val="17"/>
+                          <w:lang w:val="en-GB"/>
+                        </w:rPr>
+                      </w:pPr>
+                      <w:r>
+                        <w:rPr>
+                          <w:rFonts w:asciiTheme="minorHAnsi" w:hAnsiTheme="minorHAnsi"/>
+                          <w:b/>
+                          <w:sz w:val="17"/>
+                          <w:szCs w:val="17"/>
+                          <w:lang w:val="en-GB"/>
+                        </w:rPr>
+                        <w:t>VLAN 30</w:t>
+                      </w:r>
+                    </w:p>
+                  </w:txbxContent>
+                </v:textbox>
+              </v:rect>
+            </v:group>
+            <v:group id="_x0000_s42160" style="position:absolute;left:3170;top:7688;width:904;height:452" coordorigin="3283,9496" coordsize="904,452">
+              <v:rect id="_x0000_s42161" style="position:absolute;left:3396;top:9609;width:664;height:226" strokecolor="#039 [3204]"/>
+              <v:rect id="_x0000_s42162" style="position:absolute;left:3283;top:9496;width:904;height:452" filled="f" fillcolor="white [3212]" stroked="f" strokecolor="#039 [3204]">
+                <v:textbox style="mso-next-textbox:#_x0000_s42162">
+                  <w:txbxContent>
+                    <w:p>
+                      <w:pPr>
+                        <w:spacing w:before="60" w:after="0" w:line="240" w:lineRule="auto"/>
+                        <w:jc w:val="center"/>
+                        <w:rPr>
+                          <w:rFonts w:asciiTheme="minorHAnsi" w:hAnsiTheme="minorHAnsi"/>
+                          <w:sz w:val="17"/>
+                          <w:szCs w:val="17"/>
+                          <w:lang w:val="en-GB"/>
+                        </w:rPr>
+                      </w:pPr>
+                      <w:r>
+                        <w:rPr>
+                          <w:rFonts w:asciiTheme="minorHAnsi" w:hAnsiTheme="minorHAnsi"/>
+                          <w:b/>
+                          <w:sz w:val="17"/>
+                          <w:szCs w:val="17"/>
+                          <w:lang w:val="en-GB"/>
+                        </w:rPr>
+                        <w:t>VLAN 40</w:t>
+                      </w:r>
+                    </w:p>
+                  </w:txbxContent>
+                </v:textbox>
+              </v:rect>
+            </v:group>
+            <v:group id="_x0000_s42163" style="position:absolute;left:4187;top:7462;width:904;height:452" coordorigin="3283,9496" coordsize="904,452">
+              <v:rect id="_x0000_s42164" style="position:absolute;left:3396;top:9609;width:664;height:226" strokecolor="#039 [3204]"/>
+              <v:rect id="_x0000_s42165" style="position:absolute;left:3283;top:9496;width:904;height:452" filled="f" fillcolor="white [3212]" stroked="f" strokecolor="#039 [3204]">
+                <v:textbox style="mso-next-textbox:#_x0000_s42165">
+                  <w:txbxContent>
+                    <w:p>
+                      <w:pPr>
+                        <w:spacing w:before="60" w:after="0" w:line="240" w:lineRule="auto"/>
+                        <w:jc w:val="center"/>
+                        <w:rPr>
+                          <w:rFonts w:asciiTheme="minorHAnsi" w:hAnsiTheme="minorHAnsi"/>
+                          <w:sz w:val="17"/>
+                          <w:szCs w:val="17"/>
+                          <w:lang w:val="en-GB"/>
+                        </w:rPr>
+                      </w:pPr>
+                      <w:r>
+                        <w:rPr>
+                          <w:rFonts w:asciiTheme="minorHAnsi" w:hAnsiTheme="minorHAnsi"/>
+                          <w:b/>
+                          <w:sz w:val="17"/>
+                          <w:szCs w:val="17"/>
+                          <w:lang w:val="en-GB"/>
+                        </w:rPr>
+                        <w:t>VLAN 40</w:t>
+                      </w:r>
+                    </w:p>
+                  </w:txbxContent>
+                </v:textbox>
+              </v:rect>
+            </v:group>
+            <v:group id="_x0000_s42166" style="position:absolute;left:3735;top:4863;width:904;height:452" coordorigin="3283,9496" coordsize="904,452">
+              <v:rect id="_x0000_s42167" style="position:absolute;left:3396;top:9609;width:664;height:226" strokecolor="#039 [3204]"/>
+              <v:rect id="_x0000_s42168" style="position:absolute;left:3283;top:9496;width:904;height:452" filled="f" fillcolor="white [3212]" stroked="f" strokecolor="#039 [3204]">
+                <v:textbox style="mso-next-textbox:#_x0000_s42168">
+                  <w:txbxContent>
+                    <w:p>
+                      <w:pPr>
+                        <w:spacing w:before="60" w:after="0" w:line="240" w:lineRule="auto"/>
+                        <w:jc w:val="center"/>
+                        <w:rPr>
+                          <w:rFonts w:asciiTheme="minorHAnsi" w:hAnsiTheme="minorHAnsi"/>
+                          <w:sz w:val="17"/>
+                          <w:szCs w:val="17"/>
+                          <w:lang w:val="en-GB"/>
+                        </w:rPr>
+                      </w:pPr>
+                      <w:r>
+                        <w:rPr>
+                          <w:rFonts w:asciiTheme="minorHAnsi" w:hAnsiTheme="minorHAnsi"/>
+                          <w:b/>
+                          <w:sz w:val="17"/>
+                          <w:szCs w:val="17"/>
+                          <w:lang w:val="en-GB"/>
+                        </w:rPr>
+                        <w:t>VLAN 50</w:t>
+                      </w:r>
+                    </w:p>
+                  </w:txbxContent>
+                </v:textbox>
+              </v:rect>
+            </v:group>
+            <v:group id="_x0000_s42169" style="position:absolute;left:3283;top:4411;width:904;height:452" coordorigin="3283,9496" coordsize="904,452">
+              <v:rect id="_x0000_s42170" style="position:absolute;left:3396;top:9609;width:664;height:226" strokecolor="#039 [3204]"/>
+              <v:rect id="_x0000_s42171" style="position:absolute;left:3283;top:9496;width:904;height:452" filled="f" fillcolor="white [3212]" stroked="f" strokecolor="#039 [3204]">
+                <v:textbox style="mso-next-textbox:#_x0000_s42171">
+                  <w:txbxContent>
+                    <w:p>
+                      <w:pPr>
+                        <w:spacing w:before="60" w:after="0" w:line="240" w:lineRule="auto"/>
+                        <w:jc w:val="center"/>
+                        <w:rPr>
+                          <w:rFonts w:asciiTheme="minorHAnsi" w:hAnsiTheme="minorHAnsi"/>
+                          <w:sz w:val="17"/>
+                          <w:szCs w:val="17"/>
+                          <w:lang w:val="en-GB"/>
+                        </w:rPr>
+                      </w:pPr>
+                      <w:r>
+                        <w:rPr>
+                          <w:rFonts w:asciiTheme="minorHAnsi" w:hAnsiTheme="minorHAnsi"/>
+                          <w:b/>
+                          <w:sz w:val="17"/>
+                          <w:szCs w:val="17"/>
+                          <w:lang w:val="en-GB"/>
+                        </w:rPr>
+                        <w:t>VLAN 50</w:t>
+                      </w:r>
+                    </w:p>
+                  </w:txbxContent>
+                </v:textbox>
+              </v:rect>
+            </v:group>
+            <v:group id="_x0000_s42179" style="position:absolute;left:3848;top:4637;width:452;height:452" coordorigin="5204,6186" coordsize="452,452">
+              <v:roundrect id="_x0000_s42180" style="position:absolute;left:5317;top:6299;width:226;height:226" arcsize="10923f" fillcolor="#039 [3204]" strokecolor="#9cf [3206]">
+                <v:stroke endarrowwidth="narrow"/>
+              </v:roundrect>
+              <v:shape id="_x0000_s42181" type="#_x0000_t202" style="position:absolute;left:5204;top:6186;width:452;height:452" filled="f" stroked="f">
+                <v:textbox style="mso-next-textbox:#_x0000_s42181">
+                  <w:txbxContent>
+                    <w:p>
+                      <w:pPr>
+                        <w:spacing w:before="60" w:after="0" w:line="240" w:lineRule="auto"/>
+                        <w:jc w:val="center"/>
+                        <w:rPr>
+                          <w:rFonts w:asciiTheme="minorHAnsi" w:hAnsiTheme="minorHAnsi"/>
+                          <w:color w:val="FFFFFF" w:themeColor="background1"/>
+                          <w:sz w:val="16"/>
+                          <w:szCs w:val="16"/>
+                        </w:rPr>
+                      </w:pPr>
+                      <w:r>
+                        <w:rPr>
+                          <w:rFonts w:asciiTheme="minorHAnsi" w:hAnsiTheme="minorHAnsi"/>
+                          <w:color w:val="FFFFFF" w:themeColor="background1"/>
+                          <w:sz w:val="16"/>
+                          <w:szCs w:val="16"/>
+                        </w:rPr>
+                        <w:t>B</w:t>
+                      </w:r>
+                    </w:p>
+                  </w:txbxContent>
+                </v:textbox>
+              </v:shape>
+            </v:group>
+            <v:group id="_x0000_s42182" style="position:absolute;left:7012;top:3281;width:452;height:452" coordorigin="5204,6186" coordsize="452,452">
+              <v:roundrect id="_x0000_s42183" style="position:absolute;left:5317;top:6299;width:226;height:226" arcsize="10923f" fillcolor="#039 [3204]" strokecolor="#9cf [3206]">
+                <v:stroke endarrowwidth="narrow"/>
+              </v:roundrect>
+              <v:shape id="_x0000_s42184" type="#_x0000_t202" style="position:absolute;left:5204;top:6186;width:452;height:452" filled="f" stroked="f">
+                <v:textbox style="mso-next-textbox:#_x0000_s42184">
+                  <w:txbxContent>
+                    <w:p>
+                      <w:pPr>
+                        <w:spacing w:before="60" w:after="0" w:line="240" w:lineRule="auto"/>
+                        <w:jc w:val="center"/>
+                        <w:rPr>
+                          <w:rFonts w:asciiTheme="minorHAnsi" w:hAnsiTheme="minorHAnsi"/>
+                          <w:color w:val="FFFFFF" w:themeColor="background1"/>
+                          <w:sz w:val="16"/>
+                          <w:szCs w:val="16"/>
+                        </w:rPr>
+                      </w:pPr>
+                      <w:r>
+                        <w:rPr>
+                          <w:rFonts w:asciiTheme="minorHAnsi" w:hAnsiTheme="minorHAnsi"/>
+                          <w:color w:val="FFFFFF" w:themeColor="background1"/>
+                          <w:sz w:val="16"/>
+                          <w:szCs w:val="16"/>
+                        </w:rPr>
+                        <w:t>B</w:t>
+                      </w:r>
+                    </w:p>
+                  </w:txbxContent>
+                </v:textbox>
+              </v:shape>
+            </v:group>
+            <v:group id="_x0000_s42185" style="position:absolute;left:8707;top:6106;width:452;height:452" coordorigin="5204,6186" coordsize="452,452">
+              <v:roundrect id="_x0000_s42186" style="position:absolute;left:5317;top:6299;width:226;height:226" arcsize="10923f" fillcolor="#039 [3204]" strokecolor="#9cf [3206]">
+                <v:stroke endarrowwidth="narrow"/>
+              </v:roundrect>
+              <v:shape id="_x0000_s42187" type="#_x0000_t202" style="position:absolute;left:5204;top:6186;width:452;height:452" filled="f" stroked="f">
+                <v:textbox style="mso-next-textbox:#_x0000_s42187">
+                  <w:txbxContent>
+                    <w:p>
+                      <w:pPr>
+                        <w:spacing w:before="60" w:after="0" w:line="240" w:lineRule="auto"/>
+                        <w:jc w:val="center"/>
+                        <w:rPr>
+                          <w:rFonts w:asciiTheme="minorHAnsi" w:hAnsiTheme="minorHAnsi"/>
+                          <w:color w:val="FFFFFF" w:themeColor="background1"/>
+                          <w:sz w:val="16"/>
+                          <w:szCs w:val="16"/>
+                        </w:rPr>
+                      </w:pPr>
+                      <w:r>
+                        <w:rPr>
+                          <w:rFonts w:asciiTheme="minorHAnsi" w:hAnsiTheme="minorHAnsi"/>
+                          <w:color w:val="FFFFFF" w:themeColor="background1"/>
+                          <w:sz w:val="16"/>
+                          <w:szCs w:val="16"/>
+                        </w:rPr>
+                        <w:t>B</w:t>
+                      </w:r>
+                    </w:p>
+                  </w:txbxContent>
+                </v:textbox>
+              </v:shape>
+            </v:group>
+            <v:group id="_x0000_s42188" style="position:absolute;left:6447;top:8253;width:452;height:452" coordorigin="5204,6186" coordsize="452,452">
+              <v:roundrect id="_x0000_s42189" style="position:absolute;left:5317;top:6299;width:226;height:226" arcsize="10923f" fillcolor="#039 [3204]" strokecolor="#9cf [3206]">
+                <v:stroke endarrowwidth="narrow"/>
+              </v:roundrect>
+              <v:shape id="_x0000_s42190" type="#_x0000_t202" style="position:absolute;left:5204;top:6186;width:452;height:452" filled="f" stroked="f">
+                <v:textbox style="mso-next-textbox:#_x0000_s42190">
+                  <w:txbxContent>
+                    <w:p>
+                      <w:pPr>
+                        <w:spacing w:before="60" w:after="0" w:line="240" w:lineRule="auto"/>
+                        <w:jc w:val="center"/>
+                        <w:rPr>
+                          <w:rFonts w:asciiTheme="minorHAnsi" w:hAnsiTheme="minorHAnsi"/>
+                          <w:color w:val="FFFFFF" w:themeColor="background1"/>
+                          <w:sz w:val="16"/>
+                          <w:szCs w:val="16"/>
+                        </w:rPr>
+                      </w:pPr>
+                      <w:r>
+                        <w:rPr>
+                          <w:rFonts w:asciiTheme="minorHAnsi" w:hAnsiTheme="minorHAnsi"/>
+                          <w:color w:val="FFFFFF" w:themeColor="background1"/>
+                          <w:sz w:val="16"/>
+                          <w:szCs w:val="16"/>
+                        </w:rPr>
+                        <w:t>B</w:t>
+                      </w:r>
+                    </w:p>
+                  </w:txbxContent>
+                </v:textbox>
+              </v:shape>
+            </v:group>
+            <v:group id="_x0000_s42191" style="position:absolute;left:3735;top:7349;width:452;height:452" coordorigin="5204,6186" coordsize="452,452">
+              <v:roundrect id="_x0000_s42192" style="position:absolute;left:5317;top:6299;width:226;height:226" arcsize="10923f" fillcolor="#039 [3204]" strokecolor="#9cf [3206]">
+                <v:stroke endarrowwidth="narrow"/>
+              </v:roundrect>
+              <v:shape id="_x0000_s42193" type="#_x0000_t202" style="position:absolute;left:5204;top:6186;width:452;height:452" filled="f" stroked="f">
+                <v:textbox style="mso-next-textbox:#_x0000_s42193">
+                  <w:txbxContent>
+                    <w:p>
+                      <w:pPr>
+                        <w:spacing w:before="60" w:after="0" w:line="240" w:lineRule="auto"/>
+                        <w:jc w:val="center"/>
+                        <w:rPr>
+                          <w:rFonts w:asciiTheme="minorHAnsi" w:hAnsiTheme="minorHAnsi"/>
+                          <w:color w:val="FFFFFF" w:themeColor="background1"/>
+                          <w:sz w:val="16"/>
+                          <w:szCs w:val="16"/>
+                        </w:rPr>
+                      </w:pPr>
+                      <w:r>
+                        <w:rPr>
+                          <w:rFonts w:asciiTheme="minorHAnsi" w:hAnsiTheme="minorHAnsi"/>
+                          <w:color w:val="FFFFFF" w:themeColor="background1"/>
+                          <w:sz w:val="16"/>
+                          <w:szCs w:val="16"/>
+                        </w:rPr>
+                        <w:t>B</w:t>
+                      </w:r>
+                    </w:p>
+                  </w:txbxContent>
+                </v:textbox>
+              </v:shape>
+            </v:group>
+            <v:group id="_x0000_s42200" style="position:absolute;left:2040;top:3620;width:1582;height:452" coordorigin="3170,9496" coordsize="1582,452">
+              <v:rect id="_x0000_s42198" style="position:absolute;left:3283;top:9609;width:1356;height:226" o:regroupid="10" strokecolor="#039 [3204]"/>
+              <v:rect id="_x0000_s42199" style="position:absolute;left:3170;top:9496;width:1582;height:452" o:regroupid="10" filled="f" fillcolor="white [3212]" stroked="f" strokecolor="#039 [3204]">
+                <v:textbox style="mso-next-textbox:#_x0000_s42199">
+                  <w:txbxContent>
+                    <w:p>
+                      <w:pPr>
+                        <w:spacing w:before="60" w:after="0" w:line="240" w:lineRule="auto"/>
+                        <w:jc w:val="center"/>
+                        <w:rPr>
+                          <w:rFonts w:asciiTheme="minorHAnsi" w:hAnsiTheme="minorHAnsi"/>
+                          <w:sz w:val="17"/>
+                          <w:szCs w:val="17"/>
+                          <w:lang w:val="en-GB"/>
+                        </w:rPr>
+                      </w:pPr>
+                      <w:r>
+                        <w:rPr>
+                          <w:rFonts w:asciiTheme="minorHAnsi" w:hAnsiTheme="minorHAnsi"/>
+                          <w:b/>
+                          <w:sz w:val="17"/>
+                          <w:szCs w:val="17"/>
+                          <w:lang w:val="en-GB"/>
+                        </w:rPr>
+                        <w:t>192.168.50.0/24</w:t>
+                      </w:r>
+                    </w:p>
+                  </w:txbxContent>
+                </v:textbox>
+              </v:rect>
+            </v:group>
+            <v:group id="_x0000_s42201" style="position:absolute;left:7351;top:2377;width:1582;height:452" coordorigin="3170,9496" coordsize="1582,452">
+              <v:rect id="_x0000_s42202" style="position:absolute;left:3283;top:9609;width:1356;height:226" strokecolor="#039 [3204]"/>
+              <v:rect id="_x0000_s42203" style="position:absolute;left:3170;top:9496;width:1582;height:452" filled="f" fillcolor="white [3212]" stroked="f" strokecolor="#039 [3204]">
+                <v:textbox style="mso-next-textbox:#_x0000_s42203">
+                  <w:txbxContent>
+                    <w:p>
+                      <w:pPr>
+                        <w:spacing w:before="60" w:after="0" w:line="240" w:lineRule="auto"/>
+                        <w:jc w:val="center"/>
+                        <w:rPr>
+                          <w:rFonts w:asciiTheme="minorHAnsi" w:hAnsiTheme="minorHAnsi"/>
+                          <w:sz w:val="17"/>
+                          <w:szCs w:val="17"/>
+                          <w:lang w:val="en-GB"/>
+                        </w:rPr>
+                      </w:pPr>
+                      <w:r>
+                        <w:rPr>
+                          <w:rFonts w:asciiTheme="minorHAnsi" w:hAnsiTheme="minorHAnsi"/>
+                          <w:b/>
+                          <w:sz w:val="17"/>
+                          <w:szCs w:val="17"/>
+                          <w:lang w:val="en-GB"/>
+                        </w:rPr>
+                        <w:t>192.168.10.0/24</w:t>
+                      </w:r>
+                    </w:p>
+                  </w:txbxContent>
+                </v:textbox>
+              </v:rect>
+            </v:group>
+            <v:group id="_x0000_s42204" style="position:absolute;left:8933;top:6332;width:1582;height:452" coordorigin="3170,9496" coordsize="1582,452">
+              <v:rect id="_x0000_s42205" style="position:absolute;left:3283;top:9609;width:1356;height:226" strokecolor="#039 [3204]"/>
+              <v:rect id="_x0000_s42206" style="position:absolute;left:3170;top:9496;width:1582;height:452" filled="f" fillcolor="white [3212]" stroked="f" strokecolor="#039 [3204]">
+                <v:textbox style="mso-next-textbox:#_x0000_s42206">
+                  <w:txbxContent>
+                    <w:p>
+                      <w:pPr>
+                        <w:spacing w:before="60" w:after="0" w:line="240" w:lineRule="auto"/>
+                        <w:jc w:val="center"/>
+                        <w:rPr>
+                          <w:rFonts w:asciiTheme="minorHAnsi" w:hAnsiTheme="minorHAnsi"/>
+                          <w:sz w:val="17"/>
+                          <w:szCs w:val="17"/>
+                          <w:lang w:val="en-GB"/>
+                        </w:rPr>
+                      </w:pPr>
+                      <w:r>
+                        <w:rPr>
+                          <w:rFonts w:asciiTheme="minorHAnsi" w:hAnsiTheme="minorHAnsi"/>
+                          <w:b/>
+                          <w:sz w:val="17"/>
+                          <w:szCs w:val="17"/>
+                          <w:lang w:val="en-GB"/>
+                        </w:rPr>
+                        <w:t>192.168.20.0/24</w:t>
+                      </w:r>
+                    </w:p>
+                  </w:txbxContent>
+                </v:textbox>
+              </v:rect>
+            </v:group>
+            <v:group id="_x0000_s42207" style="position:absolute;left:5543;top:9496;width:1582;height:452" coordorigin="3170,9496" coordsize="1582,452">
+              <v:rect id="_x0000_s42208" style="position:absolute;left:3283;top:9609;width:1356;height:226" strokecolor="#039 [3204]"/>
+              <v:rect id="_x0000_s42209" style="position:absolute;left:3170;top:9496;width:1582;height:452" filled="f" fillcolor="white [3212]" stroked="f" strokecolor="#039 [3204]">
+                <v:textbox style="mso-next-textbox:#_x0000_s42209">
+                  <w:txbxContent>
+                    <w:p>
+                      <w:pPr>
+                        <w:spacing w:before="60" w:after="0" w:line="240" w:lineRule="auto"/>
+                        <w:jc w:val="center"/>
+                        <w:rPr>
+                          <w:rFonts w:asciiTheme="minorHAnsi" w:hAnsiTheme="minorHAnsi"/>
+                          <w:sz w:val="17"/>
+                          <w:szCs w:val="17"/>
+                          <w:lang w:val="en-GB"/>
+                        </w:rPr>
+                      </w:pPr>
+                      <w:r>
+                        <w:rPr>
+                          <w:rFonts w:asciiTheme="minorHAnsi" w:hAnsiTheme="minorHAnsi"/>
+                          <w:b/>
+                          <w:sz w:val="17"/>
+                          <w:szCs w:val="17"/>
+                          <w:lang w:val="en-GB"/>
+                        </w:rPr>
+                        <w:t>192.168.30.0/24</w:t>
+                      </w:r>
+                    </w:p>
+                  </w:txbxContent>
+                </v:textbox>
+              </v:rect>
+            </v:group>
+            <v:group id="_x0000_s42210" style="position:absolute;left:2040;top:8253;width:1582;height:452" coordorigin="3170,9496" coordsize="1582,452">
+              <v:rect id="_x0000_s42211" style="position:absolute;left:3283;top:9609;width:1356;height:226" strokecolor="#039 [3204]"/>
+              <v:rect id="_x0000_s42212" style="position:absolute;left:3170;top:9496;width:1582;height:452" filled="f" fillcolor="white [3212]" stroked="f" strokecolor="#039 [3204]">
+                <v:textbox style="mso-next-textbox:#_x0000_s42212">
+                  <w:txbxContent>
+                    <w:p>
+                      <w:pPr>
+                        <w:spacing w:before="60" w:after="0" w:line="240" w:lineRule="auto"/>
+                        <w:jc w:val="center"/>
+                        <w:rPr>
+                          <w:rFonts w:asciiTheme="minorHAnsi" w:hAnsiTheme="minorHAnsi"/>
+                          <w:sz w:val="17"/>
+                          <w:szCs w:val="17"/>
+                          <w:lang w:val="en-GB"/>
+                        </w:rPr>
+                      </w:pPr>
+                      <w:r>
+                        <w:rPr>
+                          <w:rFonts w:asciiTheme="minorHAnsi" w:hAnsiTheme="minorHAnsi"/>
+                          <w:b/>
+                          <w:sz w:val="17"/>
+                          <w:szCs w:val="17"/>
+                          <w:lang w:val="en-GB"/>
+                        </w:rPr>
+                        <w:t>192.168.40.0/24</w:t>
+                      </w:r>
+                    </w:p>
+                  </w:txbxContent>
+                </v:textbox>
+              </v:rect>
+            </v:group>
+            <v:group id="_x0000_s42224" style="position:absolute;left:4752;top:2151;width:1582;height:452" coordorigin="3170,9270" coordsize="1582,452">
+              <v:rect id="_x0000_s42217" style="position:absolute;left:3396;top:9383;width:1130;height:226" o:regroupid="11" strokecolor="#f90 [3214]"/>
+              <v:rect id="_x0000_s42218" style="position:absolute;left:3170;top:9270;width:1582;height:452" o:regroupid="11" filled="f" fillcolor="white [3212]" stroked="f" strokecolor="#039 [3204]">
+                <v:textbox style="mso-next-textbox:#_x0000_s42218">
+                  <w:txbxContent>
+                    <w:p>
+                      <w:pPr>
+                        <w:spacing w:before="60" w:after="0" w:line="240" w:lineRule="auto"/>
+                        <w:jc w:val="center"/>
+                        <w:rPr>
+                          <w:rFonts w:asciiTheme="minorHAnsi" w:hAnsiTheme="minorHAnsi"/>
+                          <w:sz w:val="17"/>
+                          <w:szCs w:val="17"/>
+                          <w:lang w:val="en-GB"/>
+                        </w:rPr>
+                      </w:pPr>
+                      <w:r>
+                        <w:rPr>
+                          <w:rFonts w:asciiTheme="minorHAnsi" w:hAnsiTheme="minorHAnsi"/>
+                          <w:b/>
+                          <w:sz w:val="17"/>
+                          <w:szCs w:val="17"/>
+                          <w:lang w:val="en-GB"/>
+                        </w:rPr>
+                        <w:t>192.168.1.</w:t>
+                      </w:r>
+                      <w:r>
+                        <w:rPr>
+                          <w:rFonts w:asciiTheme="minorHAnsi" w:hAnsiTheme="minorHAnsi"/>
+                          <w:b/>
+                          <w:sz w:val="17"/>
+                          <w:szCs w:val="17"/>
+                          <w:lang w:val="en-GB"/>
+                        </w:rPr>
+                        <w:t>10</w:t>
+                      </w:r>
+                    </w:p>
+                  </w:txbxContent>
+                </v:textbox>
+              </v:rect>
+            </v:group>
+            <v:group id="_x0000_s42219" style="position:absolute;left:5995;top:3055;width:904;height:452" coordorigin="5995,3055" coordsize="904,452">
+              <v:rect id="_x0000_s42137" style="position:absolute;left:6108;top:3168;width:664;height:226" o:regroupid="12" strokecolor="#f90 [3214]"/>
+              <v:rect id="_x0000_s42138" style="position:absolute;left:5995;top:3055;width:904;height:452" o:regroupid="12" filled="f" fillcolor="white [3212]" stroked="f" strokecolor="#039 [3204]">
+                <v:textbox style="mso-next-textbox:#_x0000_s42138">
+                  <w:txbxContent>
+                    <w:p>
+                      <w:pPr>
+                        <w:spacing w:before="60" w:after="0" w:line="240" w:lineRule="auto"/>
+                        <w:jc w:val="center"/>
+                        <w:rPr>
+                          <w:rFonts w:asciiTheme="minorHAnsi" w:hAnsiTheme="minorHAnsi"/>
+                          <w:sz w:val="17"/>
+                          <w:szCs w:val="17"/>
+                          <w:lang w:val="en-GB"/>
+                        </w:rPr>
+                      </w:pPr>
+                      <w:r>
+                        <w:rPr>
+                          <w:rFonts w:asciiTheme="minorHAnsi" w:hAnsiTheme="minorHAnsi"/>
+                          <w:b/>
+                          <w:sz w:val="17"/>
+                          <w:szCs w:val="17"/>
+                          <w:lang w:val="en-GB"/>
+                        </w:rPr>
+                        <w:t>VLAN 1</w:t>
+                      </w:r>
+                    </w:p>
+                  </w:txbxContent>
+                </v:textbox>
+              </v:rect>
+            </v:group>
+            <v:group id="_x0000_s42222" style="position:absolute;left:8933;top:5654;width:904;height:452" coordorigin="8933,5654" coordsize="904,452">
+              <v:rect id="_x0000_s42146" style="position:absolute;left:9046;top:5767;width:664;height:226" o:regroupid="13" strokecolor="#f90 [3214]"/>
+              <v:rect id="_x0000_s42147" style="position:absolute;left:8933;top:5654;width:904;height:452" o:regroupid="13" filled="f" fillcolor="white [3212]" stroked="f" strokecolor="#039 [3204]">
+                <v:textbox style="mso-next-textbox:#_x0000_s42147">
+                  <w:txbxContent>
+                    <w:p>
+                      <w:pPr>
+                        <w:spacing w:before="60" w:after="0" w:line="240" w:lineRule="auto"/>
+                        <w:jc w:val="center"/>
+                        <w:rPr>
+                          <w:rFonts w:asciiTheme="minorHAnsi" w:hAnsiTheme="minorHAnsi"/>
+                          <w:sz w:val="17"/>
+                          <w:szCs w:val="17"/>
+                          <w:lang w:val="en-GB"/>
+                        </w:rPr>
+                      </w:pPr>
+                      <w:r>
+                        <w:rPr>
+                          <w:rFonts w:asciiTheme="minorHAnsi" w:hAnsiTheme="minorHAnsi"/>
+                          <w:b/>
+                          <w:sz w:val="17"/>
+                          <w:szCs w:val="17"/>
+                          <w:lang w:val="en-GB"/>
+                        </w:rPr>
+                        <w:t>VLAN 1</w:t>
+                      </w:r>
+                    </w:p>
+                  </w:txbxContent>
+                </v:textbox>
+              </v:rect>
+            </v:group>
+            <v:group id="_x0000_s42223" style="position:absolute;left:7125;top:8253;width:904;height:452" coordorigin="7125,8253" coordsize="904,452">
+              <v:rect id="_x0000_s42155" style="position:absolute;left:7238;top:8366;width:664;height:226" o:regroupid="14" strokecolor="#f90 [3214]"/>
+              <v:rect id="_x0000_s42156" style="position:absolute;left:7125;top:8253;width:904;height:452" o:regroupid="14" filled="f" fillcolor="white [3212]" stroked="f" strokecolor="#039 [3204]">
+                <v:textbox style="mso-next-textbox:#_x0000_s42156">
+                  <w:txbxContent>
+                    <w:p>
+                      <w:pPr>
+                        <w:spacing w:before="60" w:after="0" w:line="240" w:lineRule="auto"/>
+                        <w:jc w:val="center"/>
+                        <w:rPr>
+                          <w:rFonts w:asciiTheme="minorHAnsi" w:hAnsiTheme="minorHAnsi"/>
+                          <w:sz w:val="17"/>
+                          <w:szCs w:val="17"/>
+                          <w:lang w:val="en-GB"/>
+                        </w:rPr>
+                      </w:pPr>
+                      <w:r>
+                        <w:rPr>
+                          <w:rFonts w:asciiTheme="minorHAnsi" w:hAnsiTheme="minorHAnsi"/>
+                          <w:b/>
+                          <w:sz w:val="17"/>
+                          <w:szCs w:val="17"/>
+                          <w:lang w:val="en-GB"/>
+                        </w:rPr>
+                        <w:t>VLAN 1</w:t>
+                      </w:r>
+                    </w:p>
+                  </w:txbxContent>
+                </v:textbox>
+              </v:rect>
+            </v:group>
+            <v:group id="_x0000_s42221" style="position:absolute;left:3961;top:7914;width:904;height:452" coordorigin="3961,7914" coordsize="904,452">
+              <v:rect id="_x0000_s42158" style="position:absolute;left:4074;top:8027;width:664;height:226" o:regroupid="15" strokecolor="#f90 [3214]"/>
+              <v:rect id="_x0000_s42159" style="position:absolute;left:3961;top:7914;width:904;height:452" o:regroupid="15" filled="f" fillcolor="white [3212]" stroked="f" strokecolor="#039 [3204]">
+                <v:textbox style="mso-next-textbox:#_x0000_s42159">
+                  <w:txbxContent>
+                    <w:p>
+                      <w:pPr>
+                        <w:spacing w:before="60" w:after="0" w:line="240" w:lineRule="auto"/>
+                        <w:jc w:val="center"/>
+                        <w:rPr>
+                          <w:rFonts w:asciiTheme="minorHAnsi" w:hAnsiTheme="minorHAnsi"/>
+                          <w:sz w:val="17"/>
+                          <w:szCs w:val="17"/>
+                          <w:lang w:val="en-GB"/>
+                        </w:rPr>
+                      </w:pPr>
+                      <w:r>
+                        <w:rPr>
+                          <w:rFonts w:asciiTheme="minorHAnsi" w:hAnsiTheme="minorHAnsi"/>
+                          <w:b/>
+                          <w:sz w:val="17"/>
+                          <w:szCs w:val="17"/>
+                          <w:lang w:val="en-GB"/>
+                        </w:rPr>
+                        <w:t>VLAN 1</w:t>
+                      </w:r>
+                    </w:p>
+                  </w:txbxContent>
+                </v:textbox>
+              </v:rect>
+            </v:group>
+            <v:group id="_x0000_s42220" style="position:absolute;left:2831;top:4750;width:904;height:452" coordorigin="2831,4750" coordsize="904,452">
+              <v:rect id="_x0000_s42173" style="position:absolute;left:2944;top:4863;width:664;height:226" o:regroupid="16" strokecolor="#f90 [3214]"/>
+              <v:rect id="_x0000_s42174" style="position:absolute;left:2831;top:4750;width:904;height:452" o:regroupid="16" filled="f" fillcolor="white [3212]" stroked="f" strokecolor="#039 [3204]">
+                <v:textbox style="mso-next-textbox:#_x0000_s42174">
+                  <w:txbxContent>
+                    <w:p>
+                      <w:pPr>
+                        <w:spacing w:before="60" w:after="0" w:line="240" w:lineRule="auto"/>
+                        <w:jc w:val="center"/>
+                        <w:rPr>
+                          <w:rFonts w:asciiTheme="minorHAnsi" w:hAnsiTheme="minorHAnsi"/>
+                          <w:sz w:val="17"/>
+                          <w:szCs w:val="17"/>
+                          <w:lang w:val="en-GB"/>
+                        </w:rPr>
+                      </w:pPr>
+                      <w:r>
+                        <w:rPr>
+                          <w:rFonts w:asciiTheme="minorHAnsi" w:hAnsiTheme="minorHAnsi"/>
+                          <w:b/>
+                          <w:sz w:val="17"/>
+                          <w:szCs w:val="17"/>
+                          <w:lang w:val="en-GB"/>
+                        </w:rPr>
+                        <w:t>VLAN 1</w:t>
+                      </w:r>
+                    </w:p>
+                  </w:txbxContent>
+                </v:textbox>
+              </v:rect>
+            </v:group>
+            <v:group id="_x0000_s42225" style="position:absolute;left:9046;top:4637;width:1582;height:452" coordorigin="3170,9270" coordsize="1582,452">
+              <v:rect id="_x0000_s42226" style="position:absolute;left:3396;top:9383;width:1130;height:226" strokecolor="#f90 [3214]"/>
+              <v:rect id="_x0000_s42227" style="position:absolute;left:3170;top:9270;width:1582;height:452" filled="f" fillcolor="white [3212]" stroked="f" strokecolor="#039 [3204]">
+                <v:textbox style="mso-next-textbox:#_x0000_s42227">
+                  <w:txbxContent>
+                    <w:p>
+                      <w:pPr>
+                        <w:spacing w:before="60" w:after="0" w:line="240" w:lineRule="auto"/>
+                        <w:jc w:val="center"/>
+                        <w:rPr>
+                          <w:rFonts w:asciiTheme="minorHAnsi" w:hAnsiTheme="minorHAnsi"/>
+                          <w:sz w:val="17"/>
+                          <w:szCs w:val="17"/>
+                          <w:lang w:val="en-GB"/>
+                        </w:rPr>
+                      </w:pPr>
+                      <w:r>
+                        <w:rPr>
+                          <w:rFonts w:asciiTheme="minorHAnsi" w:hAnsiTheme="minorHAnsi"/>
+                          <w:b/>
+                          <w:sz w:val="17"/>
+                          <w:szCs w:val="17"/>
+                          <w:lang w:val="en-GB"/>
+                        </w:rPr>
+                        <w:t>192.168.1.20</w:t>
+                      </w:r>
+                    </w:p>
+                  </w:txbxContent>
+                </v:textbox>
+              </v:rect>
+            </v:group>
+            <v:group id="_x0000_s42228" style="position:absolute;left:8029;top:8705;width:1582;height:452" coordorigin="3170,9270" coordsize="1582,452">
+              <v:rect id="_x0000_s42229" style="position:absolute;left:3396;top:9383;width:1130;height:226" strokecolor="#f90 [3214]"/>
+              <v:rect id="_x0000_s42230" style="position:absolute;left:3170;top:9270;width:1582;height:452" filled="f" fillcolor="white [3212]" stroked="f" strokecolor="#039 [3204]">
+                <v:textbox style="mso-next-textbox:#_x0000_s42230">
+                  <w:txbxContent>
+                    <w:p>
+                      <w:pPr>
+                        <w:spacing w:before="60" w:after="0" w:line="240" w:lineRule="auto"/>
+                        <w:jc w:val="center"/>
+                        <w:rPr>
+                          <w:rFonts w:asciiTheme="minorHAnsi" w:hAnsiTheme="minorHAnsi"/>
+                          <w:sz w:val="17"/>
+                          <w:szCs w:val="17"/>
+                          <w:lang w:val="en-GB"/>
+                        </w:rPr>
+                      </w:pPr>
+                      <w:r>
+                        <w:rPr>
+                          <w:rFonts w:asciiTheme="minorHAnsi" w:hAnsiTheme="minorHAnsi"/>
+                          <w:b/>
+                          <w:sz w:val="17"/>
+                          <w:szCs w:val="17"/>
+                          <w:lang w:val="en-GB"/>
+                        </w:rPr>
+                        <w:t>192.168.1.30</w:t>
+                      </w:r>
+                    </w:p>
+                  </w:txbxContent>
+                </v:textbox>
+              </v:rect>
+            </v:group>
+            <v:group id="_x0000_s42231" style="position:absolute;left:3396;top:8931;width:1582;height:452" coordorigin="3170,9270" coordsize="1582,452">
+              <v:rect id="_x0000_s42232" style="position:absolute;left:3396;top:9383;width:1130;height:226" strokecolor="#f90 [3214]"/>
+              <v:rect id="_x0000_s42233" style="position:absolute;left:3170;top:9270;width:1582;height:452" filled="f" fillcolor="white [3212]" stroked="f" strokecolor="#039 [3204]">
+                <v:textbox style="mso-next-textbox:#_x0000_s42233">
+                  <w:txbxContent>
+                    <w:p>
+                      <w:pPr>
+                        <w:spacing w:before="60" w:after="0" w:line="240" w:lineRule="auto"/>
+                        <w:jc w:val="center"/>
+                        <w:rPr>
+                          <w:rFonts w:asciiTheme="minorHAnsi" w:hAnsiTheme="minorHAnsi"/>
+                          <w:sz w:val="17"/>
+                          <w:szCs w:val="17"/>
+                          <w:lang w:val="en-GB"/>
+                        </w:rPr>
+                      </w:pPr>
+                      <w:r>
+                        <w:rPr>
+                          <w:rFonts w:asciiTheme="minorHAnsi" w:hAnsiTheme="minorHAnsi"/>
+                          <w:b/>
+                          <w:sz w:val="17"/>
+                          <w:szCs w:val="17"/>
+                          <w:lang w:val="en-GB"/>
+                        </w:rPr>
+                        <w:t>192.168.1.40</w:t>
+                      </w:r>
+                    </w:p>
+                  </w:txbxContent>
+                </v:textbox>
+              </v:rect>
+            </v:group>
+            <v:group id="_x0000_s42234" style="position:absolute;left:1588;top:5202;width:1582;height:452" coordorigin="3170,9270" coordsize="1582,452">
+              <v:rect id="_x0000_s42235" style="position:absolute;left:3396;top:9383;width:1130;height:226" strokecolor="#f90 [3214]"/>
+              <v:rect id="_x0000_s42236" style="position:absolute;left:3170;top:9270;width:1582;height:452" filled="f" fillcolor="white [3212]" stroked="f" strokecolor="#039 [3204]">
+                <v:textbox style="mso-next-textbox:#_x0000_s42236">
+                  <w:txbxContent>
+                    <w:p>
+                      <w:pPr>
+                        <w:spacing w:before="60" w:after="0" w:line="240" w:lineRule="auto"/>
+                        <w:jc w:val="center"/>
+                        <w:rPr>
+                          <w:rFonts w:asciiTheme="minorHAnsi" w:hAnsiTheme="minorHAnsi"/>
+                          <w:sz w:val="17"/>
+                          <w:szCs w:val="17"/>
+                          <w:lang w:val="en-GB"/>
+                        </w:rPr>
+                      </w:pPr>
+                      <w:r>
+                        <w:rPr>
+                          <w:rFonts w:asciiTheme="minorHAnsi" w:hAnsiTheme="minorHAnsi"/>
+                          <w:b/>
+                          <w:sz w:val="17"/>
+                          <w:szCs w:val="17"/>
+                          <w:lang w:val="en-GB"/>
+                        </w:rPr>
+                        <w:t>192.168.1.50</w:t>
+                      </w:r>
+                    </w:p>
+                  </w:txbxContent>
+                </v:textbox>
+              </v:rect>
+            </v:group>
           </v:group>
         </w:pict>
       </w:r>
-      <w:r>
-        <w:rPr>
-          <w:rFonts w:asciiTheme="minorHAnsi" w:hAnsiTheme="minorHAnsi"/>
-          <w:noProof/>
-        </w:rPr>
-        <w:pict>
-          <v:group id="_x0000_s1636" style="position:absolute;margin-left:287.7pt;margin-top:16pt;width:17.4pt;height:20.55pt;z-index:251962368" coordorigin="2238,2577" coordsize="348,411" o:regroupid="6">
-            <v:shape id="_x0000_s1637" style="position:absolute;left:2238;top:2577;width:348;height:411" coordsize="348,411" path="m,57l81,15r39,18l183,,300,57r,123l348,210r,99l168,411,,324,,57xe" fillcolor="#039" strokecolor="#039">
-              <v:path arrowok="t"/>
-            </v:shape>
-            <v:shape id="_x0000_s1638" style="position:absolute;left:2322;top:2592;width:201;height:102;mso-wrap-style:square;mso-wrap-distance-left:9pt;mso-wrap-distance-top:0;mso-wrap-distance-right:9pt;mso-wrap-distance-bottom:0;mso-position-horizontal:absolute;mso-position-horizontal-relative:text;mso-position-vertical:absolute;mso-position-vertical-relative:text;v-text-anchor:top" coordsize="201,102" path="m201,51l96,,,54r102,48l201,51xe" fillcolor="#9cf" strokecolor="white">
-              <v:path arrowok="t"/>
-            </v:shape>
-            <v:shape id="_x0000_s1639" style="position:absolute;left:2454;top:2643;width:69;height:162;mso-wrap-style:square;mso-wrap-distance-left:9pt;mso-wrap-distance-top:0;mso-wrap-distance-right:9pt;mso-wrap-distance-bottom:0;mso-position-horizontal:absolute;mso-position-horizontal-relative:text;mso-position-vertical:absolute;mso-position-vertical-relative:text;v-text-anchor:top" coordsize="69,162" path="m69,123l69,,,39,,162,69,123xe" fillcolor="#039" strokecolor="white">
-              <v:path arrowok="t"/>
-            </v:shape>
-            <v:shape id="_x0000_s1640" style="position:absolute;left:2433;top:2766;width:138;height:84;mso-wrap-style:square;mso-wrap-distance-left:9pt;mso-wrap-distance-top:0;mso-wrap-distance-right:9pt;mso-wrap-distance-bottom:0;mso-position-horizontal:absolute;mso-position-horizontal-relative:text;mso-position-vertical:absolute;mso-position-vertical-relative:text;v-text-anchor:top" coordsize="138,84" path="m39,84l138,30,90,,,54,39,84xe" fillcolor="#9cf" strokecolor="white">
-              <v:path arrowok="t"/>
-            </v:shape>
-            <v:shape id="_x0000_s1641" style="position:absolute;left:2253;top:2643;width:150;height:327;mso-wrap-style:square;mso-wrap-distance-left:9pt;mso-wrap-distance-top:0;mso-wrap-distance-right:9pt;mso-wrap-distance-bottom:0;mso-position-horizontal:absolute;mso-position-horizontal-relative:text;mso-position-vertical:absolute;mso-position-vertical-relative:text;v-text-anchor:top" coordsize="150,327" path="m,l,249r150,78l150,75,,xe" fillcolor="#09f" strokecolor="white">
-              <v:path arrowok="t"/>
-            </v:shape>
-            <v:shape id="_x0000_s1642" style="position:absolute;left:2403;top:2796;width:168;height:174;mso-wrap-style:square;mso-wrap-distance-left:9pt;mso-wrap-distance-top:0;mso-wrap-distance-right:9pt;mso-wrap-distance-bottom:0;mso-position-horizontal:absolute;mso-position-horizontal-relative:text;mso-position-vertical:absolute;mso-position-vertical-relative:text;v-text-anchor:top" coordsize="168,174" path="m3,174l168,81,168,,,93r3,81xe" fillcolor="#039" strokecolor="white">
-              <v:path arrowok="t"/>
-            </v:shape>
-            <v:shape id="_x0000_s1643" style="position:absolute;left:2403;top:2682;width:69;height:204;mso-wrap-style:square;mso-wrap-distance-left:9pt;mso-wrap-distance-top:0;mso-wrap-distance-right:9pt;mso-wrap-distance-bottom:0;mso-position-horizontal:absolute;mso-position-horizontal-relative:text;mso-position-vertical:absolute;mso-position-vertical-relative:text;v-text-anchor:top" coordsize="69,204" path="m,33l,204,69,168,69,,,33xe" fillcolor="#039" strokecolor="white">
-              <v:path arrowok="t"/>
-            </v:shape>
-            <v:shape id="_x0000_s1644" style="position:absolute;left:2253;top:2607;width:219;height:108;mso-wrap-style:square;mso-wrap-distance-left:9pt;mso-wrap-distance-top:0;mso-wrap-distance-right:9pt;mso-wrap-distance-bottom:0;mso-position-horizontal:absolute;mso-position-horizontal-relative:text;mso-position-vertical:absolute;mso-position-vertical-relative:text;v-text-anchor:top" coordsize="219,108" path="m,36r150,72l219,75,69,,,36xe" fillcolor="#9cf" strokecolor="white">
-              <v:path arrowok="t"/>
-            </v:shape>
-            <v:line id="_x0000_s1645" style="position:absolute" from="2259,2808" to="2403,2886" strokecolor="white"/>
-            <v:shape id="_x0000_s1646" style="position:absolute;left:2286;top:2694;width:81;height:138;mso-wrap-style:square;mso-wrap-distance-left:9pt;mso-wrap-distance-top:0;mso-wrap-distance-right:9pt;mso-wrap-distance-bottom:0;mso-position-horizontal:absolute;mso-position-horizontal-relative:text;mso-position-vertical:absolute;mso-position-vertical-relative:text;v-text-anchor:top" coordsize="81,138" path="m,l,93r81,45l81,45,,xe" strokeweight=".5pt">
-              <v:fill color2="fill darken(118)" rotate="t" angle="-135" method="linear sigma" focus="100%" type="gradient"/>
-              <v:path arrowok="t"/>
-            </v:shape>
-            <v:line id="_x0000_s1647" style="position:absolute" from="2334,2892" to="2379,2916" strokecolor="white"/>
-          </v:group>
-        </w:pict>
-      </w:r>
-    </w:p>
-    <w:p>
-      <w:pPr>
-        <w:rPr>
-          <w:rFonts w:asciiTheme="minorHAnsi" w:hAnsiTheme="minorHAnsi"/>
-          <w:lang w:val="en-GB"/>
-        </w:rPr>
-      </w:pPr>
-    </w:p>
-    <w:p>
-      <w:pPr>
-        <w:rPr>
-          <w:rFonts w:asciiTheme="minorHAnsi" w:hAnsiTheme="minorHAnsi"/>
-          <w:lang w:val="en-GB"/>
-        </w:rPr>
-      </w:pPr>
-    </w:p>
-    <w:p>
-      <w:pPr>
-        <w:rPr>
-          <w:rFonts w:asciiTheme="minorHAnsi" w:hAnsiTheme="minorHAnsi"/>
-          <w:lang w:val="en-GB"/>
-        </w:rPr>
-      </w:pPr>
-    </w:p>
-    <w:p>
-      <w:pPr>
-        <w:rPr>
-          <w:rFonts w:asciiTheme="minorHAnsi" w:hAnsiTheme="minorHAnsi"/>
-          <w:lang w:val="en-GB"/>
-        </w:rPr>
-      </w:pPr>
     </w:p>
     <w:p>
       <w:pPr>
@@ -5418,7 +7705,7 @@
 </file>
 
 <file path=customXml/itemProps1.xml><?xml version="1.0" encoding="utf-8"?>
-<ds:datastoreItem xmlns:ds="http://schemas.openxmlformats.org/officeDocument/2006/customXml" ds:itemID="{4E69895A-A9B2-4753-8834-6671FC5CC179}">
+<ds:datastoreItem xmlns:ds="http://schemas.openxmlformats.org/officeDocument/2006/customXml" ds:itemID="{FBAA7436-D6D4-4181-8963-4C31CFEF1BAC}">
   <ds:schemaRefs>
     <ds:schemaRef ds:uri="http://schemas.openxmlformats.org/officeDocument/2006/bibliography"/>
   </ds:schemaRefs>

</xml_diff>

<commit_message>
Completed updating the routing lab.
</commit_message>
<xml_diff>
--- a/Figures/Figures.docx
+++ b/Figures/Figures.docx
@@ -18029,6 +18029,1313 @@
           </v:group>
         </w:pict>
       </w:r>
+    </w:p>
+    <w:p>
+      <w:pPr>
+        <w:rPr>
+          <w:rFonts w:asciiTheme="minorHAnsi" w:hAnsiTheme="minorHAnsi"/>
+          <w:lang w:val="en-GB"/>
+        </w:rPr>
+      </w:pPr>
+    </w:p>
+    <w:p>
+      <w:pPr>
+        <w:rPr>
+          <w:rFonts w:asciiTheme="minorHAnsi" w:hAnsiTheme="minorHAnsi"/>
+          <w:lang w:val="en-GB"/>
+        </w:rPr>
+      </w:pPr>
+    </w:p>
+    <w:p>
+      <w:pPr>
+        <w:rPr>
+          <w:rFonts w:asciiTheme="minorHAnsi" w:hAnsiTheme="minorHAnsi"/>
+          <w:lang w:val="en-GB"/>
+        </w:rPr>
+      </w:pPr>
+    </w:p>
+    <w:p>
+      <w:pPr>
+        <w:rPr>
+          <w:rFonts w:asciiTheme="minorHAnsi" w:hAnsiTheme="minorHAnsi"/>
+          <w:lang w:val="en-GB"/>
+        </w:rPr>
+      </w:pPr>
+    </w:p>
+    <w:p>
+      <w:pPr>
+        <w:rPr>
+          <w:rFonts w:asciiTheme="minorHAnsi" w:hAnsiTheme="minorHAnsi"/>
+          <w:lang w:val="en-GB"/>
+        </w:rPr>
+      </w:pPr>
+    </w:p>
+    <w:p>
+      <w:pPr>
+        <w:rPr>
+          <w:rFonts w:asciiTheme="minorHAnsi" w:hAnsiTheme="minorHAnsi"/>
+          <w:lang w:val="en-GB"/>
+        </w:rPr>
+      </w:pPr>
+    </w:p>
+    <w:p>
+      <w:pPr>
+        <w:rPr>
+          <w:rFonts w:asciiTheme="minorHAnsi" w:hAnsiTheme="minorHAnsi"/>
+          <w:lang w:val="en-GB"/>
+        </w:rPr>
+      </w:pPr>
+    </w:p>
+    <w:p>
+      <w:pPr>
+        <w:rPr>
+          <w:rFonts w:asciiTheme="minorHAnsi" w:hAnsiTheme="minorHAnsi"/>
+          <w:lang w:val="en-GB"/>
+        </w:rPr>
+      </w:pPr>
+    </w:p>
+    <w:p>
+      <w:pPr>
+        <w:rPr>
+          <w:rFonts w:asciiTheme="minorHAnsi" w:hAnsiTheme="minorHAnsi"/>
+          <w:lang w:val="en-GB"/>
+        </w:rPr>
+      </w:pPr>
+    </w:p>
+    <w:p>
+      <w:pPr>
+        <w:rPr>
+          <w:rFonts w:asciiTheme="minorHAnsi" w:hAnsiTheme="minorHAnsi"/>
+          <w:lang w:val="en-GB"/>
+        </w:rPr>
+      </w:pPr>
+    </w:p>
+    <w:p>
+      <w:pPr>
+        <w:rPr>
+          <w:rFonts w:asciiTheme="minorHAnsi" w:hAnsiTheme="minorHAnsi"/>
+          <w:lang w:val="en-GB"/>
+        </w:rPr>
+      </w:pPr>
+    </w:p>
+    <w:p>
+      <w:pPr>
+        <w:rPr>
+          <w:rFonts w:asciiTheme="minorHAnsi" w:hAnsiTheme="minorHAnsi"/>
+          <w:lang w:val="en-GB"/>
+        </w:rPr>
+      </w:pPr>
+    </w:p>
+    <w:p>
+      <w:pPr>
+        <w:rPr>
+          <w:rFonts w:asciiTheme="minorHAnsi" w:hAnsiTheme="minorHAnsi"/>
+          <w:lang w:val="en-GB"/>
+        </w:rPr>
+      </w:pPr>
+    </w:p>
+    <w:p>
+      <w:pPr>
+        <w:rPr>
+          <w:rFonts w:asciiTheme="minorHAnsi" w:hAnsiTheme="minorHAnsi"/>
+          <w:lang w:val="en-GB"/>
+        </w:rPr>
+      </w:pPr>
+    </w:p>
+    <w:p>
+      <w:pPr>
+        <w:rPr>
+          <w:rFonts w:asciiTheme="minorHAnsi" w:hAnsiTheme="minorHAnsi"/>
+          <w:lang w:val="en-GB"/>
+        </w:rPr>
+      </w:pPr>
+    </w:p>
+    <w:p>
+      <w:pPr>
+        <w:rPr>
+          <w:rFonts w:asciiTheme="minorHAnsi" w:hAnsiTheme="minorHAnsi"/>
+          <w:lang w:val="en-GB"/>
+        </w:rPr>
+      </w:pPr>
+    </w:p>
+    <w:p>
+      <w:pPr>
+        <w:rPr>
+          <w:rFonts w:asciiTheme="minorHAnsi" w:hAnsiTheme="minorHAnsi"/>
+          <w:lang w:val="en-GB"/>
+        </w:rPr>
+      </w:pPr>
+    </w:p>
+    <w:p>
+      <w:pPr>
+        <w:rPr>
+          <w:rFonts w:asciiTheme="minorHAnsi" w:hAnsiTheme="minorHAnsi"/>
+          <w:lang w:val="en-GB"/>
+        </w:rPr>
+      </w:pPr>
+    </w:p>
+    <w:p>
+      <w:pPr>
+        <w:rPr>
+          <w:rFonts w:asciiTheme="minorHAnsi" w:hAnsiTheme="minorHAnsi"/>
+          <w:lang w:val="en-GB"/>
+        </w:rPr>
+      </w:pPr>
+    </w:p>
+    <w:p>
+      <w:pPr>
+        <w:rPr>
+          <w:rFonts w:asciiTheme="minorHAnsi" w:hAnsiTheme="minorHAnsi"/>
+          <w:lang w:val="en-GB"/>
+        </w:rPr>
+      </w:pPr>
+    </w:p>
+    <w:p>
+      <w:pPr>
+        <w:rPr>
+          <w:rFonts w:asciiTheme="minorHAnsi" w:hAnsiTheme="minorHAnsi"/>
+          <w:lang w:val="en-GB"/>
+        </w:rPr>
+      </w:pPr>
+    </w:p>
+    <w:p>
+      <w:pPr>
+        <w:rPr>
+          <w:rFonts w:asciiTheme="minorHAnsi" w:hAnsiTheme="minorHAnsi"/>
+          <w:lang w:val="en-GB"/>
+        </w:rPr>
+      </w:pPr>
+    </w:p>
+    <w:p>
+      <w:pPr>
+        <w:rPr>
+          <w:rFonts w:asciiTheme="minorHAnsi" w:hAnsiTheme="minorHAnsi"/>
+          <w:lang w:val="en-GB"/>
+        </w:rPr>
+      </w:pPr>
+      <w:r>
+        <w:rPr>
+          <w:rFonts w:asciiTheme="minorHAnsi" w:hAnsiTheme="minorHAnsi"/>
+          <w:noProof/>
+        </w:rPr>
+        <w:lastRenderedPageBreak/>
+        <w:pict>
+          <v:group id="_x0000_s67646" style="position:absolute;margin-left:5.65pt;margin-top:5.65pt;width:429.4pt;height:344.65pt;z-index:254007296" coordorigin="1814,1247" coordsize="8588,6893">
+            <v:shape id="_x0000_s61186" type="#_x0000_t32" style="position:absolute;left:7125;top:2716;width:2260;height:1242;flip:x" o:connectortype="straight" o:regroupid="43" strokecolor="#f90 [3214]" strokeweight="2.25pt"/>
+            <v:shape id="_x0000_s61188" type="#_x0000_t32" style="position:absolute;left:3509;top:4072;width:904;height:2373;flip:x" o:connectortype="straight" o:regroupid="43" strokecolor="#933 [3208]" strokeweight="2.25pt"/>
+            <v:shape id="_x0000_s61189" type="#_x0000_t32" style="position:absolute;left:3509;top:1586;width:904;height:2486" o:connectortype="straight" o:regroupid="43" strokecolor="#933 [3208]" strokeweight="2.25pt"/>
+            <v:shape id="_x0000_s61190" type="#_x0000_t32" style="position:absolute;left:6107;top:2829;width:1;height:1130" o:connectortype="straight" o:regroupid="43" strokecolor="#c63 [3207]"/>
+            <v:shape id="_x0000_s61191" type="#_x0000_t32" style="position:absolute;left:4415;top:3959;width:2597;height:1;flip:x" o:connectortype="straight" o:regroupid="43" strokecolor="#f90 [3214]" strokeweight="2.25pt"/>
+            <v:group id="_x0000_s61192" style="position:absolute;left:4148;top:3874;width:492;height:311" coordorigin="1710,6250" coordsize="492,311" o:regroupid="43">
+              <v:rect id="_x0000_s61193" style="position:absolute;left:1710;top:6349;width:492;height:111" fillcolor="#039" strokecolor="#039"/>
+              <v:oval id="_x0000_s61194" style="position:absolute;left:1710;top:6361;width:492;height:200" fillcolor="#039" strokecolor="#039">
+                <o:extrusion v:ext="view" viewpoint="0,34.72222mm" viewpointorigin="0,.5" skewangle="90" lightposition="-50000" lightposition2="50000" type="perspective"/>
+              </v:oval>
+              <v:oval id="_x0000_s61195" style="position:absolute;left:1710;top:6250;width:492;height:200" fillcolor="#039" strokecolor="#039">
+                <o:extrusion v:ext="view" viewpoint="0,34.72222mm" viewpointorigin="0,.5" skewangle="90" lightposition="-50000" lightposition2="50000" type="perspective"/>
+              </v:oval>
+              <v:oval id="_x0000_s61196" style="position:absolute;left:1728;top:6381;width:456;height:164" fillcolor="#09f" strokecolor="white">
+                <v:fill color2="#039" rotate="t" angle="-90" focus="100%" type="gradient"/>
+              </v:oval>
+              <v:rect id="_x0000_s61197" style="position:absolute;left:1725;top:6342;width:456;height:119" fillcolor="#09f" stroked="f" strokecolor="white">
+                <v:fill color2="#039" rotate="t" angle="-90" focus="100%" type="gradient"/>
+              </v:rect>
+              <v:group id="_x0000_s61198" style="position:absolute;left:1729;top:6264;width:454;height:163" coordorigin="1825,6030" coordsize="454,163">
+                <v:oval id="_x0000_s61199" style="position:absolute;left:1825;top:6030;width:454;height:163" fillcolor="#9cf" strokecolor="white [3212]">
+                  <o:lock v:ext="edit" aspectratio="t"/>
+                </v:oval>
+                <v:shape id="_x0000_s61200" style="position:absolute;left:1956;top:6119;width:112;height:62" coordsize="630,354" path="m216,354l570,300,420,285,630,30,351,,141,258,,243,216,354xe" strokecolor="#039" strokeweight=".25pt">
+                  <v:path arrowok="t"/>
+                  <o:lock v:ext="edit" aspectratio="t"/>
+                </v:shape>
+                <v:shape id="_x0000_s61201" style="position:absolute;left:2036;top:6040;width:113;height:63;flip:x y" coordsize="630,354" path="m216,354l570,300,420,285,630,30,351,,141,258,,243,216,354xe" strokecolor="#039" strokeweight=".25pt">
+                  <v:path arrowok="t"/>
+                  <o:lock v:ext="edit" aspectratio="t"/>
+                </v:shape>
+                <v:shape id="_x0000_s61202" style="position:absolute;left:2077;top:6096;width:177;height:46" coordsize="996,261" path="m,102l45,237,96,177r798,84l996,141,192,57,243,,,102xe" strokecolor="#039" strokeweight=".25pt">
+                  <v:path arrowok="t"/>
+                  <o:lock v:ext="edit" aspectratio="t"/>
+                </v:shape>
+                <v:shape id="_x0000_s61203" style="position:absolute;left:1848;top:6080;width:178;height:47;flip:x y" coordsize="996,261" path="m,102l45,237,96,177r798,84l996,141,192,57,243,,,102xe" strokecolor="#039" strokeweight=".25pt">
+                  <v:path arrowok="t"/>
+                  <o:lock v:ext="edit" aspectratio="t"/>
+                </v:shape>
+              </v:group>
+              <v:shape id="_x0000_s61204" type="#_x0000_t32" style="position:absolute;left:1728;top:6354;width:0;height:111" o:connectortype="straight" strokecolor="white [3212]"/>
+              <v:shape id="_x0000_s61205" type="#_x0000_t32" style="position:absolute;left:2184;top:6354;width:0;height:111" o:connectortype="straight" strokecolor="white [3212]"/>
+            </v:group>
+            <v:group id="_x0000_s61206" style="position:absolute;left:4413;top:3733;width:791;height:452" coordorigin="9046,7801" coordsize="791,452" o:regroupid="43">
+              <v:rect id="_x0000_s61207" style="position:absolute;left:9159;top:7914;width:565;height:226" strokecolor="#039 [3204]"/>
+              <v:rect id="_x0000_s61208" style="position:absolute;left:9046;top:7801;width:791;height:452" filled="f" fillcolor="white [3212]" stroked="f" strokecolor="#039 [3204]">
+                <v:textbox style="mso-next-textbox:#_x0000_s61208">
+                  <w:txbxContent>
+                    <w:p>
+                      <w:pPr>
+                        <w:spacing w:before="60" w:after="0" w:line="240" w:lineRule="auto"/>
+                        <w:jc w:val="center"/>
+                        <w:rPr>
+                          <w:rFonts w:asciiTheme="minorHAnsi" w:hAnsiTheme="minorHAnsi"/>
+                          <w:i/>
+                          <w:sz w:val="17"/>
+                          <w:szCs w:val="17"/>
+                          <w:lang w:val="en-GB"/>
+                        </w:rPr>
+                      </w:pPr>
+                      <w:r>
+                        <w:rPr>
+                          <w:rFonts w:asciiTheme="minorHAnsi" w:hAnsiTheme="minorHAnsi"/>
+                          <w:i/>
+                          <w:sz w:val="17"/>
+                          <w:szCs w:val="17"/>
+                          <w:lang w:val="en-GB"/>
+                        </w:rPr>
+                        <w:t>Fa0/0</w:t>
+                      </w:r>
+                    </w:p>
+                  </w:txbxContent>
+                </v:textbox>
+              </v:rect>
+            </v:group>
+            <v:shape id="_x0000_s61231" type="#_x0000_t32" style="position:absolute;left:7125;top:3960;width:2260;height:1242;flip:x y" o:connectortype="straight" o:regroupid="43" strokecolor="#f90 [3214]" strokeweight="2.25pt"/>
+            <v:group id="_x0000_s61232" style="position:absolute;left:6786;top:3733;width:600;height:408" coordorigin="4259,10069" coordsize="600,408" o:regroupid="43">
+              <v:shape id="_x0000_s61233" style="position:absolute;left:4259;top:10069;width:600;height:408" coordsize="600,408" path="m,126l249,,600,177r,105l345,408,,234,,126xe" fillcolor="#039" strokecolor="#039">
+                <v:path arrowok="t"/>
+              </v:shape>
+              <v:shape id="_x0000_s61234" style="position:absolute;left:4274;top:10209;width:330;height:252;mso-wrap-style:square;mso-wrap-distance-left:9pt;mso-wrap-distance-top:0;mso-wrap-distance-right:9pt;mso-wrap-distance-bottom:0;mso-position-horizontal:absolute;mso-position-horizontal-relative:text;mso-position-vertical:absolute;mso-position-vertical-relative:text;v-text-anchor:top" coordsize="330,252" path="m,l,87,330,252r,-84l,xe" fillcolor="#09f" strokecolor="white">
+                <v:path arrowok="t"/>
+              </v:shape>
+              <v:shape id="_x0000_s61235" style="position:absolute;left:4604;top:10257;width:243;height:204;mso-wrap-style:square;mso-wrap-distance-left:9pt;mso-wrap-distance-top:0;mso-wrap-distance-right:9pt;mso-wrap-distance-bottom:0;mso-position-horizontal:absolute;mso-position-horizontal-relative:text;mso-position-vertical:absolute;mso-position-vertical-relative:text;v-text-anchor:top" coordsize="243,204" path="m,204l243,84,240,,,119r,85xe" fillcolor="#039" strokecolor="white">
+                <v:path arrowok="t"/>
+              </v:shape>
+              <v:shape id="_x0000_s61236" style="position:absolute;left:4274;top:10086;width:570;height:288;mso-wrap-style:square;mso-wrap-distance-left:9pt;mso-wrap-distance-top:0;mso-wrap-distance-right:9pt;mso-wrap-distance-bottom:0;mso-position-horizontal:absolute;mso-position-horizontal-relative:text;mso-position-vertical:absolute;mso-position-vertical-relative:text;v-text-anchor:top" coordsize="570,288" path="m,120l330,288,570,171,237,,,120xe" fillcolor="#9cf" strokecolor="white">
+                <v:path arrowok="t"/>
+              </v:shape>
+              <v:line id="_x0000_s61237" style="position:absolute" from="4331,10281" to="4568,10401" strokecolor="white">
+                <v:stroke dashstyle="1 1"/>
+              </v:line>
+              <v:shape id="_x0000_s61238" style="position:absolute;left:4413;top:10176;width:185;height:93" coordsize="1338,672" path="m18,12l,231,123,168,1134,672,1338,564,324,63,444,,18,12xe" strokecolor="#039 [3204]" strokeweight=".25pt">
+                <v:path arrowok="t"/>
+              </v:shape>
+              <v:shape id="_x0000_s61239" style="position:absolute;left:4485;top:10137;width:185;height:93" coordsize="1338,672" path="m18,12l,231,123,168,1134,672,1338,564,324,63,444,,18,12xe" strokecolor="#039 [3204]" strokeweight=".25pt">
+                <v:path arrowok="t"/>
+              </v:shape>
+              <v:shape id="_x0000_s61240" style="position:absolute;left:4530;top:10197;width:185;height:93;flip:x y" coordsize="1338,672" path="m18,12l,231,123,168,1134,672,1338,564,324,63,444,,18,12xe" strokecolor="#039 [3204]" strokeweight=".25pt">
+                <v:path arrowok="t"/>
+              </v:shape>
+              <v:shape id="_x0000_s61241" style="position:absolute;left:4458;top:10236;width:185;height:93;flip:x y" coordsize="1338,672" path="m18,12l,231,123,168,1134,672,1338,564,324,63,444,,18,12xe" strokecolor="#039 [3204]" strokeweight=".25pt">
+                <v:path arrowok="t"/>
+              </v:shape>
+            </v:group>
+            <v:group id="_x0000_s61279" style="position:absolute;left:9272;top:2377;width:348;height:411" coordorigin="2238,2577" coordsize="348,411" o:regroupid="43">
+              <v:shape id="_x0000_s61280" style="position:absolute;left:2238;top:2577;width:348;height:411" coordsize="348,411" path="m,57l81,15r39,18l183,,300,57r,123l348,210r,99l168,411,,324,,57xe" fillcolor="#039" strokecolor="#039">
+                <v:path arrowok="t"/>
+              </v:shape>
+              <v:shape id="_x0000_s61281" style="position:absolute;left:2322;top:2592;width:201;height:102;mso-wrap-style:square;mso-wrap-distance-left:9pt;mso-wrap-distance-top:0;mso-wrap-distance-right:9pt;mso-wrap-distance-bottom:0;mso-position-horizontal:absolute;mso-position-horizontal-relative:text;mso-position-vertical:absolute;mso-position-vertical-relative:text;v-text-anchor:top" coordsize="201,102" path="m201,51l96,,,54r102,48l201,51xe" fillcolor="#9cf" strokecolor="white">
+                <v:path arrowok="t"/>
+              </v:shape>
+              <v:shape id="_x0000_s61282" style="position:absolute;left:2454;top:2643;width:69;height:162;mso-wrap-style:square;mso-wrap-distance-left:9pt;mso-wrap-distance-top:0;mso-wrap-distance-right:9pt;mso-wrap-distance-bottom:0;mso-position-horizontal:absolute;mso-position-horizontal-relative:text;mso-position-vertical:absolute;mso-position-vertical-relative:text;v-text-anchor:top" coordsize="69,162" path="m69,123l69,,,39,,162,69,123xe" fillcolor="#039" strokecolor="white">
+                <v:path arrowok="t"/>
+              </v:shape>
+              <v:shape id="_x0000_s61283" style="position:absolute;left:2433;top:2766;width:138;height:84;mso-wrap-style:square;mso-wrap-distance-left:9pt;mso-wrap-distance-top:0;mso-wrap-distance-right:9pt;mso-wrap-distance-bottom:0;mso-position-horizontal:absolute;mso-position-horizontal-relative:text;mso-position-vertical:absolute;mso-position-vertical-relative:text;v-text-anchor:top" coordsize="138,84" path="m39,84l138,30,90,,,54,39,84xe" fillcolor="#9cf" strokecolor="white">
+                <v:path arrowok="t"/>
+              </v:shape>
+              <v:shape id="_x0000_s61284" style="position:absolute;left:2253;top:2643;width:150;height:327;mso-wrap-style:square;mso-wrap-distance-left:9pt;mso-wrap-distance-top:0;mso-wrap-distance-right:9pt;mso-wrap-distance-bottom:0;mso-position-horizontal:absolute;mso-position-horizontal-relative:text;mso-position-vertical:absolute;mso-position-vertical-relative:text;v-text-anchor:top" coordsize="150,327" path="m,l,249r150,78l150,75,,xe" fillcolor="#09f" strokecolor="white">
+                <v:path arrowok="t"/>
+              </v:shape>
+              <v:shape id="_x0000_s61285" style="position:absolute;left:2403;top:2796;width:168;height:174;mso-wrap-style:square;mso-wrap-distance-left:9pt;mso-wrap-distance-top:0;mso-wrap-distance-right:9pt;mso-wrap-distance-bottom:0;mso-position-horizontal:absolute;mso-position-horizontal-relative:text;mso-position-vertical:absolute;mso-position-vertical-relative:text;v-text-anchor:top" coordsize="168,174" path="m3,174l168,81,168,,,93r3,81xe" fillcolor="#039" strokecolor="white">
+                <v:path arrowok="t"/>
+              </v:shape>
+              <v:shape id="_x0000_s61286" style="position:absolute;left:2403;top:2682;width:69;height:204;mso-wrap-style:square;mso-wrap-distance-left:9pt;mso-wrap-distance-top:0;mso-wrap-distance-right:9pt;mso-wrap-distance-bottom:0;mso-position-horizontal:absolute;mso-position-horizontal-relative:text;mso-position-vertical:absolute;mso-position-vertical-relative:text;v-text-anchor:top" coordsize="69,204" path="m,33l,204,69,168,69,,,33xe" fillcolor="#039" strokecolor="white">
+                <v:path arrowok="t"/>
+              </v:shape>
+              <v:shape id="_x0000_s61287" style="position:absolute;left:2253;top:2607;width:219;height:108;mso-wrap-style:square;mso-wrap-distance-left:9pt;mso-wrap-distance-top:0;mso-wrap-distance-right:9pt;mso-wrap-distance-bottom:0;mso-position-horizontal:absolute;mso-position-horizontal-relative:text;mso-position-vertical:absolute;mso-position-vertical-relative:text;v-text-anchor:top" coordsize="219,108" path="m,36r150,72l219,75,69,,,36xe" fillcolor="#9cf" strokecolor="white">
+                <v:path arrowok="t"/>
+              </v:shape>
+              <v:line id="_x0000_s61288" style="position:absolute" from="2259,2808" to="2403,2886" strokecolor="white"/>
+              <v:shape id="_x0000_s61289" style="position:absolute;left:2286;top:2694;width:81;height:138;mso-wrap-style:square;mso-wrap-distance-left:9pt;mso-wrap-distance-top:0;mso-wrap-distance-right:9pt;mso-wrap-distance-bottom:0;mso-position-horizontal:absolute;mso-position-horizontal-relative:text;mso-position-vertical:absolute;mso-position-vertical-relative:text;v-text-anchor:top" coordsize="81,138" path="m,l,93r81,45l81,45,,xe" strokeweight=".5pt">
+                <v:fill color2="fill darken(118)" rotate="t" angle="-135" method="linear sigma" focus="100%" type="gradient"/>
+                <v:path arrowok="t"/>
+              </v:shape>
+              <v:line id="_x0000_s61290" style="position:absolute" from="2334,2892" to="2379,2916" strokecolor="white"/>
+            </v:group>
+            <v:group id="_x0000_s61317" style="position:absolute;left:3283;top:1360;width:492;height:311" coordorigin="1710,6250" coordsize="492,311" o:regroupid="43">
+              <v:rect id="_x0000_s61318" style="position:absolute;left:1710;top:6349;width:492;height:111" fillcolor="#039" strokecolor="#039"/>
+              <v:oval id="_x0000_s61319" style="position:absolute;left:1710;top:6361;width:492;height:200" fillcolor="#039" strokecolor="#039">
+                <o:extrusion v:ext="view" viewpoint="0,34.72222mm" viewpointorigin="0,.5" skewangle="90" lightposition="-50000" lightposition2="50000" type="perspective"/>
+              </v:oval>
+              <v:oval id="_x0000_s61320" style="position:absolute;left:1710;top:6250;width:492;height:200" fillcolor="#039" strokecolor="#039">
+                <o:extrusion v:ext="view" viewpoint="0,34.72222mm" viewpointorigin="0,.5" skewangle="90" lightposition="-50000" lightposition2="50000" type="perspective"/>
+              </v:oval>
+              <v:oval id="_x0000_s61321" style="position:absolute;left:1728;top:6381;width:456;height:164" fillcolor="#09f" strokecolor="white">
+                <v:fill color2="#039" rotate="t" angle="-90" focus="100%" type="gradient"/>
+              </v:oval>
+              <v:rect id="_x0000_s61322" style="position:absolute;left:1725;top:6342;width:456;height:119" fillcolor="#09f" stroked="f" strokecolor="white">
+                <v:fill color2="#039" rotate="t" angle="-90" focus="100%" type="gradient"/>
+              </v:rect>
+              <v:group id="_x0000_s61323" style="position:absolute;left:1729;top:6264;width:454;height:163" coordorigin="1825,6030" coordsize="454,163">
+                <v:oval id="_x0000_s61324" style="position:absolute;left:1825;top:6030;width:454;height:163" fillcolor="#9cf" strokecolor="white [3212]">
+                  <o:lock v:ext="edit" aspectratio="t"/>
+                </v:oval>
+                <v:shape id="_x0000_s61325" style="position:absolute;left:1956;top:6119;width:112;height:62" coordsize="630,354" path="m216,354l570,300,420,285,630,30,351,,141,258,,243,216,354xe" strokecolor="#039" strokeweight=".25pt">
+                  <v:path arrowok="t"/>
+                  <o:lock v:ext="edit" aspectratio="t"/>
+                </v:shape>
+                <v:shape id="_x0000_s61326" style="position:absolute;left:2036;top:6040;width:113;height:63;flip:x y" coordsize="630,354" path="m216,354l570,300,420,285,630,30,351,,141,258,,243,216,354xe" strokecolor="#039" strokeweight=".25pt">
+                  <v:path arrowok="t"/>
+                  <o:lock v:ext="edit" aspectratio="t"/>
+                </v:shape>
+                <v:shape id="_x0000_s61327" style="position:absolute;left:2077;top:6096;width:177;height:46" coordsize="996,261" path="m,102l45,237,96,177r798,84l996,141,192,57,243,,,102xe" strokecolor="#039" strokeweight=".25pt">
+                  <v:path arrowok="t"/>
+                  <o:lock v:ext="edit" aspectratio="t"/>
+                </v:shape>
+                <v:shape id="_x0000_s61328" style="position:absolute;left:1848;top:6080;width:178;height:47;flip:x y" coordsize="996,261" path="m,102l45,237,96,177r798,84l996,141,192,57,243,,,102xe" strokecolor="#039" strokeweight=".25pt">
+                  <v:path arrowok="t"/>
+                  <o:lock v:ext="edit" aspectratio="t"/>
+                </v:shape>
+              </v:group>
+              <v:shape id="_x0000_s61329" type="#_x0000_t32" style="position:absolute;left:1728;top:6354;width:0;height:111" o:connectortype="straight" strokecolor="white [3212]"/>
+              <v:shape id="_x0000_s61330" type="#_x0000_t32" style="position:absolute;left:2184;top:6354;width:0;height:111" o:connectortype="straight" strokecolor="white [3212]"/>
+            </v:group>
+            <v:group id="_x0000_s61331" style="position:absolute;left:3283;top:6360;width:492;height:311" coordorigin="1710,6250" coordsize="492,311" o:regroupid="43">
+              <v:rect id="_x0000_s61332" style="position:absolute;left:1710;top:6349;width:492;height:111" fillcolor="#039" strokecolor="#039"/>
+              <v:oval id="_x0000_s61333" style="position:absolute;left:1710;top:6361;width:492;height:200" fillcolor="#039" strokecolor="#039">
+                <o:extrusion v:ext="view" viewpoint="0,34.72222mm" viewpointorigin="0,.5" skewangle="90" lightposition="-50000" lightposition2="50000" type="perspective"/>
+              </v:oval>
+              <v:oval id="_x0000_s61334" style="position:absolute;left:1710;top:6250;width:492;height:200" fillcolor="#039" strokecolor="#039">
+                <o:extrusion v:ext="view" viewpoint="0,34.72222mm" viewpointorigin="0,.5" skewangle="90" lightposition="-50000" lightposition2="50000" type="perspective"/>
+              </v:oval>
+              <v:oval id="_x0000_s61335" style="position:absolute;left:1728;top:6381;width:456;height:164" fillcolor="#09f" strokecolor="white">
+                <v:fill color2="#039" rotate="t" angle="-90" focus="100%" type="gradient"/>
+              </v:oval>
+              <v:rect id="_x0000_s61336" style="position:absolute;left:1725;top:6342;width:456;height:119" fillcolor="#09f" stroked="f" strokecolor="white">
+                <v:fill color2="#039" rotate="t" angle="-90" focus="100%" type="gradient"/>
+              </v:rect>
+              <v:group id="_x0000_s61337" style="position:absolute;left:1729;top:6264;width:454;height:163" coordorigin="1825,6030" coordsize="454,163">
+                <v:oval id="_x0000_s61338" style="position:absolute;left:1825;top:6030;width:454;height:163" fillcolor="#9cf" strokecolor="white [3212]">
+                  <o:lock v:ext="edit" aspectratio="t"/>
+                </v:oval>
+                <v:shape id="_x0000_s61339" style="position:absolute;left:1956;top:6119;width:112;height:62" coordsize="630,354" path="m216,354l570,300,420,285,630,30,351,,141,258,,243,216,354xe" strokecolor="#039" strokeweight=".25pt">
+                  <v:path arrowok="t"/>
+                  <o:lock v:ext="edit" aspectratio="t"/>
+                </v:shape>
+                <v:shape id="_x0000_s61340" style="position:absolute;left:2036;top:6040;width:113;height:63;flip:x y" coordsize="630,354" path="m216,354l570,300,420,285,630,30,351,,141,258,,243,216,354xe" strokecolor="#039" strokeweight=".25pt">
+                  <v:path arrowok="t"/>
+                  <o:lock v:ext="edit" aspectratio="t"/>
+                </v:shape>
+                <v:shape id="_x0000_s61341" style="position:absolute;left:2077;top:6096;width:177;height:46" coordsize="996,261" path="m,102l45,237,96,177r798,84l996,141,192,57,243,,,102xe" strokecolor="#039" strokeweight=".25pt">
+                  <v:path arrowok="t"/>
+                  <o:lock v:ext="edit" aspectratio="t"/>
+                </v:shape>
+                <v:shape id="_x0000_s61342" style="position:absolute;left:1848;top:6080;width:178;height:47;flip:x y" coordsize="996,261" path="m,102l45,237,96,177r798,84l996,141,192,57,243,,,102xe" strokecolor="#039" strokeweight=".25pt">
+                  <v:path arrowok="t"/>
+                  <o:lock v:ext="edit" aspectratio="t"/>
+                </v:shape>
+              </v:group>
+              <v:shape id="_x0000_s61343" type="#_x0000_t32" style="position:absolute;left:1728;top:6354;width:0;height:111" o:connectortype="straight" strokecolor="white [3212]"/>
+              <v:shape id="_x0000_s61344" type="#_x0000_t32" style="position:absolute;left:2184;top:6354;width:0;height:111" o:connectortype="straight" strokecolor="white [3212]"/>
+            </v:group>
+            <v:group id="_x0000_s61345" style="position:absolute;left:3848;top:1586;width:2034;height:452" coordorigin="2040,1473" coordsize="2034,452" o:regroupid="43">
+              <v:rect id="_x0000_s61346" style="position:absolute;left:2153;top:1586;width:1921;height:226" strokecolor="#933 [3208]"/>
+              <v:rect id="_x0000_s61347" style="position:absolute;left:2040;top:1473;width:904;height:452" filled="f" fillcolor="white [3212]" stroked="f" strokecolor="#039 [3204]">
+                <v:textbox style="mso-next-textbox:#_x0000_s61347">
+                  <w:txbxContent>
+                    <w:p>
+                      <w:pPr>
+                        <w:spacing w:before="60" w:after="0" w:line="240" w:lineRule="auto"/>
+                        <w:rPr>
+                          <w:rFonts w:asciiTheme="minorHAnsi" w:hAnsiTheme="minorHAnsi"/>
+                          <w:sz w:val="17"/>
+                          <w:szCs w:val="17"/>
+                          <w:lang w:val="en-GB"/>
+                        </w:rPr>
+                      </w:pPr>
+                      <w:r>
+                        <w:rPr>
+                          <w:rFonts w:asciiTheme="minorHAnsi" w:hAnsiTheme="minorHAnsi"/>
+                          <w:sz w:val="17"/>
+                          <w:szCs w:val="17"/>
+                          <w:lang w:val="en-GB"/>
+                        </w:rPr>
+                        <w:t>Subnet:</w:t>
+                      </w:r>
+                    </w:p>
+                  </w:txbxContent>
+                </v:textbox>
+              </v:rect>
+            </v:group>
+            <v:group id="_x0000_s61348" style="position:absolute;left:3848;top:5993;width:2034;height:452" coordorigin="2040,1473" coordsize="2034,452" o:regroupid="43">
+              <v:rect id="_x0000_s61349" style="position:absolute;left:2153;top:1586;width:1921;height:226" strokecolor="#933 [3208]"/>
+              <v:rect id="_x0000_s61350" style="position:absolute;left:2040;top:1473;width:904;height:452" filled="f" fillcolor="white [3212]" stroked="f" strokecolor="#039 [3204]">
+                <v:textbox style="mso-next-textbox:#_x0000_s61350">
+                  <w:txbxContent>
+                    <w:p>
+                      <w:pPr>
+                        <w:spacing w:before="60" w:after="0" w:line="240" w:lineRule="auto"/>
+                        <w:rPr>
+                          <w:rFonts w:asciiTheme="minorHAnsi" w:hAnsiTheme="minorHAnsi"/>
+                          <w:sz w:val="17"/>
+                          <w:szCs w:val="17"/>
+                          <w:lang w:val="en-GB"/>
+                        </w:rPr>
+                      </w:pPr>
+                      <w:r>
+                        <w:rPr>
+                          <w:rFonts w:asciiTheme="minorHAnsi" w:hAnsiTheme="minorHAnsi"/>
+                          <w:sz w:val="17"/>
+                          <w:szCs w:val="17"/>
+                          <w:lang w:val="en-GB"/>
+                        </w:rPr>
+                        <w:t>Subnet:</w:t>
+                      </w:r>
+                    </w:p>
+                  </w:txbxContent>
+                </v:textbox>
+              </v:rect>
+            </v:group>
+            <v:group id="_x0000_s61351" style="position:absolute;left:3523;top:5202;width:1568;height:452" coordorigin="2266,5428" coordsize="1568,452" o:regroupid="43">
+              <v:rect id="_x0000_s61352" style="position:absolute;left:2379;top:5541;width:1455;height:226" strokecolor="#933 [3208]"/>
+              <v:rect id="_x0000_s61353" style="position:absolute;left:2266;top:5428;width:904;height:452" filled="f" fillcolor="white [3212]" stroked="f" strokecolor="#039 [3204]">
+                <v:textbox style="mso-next-textbox:#_x0000_s61353">
+                  <w:txbxContent>
+                    <w:p>
+                      <w:pPr>
+                        <w:spacing w:before="60" w:after="0" w:line="240" w:lineRule="auto"/>
+                        <w:rPr>
+                          <w:rFonts w:asciiTheme="minorHAnsi" w:hAnsiTheme="minorHAnsi"/>
+                          <w:sz w:val="17"/>
+                          <w:szCs w:val="17"/>
+                          <w:lang w:val="en-GB"/>
+                        </w:rPr>
+                      </w:pPr>
+                      <w:r>
+                        <w:rPr>
+                          <w:rFonts w:asciiTheme="minorHAnsi" w:hAnsiTheme="minorHAnsi"/>
+                          <w:sz w:val="17"/>
+                          <w:szCs w:val="17"/>
+                          <w:lang w:val="en-GB"/>
+                        </w:rPr>
+                        <w:t>IP:</w:t>
+                      </w:r>
+                    </w:p>
+                  </w:txbxContent>
+                </v:textbox>
+              </v:rect>
+            </v:group>
+            <v:group id="_x0000_s61354" style="position:absolute;left:3523;top:4750;width:1568;height:452" coordorigin="2266,5428" coordsize="1568,452" o:regroupid="43">
+              <v:rect id="_x0000_s61355" style="position:absolute;left:2379;top:5541;width:1455;height:226" strokecolor="#933 [3208]"/>
+              <v:rect id="_x0000_s61356" style="position:absolute;left:2266;top:5428;width:904;height:452" filled="f" fillcolor="white [3212]" stroked="f" strokecolor="#039 [3204]">
+                <v:textbox style="mso-next-textbox:#_x0000_s61356">
+                  <w:txbxContent>
+                    <w:p>
+                      <w:pPr>
+                        <w:spacing w:before="60" w:after="0" w:line="240" w:lineRule="auto"/>
+                        <w:rPr>
+                          <w:rFonts w:asciiTheme="minorHAnsi" w:hAnsiTheme="minorHAnsi"/>
+                          <w:sz w:val="17"/>
+                          <w:szCs w:val="17"/>
+                          <w:lang w:val="en-GB"/>
+                        </w:rPr>
+                      </w:pPr>
+                      <w:r>
+                        <w:rPr>
+                          <w:rFonts w:asciiTheme="minorHAnsi" w:hAnsiTheme="minorHAnsi"/>
+                          <w:sz w:val="17"/>
+                          <w:szCs w:val="17"/>
+                          <w:lang w:val="en-GB"/>
+                        </w:rPr>
+                        <w:t>Port:</w:t>
+                      </w:r>
+                    </w:p>
+                  </w:txbxContent>
+                </v:textbox>
+              </v:rect>
+            </v:group>
+            <v:group id="_x0000_s61357" style="position:absolute;left:3523;top:2829;width:1568;height:452" coordorigin="2266,5428" coordsize="1568,452" o:regroupid="43">
+              <v:rect id="_x0000_s61358" style="position:absolute;left:2379;top:5541;width:1455;height:226" strokecolor="#933 [3208]"/>
+              <v:rect id="_x0000_s61359" style="position:absolute;left:2266;top:5428;width:904;height:452" filled="f" fillcolor="white [3212]" stroked="f" strokecolor="#039 [3204]">
+                <v:textbox style="mso-next-textbox:#_x0000_s61359">
+                  <w:txbxContent>
+                    <w:p>
+                      <w:pPr>
+                        <w:spacing w:before="60" w:after="0" w:line="240" w:lineRule="auto"/>
+                        <w:rPr>
+                          <w:rFonts w:asciiTheme="minorHAnsi" w:hAnsiTheme="minorHAnsi"/>
+                          <w:sz w:val="17"/>
+                          <w:szCs w:val="17"/>
+                          <w:lang w:val="en-GB"/>
+                        </w:rPr>
+                      </w:pPr>
+                      <w:r>
+                        <w:rPr>
+                          <w:rFonts w:asciiTheme="minorHAnsi" w:hAnsiTheme="minorHAnsi"/>
+                          <w:sz w:val="17"/>
+                          <w:szCs w:val="17"/>
+                          <w:lang w:val="en-GB"/>
+                        </w:rPr>
+                        <w:t>IP:</w:t>
+                      </w:r>
+                    </w:p>
+                  </w:txbxContent>
+                </v:textbox>
+              </v:rect>
+            </v:group>
+            <v:group id="_x0000_s61360" style="position:absolute;left:3523;top:2377;width:1568;height:452" coordorigin="2266,5428" coordsize="1568,452" o:regroupid="43">
+              <v:rect id="_x0000_s61361" style="position:absolute;left:2379;top:5541;width:1455;height:226" strokecolor="#933 [3208]"/>
+              <v:rect id="_x0000_s61362" style="position:absolute;left:2266;top:5428;width:904;height:452" filled="f" fillcolor="white [3212]" stroked="f" strokecolor="#039 [3204]">
+                <v:textbox style="mso-next-textbox:#_x0000_s61362">
+                  <w:txbxContent>
+                    <w:p>
+                      <w:pPr>
+                        <w:spacing w:before="60" w:after="0" w:line="240" w:lineRule="auto"/>
+                        <w:rPr>
+                          <w:rFonts w:asciiTheme="minorHAnsi" w:hAnsiTheme="minorHAnsi"/>
+                          <w:sz w:val="17"/>
+                          <w:szCs w:val="17"/>
+                          <w:lang w:val="en-GB"/>
+                        </w:rPr>
+                      </w:pPr>
+                      <w:r>
+                        <w:rPr>
+                          <w:rFonts w:asciiTheme="minorHAnsi" w:hAnsiTheme="minorHAnsi"/>
+                          <w:sz w:val="17"/>
+                          <w:szCs w:val="17"/>
+                          <w:lang w:val="en-GB"/>
+                        </w:rPr>
+                        <w:t>Port:</w:t>
+                      </w:r>
+                    </w:p>
+                  </w:txbxContent>
+                </v:textbox>
+              </v:rect>
+            </v:group>
+            <v:shape id="_x0000_s61363" style="position:absolute;left:3622;top:1586;width:339;height:452" coordsize="339,452" o:regroupid="43" path="m339,l226,r,226l,226r226,l226,452r113,e" filled="f" strokecolor="#c63 [3207]">
+              <v:path arrowok="t"/>
+            </v:shape>
+            <v:shape id="_x0000_s61364" style="position:absolute;left:3622;top:5993;width:339;height:452" coordsize="339,452" o:regroupid="43" path="m339,l226,r,226l,226r226,l226,452r113,e" filled="f" strokecolor="#c63 [3207]">
+              <v:path arrowok="t"/>
+            </v:shape>
+            <v:group id="_x0000_s61365" style="position:absolute;left:5091;top:2490;width:2034;height:452" coordorigin="2040,1473" coordsize="2034,452" o:regroupid="43">
+              <v:rect id="_x0000_s61366" style="position:absolute;left:2153;top:1586;width:1921;height:226" strokecolor="#933 [3208]"/>
+              <v:rect id="_x0000_s61367" style="position:absolute;left:2040;top:1473;width:904;height:452" filled="f" fillcolor="white [3212]" stroked="f" strokecolor="#039 [3204]">
+                <v:textbox style="mso-next-textbox:#_x0000_s61367">
+                  <w:txbxContent>
+                    <w:p>
+                      <w:pPr>
+                        <w:spacing w:before="60" w:after="0" w:line="240" w:lineRule="auto"/>
+                        <w:rPr>
+                          <w:rFonts w:asciiTheme="minorHAnsi" w:hAnsiTheme="minorHAnsi"/>
+                          <w:sz w:val="17"/>
+                          <w:szCs w:val="17"/>
+                          <w:lang w:val="en-GB"/>
+                        </w:rPr>
+                      </w:pPr>
+                      <w:r>
+                        <w:rPr>
+                          <w:rFonts w:asciiTheme="minorHAnsi" w:hAnsiTheme="minorHAnsi"/>
+                          <w:sz w:val="17"/>
+                          <w:szCs w:val="17"/>
+                          <w:lang w:val="en-GB"/>
+                        </w:rPr>
+                        <w:t>Subnet:</w:t>
+                      </w:r>
+                    </w:p>
+                  </w:txbxContent>
+                </v:textbox>
+              </v:rect>
+            </v:group>
+            <v:group id="_x0000_s61374" style="position:absolute;left:2831;top:3733;width:1019;height:452" coordorigin="1927,2716" coordsize="1019,452" o:regroupid="43">
+              <v:roundrect id="_x0000_s61375" style="position:absolute;left:2040;top:2829;width:906;height:226" arcsize="10923f" fillcolor="white [3212]" strokecolor="#933 [3208]">
+                <v:stroke endarrowwidth="narrow"/>
+              </v:roundrect>
+              <v:rect id="_x0000_s61376" style="position:absolute;left:1927;top:2716;width:904;height:452" filled="f" fillcolor="white [3212]" stroked="f" strokecolor="#039 [3204]">
+                <v:textbox style="mso-next-textbox:#_x0000_s61376">
+                  <w:txbxContent>
+                    <w:p>
+                      <w:pPr>
+                        <w:spacing w:before="60" w:after="0" w:line="240" w:lineRule="auto"/>
+                        <w:rPr>
+                          <w:rFonts w:asciiTheme="minorHAnsi" w:hAnsiTheme="minorHAnsi"/>
+                          <w:sz w:val="17"/>
+                          <w:szCs w:val="17"/>
+                          <w:lang w:val="en-GB"/>
+                        </w:rPr>
+                      </w:pPr>
+                      <w:r>
+                        <w:rPr>
+                          <w:rFonts w:asciiTheme="minorHAnsi" w:hAnsiTheme="minorHAnsi"/>
+                          <w:sz w:val="17"/>
+                          <w:szCs w:val="17"/>
+                          <w:lang w:val="en-GB"/>
+                        </w:rPr>
+                        <w:t>Router:</w:t>
+                      </w:r>
+                    </w:p>
+                  </w:txbxContent>
+                </v:textbox>
+              </v:rect>
+            </v:group>
+            <v:shape id="_x0000_s61377" style="position:absolute;left:3509;top:3168;width:1695;height:678" coordsize="452,678" o:regroupid="43" path="m,l,113r226,l226,678r,-565l452,113,452,e" filled="f" strokecolor="#c63 [3207]">
+              <v:path arrowok="t"/>
+            </v:shape>
+            <v:shape id="_x0000_s61378" style="position:absolute;left:3509;top:4185;width:1695;height:678;flip:y" coordsize="452,678" o:regroupid="43" path="m,l,113r226,l226,678r,-565l452,113,452,e" filled="f" strokecolor="#c63 [3207]">
+              <v:path arrowok="t"/>
+            </v:shape>
+            <v:group id="_x0000_s61379" style="position:absolute;left:4413;top:3507;width:1568;height:452" coordorigin="2266,5428" coordsize="1568,452" o:regroupid="43">
+              <v:rect id="_x0000_s61380" style="position:absolute;left:2379;top:5541;width:1455;height:226" strokecolor="#933 [3208]"/>
+              <v:rect id="_x0000_s61381" style="position:absolute;left:2266;top:5428;width:904;height:452" filled="f" fillcolor="white [3212]" stroked="f" strokecolor="#039 [3204]">
+                <v:textbox style="mso-next-textbox:#_x0000_s61381">
+                  <w:txbxContent>
+                    <w:p>
+                      <w:pPr>
+                        <w:spacing w:before="60" w:after="0" w:line="240" w:lineRule="auto"/>
+                        <w:rPr>
+                          <w:rFonts w:asciiTheme="minorHAnsi" w:hAnsiTheme="minorHAnsi"/>
+                          <w:sz w:val="17"/>
+                          <w:szCs w:val="17"/>
+                          <w:lang w:val="en-GB"/>
+                        </w:rPr>
+                      </w:pPr>
+                      <w:r>
+                        <w:rPr>
+                          <w:rFonts w:asciiTheme="minorHAnsi" w:hAnsiTheme="minorHAnsi"/>
+                          <w:sz w:val="17"/>
+                          <w:szCs w:val="17"/>
+                          <w:lang w:val="en-GB"/>
+                        </w:rPr>
+                        <w:t>IP:</w:t>
+                      </w:r>
+                    </w:p>
+                  </w:txbxContent>
+                </v:textbox>
+              </v:rect>
+            </v:group>
+            <v:shape id="_x0000_s61383" type="#_x0000_t32" style="position:absolute;left:7012;top:3620;width:0;height:226" o:connectortype="straight" o:regroupid="43" strokecolor="#c63 [3207]"/>
+            <v:shape id="_x0000_s61394" style="position:absolute;left:3848;top:3733;width:339;height:452" coordsize="339,452" o:regroupid="43" path="m,l113,r,226l339,226r-226,l113,452,,452e" filled="f" strokecolor="#c63 [3207]">
+              <v:path arrowok="t"/>
+            </v:shape>
+            <v:group id="_x0000_s61398" style="position:absolute;left:6447;top:3281;width:1019;height:452" coordorigin="1927,2716" coordsize="1019,452" o:regroupid="43">
+              <v:roundrect id="_x0000_s61399" style="position:absolute;left:2040;top:2829;width:906;height:226" arcsize="10923f" fillcolor="white [3212]" strokecolor="#933 [3208]">
+                <v:stroke endarrowwidth="narrow"/>
+              </v:roundrect>
+              <v:rect id="_x0000_s61400" style="position:absolute;left:1927;top:2716;width:904;height:452" filled="f" fillcolor="white [3212]" stroked="f" strokecolor="#039 [3204]">
+                <v:textbox style="mso-next-textbox:#_x0000_s61400">
+                  <w:txbxContent>
+                    <w:p>
+                      <w:pPr>
+                        <w:spacing w:before="60" w:after="0" w:line="240" w:lineRule="auto"/>
+                        <w:rPr>
+                          <w:rFonts w:asciiTheme="minorHAnsi" w:hAnsiTheme="minorHAnsi"/>
+                          <w:sz w:val="17"/>
+                          <w:szCs w:val="17"/>
+                          <w:lang w:val="en-GB"/>
+                        </w:rPr>
+                      </w:pPr>
+                      <w:r>
+                        <w:rPr>
+                          <w:rFonts w:asciiTheme="minorHAnsi" w:hAnsiTheme="minorHAnsi"/>
+                          <w:sz w:val="17"/>
+                          <w:szCs w:val="17"/>
+                          <w:lang w:val="en-GB"/>
+                        </w:rPr>
+                        <w:t>Switch:</w:t>
+                      </w:r>
+                    </w:p>
+                  </w:txbxContent>
+                </v:textbox>
+              </v:rect>
+            </v:group>
+            <v:group id="_x0000_s61427" style="position:absolute;left:8721;top:2942;width:1568;height:452" coordorigin="2266,5428" coordsize="1568,452" o:regroupid="43">
+              <v:rect id="_x0000_s61428" style="position:absolute;left:2379;top:5541;width:1455;height:226" strokecolor="#933 [3208]"/>
+              <v:rect id="_x0000_s61429" style="position:absolute;left:2266;top:5428;width:904;height:452" filled="f" fillcolor="white [3212]" stroked="f" strokecolor="#039 [3204]">
+                <v:textbox style="mso-next-textbox:#_x0000_s61429">
+                  <w:txbxContent>
+                    <w:p>
+                      <w:pPr>
+                        <w:spacing w:before="60" w:after="0" w:line="240" w:lineRule="auto"/>
+                        <w:rPr>
+                          <w:rFonts w:asciiTheme="minorHAnsi" w:hAnsiTheme="minorHAnsi"/>
+                          <w:sz w:val="17"/>
+                          <w:szCs w:val="17"/>
+                          <w:lang w:val="en-GB"/>
+                        </w:rPr>
+                      </w:pPr>
+                      <w:r>
+                        <w:rPr>
+                          <w:rFonts w:asciiTheme="minorHAnsi" w:hAnsiTheme="minorHAnsi"/>
+                          <w:sz w:val="17"/>
+                          <w:szCs w:val="17"/>
+                          <w:lang w:val="en-GB"/>
+                        </w:rPr>
+                        <w:t>IP:</w:t>
+                      </w:r>
+                    </w:p>
+                  </w:txbxContent>
+                </v:textbox>
+              </v:rect>
+            </v:group>
+            <v:shape id="_x0000_s61430" style="position:absolute;left:8707;top:2829;width:1695;height:226" coordsize="678,226" o:regroupid="43" path="m,226l,113r339,l339,r,113l678,113r,113e" filled="f" strokecolor="#c63 [3207]">
+              <v:path arrowok="t"/>
+            </v:shape>
+            <v:group id="_x0000_s61437" style="position:absolute;left:1814;top:7010;width:2712;height:1130" coordorigin="1814,5767" coordsize="2712,1130" o:regroupid="43">
+              <v:rect id="_x0000_s61438" style="position:absolute;left:1927;top:5880;width:2599;height:226" fillcolor="#9cf [3206]" strokecolor="#039 [3204]"/>
+              <v:rect id="_x0000_s61439" style="position:absolute;left:1927;top:6106;width:2599;height:791" fillcolor="white [3212]" strokecolor="#039 [3204]"/>
+              <v:rect id="_x0000_s67584" style="position:absolute;left:1814;top:5767;width:1130;height:452" filled="f" fillcolor="white [3212]" stroked="f" strokecolor="#039 [3204]">
+                <v:textbox style="mso-next-textbox:#_x0000_s67584">
+                  <w:txbxContent>
+                    <w:p>
+                      <w:pPr>
+                        <w:spacing w:before="60" w:after="0" w:line="240" w:lineRule="auto"/>
+                        <w:rPr>
+                          <w:rFonts w:asciiTheme="minorHAnsi" w:hAnsiTheme="minorHAnsi"/>
+                          <w:sz w:val="17"/>
+                          <w:szCs w:val="17"/>
+                          <w:lang w:val="en-GB"/>
+                        </w:rPr>
+                      </w:pPr>
+                      <w:r>
+                        <w:rPr>
+                          <w:rFonts w:asciiTheme="minorHAnsi" w:hAnsiTheme="minorHAnsi"/>
+                          <w:sz w:val="17"/>
+                          <w:szCs w:val="17"/>
+                          <w:lang w:val="en-GB"/>
+                        </w:rPr>
+                        <w:t>Group:</w:t>
+                      </w:r>
+                    </w:p>
+                  </w:txbxContent>
+                </v:textbox>
+              </v:rect>
+              <v:rect id="_x0000_s67585" style="position:absolute;left:1814;top:6007;width:1130;height:452" filled="f" fillcolor="white [3212]" stroked="f" strokecolor="#039 [3204]">
+                <v:textbox style="mso-next-textbox:#_x0000_s67585">
+                  <w:txbxContent>
+                    <w:p>
+                      <w:pPr>
+                        <w:spacing w:before="60" w:after="0" w:line="240" w:lineRule="auto"/>
+                        <w:rPr>
+                          <w:rFonts w:asciiTheme="minorHAnsi" w:hAnsiTheme="minorHAnsi"/>
+                          <w:sz w:val="17"/>
+                          <w:szCs w:val="17"/>
+                          <w:lang w:val="en-GB"/>
+                        </w:rPr>
+                      </w:pPr>
+                      <w:r>
+                        <w:rPr>
+                          <w:rFonts w:asciiTheme="minorHAnsi" w:hAnsiTheme="minorHAnsi"/>
+                          <w:sz w:val="17"/>
+                          <w:szCs w:val="17"/>
+                          <w:lang w:val="en-GB"/>
+                        </w:rPr>
+                        <w:t>Students:</w:t>
+                      </w:r>
+                    </w:p>
+                  </w:txbxContent>
+                </v:textbox>
+              </v:rect>
+            </v:group>
+            <v:group id="_x0000_s67586" style="position:absolute;left:1927;top:1247;width:1019;height:452" coordorigin="1927,2716" coordsize="1019,452" o:regroupid="43">
+              <v:roundrect id="_x0000_s67587" style="position:absolute;left:2040;top:2829;width:906;height:226" arcsize="10923f" fillcolor="white [3212]" strokecolor="#933 [3208]">
+                <v:stroke endarrowwidth="narrow"/>
+              </v:roundrect>
+              <v:rect id="_x0000_s67588" style="position:absolute;left:1927;top:2716;width:904;height:452" filled="f" fillcolor="white [3212]" stroked="f" strokecolor="#039 [3204]">
+                <v:textbox style="mso-next-textbox:#_x0000_s67588">
+                  <w:txbxContent>
+                    <w:p>
+                      <w:pPr>
+                        <w:spacing w:before="60" w:after="0" w:line="240" w:lineRule="auto"/>
+                        <w:rPr>
+                          <w:rFonts w:asciiTheme="minorHAnsi" w:hAnsiTheme="minorHAnsi"/>
+                          <w:sz w:val="17"/>
+                          <w:szCs w:val="17"/>
+                          <w:lang w:val="en-GB"/>
+                        </w:rPr>
+                      </w:pPr>
+                      <w:r>
+                        <w:rPr>
+                          <w:rFonts w:asciiTheme="minorHAnsi" w:hAnsiTheme="minorHAnsi"/>
+                          <w:sz w:val="17"/>
+                          <w:szCs w:val="17"/>
+                          <w:lang w:val="en-GB"/>
+                        </w:rPr>
+                        <w:t>Router:</w:t>
+                      </w:r>
+                    </w:p>
+                  </w:txbxContent>
+                </v:textbox>
+              </v:rect>
+            </v:group>
+            <v:shape id="_x0000_s67589" style="position:absolute;left:2944;top:1247;width:339;height:452" coordsize="339,452" o:regroupid="43" path="m,l113,r,226l339,226r-226,l113,452,,452e" filled="f" strokecolor="#c63 [3207]">
+              <v:path arrowok="t"/>
+            </v:shape>
+            <v:group id="_x0000_s67590" style="position:absolute;left:1927;top:6219;width:1019;height:452" coordorigin="1927,2716" coordsize="1019,452" o:regroupid="43">
+              <v:roundrect id="_x0000_s67591" style="position:absolute;left:2040;top:2829;width:906;height:226" arcsize="10923f" fillcolor="white [3212]" strokecolor="#933 [3208]">
+                <v:stroke endarrowwidth="narrow"/>
+              </v:roundrect>
+              <v:rect id="_x0000_s67592" style="position:absolute;left:1927;top:2716;width:904;height:452" filled="f" fillcolor="white [3212]" stroked="f" strokecolor="#039 [3204]">
+                <v:textbox style="mso-next-textbox:#_x0000_s67592">
+                  <w:txbxContent>
+                    <w:p>
+                      <w:pPr>
+                        <w:spacing w:before="60" w:after="0" w:line="240" w:lineRule="auto"/>
+                        <w:rPr>
+                          <w:rFonts w:asciiTheme="minorHAnsi" w:hAnsiTheme="minorHAnsi"/>
+                          <w:sz w:val="17"/>
+                          <w:szCs w:val="17"/>
+                          <w:lang w:val="en-GB"/>
+                        </w:rPr>
+                      </w:pPr>
+                      <w:r>
+                        <w:rPr>
+                          <w:rFonts w:asciiTheme="minorHAnsi" w:hAnsiTheme="minorHAnsi"/>
+                          <w:sz w:val="17"/>
+                          <w:szCs w:val="17"/>
+                          <w:lang w:val="en-GB"/>
+                        </w:rPr>
+                        <w:t>Router:</w:t>
+                      </w:r>
+                    </w:p>
+                  </w:txbxContent>
+                </v:textbox>
+              </v:rect>
+            </v:group>
+            <v:shape id="_x0000_s67593" style="position:absolute;left:2944;top:6219;width:339;height:452" coordsize="339,452" o:regroupid="43" path="m,l113,r,226l339,226r-226,l113,452,,452e" filled="f" strokecolor="#c63 [3207]">
+              <v:path arrowok="t"/>
+            </v:shape>
+            <v:shape id="_x0000_s67594" style="position:absolute;left:5543;top:3959;width:1356;height:452" coordsize="1356,452" o:regroupid="43" path="m,452l,339r1017,l1017,r,339l1356,339r,113e" filled="f" strokecolor="#c63 [3207]">
+              <v:path arrowok="t"/>
+            </v:shape>
+            <v:group id="_x0000_s67595" style="position:absolute;left:5571;top:4524;width:1215;height:452" coordorigin="4441,3733" coordsize="1215,452" o:regroupid="43">
+              <v:rect id="_x0000_s61402" style="position:absolute;left:4526;top:3846;width:1130;height:226" o:regroupid="42" strokecolor="#933 [3208]"/>
+              <v:rect id="_x0000_s61403" style="position:absolute;left:4441;top:3733;width:904;height:452" o:regroupid="42" filled="f" fillcolor="white [3212]" stroked="f" strokecolor="#039 [3204]">
+                <v:textbox style="mso-next-textbox:#_x0000_s61403">
+                  <w:txbxContent>
+                    <w:p>
+                      <w:pPr>
+                        <w:spacing w:before="60" w:after="0" w:line="240" w:lineRule="auto"/>
+                        <w:rPr>
+                          <w:rFonts w:asciiTheme="minorHAnsi" w:hAnsiTheme="minorHAnsi"/>
+                          <w:sz w:val="17"/>
+                          <w:szCs w:val="17"/>
+                          <w:lang w:val="en-GB"/>
+                        </w:rPr>
+                      </w:pPr>
+                      <w:r>
+                        <w:rPr>
+                          <w:rFonts w:asciiTheme="minorHAnsi" w:hAnsiTheme="minorHAnsi"/>
+                          <w:sz w:val="17"/>
+                          <w:szCs w:val="17"/>
+                          <w:lang w:val="en-GB"/>
+                        </w:rPr>
+                        <w:t>VLAN:</w:t>
+                      </w:r>
+                    </w:p>
+                  </w:txbxContent>
+                </v:textbox>
+              </v:rect>
+            </v:group>
+            <v:group id="_x0000_s67596" style="position:absolute;left:5571;top:4298;width:1215;height:452" coordorigin="4441,3507" coordsize="1215,452" o:regroupid="43">
+              <v:rect id="_x0000_s61396" style="position:absolute;left:4526;top:3620;width:1130;height:226" o:regroupid="42" strokecolor="#933 [3208]"/>
+              <v:rect id="_x0000_s61397" style="position:absolute;left:4441;top:3507;width:904;height:452" o:regroupid="42" filled="f" fillcolor="white [3212]" stroked="f" strokecolor="#039 [3204]">
+                <v:textbox style="mso-next-textbox:#_x0000_s61397">
+                  <w:txbxContent>
+                    <w:p>
+                      <w:pPr>
+                        <w:spacing w:before="60" w:after="0" w:line="240" w:lineRule="auto"/>
+                        <w:rPr>
+                          <w:rFonts w:asciiTheme="minorHAnsi" w:hAnsiTheme="minorHAnsi"/>
+                          <w:sz w:val="17"/>
+                          <w:szCs w:val="17"/>
+                          <w:lang w:val="en-GB"/>
+                        </w:rPr>
+                      </w:pPr>
+                      <w:r>
+                        <w:rPr>
+                          <w:rFonts w:asciiTheme="minorHAnsi" w:hAnsiTheme="minorHAnsi"/>
+                          <w:sz w:val="17"/>
+                          <w:szCs w:val="17"/>
+                          <w:lang w:val="en-GB"/>
+                        </w:rPr>
+                        <w:t>Port:</w:t>
+                      </w:r>
+                    </w:p>
+                  </w:txbxContent>
+                </v:textbox>
+              </v:rect>
+            </v:group>
+            <v:group id="_x0000_s67597" style="position:absolute;left:9272;top:4976;width:348;height:411" coordorigin="2238,2577" coordsize="348,411" o:regroupid="43">
+              <v:shape id="_x0000_s67598" style="position:absolute;left:2238;top:2577;width:348;height:411" coordsize="348,411" path="m,57l81,15r39,18l183,,300,57r,123l348,210r,99l168,411,,324,,57xe" fillcolor="#039" strokecolor="#039">
+                <v:path arrowok="t"/>
+              </v:shape>
+              <v:shape id="_x0000_s67599" style="position:absolute;left:2322;top:2592;width:201;height:102;mso-wrap-style:square;mso-wrap-distance-left:9pt;mso-wrap-distance-top:0;mso-wrap-distance-right:9pt;mso-wrap-distance-bottom:0;mso-position-horizontal:absolute;mso-position-horizontal-relative:text;mso-position-vertical:absolute;mso-position-vertical-relative:text;v-text-anchor:top" coordsize="201,102" path="m201,51l96,,,54r102,48l201,51xe" fillcolor="#9cf" strokecolor="white">
+                <v:path arrowok="t"/>
+              </v:shape>
+              <v:shape id="_x0000_s67600" style="position:absolute;left:2454;top:2643;width:69;height:162;mso-wrap-style:square;mso-wrap-distance-left:9pt;mso-wrap-distance-top:0;mso-wrap-distance-right:9pt;mso-wrap-distance-bottom:0;mso-position-horizontal:absolute;mso-position-horizontal-relative:text;mso-position-vertical:absolute;mso-position-vertical-relative:text;v-text-anchor:top" coordsize="69,162" path="m69,123l69,,,39,,162,69,123xe" fillcolor="#039" strokecolor="white">
+                <v:path arrowok="t"/>
+              </v:shape>
+              <v:shape id="_x0000_s67601" style="position:absolute;left:2433;top:2766;width:138;height:84;mso-wrap-style:square;mso-wrap-distance-left:9pt;mso-wrap-distance-top:0;mso-wrap-distance-right:9pt;mso-wrap-distance-bottom:0;mso-position-horizontal:absolute;mso-position-horizontal-relative:text;mso-position-vertical:absolute;mso-position-vertical-relative:text;v-text-anchor:top" coordsize="138,84" path="m39,84l138,30,90,,,54,39,84xe" fillcolor="#9cf" strokecolor="white">
+                <v:path arrowok="t"/>
+              </v:shape>
+              <v:shape id="_x0000_s67602" style="position:absolute;left:2253;top:2643;width:150;height:327;mso-wrap-style:square;mso-wrap-distance-left:9pt;mso-wrap-distance-top:0;mso-wrap-distance-right:9pt;mso-wrap-distance-bottom:0;mso-position-horizontal:absolute;mso-position-horizontal-relative:text;mso-position-vertical:absolute;mso-position-vertical-relative:text;v-text-anchor:top" coordsize="150,327" path="m,l,249r150,78l150,75,,xe" fillcolor="#09f" strokecolor="white">
+                <v:path arrowok="t"/>
+              </v:shape>
+              <v:shape id="_x0000_s67603" style="position:absolute;left:2403;top:2796;width:168;height:174;mso-wrap-style:square;mso-wrap-distance-left:9pt;mso-wrap-distance-top:0;mso-wrap-distance-right:9pt;mso-wrap-distance-bottom:0;mso-position-horizontal:absolute;mso-position-horizontal-relative:text;mso-position-vertical:absolute;mso-position-vertical-relative:text;v-text-anchor:top" coordsize="168,174" path="m3,174l168,81,168,,,93r3,81xe" fillcolor="#039" strokecolor="white">
+                <v:path arrowok="t"/>
+              </v:shape>
+              <v:shape id="_x0000_s67604" style="position:absolute;left:2403;top:2682;width:69;height:204;mso-wrap-style:square;mso-wrap-distance-left:9pt;mso-wrap-distance-top:0;mso-wrap-distance-right:9pt;mso-wrap-distance-bottom:0;mso-position-horizontal:absolute;mso-position-horizontal-relative:text;mso-position-vertical:absolute;mso-position-vertical-relative:text;v-text-anchor:top" coordsize="69,204" path="m,33l,204,69,168,69,,,33xe" fillcolor="#039" strokecolor="white">
+                <v:path arrowok="t"/>
+              </v:shape>
+              <v:shape id="_x0000_s67605" style="position:absolute;left:2253;top:2607;width:219;height:108;mso-wrap-style:square;mso-wrap-distance-left:9pt;mso-wrap-distance-top:0;mso-wrap-distance-right:9pt;mso-wrap-distance-bottom:0;mso-position-horizontal:absolute;mso-position-horizontal-relative:text;mso-position-vertical:absolute;mso-position-vertical-relative:text;v-text-anchor:top" coordsize="219,108" path="m,36r150,72l219,75,69,,,36xe" fillcolor="#9cf" strokecolor="white">
+                <v:path arrowok="t"/>
+              </v:shape>
+              <v:line id="_x0000_s67606" style="position:absolute" from="2259,2808" to="2403,2886" strokecolor="white"/>
+              <v:shape id="_x0000_s67607" style="position:absolute;left:2286;top:2694;width:81;height:138;mso-wrap-style:square;mso-wrap-distance-left:9pt;mso-wrap-distance-top:0;mso-wrap-distance-right:9pt;mso-wrap-distance-bottom:0;mso-position-horizontal:absolute;mso-position-horizontal-relative:text;mso-position-vertical:absolute;mso-position-vertical-relative:text;v-text-anchor:top" coordsize="81,138" path="m,l,93r81,45l81,45,,xe" strokeweight=".5pt">
+                <v:fill color2="fill darken(118)" rotate="t" angle="-135" method="linear sigma" focus="100%" type="gradient"/>
+                <v:path arrowok="t"/>
+              </v:shape>
+              <v:line id="_x0000_s67608" style="position:absolute" from="2334,2892" to="2379,2916" strokecolor="white"/>
+            </v:group>
+            <v:group id="_x0000_s67609" style="position:absolute;left:8721;top:5541;width:1568;height:452" coordorigin="2266,5428" coordsize="1568,452" o:regroupid="43">
+              <v:rect id="_x0000_s67610" style="position:absolute;left:2379;top:5541;width:1455;height:226" strokecolor="#933 [3208]"/>
+              <v:rect id="_x0000_s67611" style="position:absolute;left:2266;top:5428;width:904;height:452" filled="f" fillcolor="white [3212]" stroked="f" strokecolor="#039 [3204]">
+                <v:textbox style="mso-next-textbox:#_x0000_s67611">
+                  <w:txbxContent>
+                    <w:p>
+                      <w:pPr>
+                        <w:spacing w:before="60" w:after="0" w:line="240" w:lineRule="auto"/>
+                        <w:rPr>
+                          <w:rFonts w:asciiTheme="minorHAnsi" w:hAnsiTheme="minorHAnsi"/>
+                          <w:sz w:val="17"/>
+                          <w:szCs w:val="17"/>
+                          <w:lang w:val="en-GB"/>
+                        </w:rPr>
+                      </w:pPr>
+                      <w:r>
+                        <w:rPr>
+                          <w:rFonts w:asciiTheme="minorHAnsi" w:hAnsiTheme="minorHAnsi"/>
+                          <w:sz w:val="17"/>
+                          <w:szCs w:val="17"/>
+                          <w:lang w:val="en-GB"/>
+                        </w:rPr>
+                        <w:t>IP:</w:t>
+                      </w:r>
+                    </w:p>
+                  </w:txbxContent>
+                </v:textbox>
+              </v:rect>
+            </v:group>
+            <v:shape id="_x0000_s67612" style="position:absolute;left:8707;top:5428;width:1695;height:226" coordsize="678,226" o:regroupid="43" path="m,226l,113r339,l339,r,113l678,113r,113e" filled="f" strokecolor="#c63 [3207]">
+              <v:path arrowok="t"/>
+            </v:shape>
+            <v:group id="_x0000_s67613" style="position:absolute;left:7040;top:4976;width:1215;height:452" coordorigin="4441,3733" coordsize="1215,452" o:regroupid="43">
+              <v:rect id="_x0000_s67614" style="position:absolute;left:4526;top:3846;width:1130;height:226" strokecolor="#933 [3208]"/>
+              <v:rect id="_x0000_s67615" style="position:absolute;left:4441;top:3733;width:904;height:452" filled="f" fillcolor="white [3212]" stroked="f" strokecolor="#039 [3204]">
+                <v:textbox style="mso-next-textbox:#_x0000_s67615">
+                  <w:txbxContent>
+                    <w:p>
+                      <w:pPr>
+                        <w:spacing w:before="60" w:after="0" w:line="240" w:lineRule="auto"/>
+                        <w:rPr>
+                          <w:rFonts w:asciiTheme="minorHAnsi" w:hAnsiTheme="minorHAnsi"/>
+                          <w:sz w:val="17"/>
+                          <w:szCs w:val="17"/>
+                          <w:lang w:val="en-GB"/>
+                        </w:rPr>
+                      </w:pPr>
+                      <w:r>
+                        <w:rPr>
+                          <w:rFonts w:asciiTheme="minorHAnsi" w:hAnsiTheme="minorHAnsi"/>
+                          <w:sz w:val="17"/>
+                          <w:szCs w:val="17"/>
+                          <w:lang w:val="en-GB"/>
+                        </w:rPr>
+                        <w:t>VLAN:</w:t>
+                      </w:r>
+                    </w:p>
+                  </w:txbxContent>
+                </v:textbox>
+              </v:rect>
+            </v:group>
+            <v:group id="_x0000_s67616" style="position:absolute;left:7040;top:4750;width:1215;height:452" coordorigin="4441,3507" coordsize="1215,452" o:regroupid="43">
+              <v:rect id="_x0000_s67617" style="position:absolute;left:4526;top:3620;width:1130;height:226" strokecolor="#933 [3208]"/>
+              <v:rect id="_x0000_s67618" style="position:absolute;left:4441;top:3507;width:904;height:452" filled="f" fillcolor="white [3212]" stroked="f" strokecolor="#039 [3204]">
+                <v:textbox style="mso-next-textbox:#_x0000_s67618">
+                  <w:txbxContent>
+                    <w:p>
+                      <w:pPr>
+                        <w:spacing w:before="60" w:after="0" w:line="240" w:lineRule="auto"/>
+                        <w:rPr>
+                          <w:rFonts w:asciiTheme="minorHAnsi" w:hAnsiTheme="minorHAnsi"/>
+                          <w:sz w:val="17"/>
+                          <w:szCs w:val="17"/>
+                          <w:lang w:val="en-GB"/>
+                        </w:rPr>
+                      </w:pPr>
+                      <w:r>
+                        <w:rPr>
+                          <w:rFonts w:asciiTheme="minorHAnsi" w:hAnsiTheme="minorHAnsi"/>
+                          <w:sz w:val="17"/>
+                          <w:szCs w:val="17"/>
+                          <w:lang w:val="en-GB"/>
+                        </w:rPr>
+                        <w:t>Port:</w:t>
+                      </w:r>
+                    </w:p>
+                  </w:txbxContent>
+                </v:textbox>
+              </v:rect>
+            </v:group>
+            <v:shape id="_x0000_s67619" style="position:absolute;left:7012;top:4185;width:1356;height:678" coordsize="1356,678" o:regroupid="43" path="m,678l,565r565,l565,r,565l1356,565r,113e" filled="f" strokecolor="#c63 [3207]">
+              <v:path arrowok="t"/>
+            </v:shape>
+            <v:group id="_x0000_s67620" style="position:absolute;left:7167;top:2716;width:1215;height:452" coordorigin="4441,3733" coordsize="1215,452" o:regroupid="43">
+              <v:rect id="_x0000_s67621" style="position:absolute;left:4526;top:3846;width:1130;height:226" strokecolor="#933 [3208]"/>
+              <v:rect id="_x0000_s67622" style="position:absolute;left:4441;top:3733;width:904;height:452" filled="f" fillcolor="white [3212]" stroked="f" strokecolor="#039 [3204]">
+                <v:textbox style="mso-next-textbox:#_x0000_s67622">
+                  <w:txbxContent>
+                    <w:p>
+                      <w:pPr>
+                        <w:spacing w:before="60" w:after="0" w:line="240" w:lineRule="auto"/>
+                        <w:rPr>
+                          <w:rFonts w:asciiTheme="minorHAnsi" w:hAnsiTheme="minorHAnsi"/>
+                          <w:sz w:val="17"/>
+                          <w:szCs w:val="17"/>
+                          <w:lang w:val="en-GB"/>
+                        </w:rPr>
+                      </w:pPr>
+                      <w:r>
+                        <w:rPr>
+                          <w:rFonts w:asciiTheme="minorHAnsi" w:hAnsiTheme="minorHAnsi"/>
+                          <w:sz w:val="17"/>
+                          <w:szCs w:val="17"/>
+                          <w:lang w:val="en-GB"/>
+                        </w:rPr>
+                        <w:t>VLAN:</w:t>
+                      </w:r>
+                    </w:p>
+                  </w:txbxContent>
+                </v:textbox>
+              </v:rect>
+            </v:group>
+            <v:group id="_x0000_s67623" style="position:absolute;left:7167;top:2490;width:1215;height:452" coordorigin="4441,3507" coordsize="1215,452" o:regroupid="43">
+              <v:rect id="_x0000_s67624" style="position:absolute;left:4526;top:3620;width:1130;height:226" strokecolor="#933 [3208]"/>
+              <v:rect id="_x0000_s67625" style="position:absolute;left:4441;top:3507;width:904;height:452" filled="f" fillcolor="white [3212]" stroked="f" strokecolor="#039 [3204]">
+                <v:textbox style="mso-next-textbox:#_x0000_s67625">
+                  <w:txbxContent>
+                    <w:p>
+                      <w:pPr>
+                        <w:spacing w:before="60" w:after="0" w:line="240" w:lineRule="auto"/>
+                        <w:rPr>
+                          <w:rFonts w:asciiTheme="minorHAnsi" w:hAnsiTheme="minorHAnsi"/>
+                          <w:sz w:val="17"/>
+                          <w:szCs w:val="17"/>
+                          <w:lang w:val="en-GB"/>
+                        </w:rPr>
+                      </w:pPr>
+                      <w:r>
+                        <w:rPr>
+                          <w:rFonts w:asciiTheme="minorHAnsi" w:hAnsiTheme="minorHAnsi"/>
+                          <w:sz w:val="17"/>
+                          <w:szCs w:val="17"/>
+                          <w:lang w:val="en-GB"/>
+                        </w:rPr>
+                        <w:t>Port:</w:t>
+                      </w:r>
+                    </w:p>
+                  </w:txbxContent>
+                </v:textbox>
+              </v:rect>
+            </v:group>
+            <v:shape id="_x0000_s67627" style="position:absolute;left:7125;top:3055;width:1356;height:678" coordsize="1356,678" o:regroupid="43" path="m,l,113r452,l452,678r,-565l1356,113,1356,e" filled="f" strokecolor="#c63 [3207]">
+              <v:path arrowok="t"/>
+            </v:shape>
+            <v:shape id="_x0000_s67628" type="#_x0000_t32" style="position:absolute;left:8594;top:4750;width:0;height:1469" o:connectortype="straight" o:regroupid="43" strokecolor="#c63 [3207]"/>
+            <v:group id="_x0000_s67629" style="position:absolute;left:7577;top:6106;width:2034;height:452" coordorigin="2040,1473" coordsize="2034,452" o:regroupid="43">
+              <v:rect id="_x0000_s67630" style="position:absolute;left:2153;top:1586;width:1921;height:226" strokecolor="#933 [3208]"/>
+              <v:rect id="_x0000_s67631" style="position:absolute;left:2040;top:1473;width:904;height:452" filled="f" fillcolor="white [3212]" stroked="f" strokecolor="#039 [3204]">
+                <v:textbox style="mso-next-textbox:#_x0000_s67631">
+                  <w:txbxContent>
+                    <w:p>
+                      <w:pPr>
+                        <w:spacing w:before="60" w:after="0" w:line="240" w:lineRule="auto"/>
+                        <w:rPr>
+                          <w:rFonts w:asciiTheme="minorHAnsi" w:hAnsiTheme="minorHAnsi"/>
+                          <w:sz w:val="17"/>
+                          <w:szCs w:val="17"/>
+                          <w:lang w:val="en-GB"/>
+                        </w:rPr>
+                      </w:pPr>
+                      <w:r>
+                        <w:rPr>
+                          <w:rFonts w:asciiTheme="minorHAnsi" w:hAnsiTheme="minorHAnsi"/>
+                          <w:sz w:val="17"/>
+                          <w:szCs w:val="17"/>
+                          <w:lang w:val="en-GB"/>
+                        </w:rPr>
+                        <w:t>Subnet:</w:t>
+                      </w:r>
+                    </w:p>
+                  </w:txbxContent>
+                </v:textbox>
+              </v:rect>
+            </v:group>
+            <v:shape id="_x0000_s67632" type="#_x0000_t32" style="position:absolute;left:8594;top:1812;width:0;height:1356" o:connectortype="straight" o:regroupid="43" strokecolor="#c63 [3207]"/>
+            <v:group id="_x0000_s67633" style="position:absolute;left:7577;top:1473;width:2034;height:452" coordorigin="2040,1473" coordsize="2034,452" o:regroupid="43">
+              <v:rect id="_x0000_s67634" style="position:absolute;left:2153;top:1586;width:1921;height:226" strokecolor="#933 [3208]"/>
+              <v:rect id="_x0000_s67635" style="position:absolute;left:2040;top:1473;width:904;height:452" filled="f" fillcolor="white [3212]" stroked="f" strokecolor="#039 [3204]">
+                <v:textbox style="mso-next-textbox:#_x0000_s67635">
+                  <w:txbxContent>
+                    <w:p>
+                      <w:pPr>
+                        <w:spacing w:before="60" w:after="0" w:line="240" w:lineRule="auto"/>
+                        <w:rPr>
+                          <w:rFonts w:asciiTheme="minorHAnsi" w:hAnsiTheme="minorHAnsi"/>
+                          <w:sz w:val="17"/>
+                          <w:szCs w:val="17"/>
+                          <w:lang w:val="en-GB"/>
+                        </w:rPr>
+                      </w:pPr>
+                      <w:r>
+                        <w:rPr>
+                          <w:rFonts w:asciiTheme="minorHAnsi" w:hAnsiTheme="minorHAnsi"/>
+                          <w:sz w:val="17"/>
+                          <w:szCs w:val="17"/>
+                          <w:lang w:val="en-GB"/>
+                        </w:rPr>
+                        <w:t>Subnet:</w:t>
+                      </w:r>
+                    </w:p>
+                  </w:txbxContent>
+                </v:textbox>
+              </v:rect>
+            </v:group>
+            <v:group id="_x0000_s67640" style="position:absolute;left:3523;top:2603;width:1568;height:452" coordorigin="3523,2377" coordsize="1568,452" o:regroupid="43">
+              <v:rect id="_x0000_s67637" style="position:absolute;left:3636;top:2490;width:1455;height:226" o:regroupid="42" strokecolor="#933 [3208]"/>
+              <v:rect id="_x0000_s67638" style="position:absolute;left:3523;top:2377;width:904;height:452" o:regroupid="42" filled="f" fillcolor="white [3212]" stroked="f" strokecolor="#039 [3204]">
+                <v:textbox style="mso-next-textbox:#_x0000_s67638">
+                  <w:txbxContent>
+                    <w:p>
+                      <w:pPr>
+                        <w:spacing w:before="60" w:after="0" w:line="240" w:lineRule="auto"/>
+                        <w:rPr>
+                          <w:rFonts w:asciiTheme="minorHAnsi" w:hAnsiTheme="minorHAnsi"/>
+                          <w:sz w:val="17"/>
+                          <w:szCs w:val="17"/>
+                          <w:lang w:val="en-GB"/>
+                        </w:rPr>
+                      </w:pPr>
+                      <w:r>
+                        <w:rPr>
+                          <w:rFonts w:asciiTheme="minorHAnsi" w:hAnsiTheme="minorHAnsi"/>
+                          <w:sz w:val="17"/>
+                          <w:szCs w:val="17"/>
+                          <w:lang w:val="en-GB"/>
+                        </w:rPr>
+                        <w:t>DCE:</w:t>
+                      </w:r>
+                    </w:p>
+                  </w:txbxContent>
+                </v:textbox>
+              </v:rect>
+              <v:rect id="_x0000_s67639" style="position:absolute;left:4187;top:2377;width:904;height:452" filled="f" fillcolor="white [3212]" stroked="f" strokecolor="#039 [3204]">
+                <v:textbox style="mso-next-textbox:#_x0000_s67639">
+                  <w:txbxContent>
+                    <w:p>
+                      <w:pPr>
+                        <w:spacing w:before="60" w:after="0" w:line="240" w:lineRule="auto"/>
+                        <w:rPr>
+                          <w:rFonts w:asciiTheme="minorHAnsi" w:hAnsiTheme="minorHAnsi"/>
+                          <w:sz w:val="17"/>
+                          <w:szCs w:val="17"/>
+                          <w:lang w:val="en-GB"/>
+                        </w:rPr>
+                      </w:pPr>
+                      <w:r>
+                        <w:rPr>
+                          <w:rFonts w:asciiTheme="minorHAnsi" w:hAnsiTheme="minorHAnsi"/>
+                          <w:sz w:val="17"/>
+                          <w:szCs w:val="17"/>
+                          <w:lang w:val="en-GB"/>
+                        </w:rPr>
+                        <w:t>DTE:</w:t>
+                      </w:r>
+                    </w:p>
+                  </w:txbxContent>
+                </v:textbox>
+              </v:rect>
+            </v:group>
+            <v:group id="_x0000_s67641" style="position:absolute;left:3523;top:4976;width:1568;height:452" coordorigin="3523,2377" coordsize="1568,452" o:regroupid="43">
+              <v:rect id="_x0000_s67642" style="position:absolute;left:3636;top:2490;width:1455;height:226" strokecolor="#933 [3208]"/>
+              <v:rect id="_x0000_s67643" style="position:absolute;left:3523;top:2377;width:904;height:452" filled="f" fillcolor="white [3212]" stroked="f" strokecolor="#039 [3204]">
+                <v:textbox style="mso-next-textbox:#_x0000_s67643">
+                  <w:txbxContent>
+                    <w:p>
+                      <w:pPr>
+                        <w:spacing w:before="60" w:after="0" w:line="240" w:lineRule="auto"/>
+                        <w:rPr>
+                          <w:rFonts w:asciiTheme="minorHAnsi" w:hAnsiTheme="minorHAnsi"/>
+                          <w:sz w:val="17"/>
+                          <w:szCs w:val="17"/>
+                          <w:lang w:val="en-GB"/>
+                        </w:rPr>
+                      </w:pPr>
+                      <w:r>
+                        <w:rPr>
+                          <w:rFonts w:asciiTheme="minorHAnsi" w:hAnsiTheme="minorHAnsi"/>
+                          <w:sz w:val="17"/>
+                          <w:szCs w:val="17"/>
+                          <w:lang w:val="en-GB"/>
+                        </w:rPr>
+                        <w:t>DCE:</w:t>
+                      </w:r>
+                    </w:p>
+                  </w:txbxContent>
+                </v:textbox>
+              </v:rect>
+              <v:rect id="_x0000_s67644" style="position:absolute;left:4187;top:2377;width:904;height:452" filled="f" fillcolor="white [3212]" stroked="f" strokecolor="#039 [3204]">
+                <v:textbox style="mso-next-textbox:#_x0000_s67644">
+                  <w:txbxContent>
+                    <w:p>
+                      <w:pPr>
+                        <w:spacing w:before="60" w:after="0" w:line="240" w:lineRule="auto"/>
+                        <w:rPr>
+                          <w:rFonts w:asciiTheme="minorHAnsi" w:hAnsiTheme="minorHAnsi"/>
+                          <w:sz w:val="17"/>
+                          <w:szCs w:val="17"/>
+                          <w:lang w:val="en-GB"/>
+                        </w:rPr>
+                      </w:pPr>
+                      <w:r>
+                        <w:rPr>
+                          <w:rFonts w:asciiTheme="minorHAnsi" w:hAnsiTheme="minorHAnsi"/>
+                          <w:sz w:val="17"/>
+                          <w:szCs w:val="17"/>
+                          <w:lang w:val="en-GB"/>
+                        </w:rPr>
+                        <w:t>DTE:</w:t>
+                      </w:r>
+                    </w:p>
+                  </w:txbxContent>
+                </v:textbox>
+              </v:rect>
+            </v:group>
+          </v:group>
+        </w:pict>
+      </w:r>
+    </w:p>
+    <w:p>
+      <w:pPr>
+        <w:rPr>
+          <w:rFonts w:asciiTheme="minorHAnsi" w:hAnsiTheme="minorHAnsi"/>
+          <w:lang w:val="en-GB"/>
+        </w:rPr>
+      </w:pPr>
+    </w:p>
+    <w:p>
+      <w:pPr>
+        <w:rPr>
+          <w:rFonts w:asciiTheme="minorHAnsi" w:hAnsiTheme="minorHAnsi"/>
+          <w:lang w:val="en-GB"/>
+        </w:rPr>
+      </w:pPr>
     </w:p>
     <w:p>
       <w:pPr>
@@ -19072,7 +20379,7 @@
 </file>
 
 <file path=customXml/itemProps1.xml><?xml version="1.0" encoding="utf-8"?>
-<ds:datastoreItem xmlns:ds="http://schemas.openxmlformats.org/officeDocument/2006/customXml" ds:itemID="{5D93FCB9-50FA-4C5E-BCCD-F1F7EB2D1114}">
+<ds:datastoreItem xmlns:ds="http://schemas.openxmlformats.org/officeDocument/2006/customXml" ds:itemID="{ECB51279-64D1-434B-9E40-DFC8AED62709}">
   <ds:schemaRefs>
     <ds:schemaRef ds:uri="http://schemas.openxmlformats.org/officeDocument/2006/bibliography"/>
   </ds:schemaRefs>

</xml_diff>